<commit_message>
Flags can now be edited
</commit_message>
<xml_diff>
--- a/Bachelorthesis.docx
+++ b/Bachelorthesis.docx
@@ -5262,7 +5262,7 @@
         <w:rPr>
           <w:lang w:val="en-GB"/>
         </w:rPr>
-        <w:t>These “blocks” of functionality are called “</w:t>
+        <w:t>These blocks of functionality are called “</w:t>
       </w:r>
       <w:proofErr w:type="spellStart"/>
       <w:r>
@@ -5346,7 +5346,19 @@
         <w:rPr>
           <w:lang w:val="en-GB"/>
         </w:rPr>
-        <w:t>With Angular we can create UI blocks called components</w:t>
+        <w:t xml:space="preserve">With Angular we can create UI </w:t>
+      </w:r>
+      <w:r>
+        <w:rPr>
+          <w:lang w:val="en-GB"/>
+        </w:rPr>
+        <w:t>segments</w:t>
+      </w:r>
+      <w:r>
+        <w:rPr>
+          <w:lang w:val="en-GB"/>
+        </w:rPr>
+        <w:t xml:space="preserve"> called components</w:t>
       </w:r>
       <w:r>
         <w:rPr>
@@ -5445,7 +5457,39 @@
         <w:rPr>
           <w:lang w:val="en-GB"/>
         </w:rPr>
-        <w:t xml:space="preserve">We decided to store all component parts in a single folder to keep the overview. Components consists mostly of three parts: template, style and the component itself written in TypeScript. The template written in HTML defines the basic structure of the view. Together with the style written in SCSS it unites to a designed website and the code gives to functionality. </w:t>
+        <w:t xml:space="preserve">We decided to store all component parts in a single folder to keep the overview. Components consists mostly of three parts: template, style and the component itself written in TypeScript. The template written in HTML defines the basic structure of the view. Together with the style written in SCSS it unites to a designed website and the code gives </w:t>
+      </w:r>
+      <w:r>
+        <w:rPr>
+          <w:lang w:val="en-GB"/>
+        </w:rPr>
+        <w:t>its</w:t>
+      </w:r>
+      <w:r>
+        <w:rPr>
+          <w:lang w:val="en-GB"/>
+        </w:rPr>
+        <w:t xml:space="preserve"> functionality. </w:t>
+      </w:r>
+      <w:r>
+        <w:rPr>
+          <w:lang w:val="en-GB"/>
+        </w:rPr>
+        <w:t xml:space="preserve">Thanks to </w:t>
+      </w:r>
+      <w:proofErr w:type="spellStart"/>
+      <w:r>
+        <w:rPr>
+          <w:lang w:val="en-GB"/>
+        </w:rPr>
+        <w:t>Angulars</w:t>
+      </w:r>
+      <w:proofErr w:type="spellEnd"/>
+      <w:r>
+        <w:rPr>
+          <w:lang w:val="en-GB"/>
+        </w:rPr>
+        <w:t xml:space="preserve"> component construct the application can be easily extended by further features.</w:t>
       </w:r>
     </w:p>
     <w:p>
@@ -5615,7 +5659,14 @@
         <w:rPr>
           <w:lang w:val="en-GB"/>
         </w:rPr>
-        <w:t>A great feature is to add dynamic parameters for each path in a route. This is useful when showing the page of a specific project or configuration. By adding an ID to the path for example, we can use the same component for every entry but having distinct content on the view. When sharing links to your project, a configuration or a mapping the identity of it is stored in the URL.</w:t>
+        <w:t xml:space="preserve">A great feature is to add dynamic parameters for each path in a route. This is useful when showing the page of a specific project or configuration. By adding an ID to the path for example, we can use the same component for every entry but having distinct content on the </w:t>
+      </w:r>
+      <w:r>
+        <w:rPr>
+          <w:lang w:val="en-GB"/>
+        </w:rPr>
+        <w:lastRenderedPageBreak/>
+        <w:t>view. When sharing links to your project, a configuration or a mapping the identity of it is stored in the URL.</w:t>
       </w:r>
     </w:p>
     <w:p>
@@ -5630,7 +5681,6 @@
         <w:rPr>
           <w:lang w:val="en-GB"/>
         </w:rPr>
-        <w:lastRenderedPageBreak/>
         <w:t xml:space="preserve">As mentioned before we can secure our website or single components with guards. </w:t>
       </w:r>
       <w:r>
@@ -5701,21 +5751,7 @@
         <w:rPr>
           <w:lang w:val="en-GB"/>
         </w:rPr>
-        <w:t>There are two important parts to differentiate when talking about the data-handling in the pro</w:t>
-      </w:r>
-      <w:bookmarkStart w:id="12" w:name="_GoBack"/>
-      <w:r>
-        <w:rPr>
-          <w:lang w:val="en-GB"/>
-        </w:rPr>
-        <w:t>ject. The first part is the data stored in the database, which we extract using services. The sec</w:t>
-      </w:r>
-      <w:bookmarkEnd w:id="12"/>
-      <w:r>
-        <w:rPr>
-          <w:lang w:val="en-GB"/>
-        </w:rPr>
-        <w:t xml:space="preserve">ond part is the design of the individual types and classes we created. When getting the data from the database we cast them to match our types, classes or interfaces. In this chapter we </w:t>
+        <w:t xml:space="preserve">There are two important parts to differentiate when talking about the data-handling in the project. The first part is the data stored in the database, which we extract using services. The second part is the design of the individual types and classes we created. When getting the data from the database we cast them to match our types, classes or interfaces. In this chapter we </w:t>
       </w:r>
       <w:proofErr w:type="gramStart"/>
       <w:r>
@@ -5729,7 +5765,19 @@
         <w:rPr>
           <w:lang w:val="en-GB"/>
         </w:rPr>
-        <w:t xml:space="preserve"> at the data model lying behind our database, how we distribute the data between our components and give an introduction to Observables, which are a powerful extension from another package called RXJS.</w:t>
+        <w:t xml:space="preserve"> at the data model lying behind our database, how we distribute the data between our components and </w:t>
+      </w:r>
+      <w:r>
+        <w:rPr>
+          <w:lang w:val="en-GB"/>
+        </w:rPr>
+        <w:t>at</w:t>
+      </w:r>
+      <w:r>
+        <w:rPr>
+          <w:lang w:val="en-GB"/>
+        </w:rPr>
+        <w:t xml:space="preserve"> Observables, which are a powerful extension from another package called RXJS.</w:t>
       </w:r>
     </w:p>
     <w:p>
@@ -5739,14 +5787,14 @@
           <w:lang w:val="en-GB"/>
         </w:rPr>
       </w:pPr>
-      <w:bookmarkStart w:id="13" w:name="_Toc499140288"/>
+      <w:bookmarkStart w:id="12" w:name="_Toc499140288"/>
       <w:r>
         <w:rPr>
           <w:lang w:val="en-GB"/>
         </w:rPr>
         <w:t>Data model</w:t>
       </w:r>
-      <w:bookmarkEnd w:id="13"/>
+      <w:bookmarkEnd w:id="12"/>
     </w:p>
     <w:p>
       <w:pPr>
@@ -5759,52 +5807,230 @@
         <w:rPr>
           <w:lang w:val="en-GB"/>
         </w:rPr>
-        <w:t>-</w:t>
-      </w:r>
-      <w:proofErr w:type="spellStart"/>
-      <w:r>
-        <w:rPr>
-          <w:lang w:val="en-GB"/>
-        </w:rPr>
-        <w:t>uml</w:t>
-      </w:r>
-      <w:proofErr w:type="spellEnd"/>
-      <w:r>
-        <w:rPr>
-          <w:lang w:val="en-GB"/>
-        </w:rPr>
-        <w:t xml:space="preserve"> diagram</w:t>
+        <w:t xml:space="preserve">Our chosen database, MongoDB, is a NoSQL solution as earlier mentioned. Therefore, the data model is a bit more abstract and does not represent the stored data </w:t>
+      </w:r>
+      <w:r>
+        <w:rPr>
+          <w:lang w:val="en-GB"/>
+        </w:rPr>
+        <w:t>equivalent</w:t>
+      </w:r>
+      <w:r>
+        <w:rPr>
+          <w:lang w:val="en-GB"/>
+        </w:rPr>
+        <w:t xml:space="preserve">ly. The support of query based collection joins is limited, so that these tasks are handled by the application itself. This way we also guarantee </w:t>
+      </w:r>
+      <w:proofErr w:type="gramStart"/>
+      <w:r>
+        <w:rPr>
+          <w:lang w:val="en-GB"/>
+        </w:rPr>
+        <w:t>more straight</w:t>
+      </w:r>
+      <w:proofErr w:type="gramEnd"/>
+      <w:r>
+        <w:rPr>
+          <w:lang w:val="en-GB"/>
+        </w:rPr>
+        <w:t xml:space="preserve"> forward code which is better to understand.</w:t>
+      </w:r>
+      <w:r>
+        <w:rPr>
+          <w:lang w:val="en-GB"/>
+        </w:rPr>
+        <w:t xml:space="preserve"> In the following section we will explain how the data we need to persist in our application is stored.</w:t>
       </w:r>
     </w:p>
     <w:p>
       <w:pPr>
         <w:pStyle w:val="4Text"/>
         <w:rPr>
-          <w:lang w:val="en-GB"/>
-        </w:rPr>
-      </w:pPr>
-      <w:r>
-        <w:rPr>
-          <w:lang w:val="en-GB"/>
-        </w:rPr>
-        <w:t>-explain foreign ids</w:t>
+          <w:lang w:val="en-US"/>
+        </w:rPr>
+      </w:pPr>
+      <w:r>
+        <w:rPr>
+          <w:lang w:val="en-US"/>
+        </w:rPr>
+        <w:t xml:space="preserve">There are a few entities that relate to collections in our database. First of the user collection. Meteor offers this collection with some basic features like usernames, mail address and so on. For our cases a username and an id are all we need from that. Additionally, we provide preferences to every user, so we can store things like last chosen options for filters, dynamic tables or even design preferences. The user’s preferences are an object completely designed by our client-side application, easy to modify and adjust. </w:t>
       </w:r>
     </w:p>
     <w:p>
       <w:pPr>
+        <w:pStyle w:val="4Text"/>
+        <w:rPr>
+          <w:lang w:val="en-US"/>
+        </w:rPr>
+      </w:pPr>
+      <w:r>
+        <w:rPr>
+          <w:lang w:val="en-US"/>
+        </w:rPr>
+        <w:t xml:space="preserve">The one big entity we are building around is a </w:t>
+      </w:r>
+      <w:proofErr w:type="spellStart"/>
+      <w:r>
+        <w:rPr>
+          <w:lang w:val="en-US"/>
+        </w:rPr>
+        <w:t>ConfigSet</w:t>
+      </w:r>
+      <w:proofErr w:type="spellEnd"/>
+      <w:r>
+        <w:rPr>
+          <w:lang w:val="en-US"/>
+        </w:rPr>
+        <w:t xml:space="preserve">. </w:t>
+      </w:r>
+      <w:proofErr w:type="spellStart"/>
+      <w:r>
+        <w:rPr>
+          <w:lang w:val="en-US"/>
+        </w:rPr>
+        <w:t>ConfigSets</w:t>
+      </w:r>
+      <w:proofErr w:type="spellEnd"/>
+      <w:r>
+        <w:rPr>
+          <w:lang w:val="en-US"/>
+        </w:rPr>
+        <w:t xml:space="preserve"> will be created when uploading a configuration file, containing parameters and</w:t>
+      </w:r>
+      <w:r>
+        <w:rPr>
+          <w:lang w:val="en-US"/>
+        </w:rPr>
+        <w:t xml:space="preserve"> results</w:t>
+      </w:r>
+      <w:r>
+        <w:rPr>
+          <w:lang w:val="en-US"/>
+        </w:rPr>
+        <w:t>.</w:t>
+      </w:r>
+      <w:r>
+        <w:rPr>
+          <w:lang w:val="en-US"/>
+        </w:rPr>
+        <w:t xml:space="preserve"> The parameters are an array of a parameter name and a value for that name. If the application finds any results they will be split into training sets and stored as an array of numbers. </w:t>
+      </w:r>
+    </w:p>
+    <w:p>
+      <w:pPr>
+        <w:pStyle w:val="4Text"/>
+        <w:rPr>
+          <w:lang w:val="en-US"/>
+        </w:rPr>
+      </w:pPr>
+      <w:r>
+        <w:rPr>
+          <w:lang w:val="en-US"/>
+        </w:rPr>
+        <w:lastRenderedPageBreak/>
+        <w:t xml:space="preserve">Together with the extracted information an id, the creator’s id, a name and a description are saved in the </w:t>
+      </w:r>
+      <w:proofErr w:type="spellStart"/>
+      <w:r>
+        <w:rPr>
+          <w:lang w:val="en-US"/>
+        </w:rPr>
+        <w:t>ConfigSet</w:t>
+      </w:r>
+      <w:proofErr w:type="spellEnd"/>
+      <w:r>
+        <w:rPr>
+          <w:lang w:val="en-US"/>
+        </w:rPr>
+        <w:t xml:space="preserve"> collection as a document. </w:t>
+      </w:r>
+    </w:p>
+    <w:p>
+      <w:pPr>
+        <w:pStyle w:val="4Text"/>
+        <w:rPr>
+          <w:lang w:val="en-GB"/>
+        </w:rPr>
+      </w:pPr>
+      <w:r>
+        <w:rPr>
+          <w:noProof/>
+          <w:lang w:val="en-GB"/>
+        </w:rPr>
+        <w:drawing>
+          <wp:anchor distT="0" distB="0" distL="114300" distR="114300" simplePos="0" relativeHeight="251659264" behindDoc="1" locked="0" layoutInCell="1" allowOverlap="1">
+            <wp:simplePos x="0" y="0"/>
+            <wp:positionH relativeFrom="column">
+              <wp:posOffset>-226441</wp:posOffset>
+            </wp:positionH>
+            <wp:positionV relativeFrom="paragraph">
+              <wp:posOffset>808025</wp:posOffset>
+            </wp:positionV>
+            <wp:extent cx="6137275" cy="2779395"/>
+            <wp:effectExtent l="0" t="0" r="0" b="0"/>
+            <wp:wrapTopAndBottom/>
+            <wp:docPr id="5" name="Grafik 5"/>
+            <wp:cNvGraphicFramePr>
+              <a:graphicFrameLocks xmlns:a="http://schemas.openxmlformats.org/drawingml/2006/main" noChangeAspect="1"/>
+            </wp:cNvGraphicFramePr>
+            <a:graphic xmlns:a="http://schemas.openxmlformats.org/drawingml/2006/main">
+              <a:graphicData uri="http://schemas.openxmlformats.org/drawingml/2006/picture">
+                <pic:pic xmlns:pic="http://schemas.openxmlformats.org/drawingml/2006/picture">
+                  <pic:nvPicPr>
+                    <pic:cNvPr id="5" name="dbmodel.png"/>
+                    <pic:cNvPicPr/>
+                  </pic:nvPicPr>
+                  <pic:blipFill>
+                    <a:blip r:embed="rId14">
+                      <a:extLst>
+                        <a:ext uri="{28A0092B-C50C-407E-A947-70E740481C1C}">
+                          <a14:useLocalDpi xmlns:a14="http://schemas.microsoft.com/office/drawing/2010/main" val="0"/>
+                        </a:ext>
+                      </a:extLst>
+                    </a:blip>
+                    <a:stretch>
+                      <a:fillRect/>
+                    </a:stretch>
+                  </pic:blipFill>
+                  <pic:spPr>
+                    <a:xfrm>
+                      <a:off x="0" y="0"/>
+                      <a:ext cx="6137275" cy="2779395"/>
+                    </a:xfrm>
+                    <a:prstGeom prst="rect">
+                      <a:avLst/>
+                    </a:prstGeom>
+                  </pic:spPr>
+                </pic:pic>
+              </a:graphicData>
+            </a:graphic>
+            <wp14:sizeRelH relativeFrom="margin">
+              <wp14:pctWidth>0</wp14:pctWidth>
+            </wp14:sizeRelH>
+            <wp14:sizeRelV relativeFrom="margin">
+              <wp14:pctHeight>0</wp14:pctHeight>
+            </wp14:sizeRelV>
+          </wp:anchor>
+        </w:drawing>
+      </w:r>
+    </w:p>
+    <w:p>
+      <w:pPr>
         <w:pStyle w:val="berschrift3"/>
         <w:rPr>
           <w:lang w:val="en-GB"/>
         </w:rPr>
       </w:pPr>
-      <w:bookmarkStart w:id="14" w:name="_Toc499140289"/>
+      <w:bookmarkStart w:id="13" w:name="_Toc499140289"/>
+      <w:bookmarkStart w:id="14" w:name="_GoBack"/>
+      <w:bookmarkEnd w:id="14"/>
       <w:r>
         <w:rPr>
           <w:lang w:val="en-GB"/>
         </w:rPr>
         <w:t>Data services</w:t>
       </w:r>
-      <w:bookmarkEnd w:id="14"/>
+      <w:bookmarkEnd w:id="13"/>
     </w:p>
     <w:p>
       <w:pPr>
@@ -6157,8 +6383,8 @@
           <w:lang w:val="en-GB"/>
         </w:rPr>
         <w:sectPr>
-          <w:headerReference w:type="default" r:id="rId14"/>
-          <w:headerReference w:type="first" r:id="rId15"/>
+          <w:headerReference w:type="default" r:id="rId15"/>
+          <w:headerReference w:type="first" r:id="rId16"/>
           <w:pgSz w:w="11906" w:h="16838"/>
           <w:pgMar w:top="1417" w:right="1417" w:bottom="1134" w:left="1417" w:header="708" w:footer="708" w:gutter="0"/>
           <w:cols w:space="708"/>
@@ -6390,7 +6616,7 @@
           <w:lang w:val="en-GB"/>
         </w:rPr>
         <w:sectPr>
-          <w:headerReference w:type="default" r:id="rId16"/>
+          <w:headerReference w:type="default" r:id="rId17"/>
           <w:type w:val="continuous"/>
           <w:pgSz w:w="11906" w:h="16838"/>
           <w:pgMar w:top="1417" w:right="1417" w:bottom="1134" w:left="1417" w:header="708" w:footer="708" w:gutter="0"/>
@@ -7109,7 +7335,7 @@
         <w:rPr>
           <w:noProof/>
         </w:rPr>
-        <w:t>4</w:t>
+        <w:t>2</w:t>
       </w:r>
     </w:fldSimple>
     <w:r>
@@ -7120,7 +7346,7 @@
         <w:rPr>
           <w:noProof/>
         </w:rPr>
-        <w:t>Developers Perspective</w:t>
+        <w:t>Software Design</w:t>
       </w:r>
     </w:fldSimple>
     <w:r>
@@ -7142,7 +7368,7 @@
       <w:rPr>
         <w:noProof/>
       </w:rPr>
-      <w:t>13</w:t>
+      <w:t>12</w:t>
     </w:r>
     <w:r>
       <w:rPr>
@@ -7237,7 +7463,7 @@
         <w:rStyle w:val="Seitenzahl"/>
         <w:noProof/>
       </w:rPr>
-      <w:t>18</w:t>
+      <w:t>19</w:t>
     </w:r>
     <w:r>
       <w:rPr>
@@ -9822,6 +10048,7 @@
   <w:style w:type="character" w:default="1" w:styleId="Absatz-Standardschriftart">
     <w:name w:val="Default Paragraph Font"/>
     <w:uiPriority w:val="1"/>
+    <w:semiHidden/>
     <w:unhideWhenUsed/>
   </w:style>
   <w:style w:type="table" w:default="1" w:styleId="NormaleTabelle">
@@ -12207,6 +12434,7 @@
     <w:rsid w:val="00CC184F"/>
     <w:rsid w:val="00CE563A"/>
     <w:rsid w:val="00D06039"/>
+    <w:rsid w:val="00D83B91"/>
     <w:rsid w:val="00DA6403"/>
     <w:rsid w:val="00E01466"/>
     <w:rsid w:val="00EE25E3"/>
@@ -13022,7 +13250,7 @@
 </file>
 
 <file path=customXml/itemProps2.xml><?xml version="1.0" encoding="utf-8"?>
-<ds:datastoreItem xmlns:ds="http://schemas.openxmlformats.org/officeDocument/2006/customXml" ds:itemID="{65ABC49B-0395-4EBD-9C3E-DD4A3B0C2EE4}">
+<ds:datastoreItem xmlns:ds="http://schemas.openxmlformats.org/officeDocument/2006/customXml" ds:itemID="{C61F2091-E6B0-4D02-81A3-BFC0D2A25B81}">
   <ds:schemaRefs>
     <ds:schemaRef ds:uri="http://schemas.openxmlformats.org/officeDocument/2006/bibliography"/>
   </ds:schemaRefs>

</xml_diff>

<commit_message>
updated BA docx and pdf. First version of chapter 2 complete
</commit_message>
<xml_diff>
--- a/Bachelorthesis.docx
+++ b/Bachelorthesis.docx
@@ -254,6 +254,7 @@
           <w:bCs/>
         </w:rPr>
       </w:pPr>
+      <w:bookmarkStart w:id="0" w:name="_Hlk500073309"/>
       <w:r>
         <w:rPr>
           <w:rFonts w:cs="Verdana"/>
@@ -278,6 +279,7 @@
         <w:t xml:space="preserve"> Communications Technology </w:t>
       </w:r>
     </w:p>
+    <w:bookmarkEnd w:id="0"/>
     <w:p>
       <w:pPr>
         <w:widowControl w:val="0"/>
@@ -466,12 +468,12 @@
       <w:pPr>
         <w:pStyle w:val="8berX"/>
       </w:pPr>
-      <w:bookmarkStart w:id="0" w:name="_Toc499140276"/>
+      <w:bookmarkStart w:id="1" w:name="_Toc500074004"/>
       <w:r>
         <w:lastRenderedPageBreak/>
         <w:t>Erklärung</w:t>
       </w:r>
-      <w:bookmarkEnd w:id="0"/>
+      <w:bookmarkEnd w:id="1"/>
     </w:p>
     <w:p>
       <w:pPr>
@@ -1105,36 +1107,6 @@
     </w:p>
     <w:p>
       <w:pPr>
-        <w:pStyle w:val="8berX"/>
-      </w:pPr>
-      <w:bookmarkStart w:id="1" w:name="_Toc499140277"/>
-      <w:proofErr w:type="spellStart"/>
-      <w:r>
-        <w:lastRenderedPageBreak/>
-        <w:t>Preface</w:t>
-      </w:r>
-      <w:proofErr w:type="spellEnd"/>
-      <w:r>
-        <w:t xml:space="preserve"> (optional)</w:t>
-      </w:r>
-      <w:bookmarkEnd w:id="1"/>
-    </w:p>
-    <w:p>
-      <w:pPr>
-        <w:pStyle w:val="4Text"/>
-        <w:rPr>
-          <w:lang w:val="en-GB"/>
-        </w:rPr>
-      </w:pPr>
-      <w:r>
-        <w:rPr>
-          <w:lang w:val="en-GB"/>
-        </w:rPr>
-        <w:t>A preface is optional and can come here.</w:t>
-      </w:r>
-    </w:p>
-    <w:p>
-      <w:pPr>
         <w:spacing w:after="200" w:line="276" w:lineRule="auto"/>
         <w:rPr>
           <w:rFonts w:cs="Times New Roman"/>
@@ -1158,7 +1130,7 @@
           <w:lang w:val="en-GB"/>
         </w:rPr>
       </w:pPr>
-      <w:bookmarkStart w:id="2" w:name="_Toc499140278"/>
+      <w:bookmarkStart w:id="2" w:name="_Toc500074005"/>
       <w:r>
         <w:rPr>
           <w:lang w:val="en-GB"/>
@@ -1234,7 +1206,7 @@
           <w:lang w:val="en-GB"/>
         </w:rPr>
       </w:pPr>
-      <w:bookmarkStart w:id="3" w:name="_Toc499140279"/>
+      <w:bookmarkStart w:id="3" w:name="_Toc500074006"/>
       <w:r>
         <w:rPr>
           <w:lang w:val="en-GB"/>
@@ -1456,7 +1428,7 @@
               <w:noProof/>
               <w:lang w:val="en-US"/>
             </w:rPr>
-            <w:instrText xml:space="preserve"> PAGEREF _Toc499140276 \h </w:instrText>
+            <w:instrText xml:space="preserve"> PAGEREF _Toc500074004 \h </w:instrText>
           </w:r>
           <w:r>
             <w:rPr>
@@ -1498,9 +1470,9 @@
           <w:r>
             <w:rPr>
               <w:noProof/>
-              <w:lang w:val="en-US"/>
-            </w:rPr>
-            <w:t>Preface (optional)</w:t>
+              <w:lang w:val="en-GB"/>
+            </w:rPr>
+            <w:t>Abstract</w:t>
           </w:r>
           <w:r>
             <w:rPr>
@@ -1520,7 +1492,7 @@
               <w:noProof/>
               <w:lang w:val="en-US"/>
             </w:rPr>
-            <w:instrText xml:space="preserve"> PAGEREF _Toc499140277 \h </w:instrText>
+            <w:instrText xml:space="preserve"> PAGEREF _Toc500074005 \h </w:instrText>
           </w:r>
           <w:r>
             <w:rPr>
@@ -1564,7 +1536,7 @@
               <w:noProof/>
               <w:lang w:val="en-GB"/>
             </w:rPr>
-            <w:t>Abstract</w:t>
+            <w:t>Contents</w:t>
           </w:r>
           <w:r>
             <w:rPr>
@@ -1584,7 +1556,7 @@
               <w:noProof/>
               <w:lang w:val="en-US"/>
             </w:rPr>
-            <w:instrText xml:space="preserve"> PAGEREF _Toc499140278 \h </w:instrText>
+            <w:instrText xml:space="preserve"> PAGEREF _Toc500074006 \h </w:instrText>
           </w:r>
           <w:r>
             <w:rPr>
@@ -1603,70 +1575,6 @@
               <w:lang w:val="en-US"/>
             </w:rPr>
             <w:t>4</w:t>
-          </w:r>
-          <w:r>
-            <w:rPr>
-              <w:noProof/>
-            </w:rPr>
-            <w:fldChar w:fldCharType="end"/>
-          </w:r>
-        </w:p>
-        <w:p>
-          <w:pPr>
-            <w:pStyle w:val="Verzeichnis1"/>
-            <w:tabs>
-              <w:tab w:val="right" w:leader="dot" w:pos="9062"/>
-            </w:tabs>
-            <w:rPr>
-              <w:rFonts w:asciiTheme="minorHAnsi" w:hAnsiTheme="minorHAnsi"/>
-              <w:noProof/>
-              <w:lang w:val="en-US" w:eastAsia="de-DE"/>
-            </w:rPr>
-          </w:pPr>
-          <w:r>
-            <w:rPr>
-              <w:noProof/>
-              <w:lang w:val="en-GB"/>
-            </w:rPr>
-            <w:t>Contents</w:t>
-          </w:r>
-          <w:r>
-            <w:rPr>
-              <w:noProof/>
-              <w:lang w:val="en-US"/>
-            </w:rPr>
-            <w:tab/>
-          </w:r>
-          <w:r>
-            <w:rPr>
-              <w:noProof/>
-            </w:rPr>
-            <w:fldChar w:fldCharType="begin"/>
-          </w:r>
-          <w:r>
-            <w:rPr>
-              <w:noProof/>
-              <w:lang w:val="en-US"/>
-            </w:rPr>
-            <w:instrText xml:space="preserve"> PAGEREF _Toc499140279 \h </w:instrText>
-          </w:r>
-          <w:r>
-            <w:rPr>
-              <w:noProof/>
-            </w:rPr>
-          </w:r>
-          <w:r>
-            <w:rPr>
-              <w:noProof/>
-            </w:rPr>
-            <w:fldChar w:fldCharType="separate"/>
-          </w:r>
-          <w:r>
-            <w:rPr>
-              <w:noProof/>
-              <w:lang w:val="en-US"/>
-            </w:rPr>
-            <w:t>5</w:t>
           </w:r>
           <w:r>
             <w:rPr>
@@ -1728,7 +1636,7 @@
               <w:noProof/>
               <w:lang w:val="en-US"/>
             </w:rPr>
-            <w:instrText xml:space="preserve"> PAGEREF _Toc499140280 \h </w:instrText>
+            <w:instrText xml:space="preserve"> PAGEREF _Toc500074007 \h </w:instrText>
           </w:r>
           <w:r>
             <w:rPr>
@@ -1746,7 +1654,7 @@
               <w:noProof/>
               <w:lang w:val="en-US"/>
             </w:rPr>
-            <w:t>7</w:t>
+            <w:t>6</w:t>
           </w:r>
           <w:r>
             <w:rPr>
@@ -1808,7 +1716,7 @@
               <w:noProof/>
               <w:lang w:val="en-US"/>
             </w:rPr>
-            <w:instrText xml:space="preserve"> PAGEREF _Toc499140281 \h </w:instrText>
+            <w:instrText xml:space="preserve"> PAGEREF _Toc500074008 \h </w:instrText>
           </w:r>
           <w:r>
             <w:rPr>
@@ -1826,7 +1734,7 @@
               <w:noProof/>
               <w:lang w:val="en-US"/>
             </w:rPr>
-            <w:t>7</w:t>
+            <w:t>6</w:t>
           </w:r>
           <w:r>
             <w:rPr>
@@ -1888,7 +1796,7 @@
               <w:noProof/>
               <w:lang w:val="en-US"/>
             </w:rPr>
-            <w:instrText xml:space="preserve"> PAGEREF _Toc499140282 \h </w:instrText>
+            <w:instrText xml:space="preserve"> PAGEREF _Toc500074009 \h </w:instrText>
           </w:r>
           <w:r>
             <w:rPr>
@@ -1906,7 +1814,7 @@
               <w:noProof/>
               <w:lang w:val="en-US"/>
             </w:rPr>
-            <w:t>7</w:t>
+            <w:t>6</w:t>
           </w:r>
           <w:r>
             <w:rPr>
@@ -1968,7 +1876,7 @@
               <w:noProof/>
               <w:lang w:val="en-US"/>
             </w:rPr>
-            <w:instrText xml:space="preserve"> PAGEREF _Toc499140283 \h </w:instrText>
+            <w:instrText xml:space="preserve"> PAGEREF _Toc500074010 \h </w:instrText>
           </w:r>
           <w:r>
             <w:rPr>
@@ -1986,7 +1894,7 @@
               <w:noProof/>
               <w:lang w:val="en-US"/>
             </w:rPr>
-            <w:t>8</w:t>
+            <w:t>7</w:t>
           </w:r>
           <w:r>
             <w:rPr>
@@ -2048,7 +1956,7 @@
               <w:noProof/>
               <w:lang w:val="en-US"/>
             </w:rPr>
-            <w:instrText xml:space="preserve"> PAGEREF _Toc499140284 \h </w:instrText>
+            <w:instrText xml:space="preserve"> PAGEREF _Toc500074011 \h </w:instrText>
           </w:r>
           <w:r>
             <w:rPr>
@@ -2066,7 +1974,7 @@
               <w:noProof/>
               <w:lang w:val="en-US"/>
             </w:rPr>
-            <w:t>9</w:t>
+            <w:t>8</w:t>
           </w:r>
           <w:r>
             <w:rPr>
@@ -2128,7 +2036,7 @@
               <w:noProof/>
               <w:lang w:val="en-US"/>
             </w:rPr>
-            <w:instrText xml:space="preserve"> PAGEREF _Toc499140285 \h </w:instrText>
+            <w:instrText xml:space="preserve"> PAGEREF _Toc500074012 \h </w:instrText>
           </w:r>
           <w:r>
             <w:rPr>
@@ -2146,7 +2054,7 @@
               <w:noProof/>
               <w:lang w:val="en-US"/>
             </w:rPr>
-            <w:t>9</w:t>
+            <w:t>8</w:t>
           </w:r>
           <w:r>
             <w:rPr>
@@ -2208,7 +2116,167 @@
               <w:noProof/>
               <w:lang w:val="en-US"/>
             </w:rPr>
-            <w:instrText xml:space="preserve"> PAGEREF _Toc499140286 \h </w:instrText>
+            <w:instrText xml:space="preserve"> PAGEREF _Toc500074013 \h </w:instrText>
+          </w:r>
+          <w:r>
+            <w:rPr>
+              <w:noProof/>
+            </w:rPr>
+          </w:r>
+          <w:r>
+            <w:rPr>
+              <w:noProof/>
+            </w:rPr>
+            <w:fldChar w:fldCharType="separate"/>
+          </w:r>
+          <w:r>
+            <w:rPr>
+              <w:noProof/>
+              <w:lang w:val="en-US"/>
+            </w:rPr>
+            <w:t>8</w:t>
+          </w:r>
+          <w:r>
+            <w:rPr>
+              <w:noProof/>
+            </w:rPr>
+            <w:fldChar w:fldCharType="end"/>
+          </w:r>
+        </w:p>
+        <w:p>
+          <w:pPr>
+            <w:pStyle w:val="Verzeichnis3"/>
+            <w:tabs>
+              <w:tab w:val="left" w:pos="1200"/>
+              <w:tab w:val="right" w:leader="dot" w:pos="9062"/>
+            </w:tabs>
+            <w:rPr>
+              <w:rFonts w:asciiTheme="minorHAnsi" w:hAnsiTheme="minorHAnsi"/>
+              <w:noProof/>
+              <w:lang w:val="en-US" w:eastAsia="de-DE"/>
+            </w:rPr>
+          </w:pPr>
+          <w:r>
+            <w:rPr>
+              <w:noProof/>
+              <w:lang w:val="en-GB"/>
+            </w:rPr>
+            <w:t>2.2.1</w:t>
+          </w:r>
+          <w:r>
+            <w:rPr>
+              <w:rFonts w:asciiTheme="minorHAnsi" w:hAnsiTheme="minorHAnsi"/>
+              <w:noProof/>
+              <w:lang w:val="en-US" w:eastAsia="de-DE"/>
+            </w:rPr>
+            <w:tab/>
+          </w:r>
+          <w:r>
+            <w:rPr>
+              <w:noProof/>
+              <w:lang w:val="en-GB"/>
+            </w:rPr>
+            <w:t>Basic Component Structure</w:t>
+          </w:r>
+          <w:r>
+            <w:rPr>
+              <w:noProof/>
+              <w:lang w:val="en-US"/>
+            </w:rPr>
+            <w:tab/>
+          </w:r>
+          <w:r>
+            <w:rPr>
+              <w:noProof/>
+            </w:rPr>
+            <w:fldChar w:fldCharType="begin"/>
+          </w:r>
+          <w:r>
+            <w:rPr>
+              <w:noProof/>
+              <w:lang w:val="en-US"/>
+            </w:rPr>
+            <w:instrText xml:space="preserve"> PAGEREF _Toc500074014 \h </w:instrText>
+          </w:r>
+          <w:r>
+            <w:rPr>
+              <w:noProof/>
+            </w:rPr>
+          </w:r>
+          <w:r>
+            <w:rPr>
+              <w:noProof/>
+            </w:rPr>
+            <w:fldChar w:fldCharType="separate"/>
+          </w:r>
+          <w:r>
+            <w:rPr>
+              <w:noProof/>
+              <w:lang w:val="en-US"/>
+            </w:rPr>
+            <w:t>9</w:t>
+          </w:r>
+          <w:r>
+            <w:rPr>
+              <w:noProof/>
+            </w:rPr>
+            <w:fldChar w:fldCharType="end"/>
+          </w:r>
+        </w:p>
+        <w:p>
+          <w:pPr>
+            <w:pStyle w:val="Verzeichnis3"/>
+            <w:tabs>
+              <w:tab w:val="left" w:pos="1200"/>
+              <w:tab w:val="right" w:leader="dot" w:pos="9062"/>
+            </w:tabs>
+            <w:rPr>
+              <w:rFonts w:asciiTheme="minorHAnsi" w:hAnsiTheme="minorHAnsi"/>
+              <w:noProof/>
+              <w:lang w:val="en-US" w:eastAsia="de-DE"/>
+            </w:rPr>
+          </w:pPr>
+          <w:r>
+            <w:rPr>
+              <w:noProof/>
+              <w:lang w:val="en-GB"/>
+            </w:rPr>
+            <w:t>2.2.2</w:t>
+          </w:r>
+          <w:r>
+            <w:rPr>
+              <w:rFonts w:asciiTheme="minorHAnsi" w:hAnsiTheme="minorHAnsi"/>
+              <w:noProof/>
+              <w:lang w:val="en-US" w:eastAsia="de-DE"/>
+            </w:rPr>
+            <w:tab/>
+          </w:r>
+          <w:r>
+            <w:rPr>
+              <w:noProof/>
+              <w:lang w:val="en-GB"/>
+            </w:rPr>
+            <w:t>Routing</w:t>
+          </w:r>
+          <w:r>
+            <w:rPr>
+              <w:noProof/>
+              <w:lang w:val="en-US"/>
+            </w:rPr>
+            <w:tab/>
+          </w:r>
+          <w:r>
+            <w:rPr>
+              <w:noProof/>
+            </w:rPr>
+            <w:fldChar w:fldCharType="begin"/>
+          </w:r>
+          <w:r>
+            <w:rPr>
+              <w:noProof/>
+              <w:lang w:val="en-US"/>
+            </w:rPr>
+            <w:instrText xml:space="preserve"> PAGEREF _Toc500074015 \h </w:instrText>
           </w:r>
           <w:r>
             <w:rPr>
@@ -2288,7 +2356,7 @@
               <w:noProof/>
               <w:lang w:val="en-US"/>
             </w:rPr>
-            <w:instrText xml:space="preserve"> PAGEREF _Toc499140287 \h </w:instrText>
+            <w:instrText xml:space="preserve"> PAGEREF _Toc500074016 \h </w:instrText>
           </w:r>
           <w:r>
             <w:rPr>
@@ -2306,7 +2374,7 @@
               <w:noProof/>
               <w:lang w:val="en-US"/>
             </w:rPr>
-            <w:t>9</w:t>
+            <w:t>10</w:t>
           </w:r>
           <w:r>
             <w:rPr>
@@ -2368,7 +2436,7 @@
               <w:noProof/>
               <w:lang w:val="en-US"/>
             </w:rPr>
-            <w:instrText xml:space="preserve"> PAGEREF _Toc499140288 \h </w:instrText>
+            <w:instrText xml:space="preserve"> PAGEREF _Toc500074017 \h </w:instrText>
           </w:r>
           <w:r>
             <w:rPr>
@@ -2386,7 +2454,7 @@
               <w:noProof/>
               <w:lang w:val="en-US"/>
             </w:rPr>
-            <w:t>9</w:t>
+            <w:t>10</w:t>
           </w:r>
           <w:r>
             <w:rPr>
@@ -2448,7 +2516,7 @@
               <w:noProof/>
               <w:lang w:val="en-US"/>
             </w:rPr>
-            <w:instrText xml:space="preserve"> PAGEREF _Toc499140289 \h </w:instrText>
+            <w:instrText xml:space="preserve"> PAGEREF _Toc500074018 \h </w:instrText>
           </w:r>
           <w:r>
             <w:rPr>
@@ -2466,7 +2534,7 @@
               <w:noProof/>
               <w:lang w:val="en-US"/>
             </w:rPr>
-            <w:t>9</w:t>
+            <w:t>11</w:t>
           </w:r>
           <w:r>
             <w:rPr>
@@ -2528,7 +2596,7 @@
               <w:noProof/>
               <w:lang w:val="en-US"/>
             </w:rPr>
-            <w:instrText xml:space="preserve"> PAGEREF _Toc499140290 \h </w:instrText>
+            <w:instrText xml:space="preserve"> PAGEREF _Toc500074019 \h </w:instrText>
           </w:r>
           <w:r>
             <w:rPr>
@@ -2546,7 +2614,7 @@
               <w:noProof/>
               <w:lang w:val="en-US"/>
             </w:rPr>
-            <w:t>9</w:t>
+            <w:t>12</w:t>
           </w:r>
           <w:r>
             <w:rPr>
@@ -2608,7 +2676,7 @@
               <w:noProof/>
               <w:lang w:val="en-US"/>
             </w:rPr>
-            <w:instrText xml:space="preserve"> PAGEREF _Toc499140291 \h </w:instrText>
+            <w:instrText xml:space="preserve"> PAGEREF _Toc500074020 \h </w:instrText>
           </w:r>
           <w:r>
             <w:rPr>
@@ -2626,7 +2694,7 @@
               <w:noProof/>
               <w:lang w:val="en-US"/>
             </w:rPr>
-            <w:t>9</w:t>
+            <w:t>12</w:t>
           </w:r>
           <w:r>
             <w:rPr>
@@ -2688,7 +2756,7 @@
               <w:noProof/>
               <w:lang w:val="en-US"/>
             </w:rPr>
-            <w:instrText xml:space="preserve"> PAGEREF _Toc499140292 \h </w:instrText>
+            <w:instrText xml:space="preserve"> PAGEREF _Toc500074021 \h </w:instrText>
           </w:r>
           <w:r>
             <w:rPr>
@@ -2706,7 +2774,7 @@
               <w:noProof/>
               <w:lang w:val="en-US"/>
             </w:rPr>
-            <w:t>10</w:t>
+            <w:t>13</w:t>
           </w:r>
           <w:r>
             <w:rPr>
@@ -2768,7 +2836,7 @@
               <w:noProof/>
               <w:lang w:val="en-US"/>
             </w:rPr>
-            <w:instrText xml:space="preserve"> PAGEREF _Toc499140293 \h </w:instrText>
+            <w:instrText xml:space="preserve"> PAGEREF _Toc500074022 \h </w:instrText>
           </w:r>
           <w:r>
             <w:rPr>
@@ -2786,7 +2854,7 @@
               <w:noProof/>
               <w:lang w:val="en-US"/>
             </w:rPr>
-            <w:t>10</w:t>
+            <w:t>13</w:t>
           </w:r>
           <w:r>
             <w:rPr>
@@ -2848,7 +2916,7 @@
               <w:noProof/>
               <w:lang w:val="en-US"/>
             </w:rPr>
-            <w:instrText xml:space="preserve"> PAGEREF _Toc499140294 \h </w:instrText>
+            <w:instrText xml:space="preserve"> PAGEREF _Toc500074023 \h </w:instrText>
           </w:r>
           <w:r>
             <w:rPr>
@@ -2866,7 +2934,7 @@
               <w:noProof/>
               <w:lang w:val="en-US"/>
             </w:rPr>
-            <w:t>10</w:t>
+            <w:t>13</w:t>
           </w:r>
           <w:r>
             <w:rPr>
@@ -2928,7 +2996,7 @@
               <w:noProof/>
               <w:lang w:val="en-US"/>
             </w:rPr>
-            <w:instrText xml:space="preserve"> PAGEREF _Toc499140295 \h </w:instrText>
+            <w:instrText xml:space="preserve"> PAGEREF _Toc500074024 \h </w:instrText>
           </w:r>
           <w:r>
             <w:rPr>
@@ -2946,7 +3014,7 @@
               <w:noProof/>
               <w:lang w:val="en-US"/>
             </w:rPr>
-            <w:t>10</w:t>
+            <w:t>13</w:t>
           </w:r>
           <w:r>
             <w:rPr>
@@ -3008,7 +3076,7 @@
               <w:noProof/>
               <w:lang w:val="en-US"/>
             </w:rPr>
-            <w:instrText xml:space="preserve"> PAGEREF _Toc499140296 \h </w:instrText>
+            <w:instrText xml:space="preserve"> PAGEREF _Toc500074025 \h </w:instrText>
           </w:r>
           <w:r>
             <w:rPr>
@@ -3026,7 +3094,7 @@
               <w:noProof/>
               <w:lang w:val="en-US"/>
             </w:rPr>
-            <w:t>10</w:t>
+            <w:t>13</w:t>
           </w:r>
           <w:r>
             <w:rPr>
@@ -3088,7 +3156,7 @@
               <w:noProof/>
               <w:lang w:val="en-US"/>
             </w:rPr>
-            <w:instrText xml:space="preserve"> PAGEREF _Toc499140297 \h </w:instrText>
+            <w:instrText xml:space="preserve"> PAGEREF _Toc500074026 \h </w:instrText>
           </w:r>
           <w:r>
             <w:rPr>
@@ -3106,7 +3174,7 @@
               <w:noProof/>
               <w:lang w:val="en-US"/>
             </w:rPr>
-            <w:t>10</w:t>
+            <w:t>13</w:t>
           </w:r>
           <w:r>
             <w:rPr>
@@ -3168,7 +3236,7 @@
               <w:noProof/>
               <w:lang w:val="en-US"/>
             </w:rPr>
-            <w:instrText xml:space="preserve"> PAGEREF _Toc499140298 \h </w:instrText>
+            <w:instrText xml:space="preserve"> PAGEREF _Toc500074027 \h </w:instrText>
           </w:r>
           <w:r>
             <w:rPr>
@@ -3186,7 +3254,7 @@
               <w:noProof/>
               <w:lang w:val="en-US"/>
             </w:rPr>
-            <w:t>11</w:t>
+            <w:t>14</w:t>
           </w:r>
           <w:r>
             <w:rPr>
@@ -3248,7 +3316,7 @@
               <w:noProof/>
               <w:lang w:val="en-US"/>
             </w:rPr>
-            <w:instrText xml:space="preserve"> PAGEREF _Toc499140299 \h </w:instrText>
+            <w:instrText xml:space="preserve"> PAGEREF _Toc500074028 \h </w:instrText>
           </w:r>
           <w:r>
             <w:rPr>
@@ -3266,7 +3334,7 @@
               <w:noProof/>
               <w:lang w:val="en-US"/>
             </w:rPr>
-            <w:t>11</w:t>
+            <w:t>14</w:t>
           </w:r>
           <w:r>
             <w:rPr>
@@ -3328,7 +3396,7 @@
               <w:noProof/>
               <w:lang w:val="en-US"/>
             </w:rPr>
-            <w:instrText xml:space="preserve"> PAGEREF _Toc499140300 \h </w:instrText>
+            <w:instrText xml:space="preserve"> PAGEREF _Toc500074029 \h </w:instrText>
           </w:r>
           <w:r>
             <w:rPr>
@@ -3346,7 +3414,7 @@
               <w:noProof/>
               <w:lang w:val="en-US"/>
             </w:rPr>
-            <w:t>11</w:t>
+            <w:t>14</w:t>
           </w:r>
           <w:r>
             <w:rPr>
@@ -3408,7 +3476,7 @@
               <w:noProof/>
               <w:lang w:val="en-US"/>
             </w:rPr>
-            <w:instrText xml:space="preserve"> PAGEREF _Toc499140301 \h </w:instrText>
+            <w:instrText xml:space="preserve"> PAGEREF _Toc500074030 \h </w:instrText>
           </w:r>
           <w:r>
             <w:rPr>
@@ -3426,7 +3494,7 @@
               <w:noProof/>
               <w:lang w:val="en-US"/>
             </w:rPr>
-            <w:t>11</w:t>
+            <w:t>14</w:t>
           </w:r>
           <w:r>
             <w:rPr>
@@ -3488,7 +3556,7 @@
               <w:noProof/>
               <w:lang w:val="en-US"/>
             </w:rPr>
-            <w:instrText xml:space="preserve"> PAGEREF _Toc499140302 \h </w:instrText>
+            <w:instrText xml:space="preserve"> PAGEREF _Toc500074031 \h </w:instrText>
           </w:r>
           <w:r>
             <w:rPr>
@@ -3506,7 +3574,7 @@
               <w:noProof/>
               <w:lang w:val="en-US"/>
             </w:rPr>
-            <w:t>11</w:t>
+            <w:t>14</w:t>
           </w:r>
           <w:r>
             <w:rPr>
@@ -3568,7 +3636,7 @@
               <w:noProof/>
               <w:lang w:val="en-US"/>
             </w:rPr>
-            <w:instrText xml:space="preserve"> PAGEREF _Toc499140303 \h </w:instrText>
+            <w:instrText xml:space="preserve"> PAGEREF _Toc500074032 \h </w:instrText>
           </w:r>
           <w:r>
             <w:rPr>
@@ -3586,7 +3654,7 @@
               <w:noProof/>
               <w:lang w:val="en-US"/>
             </w:rPr>
-            <w:t>11</w:t>
+            <w:t>14</w:t>
           </w:r>
           <w:r>
             <w:rPr>
@@ -3648,7 +3716,7 @@
               <w:noProof/>
               <w:lang w:val="en-US"/>
             </w:rPr>
-            <w:instrText xml:space="preserve"> PAGEREF _Toc499140304 \h </w:instrText>
+            <w:instrText xml:space="preserve"> PAGEREF _Toc500074033 \h </w:instrText>
           </w:r>
           <w:r>
             <w:rPr>
@@ -3666,7 +3734,7 @@
               <w:noProof/>
               <w:lang w:val="en-US"/>
             </w:rPr>
-            <w:t>11</w:t>
+            <w:t>14</w:t>
           </w:r>
           <w:r>
             <w:rPr>
@@ -3728,7 +3796,7 @@
               <w:noProof/>
               <w:lang w:val="en-US"/>
             </w:rPr>
-            <w:instrText xml:space="preserve"> PAGEREF _Toc499140305 \h </w:instrText>
+            <w:instrText xml:space="preserve"> PAGEREF _Toc500074034 \h </w:instrText>
           </w:r>
           <w:r>
             <w:rPr>
@@ -3746,7 +3814,7 @@
               <w:noProof/>
               <w:lang w:val="en-US"/>
             </w:rPr>
-            <w:t>11</w:t>
+            <w:t>14</w:t>
           </w:r>
           <w:r>
             <w:rPr>
@@ -3808,7 +3876,7 @@
               <w:noProof/>
               <w:lang w:val="en-US"/>
             </w:rPr>
-            <w:instrText xml:space="preserve"> PAGEREF _Toc499140306 \h </w:instrText>
+            <w:instrText xml:space="preserve"> PAGEREF _Toc500074035 \h </w:instrText>
           </w:r>
           <w:r>
             <w:rPr>
@@ -3826,7 +3894,7 @@
               <w:noProof/>
               <w:lang w:val="en-US"/>
             </w:rPr>
-            <w:t>11</w:t>
+            <w:t>14</w:t>
           </w:r>
           <w:r>
             <w:rPr>
@@ -3877,6 +3945,8 @@
             </w:rPr>
             <w:tab/>
           </w:r>
+          <w:bookmarkStart w:id="4" w:name="_GoBack"/>
+          <w:bookmarkEnd w:id="4"/>
           <w:r>
             <w:rPr>
               <w:noProof/>
@@ -3888,7 +3958,7 @@
               <w:noProof/>
               <w:lang w:val="en-US"/>
             </w:rPr>
-            <w:instrText xml:space="preserve"> PAGEREF _Toc499140307 \h </w:instrText>
+            <w:instrText xml:space="preserve"> PAGEREF _Toc500074036 \h </w:instrText>
           </w:r>
           <w:r>
             <w:rPr>
@@ -3906,7 +3976,7 @@
               <w:noProof/>
               <w:lang w:val="en-US"/>
             </w:rPr>
-            <w:t>11</w:t>
+            <w:t>14</w:t>
           </w:r>
           <w:r>
             <w:rPr>
@@ -3933,6 +4003,7 @@
               <w:noProof/>
               <w:lang w:val="en-GB"/>
             </w:rPr>
+            <w:lastRenderedPageBreak/>
             <w:t>A</w:t>
           </w:r>
           <w:r>
@@ -3968,7 +4039,7 @@
               <w:noProof/>
               <w:lang w:val="en-US"/>
             </w:rPr>
-            <w:instrText xml:space="preserve"> PAGEREF _Toc499140308 \h </w:instrText>
+            <w:instrText xml:space="preserve"> PAGEREF _Toc500074037 \h </w:instrText>
           </w:r>
           <w:r>
             <w:rPr>
@@ -3986,7 +4057,7 @@
               <w:noProof/>
               <w:lang w:val="en-US"/>
             </w:rPr>
-            <w:t>12</w:t>
+            <w:t>15</w:t>
           </w:r>
           <w:r>
             <w:rPr>
@@ -4013,7 +4084,6 @@
               <w:noProof/>
               <w:lang w:val="en-GB"/>
             </w:rPr>
-            <w:lastRenderedPageBreak/>
             <w:t>B</w:t>
           </w:r>
           <w:r>
@@ -4049,7 +4119,7 @@
               <w:noProof/>
               <w:lang w:val="en-US"/>
             </w:rPr>
-            <w:instrText xml:space="preserve"> PAGEREF _Toc499140309 \h </w:instrText>
+            <w:instrText xml:space="preserve"> PAGEREF _Toc500074038 \h </w:instrText>
           </w:r>
           <w:r>
             <w:rPr>
@@ -4067,7 +4137,7 @@
               <w:noProof/>
               <w:lang w:val="en-US"/>
             </w:rPr>
-            <w:t>13</w:t>
+            <w:t>16</w:t>
           </w:r>
           <w:r>
             <w:rPr>
@@ -4129,7 +4199,7 @@
               <w:noProof/>
               <w:lang w:val="en-US"/>
             </w:rPr>
-            <w:instrText xml:space="preserve"> PAGEREF _Toc499140310 \h </w:instrText>
+            <w:instrText xml:space="preserve"> PAGEREF _Toc500074039 \h </w:instrText>
           </w:r>
           <w:r>
             <w:rPr>
@@ -4147,7 +4217,7 @@
               <w:noProof/>
               <w:lang w:val="en-US"/>
             </w:rPr>
-            <w:t>14</w:t>
+            <w:t>17</w:t>
           </w:r>
           <w:r>
             <w:rPr>
@@ -4209,7 +4279,7 @@
               <w:noProof/>
               <w:lang w:val="en-US"/>
             </w:rPr>
-            <w:instrText xml:space="preserve"> PAGEREF _Toc499140311 \h </w:instrText>
+            <w:instrText xml:space="preserve"> PAGEREF _Toc500074040 \h </w:instrText>
           </w:r>
           <w:r>
             <w:rPr>
@@ -4227,7 +4297,7 @@
               <w:noProof/>
               <w:lang w:val="en-US"/>
             </w:rPr>
-            <w:t>15</w:t>
+            <w:t>18</w:t>
           </w:r>
           <w:r>
             <w:rPr>
@@ -4269,7 +4339,7 @@
               <w:noProof/>
               <w:lang w:val="en-GB"/>
             </w:rPr>
-            <w:t>Abbreviations (optional)</w:t>
+            <w:t>Abbreviations</w:t>
           </w:r>
           <w:r>
             <w:rPr>
@@ -4287,7 +4357,7 @@
             <w:rPr>
               <w:noProof/>
             </w:rPr>
-            <w:instrText xml:space="preserve"> PAGEREF _Toc499140312 \h </w:instrText>
+            <w:instrText xml:space="preserve"> PAGEREF _Toc500074041 \h </w:instrText>
           </w:r>
           <w:r>
             <w:rPr>
@@ -4304,7 +4374,7 @@
             <w:rPr>
               <w:noProof/>
             </w:rPr>
-            <w:t>16</w:t>
+            <w:t>19</w:t>
           </w:r>
           <w:r>
             <w:rPr>
@@ -4351,178 +4421,13 @@
           <w:lang w:val="en-GB"/>
         </w:rPr>
       </w:pPr>
-      <w:bookmarkStart w:id="4" w:name="_Toc499140280"/>
+      <w:bookmarkStart w:id="5" w:name="_Toc500074007"/>
       <w:r>
         <w:rPr>
           <w:lang w:val="en-GB"/>
         </w:rPr>
         <w:lastRenderedPageBreak/>
         <w:t>Architecture</w:t>
-      </w:r>
-      <w:bookmarkEnd w:id="4"/>
-    </w:p>
-    <w:p>
-      <w:pPr>
-        <w:pStyle w:val="4Text"/>
-        <w:rPr>
-          <w:lang w:val="en-GB"/>
-        </w:rPr>
-      </w:pPr>
-      <w:r>
-        <w:rPr>
-          <w:lang w:val="en-GB"/>
-        </w:rPr>
-        <w:t>Since the basic idea of this tool is to give a lasting web frontend for the institute a good choice of what software to use is essential. Therefore</w:t>
-      </w:r>
-      <w:r>
-        <w:rPr>
-          <w:lang w:val="en-GB"/>
-        </w:rPr>
-        <w:t>, for client and server-</w:t>
-      </w:r>
-      <w:r>
-        <w:rPr>
-          <w:lang w:val="en-GB"/>
-        </w:rPr>
-        <w:t xml:space="preserve">side code we chose well maintained and </w:t>
-      </w:r>
-      <w:r>
-        <w:rPr>
-          <w:lang w:val="en-GB"/>
-        </w:rPr>
-        <w:t>well-known frameworks</w:t>
-      </w:r>
-      <w:r>
-        <w:rPr>
-          <w:lang w:val="en-GB"/>
-        </w:rPr>
-        <w:t xml:space="preserve"> as there are Meteor</w:t>
-      </w:r>
-      <w:r>
-        <w:rPr>
-          <w:lang w:val="en-GB"/>
-        </w:rPr>
-        <w:t xml:space="preserve"> as a mostly server-</w:t>
-      </w:r>
-      <w:r>
-        <w:rPr>
-          <w:lang w:val="en-GB"/>
-        </w:rPr>
-        <w:t>side Java</w:t>
-      </w:r>
-      <w:r>
-        <w:rPr>
-          <w:lang w:val="en-GB"/>
-        </w:rPr>
-        <w:t>S</w:t>
-      </w:r>
-      <w:r>
-        <w:rPr>
-          <w:lang w:val="en-GB"/>
-        </w:rPr>
-        <w:t>cript framework and Angular as a frontend Java</w:t>
-      </w:r>
-      <w:r>
-        <w:rPr>
-          <w:lang w:val="en-GB"/>
-        </w:rPr>
-        <w:t>S</w:t>
-      </w:r>
-      <w:r>
-        <w:rPr>
-          <w:lang w:val="en-GB"/>
-        </w:rPr>
-        <w:t>cript framework</w:t>
-      </w:r>
-      <w:r>
-        <w:rPr>
-          <w:lang w:val="en-GB"/>
-        </w:rPr>
-        <w:t xml:space="preserve">. </w:t>
-      </w:r>
-      <w:r>
-        <w:rPr>
-          <w:lang w:val="en-GB"/>
-        </w:rPr>
-        <w:t>With this an</w:t>
-      </w:r>
-      <w:r>
-        <w:rPr>
-          <w:lang w:val="en-GB"/>
-        </w:rPr>
-        <w:t xml:space="preserve"> </w:t>
-      </w:r>
-      <w:r>
-        <w:rPr>
-          <w:lang w:val="en-GB"/>
-        </w:rPr>
-        <w:t>all in all</w:t>
-      </w:r>
-      <w:r>
-        <w:rPr>
-          <w:lang w:val="en-GB"/>
-        </w:rPr>
-        <w:t xml:space="preserve"> forward-looking webpage is ensured.</w:t>
-      </w:r>
-      <w:r>
-        <w:rPr>
-          <w:lang w:val="en-GB"/>
-        </w:rPr>
-        <w:t xml:space="preserve"> In this chapter we evaluate why the chosen software fits our purpose and how they work</w:t>
-      </w:r>
-      <w:r>
-        <w:rPr>
-          <w:lang w:val="en-GB"/>
-        </w:rPr>
-        <w:t xml:space="preserve"> together</w:t>
-      </w:r>
-      <w:r>
-        <w:rPr>
-          <w:lang w:val="en-GB"/>
-        </w:rPr>
-        <w:t xml:space="preserve">. We could build the web server and client completely from scratch but Meteor and Angular provide an overall good structure and a solid </w:t>
-      </w:r>
-      <w:r>
-        <w:rPr>
-          <w:lang w:val="en-GB"/>
-        </w:rPr>
-        <w:t>base</w:t>
-      </w:r>
-      <w:r>
-        <w:rPr>
-          <w:lang w:val="en-GB"/>
-        </w:rPr>
-        <w:t xml:space="preserve"> for further development. </w:t>
-      </w:r>
-      <w:r>
-        <w:rPr>
-          <w:lang w:val="en-GB"/>
-        </w:rPr>
-        <w:t>Furthermore</w:t>
-      </w:r>
-      <w:r>
-        <w:rPr>
-          <w:lang w:val="en-GB"/>
-        </w:rPr>
-        <w:t>,</w:t>
-      </w:r>
-      <w:r>
-        <w:rPr>
-          <w:lang w:val="en-GB"/>
-        </w:rPr>
-        <w:t xml:space="preserve"> we chose MongoDB as a database.</w:t>
-      </w:r>
-    </w:p>
-    <w:p>
-      <w:pPr>
-        <w:pStyle w:val="berschrift2"/>
-      </w:pPr>
-      <w:bookmarkStart w:id="5" w:name="_Toc499140281"/>
-      <w:r>
-        <w:t>Server-</w:t>
-      </w:r>
-      <w:r>
-        <w:t>side</w:t>
       </w:r>
       <w:bookmarkEnd w:id="5"/>
     </w:p>
@@ -4537,146 +4442,154 @@
         <w:rPr>
           <w:lang w:val="en-GB"/>
         </w:rPr>
-        <w:t xml:space="preserve">As mentioned before Meteor is our chosen framework for the server side. It is an opensource </w:t>
-      </w:r>
-      <w:r>
-        <w:rPr>
-          <w:lang w:val="en-GB"/>
-        </w:rPr>
-        <w:t xml:space="preserve">full-stack JavaScript </w:t>
-      </w:r>
-      <w:r>
-        <w:rPr>
-          <w:lang w:val="en-GB"/>
-        </w:rPr>
-        <w:t xml:space="preserve">platform for web, mobile and desktop development. </w:t>
-      </w:r>
-      <w:r>
-        <w:rPr>
-          <w:lang w:val="en-GB"/>
-        </w:rPr>
-        <w:t xml:space="preserve">The power of this platform is its fast learning curve, its </w:t>
-      </w:r>
-      <w:r>
-        <w:rPr>
-          <w:lang w:val="en-GB"/>
-        </w:rPr>
-        <w:t>usability</w:t>
-      </w:r>
-      <w:r>
-        <w:rPr>
-          <w:lang w:val="en-GB"/>
-        </w:rPr>
-        <w:t xml:space="preserve"> for any device and its technology integration. What that means is that without knowing much about webservers you can easily create your own application. Meteor also is known for its </w:t>
-      </w:r>
-      <w:r>
-        <w:rPr>
-          <w:lang w:val="en-GB"/>
-        </w:rPr>
-        <w:t>compatibility</w:t>
-      </w:r>
-      <w:r>
-        <w:rPr>
-          <w:lang w:val="en-GB"/>
-        </w:rPr>
-        <w:t xml:space="preserve"> since you can use it independently from the platform, no matter if its web, iOS, Android or desktop. In our case we use it as a webserver but with further development of the website it could be optimized for mobile devices or become an app itself if desired.</w:t>
+        <w:t>Since the basic idea of this tool is to give a lasting web frontend for the institute a good choice of what software to use is essential. Therefore</w:t>
+      </w:r>
+      <w:r>
+        <w:rPr>
+          <w:lang w:val="en-GB"/>
+        </w:rPr>
+        <w:t>, for client and server-</w:t>
+      </w:r>
+      <w:r>
+        <w:rPr>
+          <w:lang w:val="en-GB"/>
+        </w:rPr>
+        <w:t xml:space="preserve">side code we chose well maintained and </w:t>
+      </w:r>
+      <w:r>
+        <w:rPr>
+          <w:lang w:val="en-GB"/>
+        </w:rPr>
+        <w:t>well-known frameworks</w:t>
+      </w:r>
+      <w:r>
+        <w:rPr>
+          <w:lang w:val="en-GB"/>
+        </w:rPr>
+        <w:t xml:space="preserve"> as there are Meteor</w:t>
+      </w:r>
+      <w:r>
+        <w:rPr>
+          <w:lang w:val="en-GB"/>
+        </w:rPr>
+        <w:t xml:space="preserve"> as a mostly server-</w:t>
+      </w:r>
+      <w:r>
+        <w:rPr>
+          <w:lang w:val="en-GB"/>
+        </w:rPr>
+        <w:t>side Java</w:t>
+      </w:r>
+      <w:r>
+        <w:rPr>
+          <w:lang w:val="en-GB"/>
+        </w:rPr>
+        <w:t>S</w:t>
+      </w:r>
+      <w:r>
+        <w:rPr>
+          <w:lang w:val="en-GB"/>
+        </w:rPr>
+        <w:t>cript framework and Angular as a frontend Java</w:t>
+      </w:r>
+      <w:r>
+        <w:rPr>
+          <w:lang w:val="en-GB"/>
+        </w:rPr>
+        <w:t>S</w:t>
+      </w:r>
+      <w:r>
+        <w:rPr>
+          <w:lang w:val="en-GB"/>
+        </w:rPr>
+        <w:t>cript framework</w:t>
+      </w:r>
+      <w:r>
+        <w:rPr>
+          <w:lang w:val="en-GB"/>
+        </w:rPr>
+        <w:t xml:space="preserve">. </w:t>
+      </w:r>
+      <w:r>
+        <w:rPr>
+          <w:lang w:val="en-GB"/>
+        </w:rPr>
+        <w:t>With this an</w:t>
       </w:r>
       <w:r>
         <w:rPr>
           <w:lang w:val="en-GB"/>
         </w:rPr>
         <w:t xml:space="preserve"> </w:t>
+      </w:r>
+      <w:r>
+        <w:rPr>
+          <w:lang w:val="en-GB"/>
+        </w:rPr>
+        <w:t>all in all</w:t>
+      </w:r>
+      <w:r>
+        <w:rPr>
+          <w:lang w:val="en-GB"/>
+        </w:rPr>
+        <w:t xml:space="preserve"> forward-looking webpage is ensured.</w:t>
+      </w:r>
+      <w:r>
+        <w:rPr>
+          <w:lang w:val="en-GB"/>
+        </w:rPr>
+        <w:t xml:space="preserve"> In this chapter we evaluate why the chosen software fits our purpose and how they work</w:t>
+      </w:r>
+      <w:r>
+        <w:rPr>
+          <w:lang w:val="en-GB"/>
+        </w:rPr>
+        <w:t xml:space="preserve"> together</w:t>
+      </w:r>
+      <w:r>
+        <w:rPr>
+          <w:lang w:val="en-GB"/>
+        </w:rPr>
+        <w:t xml:space="preserve">. We could build the web server and client completely from scratch but Meteor and Angular provide an overall good structure and a solid </w:t>
+      </w:r>
+      <w:r>
+        <w:rPr>
+          <w:lang w:val="en-GB"/>
+        </w:rPr>
+        <w:t>base</w:t>
+      </w:r>
+      <w:r>
+        <w:rPr>
+          <w:lang w:val="en-GB"/>
+        </w:rPr>
+        <w:t xml:space="preserve"> for further development. </w:t>
+      </w:r>
+      <w:r>
+        <w:rPr>
+          <w:lang w:val="en-GB"/>
+        </w:rPr>
+        <w:t>Furthermore</w:t>
+      </w:r>
+      <w:r>
+        <w:rPr>
+          <w:lang w:val="en-GB"/>
+        </w:rPr>
+        <w:t>,</w:t>
+      </w:r>
+      <w:r>
+        <w:rPr>
+          <w:lang w:val="en-GB"/>
+        </w:rPr>
+        <w:t xml:space="preserve"> we chose MongoDB as a database.</w:t>
       </w:r>
     </w:p>
     <w:p>
       <w:pPr>
-        <w:pStyle w:val="4Text"/>
-        <w:rPr>
-          <w:lang w:val="en-GB"/>
-        </w:rPr>
-      </w:pPr>
-      <w:r>
-        <w:rPr>
-          <w:lang w:val="en-GB"/>
-        </w:rPr>
-        <w:t xml:space="preserve">A big point for Meteor is that you can share code between server, client and the database, what accelerates the development process </w:t>
-      </w:r>
-      <w:r>
-        <w:rPr>
-          <w:lang w:val="en-GB"/>
-        </w:rPr>
-        <w:t>enormously</w:t>
-      </w:r>
-      <w:r>
-        <w:rPr>
-          <w:lang w:val="en-GB"/>
-        </w:rPr>
-        <w:t>.</w:t>
-      </w:r>
-      <w:r>
-        <w:rPr>
-          <w:lang w:val="en-GB"/>
-        </w:rPr>
-        <w:t xml:space="preserve"> This is what makes our application very reactive. Meteor uses data on the wire, sending not HTML to the client but data which gets rendered directly on client</w:t>
-      </w:r>
-      <w:r>
-        <w:rPr>
-          <w:lang w:val="en-GB"/>
-        </w:rPr>
-        <w:t>-</w:t>
-      </w:r>
-      <w:r>
-        <w:rPr>
-          <w:lang w:val="en-GB"/>
-        </w:rPr>
-        <w:t>side.</w:t>
-      </w:r>
-      <w:r>
-        <w:rPr>
-          <w:lang w:val="en-GB"/>
-        </w:rPr>
-        <w:t xml:space="preserve"> With that provided reactivity the client reflects the true state of the data in real time. In combination with our frontend framework Angular no page reloading is necessary to have the latest data.</w:t>
-      </w:r>
-    </w:p>
-    <w:p>
-      <w:pPr>
-        <w:pStyle w:val="4Text"/>
-        <w:rPr>
-          <w:lang w:val="en-GB"/>
-        </w:rPr>
-      </w:pPr>
-      <w:r>
-        <w:rPr>
-          <w:lang w:val="en-GB"/>
-        </w:rPr>
-        <w:t>Behind the easy-to-use platform lies a NodeJS</w:t>
-      </w:r>
-      <w:r>
-        <w:rPr>
-          <w:lang w:val="en-GB"/>
-        </w:rPr>
-        <w:t>-</w:t>
-      </w:r>
-      <w:r>
-        <w:rPr>
-          <w:lang w:val="en-GB"/>
-        </w:rPr>
-        <w:t>server</w:t>
-      </w:r>
-      <w:r>
-        <w:rPr>
-          <w:lang w:val="en-GB"/>
-        </w:rPr>
-        <w:t>. When deploying Meteor-code it generates a stand-alone Node application. And this is the only dependency it has which means everywhere you have NodeJS installed you can run your meteor application.</w:t>
-      </w:r>
-    </w:p>
-    <w:p>
-      <w:pPr>
         <w:pStyle w:val="berschrift2"/>
       </w:pPr>
-      <w:bookmarkStart w:id="6" w:name="_Toc499140282"/>
-      <w:r>
-        <w:t>Client-</w:t>
+      <w:bookmarkStart w:id="6" w:name="_Toc500074008"/>
+      <w:r>
+        <w:t>Server-</w:t>
       </w:r>
       <w:r>
         <w:t>side</w:t>
@@ -4694,77 +4607,149 @@
         <w:rPr>
           <w:lang w:val="en-GB"/>
         </w:rPr>
-        <w:t>On client-</w:t>
-      </w:r>
-      <w:r>
-        <w:rPr>
-          <w:lang w:val="en-GB"/>
-        </w:rPr>
-        <w:t xml:space="preserve">side we chose the </w:t>
-      </w:r>
-      <w:r>
-        <w:rPr>
-          <w:lang w:val="en-GB"/>
-        </w:rPr>
-        <w:t xml:space="preserve">JavaScript </w:t>
-      </w:r>
-      <w:r>
-        <w:rPr>
-          <w:lang w:val="en-GB"/>
-        </w:rPr>
-        <w:t>framework Angular in version 4</w:t>
-      </w:r>
-      <w:r>
-        <w:rPr>
-          <w:lang w:val="en-GB"/>
-        </w:rPr>
-        <w:t>, developed and maintained by Google</w:t>
-      </w:r>
-      <w:r>
-        <w:rPr>
-          <w:lang w:val="en-GB"/>
-        </w:rPr>
-        <w:t>.</w:t>
-      </w:r>
-      <w:r>
-        <w:rPr>
-          <w:lang w:val="en-GB"/>
-        </w:rPr>
-        <w:t xml:space="preserve"> Angular makes client development across all platforms possible. It grants fast speed and good performance and allows us to extend the template language</w:t>
-      </w:r>
-      <w:r>
-        <w:rPr>
-          <w:lang w:val="en-GB"/>
-        </w:rPr>
-        <w:t xml:space="preserve"> HTML</w:t>
-      </w:r>
-      <w:r>
-        <w:rPr>
-          <w:lang w:val="en-GB"/>
-        </w:rPr>
-        <w:t xml:space="preserve"> with </w:t>
-      </w:r>
-      <w:r>
-        <w:rPr>
-          <w:lang w:val="en-GB"/>
-        </w:rPr>
-        <w:lastRenderedPageBreak/>
-        <w:t xml:space="preserve">our own written components. Nearly every web IDE supports Angular to give the user syntax-highlighting, code-completion and Angular-specific help. In our case it replaces the Meteor-standard blaze-templates. Meteor and Angular work perfectly together </w:t>
-      </w:r>
-      <w:r>
-        <w:rPr>
-          <w:lang w:val="en-GB"/>
-        </w:rPr>
-        <w:t>on various platforms, when displaying real time data and keeping the reactivity of our application on a very high level.</w:t>
+        <w:t xml:space="preserve">As mentioned before Meteor is our chosen framework for the server side. It is an opensource </w:t>
+      </w:r>
+      <w:r>
+        <w:rPr>
+          <w:lang w:val="en-GB"/>
+        </w:rPr>
+        <w:t xml:space="preserve">full-stack JavaScript </w:t>
+      </w:r>
+      <w:r>
+        <w:rPr>
+          <w:lang w:val="en-GB"/>
+        </w:rPr>
+        <w:t xml:space="preserve">platform for web, mobile and desktop development. </w:t>
+      </w:r>
+      <w:r>
+        <w:rPr>
+          <w:lang w:val="en-GB"/>
+        </w:rPr>
+        <w:t xml:space="preserve">The power of this platform is its fast learning curve, its </w:t>
+      </w:r>
+      <w:r>
+        <w:rPr>
+          <w:lang w:val="en-GB"/>
+        </w:rPr>
+        <w:t>usability</w:t>
+      </w:r>
+      <w:r>
+        <w:rPr>
+          <w:lang w:val="en-GB"/>
+        </w:rPr>
+        <w:t xml:space="preserve"> for any device and its technology integration. What that means is that without knowing much about webservers you can easily create your own application. Meteor also is known for its </w:t>
+      </w:r>
+      <w:r>
+        <w:rPr>
+          <w:lang w:val="en-GB"/>
+        </w:rPr>
+        <w:t>compatibility</w:t>
+      </w:r>
+      <w:r>
+        <w:rPr>
+          <w:lang w:val="en-GB"/>
+        </w:rPr>
+        <w:t xml:space="preserve"> since you can use it independently from the platform, no matter if its web, iOS, Android or desktop. In our case we use it as a webserver but with further development of the website it could be optimized for mobile devices or become an app itself if desired.</w:t>
+      </w:r>
+      <w:r>
+        <w:rPr>
+          <w:lang w:val="en-GB"/>
+        </w:rPr>
+        <w:t xml:space="preserve"> </w:t>
       </w:r>
     </w:p>
     <w:p>
       <w:pPr>
+        <w:pStyle w:val="4Text"/>
+        <w:rPr>
+          <w:lang w:val="en-GB"/>
+        </w:rPr>
+      </w:pPr>
+      <w:r>
+        <w:rPr>
+          <w:lang w:val="en-GB"/>
+        </w:rPr>
+        <w:t xml:space="preserve">A big point for Meteor is that you can share code between server, client and the database, what accelerates the development process </w:t>
+      </w:r>
+      <w:r>
+        <w:rPr>
+          <w:lang w:val="en-GB"/>
+        </w:rPr>
+        <w:t>enormously</w:t>
+      </w:r>
+      <w:r>
+        <w:rPr>
+          <w:lang w:val="en-GB"/>
+        </w:rPr>
+        <w:t>.</w:t>
+      </w:r>
+      <w:r>
+        <w:rPr>
+          <w:lang w:val="en-GB"/>
+        </w:rPr>
+        <w:t xml:space="preserve"> This is what makes our application very reactive. Meteor uses data on the wire, sending not HTML to the client but data which gets rendered directly on client</w:t>
+      </w:r>
+      <w:r>
+        <w:rPr>
+          <w:lang w:val="en-GB"/>
+        </w:rPr>
+        <w:t>-</w:t>
+      </w:r>
+      <w:r>
+        <w:rPr>
+          <w:lang w:val="en-GB"/>
+        </w:rPr>
+        <w:t>side.</w:t>
+      </w:r>
+      <w:r>
+        <w:rPr>
+          <w:lang w:val="en-GB"/>
+        </w:rPr>
+        <w:t xml:space="preserve"> With that provided reactivity the client reflects the true state of the data in real time. In combination with our frontend framework Angular no page reloading is necessary to have the latest data.</w:t>
+      </w:r>
+    </w:p>
+    <w:p>
+      <w:pPr>
+        <w:pStyle w:val="4Text"/>
+        <w:rPr>
+          <w:lang w:val="en-GB"/>
+        </w:rPr>
+      </w:pPr>
+      <w:r>
+        <w:rPr>
+          <w:lang w:val="en-GB"/>
+        </w:rPr>
+        <w:t>Behind the easy-to-use platform lies a NodeJS</w:t>
+      </w:r>
+      <w:r>
+        <w:rPr>
+          <w:lang w:val="en-GB"/>
+        </w:rPr>
+        <w:t>-</w:t>
+      </w:r>
+      <w:r>
+        <w:rPr>
+          <w:lang w:val="en-GB"/>
+        </w:rPr>
+        <w:t>server</w:t>
+      </w:r>
+      <w:r>
+        <w:rPr>
+          <w:lang w:val="en-GB"/>
+        </w:rPr>
+        <w:t>. When deploying Meteor-code it generates a stand-alone Node application. And this is the only dependency it has which means everywhere you have NodeJS installed you can run your meteor application.</w:t>
+      </w:r>
+    </w:p>
+    <w:p>
+      <w:pPr>
         <w:pStyle w:val="berschrift2"/>
       </w:pPr>
-      <w:bookmarkStart w:id="7" w:name="_Toc499140283"/>
-      <w:r>
-        <w:t>Database</w:t>
+      <w:bookmarkStart w:id="7" w:name="_Toc500074009"/>
+      <w:r>
+        <w:t>Client-</w:t>
+      </w:r>
+      <w:r>
+        <w:t>side</w:t>
       </w:r>
       <w:bookmarkEnd w:id="7"/>
     </w:p>
@@ -4779,93 +4764,77 @@
         <w:rPr>
           <w:lang w:val="en-GB"/>
         </w:rPr>
-        <w:t xml:space="preserve">We chose MongoDB as our database. It is a strong and popular no-SQL, document driven database. Even with large data sets it scales very well and provides a high performance. Unlike in SQL an entity is represented by a collection which contains documents as its entries. A document is very similar to a JSON-Object and can be easily read and modified. Thanks to the flexibility of MongoDB we can design our collections freely and </w:t>
-      </w:r>
-      <w:r>
-        <w:rPr>
-          <w:lang w:val="en-GB"/>
-        </w:rPr>
-        <w:t xml:space="preserve">edit them with small effort, without losing our existing data. We can define the basic structure of a document and shape the rest of it as we want to. </w:t>
+        <w:t>On client-</w:t>
+      </w:r>
+      <w:r>
+        <w:rPr>
+          <w:lang w:val="en-GB"/>
+        </w:rPr>
+        <w:t xml:space="preserve">side we chose the </w:t>
+      </w:r>
+      <w:r>
+        <w:rPr>
+          <w:lang w:val="en-GB"/>
+        </w:rPr>
+        <w:t xml:space="preserve">JavaScript </w:t>
+      </w:r>
+      <w:r>
+        <w:rPr>
+          <w:lang w:val="en-GB"/>
+        </w:rPr>
+        <w:t>framework Angular in version 4</w:t>
+      </w:r>
+      <w:r>
+        <w:rPr>
+          <w:lang w:val="en-GB"/>
+        </w:rPr>
+        <w:t>, developed and maintained by Google</w:t>
+      </w:r>
+      <w:r>
+        <w:rPr>
+          <w:lang w:val="en-GB"/>
+        </w:rPr>
+        <w:t>.</w:t>
+      </w:r>
+      <w:r>
+        <w:rPr>
+          <w:lang w:val="en-GB"/>
+        </w:rPr>
+        <w:t xml:space="preserve"> Angular makes client development across all platforms possible. It grants fast speed and good performance and allows us to extend the template language</w:t>
+      </w:r>
+      <w:r>
+        <w:rPr>
+          <w:lang w:val="en-GB"/>
+        </w:rPr>
+        <w:t xml:space="preserve"> HTML</w:t>
+      </w:r>
+      <w:r>
+        <w:rPr>
+          <w:lang w:val="en-GB"/>
+        </w:rPr>
+        <w:t xml:space="preserve"> with </w:t>
+      </w:r>
+      <w:r>
+        <w:rPr>
+          <w:lang w:val="en-GB"/>
+        </w:rPr>
+        <w:lastRenderedPageBreak/>
+        <w:t xml:space="preserve">our own written components. Nearly every web IDE supports Angular to give the user syntax-highlighting, code-completion and Angular-specific help. In our case it replaces the Meteor-standard blaze-templates. Meteor and Angular work perfectly together </w:t>
+      </w:r>
+      <w:r>
+        <w:rPr>
+          <w:lang w:val="en-GB"/>
+        </w:rPr>
+        <w:t>on various platforms, when displaying real time data and keeping the reactivity of our application on a very high level.</w:t>
       </w:r>
     </w:p>
     <w:p>
       <w:pPr>
-        <w:pStyle w:val="4Text"/>
-        <w:rPr>
-          <w:lang w:val="en-GB"/>
-        </w:rPr>
-      </w:pPr>
-      <w:r>
-        <w:rPr>
-          <w:lang w:val="en-GB"/>
-        </w:rPr>
-        <w:t>This feature comes in handy when we have very variable data entries. In our case it does not matter how a given configuration file generated by one of many neural network programs looks like. With MongoDB we could insert the data without adjusting it to match a pattern.</w:t>
-      </w:r>
-    </w:p>
-    <w:p>
-      <w:pPr>
-        <w:pStyle w:val="4Text"/>
-        <w:rPr>
-          <w:lang w:val="en-GB"/>
-        </w:rPr>
-      </w:pPr>
-      <w:r>
-        <w:rPr>
-          <w:lang w:val="en-GB"/>
-        </w:rPr>
-        <w:t xml:space="preserve">Another big point of using MongoDB is that you have a decreased learning curve. </w:t>
-      </w:r>
-      <w:r>
-        <w:rPr>
-          <w:lang w:val="en-GB"/>
-        </w:rPr>
-        <w:t xml:space="preserve">Making queries is easy to understand and use. </w:t>
-      </w:r>
-      <w:r>
-        <w:rPr>
-          <w:lang w:val="en-GB"/>
-        </w:rPr>
-        <w:t xml:space="preserve">The </w:t>
-      </w:r>
-      <w:r>
-        <w:rPr>
-          <w:lang w:val="en-GB"/>
-        </w:rPr>
-        <w:t>necessary</w:t>
-      </w:r>
-      <w:r>
-        <w:rPr>
-          <w:lang w:val="en-GB"/>
-        </w:rPr>
-        <w:t xml:space="preserve"> concept of</w:t>
-      </w:r>
-      <w:r>
-        <w:rPr>
-          <w:lang w:val="en-GB"/>
-        </w:rPr>
-        <w:t xml:space="preserve"> using foreign keys to connect</w:t>
-      </w:r>
-      <w:r>
-        <w:rPr>
-          <w:lang w:val="en-GB"/>
-        </w:rPr>
-        <w:t xml:space="preserve"> documents </w:t>
-      </w:r>
-      <w:r>
-        <w:rPr>
-          <w:lang w:val="en-GB"/>
-        </w:rPr>
-        <w:t>is also featured as every entry has its own unique id.</w:t>
-      </w:r>
-    </w:p>
-    <w:p>
-      <w:pPr>
-        <w:pStyle w:val="berschrift1"/>
-      </w:pPr>
-      <w:bookmarkStart w:id="8" w:name="_Toc499140284"/>
-      <w:r>
-        <w:lastRenderedPageBreak/>
-        <w:t>Software Design</w:t>
+        <w:pStyle w:val="berschrift2"/>
+      </w:pPr>
+      <w:bookmarkStart w:id="8" w:name="_Toc500074010"/>
+      <w:r>
+        <w:t>Database</w:t>
       </w:r>
       <w:bookmarkEnd w:id="8"/>
     </w:p>
@@ -4873,39 +4842,140 @@
       <w:pPr>
         <w:pStyle w:val="4Text"/>
         <w:rPr>
-          <w:lang w:val="en-US"/>
-        </w:rPr>
-      </w:pPr>
-      <w:r>
-        <w:rPr>
-          <w:lang w:val="en-US"/>
-        </w:rPr>
-        <w:t>In this chapter we explain how our web-application is generally structured, how and where the different tasks are handled. Certain constructs are set by the technology we are using however there are a lot of conceptual thoughts to be made. For example, how the code should look like to be intuitive on the one hand and compact at the other. Very important is the fact, that the progression does not have to be finished with the work of this bachelor thesis. The application is build and meant for further development. Therefore, a good documentation and clear project structure is helpful.</w:t>
+          <w:lang w:val="en-GB"/>
+        </w:rPr>
+      </w:pPr>
+      <w:r>
+        <w:rPr>
+          <w:lang w:val="en-GB"/>
+        </w:rPr>
+        <w:t xml:space="preserve">We chose MongoDB as our database. It is a strong and popular no-SQL, document driven database. Even with large data sets it scales very well and provides a high performance. Unlike in SQL an entity is represented by a collection which contains documents as its entries. A document is very similar to a JSON-Object and can be easily read and modified. Thanks to the flexibility of MongoDB we can design our collections freely and </w:t>
+      </w:r>
+      <w:r>
+        <w:rPr>
+          <w:lang w:val="en-GB"/>
+        </w:rPr>
+        <w:t xml:space="preserve">edit them with small effort, without losing our existing data. We can define the basic structure of a document and shape the rest of it as we want to. </w:t>
       </w:r>
     </w:p>
     <w:p>
       <w:pPr>
         <w:pStyle w:val="4Text"/>
         <w:rPr>
-          <w:lang w:val="en-US"/>
-        </w:rPr>
-      </w:pPr>
-      <w:r>
-        <w:rPr>
-          <w:lang w:val="en-US"/>
-        </w:rPr>
-        <w:t>At first, we declare the design choices made on the client-side of our application. Later, we get to the data-handling and the server-side structures.</w:t>
+          <w:lang w:val="en-GB"/>
+        </w:rPr>
+      </w:pPr>
+      <w:r>
+        <w:rPr>
+          <w:lang w:val="en-GB"/>
+        </w:rPr>
+        <w:t>This feature comes in handy when we have very variable data entries. In our case it does not matter how a given configuration file generated by one of many neural network programs looks like. With MongoDB we could insert the data without adjusting it to match a pattern.</w:t>
       </w:r>
     </w:p>
     <w:p>
       <w:pPr>
+        <w:pStyle w:val="4Text"/>
+        <w:rPr>
+          <w:lang w:val="en-GB"/>
+        </w:rPr>
+      </w:pPr>
+      <w:r>
+        <w:rPr>
+          <w:lang w:val="en-GB"/>
+        </w:rPr>
+        <w:t xml:space="preserve">Another big point of using MongoDB is that you have a decreased learning curve. </w:t>
+      </w:r>
+      <w:r>
+        <w:rPr>
+          <w:lang w:val="en-GB"/>
+        </w:rPr>
+        <w:t xml:space="preserve">Making queries is easy to understand and use. </w:t>
+      </w:r>
+      <w:r>
+        <w:rPr>
+          <w:lang w:val="en-GB"/>
+        </w:rPr>
+        <w:t xml:space="preserve">The </w:t>
+      </w:r>
+      <w:r>
+        <w:rPr>
+          <w:lang w:val="en-GB"/>
+        </w:rPr>
+        <w:t>necessary</w:t>
+      </w:r>
+      <w:r>
+        <w:rPr>
+          <w:lang w:val="en-GB"/>
+        </w:rPr>
+        <w:t xml:space="preserve"> concept of</w:t>
+      </w:r>
+      <w:r>
+        <w:rPr>
+          <w:lang w:val="en-GB"/>
+        </w:rPr>
+        <w:t xml:space="preserve"> using foreign keys to connect</w:t>
+      </w:r>
+      <w:r>
+        <w:rPr>
+          <w:lang w:val="en-GB"/>
+        </w:rPr>
+        <w:t xml:space="preserve"> documents </w:t>
+      </w:r>
+      <w:r>
+        <w:rPr>
+          <w:lang w:val="en-GB"/>
+        </w:rPr>
+        <w:t>is also featured as every entry has its own unique id.</w:t>
+      </w:r>
+    </w:p>
+    <w:p>
+      <w:pPr>
+        <w:pStyle w:val="berschrift1"/>
+      </w:pPr>
+      <w:bookmarkStart w:id="9" w:name="_Toc500074011"/>
+      <w:r>
+        <w:lastRenderedPageBreak/>
+        <w:t>Software Design</w:t>
+      </w:r>
+      <w:bookmarkEnd w:id="9"/>
+    </w:p>
+    <w:p>
+      <w:pPr>
+        <w:pStyle w:val="4Text"/>
+        <w:rPr>
+          <w:lang w:val="en-US"/>
+        </w:rPr>
+      </w:pPr>
+      <w:r>
+        <w:rPr>
+          <w:lang w:val="en-US"/>
+        </w:rPr>
+        <w:t>In this chapter we explain how our web-application is generally structured, how and where the different tasks are handled. Certain constructs are set by the technology we are using however there are a lot of conceptual thoughts to be made. For example, how the code should look like to be intuitive on the one hand and compact at the other. Very important is the fact, that the progression does not have to be finished with the work of this bachelor thesis. The application is build and meant for further development. Therefore, a good documentation and clear project structure is helpful.</w:t>
+      </w:r>
+    </w:p>
+    <w:p>
+      <w:pPr>
+        <w:pStyle w:val="4Text"/>
+        <w:rPr>
+          <w:lang w:val="en-US"/>
+        </w:rPr>
+      </w:pPr>
+      <w:r>
+        <w:rPr>
+          <w:lang w:val="en-US"/>
+        </w:rPr>
+        <w:t>At first, we declare the design choices made on the client-side of our application. Later, we get to the data-handling and the server-side structures.</w:t>
+      </w:r>
+    </w:p>
+    <w:p>
+      <w:pPr>
         <w:pStyle w:val="berschrift2"/>
       </w:pPr>
-      <w:bookmarkStart w:id="9" w:name="_Toc499140285"/>
+      <w:bookmarkStart w:id="10" w:name="_Toc500074012"/>
       <w:r>
         <w:t>Typescript</w:t>
       </w:r>
-      <w:bookmarkEnd w:id="9"/>
+      <w:bookmarkEnd w:id="10"/>
     </w:p>
     <w:p>
       <w:pPr>
@@ -5239,504 +5309,9 @@
       <w:pPr>
         <w:pStyle w:val="berschrift2"/>
       </w:pPr>
-      <w:bookmarkStart w:id="10" w:name="_Toc499140286"/>
+      <w:bookmarkStart w:id="11" w:name="_Toc500074013"/>
       <w:r>
         <w:t>Components</w:t>
-      </w:r>
-      <w:bookmarkEnd w:id="10"/>
-    </w:p>
-    <w:p>
-      <w:pPr>
-        <w:pStyle w:val="4Text"/>
-        <w:rPr>
-          <w:lang w:val="en-US"/>
-        </w:rPr>
-      </w:pPr>
-      <w:r>
-        <w:rPr>
-          <w:lang w:val="en-GB"/>
-        </w:rPr>
-        <w:t xml:space="preserve">Angular offers a system to encapsulate logically independent code. </w:t>
-      </w:r>
-      <w:r>
-        <w:rPr>
-          <w:lang w:val="en-GB"/>
-        </w:rPr>
-        <w:t>These blocks of functionality are called “</w:t>
-      </w:r>
-      <w:proofErr w:type="spellStart"/>
-      <w:r>
-        <w:rPr>
-          <w:lang w:val="en-GB"/>
-        </w:rPr>
-        <w:t>NgModules</w:t>
-      </w:r>
-      <w:proofErr w:type="spellEnd"/>
-      <w:r>
-        <w:rPr>
-          <w:lang w:val="en-GB"/>
-        </w:rPr>
-        <w:t xml:space="preserve">”. </w:t>
-      </w:r>
-      <w:r>
-        <w:rPr>
-          <w:lang w:val="en-US"/>
-        </w:rPr>
-        <w:t xml:space="preserve">The root of our web application is the </w:t>
-      </w:r>
-      <w:proofErr w:type="spellStart"/>
-      <w:r>
-        <w:rPr>
-          <w:lang w:val="en-US"/>
-        </w:rPr>
-        <w:t>AppModule</w:t>
-      </w:r>
-      <w:proofErr w:type="spellEnd"/>
-      <w:r>
-        <w:rPr>
-          <w:lang w:val="en-US"/>
-        </w:rPr>
-        <w:t xml:space="preserve"> w</w:t>
-      </w:r>
-      <w:r>
-        <w:rPr>
-          <w:lang w:val="en-US"/>
-        </w:rPr>
-        <w:t xml:space="preserve">hich contains </w:t>
-      </w:r>
-      <w:proofErr w:type="gramStart"/>
-      <w:r>
-        <w:rPr>
-          <w:lang w:val="en-US"/>
-        </w:rPr>
-        <w:t>all of</w:t>
-      </w:r>
-      <w:proofErr w:type="gramEnd"/>
-      <w:r>
-        <w:rPr>
-          <w:lang w:val="en-US"/>
-        </w:rPr>
-        <w:t xml:space="preserve"> our classes, services and helpers. </w:t>
-      </w:r>
-    </w:p>
-    <w:p>
-      <w:pPr>
-        <w:pStyle w:val="4Text"/>
-        <w:rPr>
-          <w:lang w:val="en-US"/>
-        </w:rPr>
-      </w:pPr>
-    </w:p>
-    <w:p>
-      <w:pPr>
-        <w:pStyle w:val="4Text"/>
-        <w:rPr>
-          <w:lang w:val="en-US"/>
-        </w:rPr>
-      </w:pPr>
-    </w:p>
-    <w:p>
-      <w:pPr>
-        <w:pStyle w:val="4Text"/>
-        <w:rPr>
-          <w:lang w:val="en-GB"/>
-        </w:rPr>
-      </w:pPr>
-      <w:r>
-        <w:rPr>
-          <w:lang w:val="en-GB"/>
-        </w:rPr>
-        <w:t xml:space="preserve">With Angular we can create UI </w:t>
-      </w:r>
-      <w:r>
-        <w:rPr>
-          <w:lang w:val="en-GB"/>
-        </w:rPr>
-        <w:t>segments</w:t>
-      </w:r>
-      <w:r>
-        <w:rPr>
-          <w:lang w:val="en-GB"/>
-        </w:rPr>
-        <w:t xml:space="preserve"> called components</w:t>
-      </w:r>
-      <w:r>
-        <w:rPr>
-          <w:lang w:val="en-GB"/>
-        </w:rPr>
-        <w:t xml:space="preserve">. </w:t>
-      </w:r>
-      <w:r>
-        <w:rPr>
-          <w:lang w:val="en-GB"/>
-        </w:rPr>
-        <w:t xml:space="preserve">A </w:t>
-      </w:r>
-      <w:r>
-        <w:rPr>
-          <w:lang w:val="en-GB"/>
-        </w:rPr>
-        <w:t>component has a visual part and a logical part. You could say, that an Angular application is a tree of components. This could be a whole page, a table</w:t>
-      </w:r>
-      <w:r>
-        <w:rPr>
-          <w:lang w:val="en-GB"/>
-        </w:rPr>
-        <w:t>,</w:t>
-      </w:r>
-      <w:r>
-        <w:rPr>
-          <w:lang w:val="en-GB"/>
-        </w:rPr>
-        <w:t xml:space="preserve"> even a text label</w:t>
-      </w:r>
-      <w:r>
-        <w:rPr>
-          <w:lang w:val="en-GB"/>
-        </w:rPr>
-        <w:t xml:space="preserve"> or anything you want</w:t>
-      </w:r>
-      <w:r>
-        <w:rPr>
-          <w:lang w:val="en-GB"/>
-        </w:rPr>
-        <w:t xml:space="preserve">. Thanks to the independence of a component you can as many instances as you want anywhere in your application. </w:t>
-      </w:r>
-    </w:p>
-    <w:p>
-      <w:pPr>
-        <w:pStyle w:val="4Text"/>
-        <w:rPr>
-          <w:lang w:val="en-GB"/>
-        </w:rPr>
-      </w:pPr>
-      <w:r>
-        <w:rPr>
-          <w:lang w:val="en-GB"/>
-        </w:rPr>
-        <w:t xml:space="preserve">We built our web page as a single page with one module which contains one master component, the </w:t>
-      </w:r>
-      <w:proofErr w:type="spellStart"/>
-      <w:r>
-        <w:rPr>
-          <w:i/>
-          <w:lang w:val="en-GB"/>
-        </w:rPr>
-        <w:t>AppComponent</w:t>
-      </w:r>
-      <w:proofErr w:type="spellEnd"/>
-      <w:r>
-        <w:rPr>
-          <w:lang w:val="en-GB"/>
-        </w:rPr>
-        <w:t>. All other components are children of this. This has the strategic benefit of every page looking similar. With that we can have a head navigation and basic menu features, no matter what other component is loaded currently. In extension to that, there are no big interruptions when switching the view, because it all relies on the same base module and component.</w:t>
-      </w:r>
-    </w:p>
-    <w:p>
-      <w:pPr>
-        <w:pStyle w:val="berschrift3"/>
-        <w:rPr>
-          <w:lang w:val="en-GB"/>
-        </w:rPr>
-      </w:pPr>
-      <w:r>
-        <w:rPr>
-          <w:lang w:val="en-GB"/>
-        </w:rPr>
-        <w:t>Basic Component Structure</w:t>
-      </w:r>
-    </w:p>
-    <w:p>
-      <w:pPr>
-        <w:pStyle w:val="4Text"/>
-        <w:rPr>
-          <w:lang w:val="en-GB"/>
-        </w:rPr>
-      </w:pPr>
-      <w:r>
-        <w:rPr>
-          <w:lang w:val="en-GB"/>
-        </w:rPr>
-        <w:t xml:space="preserve">We decided to store all component parts in a single folder to keep the overview. Components consists mostly of three parts: template, style and the component itself written in TypeScript. The template written in HTML defines the basic structure of the view. Together with the style written in SCSS it unites to a designed website and the code gives </w:t>
-      </w:r>
-      <w:r>
-        <w:rPr>
-          <w:lang w:val="en-GB"/>
-        </w:rPr>
-        <w:t>its</w:t>
-      </w:r>
-      <w:r>
-        <w:rPr>
-          <w:lang w:val="en-GB"/>
-        </w:rPr>
-        <w:t xml:space="preserve"> functionality. </w:t>
-      </w:r>
-      <w:r>
-        <w:rPr>
-          <w:lang w:val="en-GB"/>
-        </w:rPr>
-        <w:t xml:space="preserve">Thanks to </w:t>
-      </w:r>
-      <w:proofErr w:type="spellStart"/>
-      <w:r>
-        <w:rPr>
-          <w:lang w:val="en-GB"/>
-        </w:rPr>
-        <w:t>Angulars</w:t>
-      </w:r>
-      <w:proofErr w:type="spellEnd"/>
-      <w:r>
-        <w:rPr>
-          <w:lang w:val="en-GB"/>
-        </w:rPr>
-        <w:t xml:space="preserve"> component construct the application can be easily extended by further features.</w:t>
-      </w:r>
-    </w:p>
-    <w:p>
-      <w:pPr>
-        <w:pStyle w:val="berschrift3"/>
-        <w:rPr>
-          <w:lang w:val="en-GB"/>
-        </w:rPr>
-      </w:pPr>
-      <w:r>
-        <w:rPr>
-          <w:lang w:val="en-GB"/>
-        </w:rPr>
-        <w:t>Routing</w:t>
-      </w:r>
-    </w:p>
-    <w:p>
-      <w:pPr>
-        <w:pStyle w:val="4Text"/>
-        <w:rPr>
-          <w:lang w:val="en-GB"/>
-        </w:rPr>
-      </w:pPr>
-      <w:r>
-        <w:rPr>
-          <w:lang w:val="en-GB"/>
-        </w:rPr>
-        <w:t xml:space="preserve">The </w:t>
-      </w:r>
-      <w:proofErr w:type="spellStart"/>
-      <w:r>
-        <w:rPr>
-          <w:i/>
-          <w:lang w:val="en-GB"/>
-        </w:rPr>
-        <w:t>AppComponent</w:t>
-      </w:r>
-      <w:proofErr w:type="spellEnd"/>
-      <w:r>
-        <w:rPr>
-          <w:i/>
-          <w:lang w:val="en-GB"/>
-        </w:rPr>
-        <w:t xml:space="preserve"> </w:t>
-      </w:r>
-      <w:r>
-        <w:rPr>
-          <w:lang w:val="en-GB"/>
-        </w:rPr>
-        <w:t xml:space="preserve">contains the headline navigation and a router outlet. This outlet is a place holder for any component, we want to navigate to in our application. A good way to deal with routing is the Angular </w:t>
-      </w:r>
-      <w:r>
-        <w:rPr>
-          <w:lang w:val="en-GB"/>
-        </w:rPr>
-        <w:t xml:space="preserve">basic </w:t>
-      </w:r>
-      <w:r>
-        <w:rPr>
-          <w:lang w:val="en-GB"/>
-        </w:rPr>
-        <w:t>package angular-route</w:t>
-      </w:r>
-      <w:r>
-        <w:rPr>
-          <w:lang w:val="en-GB"/>
-        </w:rPr>
-        <w:t xml:space="preserve">r. We can easily define routes and their corresponding component and even add so called guards to grant access control over the routes. A route path is the name of the route you need when you want to navigate to the view </w:t>
-      </w:r>
-      <w:r>
-        <w:rPr>
-          <w:lang w:val="en-GB"/>
-        </w:rPr>
-        <w:t>as well as</w:t>
-      </w:r>
-      <w:r>
-        <w:rPr>
-          <w:lang w:val="en-GB"/>
-        </w:rPr>
-        <w:t xml:space="preserve"> the additional part of the URL in the browser. For example, if the </w:t>
-      </w:r>
-      <w:r>
-        <w:rPr>
-          <w:lang w:val="en-GB"/>
-        </w:rPr>
-        <w:t>view shown</w:t>
-      </w:r>
-      <w:r>
-        <w:rPr>
-          <w:lang w:val="en-GB"/>
-        </w:rPr>
-        <w:t xml:space="preserve"> is the dashboard, where you can manage and navigate to your projects</w:t>
-      </w:r>
-      <w:r>
-        <w:rPr>
-          <w:lang w:val="en-GB"/>
-        </w:rPr>
-        <w:t>,</w:t>
-      </w:r>
-      <w:r>
-        <w:rPr>
-          <w:lang w:val="en-GB"/>
-        </w:rPr>
-        <w:t xml:space="preserve"> the route defines the path as “/dashboard” and the component to the </w:t>
-      </w:r>
-      <w:proofErr w:type="spellStart"/>
-      <w:r>
-        <w:rPr>
-          <w:i/>
-          <w:lang w:val="en-GB"/>
-        </w:rPr>
-        <w:t>DashboardComponent</w:t>
-      </w:r>
-      <w:proofErr w:type="spellEnd"/>
-      <w:r>
-        <w:rPr>
-          <w:i/>
-          <w:lang w:val="en-GB"/>
-        </w:rPr>
-        <w:t xml:space="preserve">. </w:t>
-      </w:r>
-      <w:r>
-        <w:rPr>
-          <w:lang w:val="en-GB"/>
-        </w:rPr>
-        <w:t xml:space="preserve">To show the view simply navigate to it </w:t>
-      </w:r>
-      <w:r>
-        <w:rPr>
-          <w:lang w:val="en-GB"/>
-        </w:rPr>
-        <w:t>with</w:t>
-      </w:r>
-      <w:r>
-        <w:rPr>
-          <w:lang w:val="en-GB"/>
-        </w:rPr>
-        <w:t xml:space="preserve"> code or add the path to the </w:t>
-      </w:r>
-      <w:r>
-        <w:rPr>
-          <w:lang w:val="en-GB"/>
-        </w:rPr>
-        <w:t>URL</w:t>
-      </w:r>
-      <w:r>
-        <w:rPr>
-          <w:lang w:val="en-GB"/>
-        </w:rPr>
-        <w:t>. This way we can have the benefits of a single page website without losing control over the navigation</w:t>
-      </w:r>
-      <w:r>
-        <w:rPr>
-          <w:lang w:val="en-GB"/>
-        </w:rPr>
-        <w:t>.</w:t>
-      </w:r>
-    </w:p>
-    <w:p>
-      <w:pPr>
-        <w:pStyle w:val="4Text"/>
-        <w:rPr>
-          <w:lang w:val="en-GB"/>
-        </w:rPr>
-      </w:pPr>
-      <w:r>
-        <w:rPr>
-          <w:lang w:val="en-GB"/>
-        </w:rPr>
-        <w:t xml:space="preserve">A great feature is to add dynamic parameters for each path in a route. This is useful when showing the page of a specific project or configuration. By adding an ID to the path for example, we can use the same component for every entry but having distinct content on the </w:t>
-      </w:r>
-      <w:r>
-        <w:rPr>
-          <w:lang w:val="en-GB"/>
-        </w:rPr>
-        <w:lastRenderedPageBreak/>
-        <w:t>view. When sharing links to your project, a configuration or a mapping the identity of it is stored in the URL.</w:t>
-      </w:r>
-    </w:p>
-    <w:p>
-      <w:pPr>
-        <w:pStyle w:val="4Text"/>
-        <w:rPr>
-          <w:sz w:val="28"/>
-          <w:lang w:val="en-US"/>
-        </w:rPr>
-      </w:pPr>
-      <w:r>
-        <w:rPr>
-          <w:lang w:val="en-GB"/>
-        </w:rPr>
-        <w:t xml:space="preserve">As mentioned before we can secure our website or single components with guards. </w:t>
-      </w:r>
-      <w:r>
-        <w:rPr>
-          <w:lang w:val="en-GB"/>
-        </w:rPr>
-        <w:t xml:space="preserve">Guards get called whenever someone tries to go to a different page or view. In our application all Components besides the </w:t>
-      </w:r>
-      <w:proofErr w:type="spellStart"/>
-      <w:r>
-        <w:rPr>
-          <w:i/>
-          <w:lang w:val="en-GB"/>
-        </w:rPr>
-        <w:t>LoginComponent</w:t>
-      </w:r>
-      <w:proofErr w:type="spellEnd"/>
-      <w:r>
-        <w:rPr>
-          <w:i/>
-          <w:lang w:val="en-GB"/>
-        </w:rPr>
-        <w:t xml:space="preserve"> </w:t>
-      </w:r>
-      <w:r>
-        <w:rPr>
-          <w:lang w:val="en-US"/>
-        </w:rPr>
-        <w:t>are n</w:t>
-      </w:r>
-      <w:r>
-        <w:rPr>
-          <w:lang w:val="en-US"/>
-        </w:rPr>
-        <w:t xml:space="preserve">ot </w:t>
-      </w:r>
-      <w:r>
-        <w:rPr>
-          <w:lang w:val="en-US"/>
-        </w:rPr>
-        <w:t>accessible</w:t>
-      </w:r>
-      <w:r>
-        <w:rPr>
-          <w:lang w:val="en-US"/>
-        </w:rPr>
-        <w:t xml:space="preserve"> when the user is not logged in.</w:t>
-      </w:r>
-    </w:p>
-    <w:p>
-      <w:pPr>
-        <w:pStyle w:val="berschrift2"/>
-      </w:pPr>
-      <w:bookmarkStart w:id="11" w:name="_Toc499140287"/>
-      <w:r>
-        <w:t>Data-handling</w:t>
       </w:r>
       <w:bookmarkEnd w:id="11"/>
     </w:p>
@@ -5744,55 +5319,202 @@
       <w:pPr>
         <w:pStyle w:val="4Text"/>
         <w:rPr>
-          <w:lang w:val="en-GB"/>
-        </w:rPr>
-      </w:pPr>
-      <w:r>
-        <w:rPr>
-          <w:lang w:val="en-GB"/>
-        </w:rPr>
-        <w:t xml:space="preserve">There are two important parts to differentiate when talking about the data-handling in the project. The first part is the data stored in the database, which we extract using services. The second part is the design of the individual types and classes we created. When getting the data from the database we cast them to match our types, classes or interfaces. In this chapter we </w:t>
+          <w:lang w:val="en-US"/>
+        </w:rPr>
+      </w:pPr>
+      <w:r>
+        <w:rPr>
+          <w:lang w:val="en-GB"/>
+        </w:rPr>
+        <w:t xml:space="preserve">Angular offers a system to encapsulate logically independent code. </w:t>
+      </w:r>
+      <w:r>
+        <w:rPr>
+          <w:lang w:val="en-GB"/>
+        </w:rPr>
+        <w:t>These blocks of functionality are called “</w:t>
+      </w:r>
+      <w:proofErr w:type="spellStart"/>
+      <w:r>
+        <w:rPr>
+          <w:lang w:val="en-GB"/>
+        </w:rPr>
+        <w:t>NgModules</w:t>
+      </w:r>
+      <w:proofErr w:type="spellEnd"/>
+      <w:r>
+        <w:rPr>
+          <w:lang w:val="en-GB"/>
+        </w:rPr>
+        <w:t xml:space="preserve">”. </w:t>
+      </w:r>
+      <w:r>
+        <w:rPr>
+          <w:lang w:val="en-US"/>
+        </w:rPr>
+        <w:t xml:space="preserve">The root of our web application is the </w:t>
+      </w:r>
+      <w:proofErr w:type="spellStart"/>
+      <w:r>
+        <w:rPr>
+          <w:lang w:val="en-US"/>
+        </w:rPr>
+        <w:t>AppModule</w:t>
+      </w:r>
+      <w:proofErr w:type="spellEnd"/>
+      <w:r>
+        <w:rPr>
+          <w:lang w:val="en-US"/>
+        </w:rPr>
+        <w:t xml:space="preserve"> w</w:t>
+      </w:r>
+      <w:r>
+        <w:rPr>
+          <w:lang w:val="en-US"/>
+        </w:rPr>
+        <w:t xml:space="preserve">hich contains </w:t>
       </w:r>
       <w:proofErr w:type="gramStart"/>
       <w:r>
         <w:rPr>
-          <w:lang w:val="en-GB"/>
-        </w:rPr>
-        <w:t>take a look</w:t>
+          <w:lang w:val="en-US"/>
+        </w:rPr>
+        <w:t>all of</w:t>
       </w:r>
       <w:proofErr w:type="gramEnd"/>
       <w:r>
         <w:rPr>
-          <w:lang w:val="en-GB"/>
-        </w:rPr>
-        <w:t xml:space="preserve"> at the data model lying behind our database, how we distribute the data between our components and </w:t>
-      </w:r>
-      <w:r>
-        <w:rPr>
-          <w:lang w:val="en-GB"/>
-        </w:rPr>
-        <w:t>at</w:t>
-      </w:r>
-      <w:r>
-        <w:rPr>
-          <w:lang w:val="en-GB"/>
-        </w:rPr>
-        <w:t xml:space="preserve"> Observables, which are a powerful extension from another package called RXJS.</w:t>
+          <w:lang w:val="en-US"/>
+        </w:rPr>
+        <w:t xml:space="preserve"> our classes, services and helpers. </w:t>
       </w:r>
     </w:p>
     <w:p>
       <w:pPr>
+        <w:pStyle w:val="4Text"/>
+        <w:rPr>
+          <w:lang w:val="en-US"/>
+        </w:rPr>
+      </w:pPr>
+    </w:p>
+    <w:p>
+      <w:pPr>
+        <w:pStyle w:val="4Text"/>
+        <w:rPr>
+          <w:lang w:val="en-US"/>
+        </w:rPr>
+      </w:pPr>
+    </w:p>
+    <w:p>
+      <w:pPr>
+        <w:pStyle w:val="4Text"/>
+        <w:rPr>
+          <w:lang w:val="en-GB"/>
+        </w:rPr>
+      </w:pPr>
+      <w:r>
+        <w:rPr>
+          <w:lang w:val="en-GB"/>
+        </w:rPr>
+        <w:t xml:space="preserve">With Angular we can create UI </w:t>
+      </w:r>
+      <w:r>
+        <w:rPr>
+          <w:lang w:val="en-GB"/>
+        </w:rPr>
+        <w:t>segments</w:t>
+      </w:r>
+      <w:r>
+        <w:rPr>
+          <w:lang w:val="en-GB"/>
+        </w:rPr>
+        <w:t xml:space="preserve"> called components</w:t>
+      </w:r>
+      <w:r>
+        <w:rPr>
+          <w:lang w:val="en-GB"/>
+        </w:rPr>
+        <w:t xml:space="preserve">. </w:t>
+      </w:r>
+      <w:r>
+        <w:rPr>
+          <w:lang w:val="en-GB"/>
+        </w:rPr>
+        <w:t xml:space="preserve">A </w:t>
+      </w:r>
+      <w:r>
+        <w:rPr>
+          <w:lang w:val="en-GB"/>
+        </w:rPr>
+        <w:t>component has a visual part and a logical part. You could say, that an Angular application is a tree of components. This could be a whole page, a table</w:t>
+      </w:r>
+      <w:r>
+        <w:rPr>
+          <w:lang w:val="en-GB"/>
+        </w:rPr>
+        <w:t>,</w:t>
+      </w:r>
+      <w:r>
+        <w:rPr>
+          <w:lang w:val="en-GB"/>
+        </w:rPr>
+        <w:t xml:space="preserve"> even a text label</w:t>
+      </w:r>
+      <w:r>
+        <w:rPr>
+          <w:lang w:val="en-GB"/>
+        </w:rPr>
+        <w:t xml:space="preserve"> or anything you want</w:t>
+      </w:r>
+      <w:r>
+        <w:rPr>
+          <w:lang w:val="en-GB"/>
+        </w:rPr>
+        <w:t xml:space="preserve">. Thanks to the independence of a component you can as many instances as you want anywhere in your application. </w:t>
+      </w:r>
+    </w:p>
+    <w:p>
+      <w:pPr>
+        <w:pStyle w:val="4Text"/>
+        <w:rPr>
+          <w:lang w:val="en-GB"/>
+        </w:rPr>
+      </w:pPr>
+      <w:r>
+        <w:rPr>
+          <w:lang w:val="en-GB"/>
+        </w:rPr>
+        <w:t xml:space="preserve">We built our web page as a single page with one module which contains one master component, the </w:t>
+      </w:r>
+      <w:proofErr w:type="spellStart"/>
+      <w:r>
+        <w:rPr>
+          <w:i/>
+          <w:lang w:val="en-GB"/>
+        </w:rPr>
+        <w:t>AppComponent</w:t>
+      </w:r>
+      <w:proofErr w:type="spellEnd"/>
+      <w:r>
+        <w:rPr>
+          <w:lang w:val="en-GB"/>
+        </w:rPr>
+        <w:t>. All other components are children of this. This has the strategic benefit of every page looking similar. With that we can have a head navigation and basic menu features, no matter what other component is loaded currently. In extension to that, there are no big interruptions when switching the view, because it all relies on the same base module and component.</w:t>
+      </w:r>
+    </w:p>
+    <w:p>
+      <w:pPr>
         <w:pStyle w:val="berschrift3"/>
         <w:rPr>
           <w:lang w:val="en-GB"/>
         </w:rPr>
       </w:pPr>
-      <w:bookmarkStart w:id="12" w:name="_Toc499140288"/>
-      <w:r>
-        <w:rPr>
-          <w:lang w:val="en-GB"/>
-        </w:rPr>
-        <w:t>Data model</w:t>
+      <w:bookmarkStart w:id="12" w:name="_Toc500074014"/>
+      <w:r>
+        <w:rPr>
+          <w:lang w:val="en-GB"/>
+        </w:rPr>
+        <w:t>Basic Component Structure</w:t>
       </w:r>
       <w:bookmarkEnd w:id="12"/>
     </w:p>
@@ -5807,143 +5529,346 @@
         <w:rPr>
           <w:lang w:val="en-GB"/>
         </w:rPr>
-        <w:t xml:space="preserve">Our chosen database, MongoDB, is a NoSQL solution as earlier mentioned. Therefore, the data model is a bit more abstract and does not represent the stored data </w:t>
-      </w:r>
-      <w:r>
-        <w:rPr>
-          <w:lang w:val="en-GB"/>
-        </w:rPr>
-        <w:t>equivalent</w:t>
-      </w:r>
-      <w:r>
-        <w:rPr>
-          <w:lang w:val="en-GB"/>
-        </w:rPr>
-        <w:t xml:space="preserve">ly. The support of query based collection joins is limited, so that these tasks are handled by the application itself. This way we also guarantee </w:t>
-      </w:r>
-      <w:proofErr w:type="gramStart"/>
-      <w:r>
-        <w:rPr>
-          <w:lang w:val="en-GB"/>
-        </w:rPr>
-        <w:t>more straight</w:t>
-      </w:r>
-      <w:proofErr w:type="gramEnd"/>
-      <w:r>
-        <w:rPr>
-          <w:lang w:val="en-GB"/>
-        </w:rPr>
-        <w:t xml:space="preserve"> forward code which is better to understand.</w:t>
-      </w:r>
-      <w:r>
-        <w:rPr>
-          <w:lang w:val="en-GB"/>
-        </w:rPr>
-        <w:t xml:space="preserve"> In the following section we will explain how the data we need to persist in our application is stored.</w:t>
+        <w:t xml:space="preserve">We decided to store all component parts in a single folder to keep the overview. Components consists mostly of three parts: template, style and the component itself written in TypeScript. The template written in HTML defines the basic structure of the view. Together with the style written in SCSS it unites to a designed website and the code gives </w:t>
+      </w:r>
+      <w:r>
+        <w:rPr>
+          <w:lang w:val="en-GB"/>
+        </w:rPr>
+        <w:t>its</w:t>
+      </w:r>
+      <w:r>
+        <w:rPr>
+          <w:lang w:val="en-GB"/>
+        </w:rPr>
+        <w:t xml:space="preserve"> functionality. </w:t>
+      </w:r>
+      <w:r>
+        <w:rPr>
+          <w:lang w:val="en-GB"/>
+        </w:rPr>
+        <w:t xml:space="preserve">Thanks to </w:t>
+      </w:r>
+      <w:proofErr w:type="spellStart"/>
+      <w:r>
+        <w:rPr>
+          <w:lang w:val="en-GB"/>
+        </w:rPr>
+        <w:t>Angulars</w:t>
+      </w:r>
+      <w:proofErr w:type="spellEnd"/>
+      <w:r>
+        <w:rPr>
+          <w:lang w:val="en-GB"/>
+        </w:rPr>
+        <w:t xml:space="preserve"> component construct the application can be easily extended by further features.</w:t>
       </w:r>
     </w:p>
     <w:p>
       <w:pPr>
-        <w:pStyle w:val="4Text"/>
-        <w:rPr>
-          <w:lang w:val="en-US"/>
-        </w:rPr>
-      </w:pPr>
-      <w:r>
-        <w:rPr>
-          <w:lang w:val="en-US"/>
-        </w:rPr>
-        <w:t xml:space="preserve">There are a few entities that relate to collections in our database. First of the user collection. Meteor offers this collection with some basic features like usernames, mail address and so on. For our cases a username and an id are all we need from that. Additionally, we provide preferences to every user, so we can store things like last chosen options for filters, dynamic tables or even design preferences. The user’s preferences are an object completely designed by our client-side application, easy to modify and adjust. </w:t>
-      </w:r>
+        <w:pStyle w:val="berschrift3"/>
+        <w:rPr>
+          <w:lang w:val="en-GB"/>
+        </w:rPr>
+      </w:pPr>
+      <w:bookmarkStart w:id="13" w:name="_Toc500074015"/>
+      <w:r>
+        <w:rPr>
+          <w:lang w:val="en-GB"/>
+        </w:rPr>
+        <w:t>Routing</w:t>
+      </w:r>
+      <w:bookmarkEnd w:id="13"/>
     </w:p>
     <w:p>
       <w:pPr>
         <w:pStyle w:val="4Text"/>
         <w:rPr>
-          <w:lang w:val="en-US"/>
-        </w:rPr>
-      </w:pPr>
-      <w:r>
-        <w:rPr>
-          <w:lang w:val="en-US"/>
-        </w:rPr>
-        <w:t xml:space="preserve">The one big entity we are building around is a </w:t>
+          <w:lang w:val="en-GB"/>
+        </w:rPr>
+      </w:pPr>
+      <w:r>
+        <w:rPr>
+          <w:lang w:val="en-GB"/>
+        </w:rPr>
+        <w:t xml:space="preserve">The </w:t>
       </w:r>
       <w:proofErr w:type="spellStart"/>
       <w:r>
         <w:rPr>
-          <w:lang w:val="en-US"/>
-        </w:rPr>
-        <w:t>ConfigSet</w:t>
+          <w:i/>
+          <w:lang w:val="en-GB"/>
+        </w:rPr>
+        <w:t>AppComponent</w:t>
       </w:r>
       <w:proofErr w:type="spellEnd"/>
       <w:r>
         <w:rPr>
-          <w:lang w:val="en-US"/>
+          <w:i/>
+          <w:lang w:val="en-GB"/>
+        </w:rPr>
+        <w:t xml:space="preserve"> </w:t>
+      </w:r>
+      <w:r>
+        <w:rPr>
+          <w:lang w:val="en-GB"/>
+        </w:rPr>
+        <w:t xml:space="preserve">contains the headline navigation and a router outlet. This outlet is a place holder for any component, we want to navigate to in our application. A good way to deal with routing is the Angular </w:t>
+      </w:r>
+      <w:r>
+        <w:rPr>
+          <w:lang w:val="en-GB"/>
+        </w:rPr>
+        <w:t xml:space="preserve">basic </w:t>
+      </w:r>
+      <w:r>
+        <w:rPr>
+          <w:lang w:val="en-GB"/>
+        </w:rPr>
+        <w:t>package angular-route</w:t>
+      </w:r>
+      <w:r>
+        <w:rPr>
+          <w:lang w:val="en-GB"/>
+        </w:rPr>
+        <w:t xml:space="preserve">r. We can easily define routes and their corresponding component and even add so called guards to grant access control over the routes. A route path is the name of the route you need when you want to navigate to the view </w:t>
+      </w:r>
+      <w:r>
+        <w:rPr>
+          <w:lang w:val="en-GB"/>
+        </w:rPr>
+        <w:t>as well as</w:t>
+      </w:r>
+      <w:r>
+        <w:rPr>
+          <w:lang w:val="en-GB"/>
+        </w:rPr>
+        <w:t xml:space="preserve"> the additional part of the URL in the browser. For example, if the </w:t>
+      </w:r>
+      <w:r>
+        <w:rPr>
+          <w:lang w:val="en-GB"/>
+        </w:rPr>
+        <w:t>view shown</w:t>
+      </w:r>
+      <w:r>
+        <w:rPr>
+          <w:lang w:val="en-GB"/>
+        </w:rPr>
+        <w:t xml:space="preserve"> is the dashboard, where you can manage and navigate to your projects</w:t>
+      </w:r>
+      <w:r>
+        <w:rPr>
+          <w:lang w:val="en-GB"/>
+        </w:rPr>
+        <w:t>,</w:t>
+      </w:r>
+      <w:r>
+        <w:rPr>
+          <w:lang w:val="en-GB"/>
+        </w:rPr>
+        <w:t xml:space="preserve"> the route defines the path as “/dashboard” and the component to the </w:t>
+      </w:r>
+      <w:proofErr w:type="spellStart"/>
+      <w:r>
+        <w:rPr>
+          <w:i/>
+          <w:lang w:val="en-GB"/>
+        </w:rPr>
+        <w:t>DashboardComponent</w:t>
+      </w:r>
+      <w:proofErr w:type="spellEnd"/>
+      <w:r>
+        <w:rPr>
+          <w:i/>
+          <w:lang w:val="en-GB"/>
         </w:rPr>
         <w:t xml:space="preserve">. </w:t>
       </w:r>
-      <w:proofErr w:type="spellStart"/>
-      <w:r>
-        <w:rPr>
-          <w:lang w:val="en-US"/>
-        </w:rPr>
-        <w:t>ConfigSets</w:t>
-      </w:r>
-      <w:proofErr w:type="spellEnd"/>
-      <w:r>
-        <w:rPr>
-          <w:lang w:val="en-US"/>
-        </w:rPr>
-        <w:t xml:space="preserve"> will be created when uploading a configuration file, containing parameters and</w:t>
-      </w:r>
-      <w:r>
-        <w:rPr>
-          <w:lang w:val="en-US"/>
-        </w:rPr>
-        <w:t xml:space="preserve"> results</w:t>
-      </w:r>
-      <w:r>
-        <w:rPr>
-          <w:lang w:val="en-US"/>
+      <w:r>
+        <w:rPr>
+          <w:lang w:val="en-GB"/>
+        </w:rPr>
+        <w:t xml:space="preserve">To show the view simply navigate to it </w:t>
+      </w:r>
+      <w:r>
+        <w:rPr>
+          <w:lang w:val="en-GB"/>
+        </w:rPr>
+        <w:t>with</w:t>
+      </w:r>
+      <w:r>
+        <w:rPr>
+          <w:lang w:val="en-GB"/>
+        </w:rPr>
+        <w:t xml:space="preserve"> code or add the path to the </w:t>
+      </w:r>
+      <w:r>
+        <w:rPr>
+          <w:lang w:val="en-GB"/>
+        </w:rPr>
+        <w:t>URL</w:t>
+      </w:r>
+      <w:r>
+        <w:rPr>
+          <w:lang w:val="en-GB"/>
+        </w:rPr>
+        <w:t>. This way we can have the benefits of a single page website without losing control over the navigation</w:t>
+      </w:r>
+      <w:r>
+        <w:rPr>
+          <w:lang w:val="en-GB"/>
         </w:rPr>
         <w:t>.</w:t>
-      </w:r>
-      <w:r>
-        <w:rPr>
-          <w:lang w:val="en-US"/>
-        </w:rPr>
-        <w:t xml:space="preserve"> The parameters are an array of a parameter name and a value for that name. If the application finds any results they will be split into training sets and stored as an array of numbers. </w:t>
       </w:r>
     </w:p>
     <w:p>
       <w:pPr>
         <w:pStyle w:val="4Text"/>
         <w:rPr>
+          <w:lang w:val="en-GB"/>
+        </w:rPr>
+      </w:pPr>
+      <w:r>
+        <w:rPr>
+          <w:lang w:val="en-GB"/>
+        </w:rPr>
+        <w:t xml:space="preserve">A great feature is to add dynamic parameters for each path in a route. This is useful when showing the page of a specific project or configuration. By adding an ID to the path for example, we can use the same component for every entry but having distinct content on the </w:t>
+      </w:r>
+      <w:r>
+        <w:rPr>
+          <w:lang w:val="en-GB"/>
+        </w:rPr>
+        <w:lastRenderedPageBreak/>
+        <w:t>view. When sharing links to your project, a configuration or a mapping the identity of it is stored in the URL.</w:t>
+      </w:r>
+    </w:p>
+    <w:p>
+      <w:pPr>
+        <w:pStyle w:val="4Text"/>
+        <w:rPr>
+          <w:sz w:val="28"/>
           <w:lang w:val="en-US"/>
         </w:rPr>
       </w:pPr>
       <w:r>
         <w:rPr>
+          <w:lang w:val="en-GB"/>
+        </w:rPr>
+        <w:t xml:space="preserve">As mentioned before we can secure our website or single components with guards. </w:t>
+      </w:r>
+      <w:r>
+        <w:rPr>
+          <w:lang w:val="en-GB"/>
+        </w:rPr>
+        <w:t xml:space="preserve">Guards get called whenever someone tries to go to a different page or view. In our application all Components besides the </w:t>
+      </w:r>
+      <w:proofErr w:type="spellStart"/>
+      <w:r>
+        <w:rPr>
+          <w:i/>
+          <w:lang w:val="en-GB"/>
+        </w:rPr>
+        <w:t>LoginComponent</w:t>
+      </w:r>
+      <w:proofErr w:type="spellEnd"/>
+      <w:r>
+        <w:rPr>
+          <w:i/>
+          <w:lang w:val="en-GB"/>
+        </w:rPr>
+        <w:t xml:space="preserve"> </w:t>
+      </w:r>
+      <w:r>
+        <w:rPr>
           <w:lang w:val="en-US"/>
         </w:rPr>
-        <w:lastRenderedPageBreak/>
-        <w:t xml:space="preserve">Together with the extracted information an id, the creator’s id, a name and a description are saved in the </w:t>
-      </w:r>
-      <w:proofErr w:type="spellStart"/>
+        <w:t>are n</w:t>
+      </w:r>
       <w:r>
         <w:rPr>
           <w:lang w:val="en-US"/>
         </w:rPr>
-        <w:t>ConfigSet</w:t>
-      </w:r>
-      <w:proofErr w:type="spellEnd"/>
+        <w:t xml:space="preserve">ot </w:t>
+      </w:r>
       <w:r>
         <w:rPr>
           <w:lang w:val="en-US"/>
         </w:rPr>
-        <w:t xml:space="preserve"> collection as a document. </w:t>
-      </w:r>
+        <w:t>accessible</w:t>
+      </w:r>
+      <w:r>
+        <w:rPr>
+          <w:lang w:val="en-US"/>
+        </w:rPr>
+        <w:t xml:space="preserve"> when the user is not logged in.</w:t>
+      </w:r>
+    </w:p>
+    <w:p>
+      <w:pPr>
+        <w:pStyle w:val="berschrift2"/>
+      </w:pPr>
+      <w:bookmarkStart w:id="14" w:name="_Toc500074016"/>
+      <w:r>
+        <w:t>Data-handling</w:t>
+      </w:r>
+      <w:bookmarkEnd w:id="14"/>
+    </w:p>
+    <w:p>
+      <w:pPr>
+        <w:pStyle w:val="4Text"/>
+        <w:rPr>
+          <w:lang w:val="en-GB"/>
+        </w:rPr>
+      </w:pPr>
+      <w:r>
+        <w:rPr>
+          <w:lang w:val="en-GB"/>
+        </w:rPr>
+        <w:t xml:space="preserve">There are two important parts to differentiate when talking about the data-handling in the project. The first part is the data stored in the database, which we extract using services. The second part is the design of the individual types and classes we created. When getting the data from the database we cast them to match our types, classes or interfaces. In this chapter we </w:t>
+      </w:r>
+      <w:proofErr w:type="gramStart"/>
+      <w:r>
+        <w:rPr>
+          <w:lang w:val="en-GB"/>
+        </w:rPr>
+        <w:t>take a look</w:t>
+      </w:r>
+      <w:proofErr w:type="gramEnd"/>
+      <w:r>
+        <w:rPr>
+          <w:lang w:val="en-GB"/>
+        </w:rPr>
+        <w:t xml:space="preserve"> at the data model lying behind our database, how we distribute the data between our components and </w:t>
+      </w:r>
+      <w:r>
+        <w:rPr>
+          <w:lang w:val="en-GB"/>
+        </w:rPr>
+        <w:t>at</w:t>
+      </w:r>
+      <w:r>
+        <w:rPr>
+          <w:lang w:val="en-GB"/>
+        </w:rPr>
+        <w:t xml:space="preserve"> Observables, which are a powerful extension from another package called RXJS.</w:t>
+      </w:r>
+    </w:p>
+    <w:p>
+      <w:pPr>
+        <w:pStyle w:val="berschrift3"/>
+        <w:rPr>
+          <w:lang w:val="en-GB"/>
+        </w:rPr>
+      </w:pPr>
+      <w:bookmarkStart w:id="15" w:name="_Toc500074017"/>
+      <w:r>
+        <w:rPr>
+          <w:lang w:val="en-GB"/>
+        </w:rPr>
+        <w:t>Data model</w:t>
+      </w:r>
+      <w:bookmarkEnd w:id="15"/>
     </w:p>
     <w:p>
       <w:pPr>
@@ -5961,10 +5886,10 @@
           <wp:anchor distT="0" distB="0" distL="114300" distR="114300" simplePos="0" relativeHeight="251659264" behindDoc="1" locked="0" layoutInCell="1" allowOverlap="1">
             <wp:simplePos x="0" y="0"/>
             <wp:positionH relativeFrom="column">
-              <wp:posOffset>-226441</wp:posOffset>
+              <wp:posOffset>-188646</wp:posOffset>
             </wp:positionH>
             <wp:positionV relativeFrom="paragraph">
-              <wp:posOffset>808025</wp:posOffset>
+              <wp:posOffset>1755140</wp:posOffset>
             </wp:positionV>
             <wp:extent cx="6137275" cy="2779395"/>
             <wp:effectExtent l="0" t="0" r="0" b="0"/>
@@ -6013,96 +5938,501 @@
           </wp:anchor>
         </w:drawing>
       </w:r>
+      <w:r>
+        <w:rPr>
+          <w:lang w:val="en-GB"/>
+        </w:rPr>
+        <w:t xml:space="preserve">Our chosen database, MongoDB, is a NoSQL solution as earlier mentioned. Therefore, the data model is a bit more abstract and does not represent the stored data </w:t>
+      </w:r>
+      <w:r>
+        <w:rPr>
+          <w:lang w:val="en-GB"/>
+        </w:rPr>
+        <w:t>equivalent</w:t>
+      </w:r>
+      <w:r>
+        <w:rPr>
+          <w:lang w:val="en-GB"/>
+        </w:rPr>
+        <w:t xml:space="preserve">ly. The support of query based collection joins is limited, so that these tasks are handled by the application itself. This way we also guarantee </w:t>
+      </w:r>
+      <w:proofErr w:type="gramStart"/>
+      <w:r>
+        <w:rPr>
+          <w:lang w:val="en-GB"/>
+        </w:rPr>
+        <w:t>more straight</w:t>
+      </w:r>
+      <w:proofErr w:type="gramEnd"/>
+      <w:r>
+        <w:rPr>
+          <w:lang w:val="en-GB"/>
+        </w:rPr>
+        <w:t xml:space="preserve"> forward code which is better to understand.</w:t>
+      </w:r>
+      <w:r>
+        <w:rPr>
+          <w:lang w:val="en-GB"/>
+        </w:rPr>
+        <w:t xml:space="preserve"> In the following section we will explain how the data we need to persist in our application is stored.</w:t>
+      </w:r>
     </w:p>
     <w:p>
       <w:pPr>
-        <w:pStyle w:val="berschrift3"/>
-        <w:rPr>
-          <w:lang w:val="en-GB"/>
-        </w:rPr>
-      </w:pPr>
-      <w:bookmarkStart w:id="13" w:name="_Toc499140289"/>
-      <w:bookmarkStart w:id="14" w:name="_GoBack"/>
-      <w:bookmarkEnd w:id="14"/>
-      <w:r>
-        <w:rPr>
-          <w:lang w:val="en-GB"/>
-        </w:rPr>
-        <w:t>Data services</w:t>
-      </w:r>
-      <w:bookmarkEnd w:id="13"/>
+        <w:pStyle w:val="4Text"/>
+        <w:rPr>
+          <w:lang w:val="en-US"/>
+        </w:rPr>
+      </w:pPr>
+      <w:r>
+        <w:rPr>
+          <w:lang w:val="en-US"/>
+        </w:rPr>
+        <w:lastRenderedPageBreak/>
+        <w:t xml:space="preserve">There are a few entities that relate to collections in our database. First of the user collection. Meteor offers this collection with some basic features like usernames, mail address and so on. For our cases a username and an id are all we need from that. Additionally, we provide preferences to every user, so we can store things like last chosen options for filters, dynamic tables or even design preferences. The user’s preferences are an object completely designed by our client-side application, easy to modify and adjust. </w:t>
+      </w:r>
     </w:p>
     <w:p>
       <w:pPr>
         <w:pStyle w:val="4Text"/>
         <w:rPr>
-          <w:lang w:val="en-GB"/>
-        </w:rPr>
-      </w:pPr>
-      <w:r>
-        <w:rPr>
-          <w:lang w:val="en-GB"/>
-        </w:rPr>
-        <w:t>-MongoDB queries</w:t>
+          <w:lang w:val="en-US"/>
+        </w:rPr>
+      </w:pPr>
+      <w:r>
+        <w:rPr>
+          <w:lang w:val="en-US"/>
+        </w:rPr>
+        <w:t xml:space="preserve">The one big entity we are building around is a </w:t>
+      </w:r>
+      <w:proofErr w:type="spellStart"/>
+      <w:r>
+        <w:rPr>
+          <w:lang w:val="en-US"/>
+        </w:rPr>
+        <w:t>ConfigSet</w:t>
+      </w:r>
+      <w:proofErr w:type="spellEnd"/>
+      <w:r>
+        <w:rPr>
+          <w:lang w:val="en-US"/>
+        </w:rPr>
+        <w:t xml:space="preserve">. </w:t>
+      </w:r>
+      <w:proofErr w:type="spellStart"/>
+      <w:r>
+        <w:rPr>
+          <w:lang w:val="en-US"/>
+        </w:rPr>
+        <w:t>ConfigSets</w:t>
+      </w:r>
+      <w:proofErr w:type="spellEnd"/>
+      <w:r>
+        <w:rPr>
+          <w:lang w:val="en-US"/>
+        </w:rPr>
+        <w:t xml:space="preserve"> will be created when uploading a configuration file, containing parameters and</w:t>
+      </w:r>
+      <w:r>
+        <w:rPr>
+          <w:lang w:val="en-US"/>
+        </w:rPr>
+        <w:t xml:space="preserve"> results</w:t>
+      </w:r>
+      <w:r>
+        <w:rPr>
+          <w:lang w:val="en-US"/>
+        </w:rPr>
+        <w:t>.</w:t>
+      </w:r>
+      <w:r>
+        <w:rPr>
+          <w:lang w:val="en-US"/>
+        </w:rPr>
+        <w:t xml:space="preserve"> The parameters are an array of a parameter name and a value for that name. If the application finds any results they will be split into training sets and stored as an array of numbers. </w:t>
       </w:r>
     </w:p>
     <w:p>
       <w:pPr>
-        <w:pStyle w:val="berschrift3"/>
-        <w:rPr>
-          <w:lang w:val="en-GB"/>
-        </w:rPr>
-      </w:pPr>
-      <w:bookmarkStart w:id="15" w:name="_Toc499140290"/>
-      <w:r>
-        <w:rPr>
-          <w:lang w:val="en-GB"/>
-        </w:rPr>
-        <w:t>Observables</w:t>
-      </w:r>
-      <w:bookmarkEnd w:id="15"/>
+        <w:pStyle w:val="4Text"/>
+        <w:rPr>
+          <w:lang w:val="en-US"/>
+        </w:rPr>
+      </w:pPr>
+      <w:r>
+        <w:rPr>
+          <w:lang w:val="en-US"/>
+        </w:rPr>
+        <w:t xml:space="preserve">Together with the extracted information an id, the creator’s id, a name and a description are saved in the </w:t>
+      </w:r>
+      <w:proofErr w:type="spellStart"/>
+      <w:r>
+        <w:rPr>
+          <w:lang w:val="en-US"/>
+        </w:rPr>
+        <w:t>ConfigSet</w:t>
+      </w:r>
+      <w:proofErr w:type="spellEnd"/>
+      <w:r>
+        <w:rPr>
+          <w:lang w:val="en-US"/>
+        </w:rPr>
+        <w:t xml:space="preserve"> collection as a document. </w:t>
+      </w:r>
     </w:p>
     <w:p>
       <w:pPr>
         <w:pStyle w:val="4Text"/>
         <w:rPr>
-          <w:lang w:val="en-GB"/>
-        </w:rPr>
-      </w:pPr>
-      <w:r>
-        <w:rPr>
-          <w:lang w:val="en-GB"/>
-        </w:rPr>
-        <w:t>-RXJS</w:t>
+          <w:lang w:val="en-US"/>
+        </w:rPr>
+      </w:pPr>
+      <w:r>
+        <w:rPr>
+          <w:lang w:val="en-US"/>
+        </w:rPr>
+        <w:t xml:space="preserve">For better management of the configurations, every </w:t>
+      </w:r>
+      <w:proofErr w:type="spellStart"/>
+      <w:r>
+        <w:rPr>
+          <w:lang w:val="en-US"/>
+        </w:rPr>
+        <w:t>ConfigSet</w:t>
+      </w:r>
+      <w:proofErr w:type="spellEnd"/>
+      <w:r>
+        <w:rPr>
+          <w:lang w:val="en-US"/>
+        </w:rPr>
+        <w:t xml:space="preserve"> is related to a project, which can be created by any user. A project has a name, an id, an optional description, the creator’s id and a mapping id. With the creator’s id we can ensure that every user has his own projects and configuration files, where no one else can manipulate or delete his work.</w:t>
       </w:r>
     </w:p>
     <w:p>
       <w:pPr>
-        <w:pStyle w:val="berschrift2"/>
-      </w:pPr>
-      <w:bookmarkStart w:id="16" w:name="_Toc499140291"/>
-      <w:r>
-        <w:t>Authentication</w:t>
+        <w:pStyle w:val="4Text"/>
+        <w:rPr>
+          <w:lang w:val="en-US"/>
+        </w:rPr>
+      </w:pPr>
+      <w:r>
+        <w:rPr>
+          <w:lang w:val="en-US"/>
+        </w:rPr>
+        <w:t>As mentioned a project can relate to a mapping</w:t>
+      </w:r>
+      <w:r>
+        <w:rPr>
+          <w:lang w:val="en-US"/>
+        </w:rPr>
+        <w:t xml:space="preserve">, which essentially maps parameters to other parameters, by defining aliases. So, a parameter can have multiple names. This is needed to filter or compare between two configurations of different sources or programs. </w:t>
+      </w:r>
+      <w:r>
+        <w:rPr>
+          <w:lang w:val="en-US"/>
+        </w:rPr>
+        <w:t>A mapping stores the creator’s id for later access control. Furthermore, the related and unrelated parameters are stored.</w:t>
+      </w:r>
+    </w:p>
+    <w:p>
+      <w:pPr>
+        <w:pStyle w:val="4Text"/>
+        <w:rPr>
+          <w:lang w:val="en-US"/>
+        </w:rPr>
+      </w:pPr>
+      <w:r>
+        <w:rPr>
+          <w:lang w:val="en-US"/>
+        </w:rPr>
+        <w:t>Besides the functionality to declare aliases a mapping can contain flags, to translate the values of parameters. A user can define his own flags in his mapping for any value.</w:t>
+      </w:r>
+      <w:r>
+        <w:rPr>
+          <w:lang w:val="en-US"/>
+        </w:rPr>
+        <w:t xml:space="preserve"> </w:t>
+      </w:r>
+      <w:r>
+        <w:rPr>
+          <w:lang w:val="en-US"/>
+        </w:rPr>
+        <w:t xml:space="preserve"> </w:t>
+      </w:r>
+    </w:p>
+    <w:p>
+      <w:pPr>
+        <w:pStyle w:val="4Text"/>
+        <w:rPr>
+          <w:lang w:val="en-GB"/>
+        </w:rPr>
+      </w:pPr>
+    </w:p>
+    <w:p>
+      <w:pPr>
+        <w:pStyle w:val="berschrift3"/>
+        <w:rPr>
+          <w:lang w:val="en-GB"/>
+        </w:rPr>
+      </w:pPr>
+      <w:bookmarkStart w:id="16" w:name="_Toc500074018"/>
+      <w:r>
+        <w:rPr>
+          <w:lang w:val="en-GB"/>
+        </w:rPr>
+        <w:t>Data services</w:t>
       </w:r>
       <w:bookmarkEnd w:id="16"/>
     </w:p>
     <w:p>
       <w:pPr>
+        <w:pStyle w:val="4Text"/>
+        <w:rPr>
+          <w:lang w:val="en-GB"/>
+        </w:rPr>
+      </w:pPr>
+      <w:r>
+        <w:rPr>
+          <w:lang w:val="en-GB"/>
+        </w:rPr>
+        <w:t xml:space="preserve">For every collection in our database we have a data service in our application to control the data flow. A data service handles the queries and distributes the documents to the components. The most common queries are those to create a new document and update or delete an existing one. Every data service has a reference to the collection, for example the </w:t>
+      </w:r>
+      <w:proofErr w:type="spellStart"/>
+      <w:r>
+        <w:rPr>
+          <w:lang w:val="en-GB"/>
+        </w:rPr>
+        <w:t>ConfigSet</w:t>
+      </w:r>
+      <w:proofErr w:type="spellEnd"/>
+      <w:r>
+        <w:rPr>
+          <w:lang w:val="en-GB"/>
+        </w:rPr>
+        <w:t xml:space="preserve"> </w:t>
+      </w:r>
+      <w:r>
+        <w:rPr>
+          <w:lang w:val="en-GB"/>
+        </w:rPr>
+        <w:lastRenderedPageBreak/>
+        <w:t xml:space="preserve">data service </w:t>
+      </w:r>
+      <w:r>
+        <w:rPr>
+          <w:lang w:val="en-GB"/>
+        </w:rPr>
+        <w:t>has a reference to the config-set-collection. The client as well as the server are aware of all collections. However, the queries are only made on client side.</w:t>
+      </w:r>
+    </w:p>
+    <w:p>
+      <w:pPr>
+        <w:pStyle w:val="4Text"/>
+        <w:rPr>
+          <w:lang w:val="en-GB"/>
+        </w:rPr>
+      </w:pPr>
+      <w:r>
+        <w:rPr>
+          <w:lang w:val="en-GB"/>
+        </w:rPr>
+        <w:t xml:space="preserve">When the user creates a new </w:t>
+      </w:r>
+      <w:proofErr w:type="spellStart"/>
+      <w:r>
+        <w:rPr>
+          <w:lang w:val="en-GB"/>
+        </w:rPr>
+        <w:t>ConfigSet</w:t>
+      </w:r>
+      <w:proofErr w:type="spellEnd"/>
+      <w:r>
+        <w:rPr>
+          <w:lang w:val="en-GB"/>
+        </w:rPr>
+        <w:t xml:space="preserve"> by adding a configuration file to a project, the </w:t>
+      </w:r>
+      <w:proofErr w:type="spellStart"/>
+      <w:r>
+        <w:rPr>
+          <w:lang w:val="en-GB"/>
+        </w:rPr>
+        <w:t>ConfigSet</w:t>
+      </w:r>
+      <w:proofErr w:type="spellEnd"/>
+      <w:r>
+        <w:rPr>
+          <w:lang w:val="en-GB"/>
+        </w:rPr>
+        <w:t xml:space="preserve"> data service will call the query to create a new document. When the document was successfully created the MongoDB will return the id of the new </w:t>
+      </w:r>
+      <w:proofErr w:type="spellStart"/>
+      <w:r>
+        <w:rPr>
+          <w:lang w:val="en-GB"/>
+        </w:rPr>
+        <w:t>ConfigSet</w:t>
+      </w:r>
+      <w:proofErr w:type="spellEnd"/>
+      <w:r>
+        <w:rPr>
+          <w:lang w:val="en-GB"/>
+        </w:rPr>
+        <w:t>, which then will be returned to the application to inform the user about the success or failure.</w:t>
+      </w:r>
+    </w:p>
+    <w:p>
+      <w:pPr>
+        <w:pStyle w:val="4Text"/>
+        <w:rPr>
+          <w:lang w:val="en-GB"/>
+        </w:rPr>
+      </w:pPr>
+      <w:r>
+        <w:rPr>
+          <w:lang w:val="en-GB"/>
+        </w:rPr>
+        <w:t xml:space="preserve">Because most of the data base actions are </w:t>
+      </w:r>
+      <w:r>
+        <w:rPr>
+          <w:lang w:val="en-GB"/>
+        </w:rPr>
+        <w:t>asynchronous</w:t>
+      </w:r>
+      <w:r>
+        <w:rPr>
+          <w:lang w:val="en-GB"/>
+        </w:rPr>
+        <w:t xml:space="preserve"> the data services will often return observables to keep track of the progress.</w:t>
+      </w:r>
+    </w:p>
+    <w:p>
+      <w:pPr>
+        <w:pStyle w:val="berschrift3"/>
+        <w:rPr>
+          <w:lang w:val="en-GB"/>
+        </w:rPr>
+      </w:pPr>
+      <w:bookmarkStart w:id="17" w:name="_Toc500074019"/>
+      <w:r>
+        <w:rPr>
+          <w:lang w:val="en-GB"/>
+        </w:rPr>
+        <w:t>Observables</w:t>
+      </w:r>
+      <w:bookmarkEnd w:id="17"/>
+    </w:p>
+    <w:p>
+      <w:pPr>
+        <w:pStyle w:val="4Text"/>
+        <w:rPr>
+          <w:lang w:val="en-GB"/>
+        </w:rPr>
+      </w:pPr>
+      <w:r>
+        <w:rPr>
+          <w:lang w:val="en-GB"/>
+        </w:rPr>
+        <w:t xml:space="preserve">Observables are powerful constructs to provide asynchronous information. As previously mentioned data services make use of </w:t>
+      </w:r>
+      <w:r>
+        <w:rPr>
+          <w:lang w:val="en-GB"/>
+        </w:rPr>
+        <w:t>those</w:t>
+      </w:r>
+      <w:r>
+        <w:rPr>
+          <w:lang w:val="en-GB"/>
+        </w:rPr>
+        <w:t xml:space="preserve"> when fetching data or performing other queries. </w:t>
+      </w:r>
+      <w:r>
+        <w:rPr>
+          <w:lang w:val="en-GB"/>
+        </w:rPr>
+        <w:t>We use RXJS as a package to have access to observables, subjects, iterators and many other useful tools. An observable will call functions like getting every document of a collection. This is an asynchronous job, because that can take time if the data base is very busy. When subscribing to that observable every time a new document was found, the application can react to those.</w:t>
+      </w:r>
+    </w:p>
+    <w:p>
+      <w:pPr>
+        <w:pStyle w:val="berschrift2"/>
+      </w:pPr>
+      <w:bookmarkStart w:id="18" w:name="_Toc500074020"/>
+      <w:r>
+        <w:t>Authentication</w:t>
+      </w:r>
+      <w:bookmarkEnd w:id="18"/>
+    </w:p>
+    <w:p>
+      <w:pPr>
+        <w:pStyle w:val="4Text"/>
         <w:rPr>
           <w:rFonts w:ascii="Arial" w:eastAsiaTheme="majorEastAsia" w:hAnsi="Arial" w:cstheme="majorBidi"/>
           <w:sz w:val="32"/>
           <w:szCs w:val="32"/>
-        </w:rPr>
-      </w:pPr>
-      <w:r>
-        <w:br w:type="page"/>
+          <w:lang w:val="en-US"/>
+        </w:rPr>
+      </w:pPr>
+      <w:r>
+        <w:rPr>
+          <w:lang w:val="en-US"/>
+        </w:rPr>
+        <w:t>The whole application will b</w:t>
+      </w:r>
+      <w:r>
+        <w:rPr>
+          <w:lang w:val="en-US"/>
+        </w:rPr>
+        <w:t>e exclusively available for employees at the i</w:t>
+      </w:r>
+      <w:r>
+        <w:rPr>
+          <w:lang w:val="en-US"/>
+        </w:rPr>
+        <w:t>nstitute for Communications Technology</w:t>
+      </w:r>
+      <w:r>
+        <w:rPr>
+          <w:lang w:val="en-US"/>
+        </w:rPr>
+        <w:t xml:space="preserve"> or those who have an account at their LDAP</w:t>
+      </w:r>
+      <w:r>
+        <w:rPr>
+          <w:lang w:val="en-US"/>
+        </w:rPr>
+        <w:t xml:space="preserve"> system. To acquire this, every user has to login with their institute credentials first. For this feature another Meteor package called </w:t>
+      </w:r>
+      <w:r>
+        <w:rPr>
+          <w:i/>
+          <w:lang w:val="en-US"/>
+        </w:rPr>
+        <w:t>accounts-</w:t>
+      </w:r>
+      <w:proofErr w:type="spellStart"/>
+      <w:r>
+        <w:rPr>
+          <w:i/>
+          <w:lang w:val="en-US"/>
+        </w:rPr>
+        <w:t>ldap</w:t>
+      </w:r>
+      <w:proofErr w:type="spellEnd"/>
+      <w:r>
+        <w:rPr>
+          <w:lang w:val="en-US"/>
+        </w:rPr>
+        <w:t xml:space="preserve"> is needed. With this every time a user performs his first login and the LDAP system confirms the successful authentication meteor creates a new user at the users-collection. On furthers logins this user document will be used again. There is now other way for creating a new user. This way we can ensure that whenever the client knows the user’s identity, this user is authorized to work with the application. As mentioned before we can lock the routes to every component with guards. The main guard in our website checks whether a user is logged in or not and restricts or grants access to the pages.</w:t>
       </w:r>
     </w:p>
     <w:p>
       <w:pPr>
         <w:pStyle w:val="berschrift1"/>
       </w:pPr>
-      <w:bookmarkStart w:id="17" w:name="_Toc499140292"/>
+      <w:bookmarkStart w:id="19" w:name="_Toc500074021"/>
       <w:r>
         <w:lastRenderedPageBreak/>
         <w:t xml:space="preserve">Users </w:t>
@@ -6111,70 +6441,70 @@
       <w:r>
         <w:t>perspective</w:t>
       </w:r>
-      <w:bookmarkEnd w:id="17"/>
+      <w:bookmarkEnd w:id="19"/>
       <w:proofErr w:type="spellEnd"/>
     </w:p>
     <w:p>
       <w:pPr>
         <w:pStyle w:val="berschrift2"/>
       </w:pPr>
-      <w:bookmarkStart w:id="18" w:name="_Toc499140293"/>
+      <w:bookmarkStart w:id="20" w:name="_Toc500074022"/>
       <w:r>
         <w:t>Profile/Login</w:t>
-      </w:r>
-      <w:bookmarkEnd w:id="18"/>
-    </w:p>
-    <w:p>
-      <w:pPr>
-        <w:pStyle w:val="berschrift2"/>
-      </w:pPr>
-      <w:bookmarkStart w:id="19" w:name="_Toc499140294"/>
-      <w:r>
-        <w:t>Projects</w:t>
-      </w:r>
-      <w:bookmarkEnd w:id="19"/>
-    </w:p>
-    <w:p>
-      <w:pPr>
-        <w:pStyle w:val="berschrift2"/>
-      </w:pPr>
-      <w:bookmarkStart w:id="20" w:name="_Toc499140295"/>
-      <w:r>
-        <w:t>Configurations</w:t>
       </w:r>
       <w:bookmarkEnd w:id="20"/>
     </w:p>
     <w:p>
       <w:pPr>
-        <w:pStyle w:val="berschrift3"/>
-        <w:rPr>
-          <w:lang w:val="en-GB"/>
-        </w:rPr>
-      </w:pPr>
-      <w:bookmarkStart w:id="21" w:name="_Toc499140296"/>
-      <w:r>
-        <w:rPr>
-          <w:lang w:val="en-GB"/>
-        </w:rPr>
-        <w:t>Mappings</w:t>
+        <w:pStyle w:val="berschrift2"/>
+      </w:pPr>
+      <w:bookmarkStart w:id="21" w:name="_Toc500074023"/>
+      <w:r>
+        <w:t>Projects</w:t>
       </w:r>
       <w:bookmarkEnd w:id="21"/>
     </w:p>
     <w:p>
       <w:pPr>
+        <w:pStyle w:val="berschrift2"/>
+      </w:pPr>
+      <w:bookmarkStart w:id="22" w:name="_Toc500074024"/>
+      <w:r>
+        <w:t>Configurations</w:t>
+      </w:r>
+      <w:bookmarkEnd w:id="22"/>
+    </w:p>
+    <w:p>
+      <w:pPr>
         <w:pStyle w:val="berschrift3"/>
         <w:rPr>
           <w:lang w:val="en-GB"/>
         </w:rPr>
       </w:pPr>
-      <w:bookmarkStart w:id="22" w:name="_Toc499140297"/>
+      <w:bookmarkStart w:id="23" w:name="_Toc500074025"/>
+      <w:r>
+        <w:rPr>
+          <w:lang w:val="en-GB"/>
+        </w:rPr>
+        <w:t>Mappings</w:t>
+      </w:r>
+      <w:bookmarkEnd w:id="23"/>
+    </w:p>
+    <w:p>
+      <w:pPr>
+        <w:pStyle w:val="berschrift3"/>
+        <w:rPr>
+          <w:lang w:val="en-GB"/>
+        </w:rPr>
+      </w:pPr>
+      <w:bookmarkStart w:id="24" w:name="_Toc500074026"/>
       <w:r>
         <w:rPr>
           <w:lang w:val="en-GB"/>
         </w:rPr>
         <w:t>Filtering</w:t>
       </w:r>
-      <w:bookmarkEnd w:id="22"/>
+      <w:bookmarkEnd w:id="24"/>
     </w:p>
     <w:p>
       <w:pPr>
@@ -6199,7 +6529,7 @@
       <w:pPr>
         <w:pStyle w:val="berschrift1"/>
       </w:pPr>
-      <w:bookmarkStart w:id="23" w:name="_Toc499140298"/>
+      <w:bookmarkStart w:id="25" w:name="_Toc500074027"/>
       <w:r>
         <w:lastRenderedPageBreak/>
         <w:t>Developers</w:t>
@@ -6211,68 +6541,36 @@
       <w:r>
         <w:t>Perspective</w:t>
       </w:r>
-      <w:bookmarkEnd w:id="23"/>
+      <w:bookmarkEnd w:id="25"/>
       <w:proofErr w:type="spellEnd"/>
     </w:p>
     <w:p>
       <w:pPr>
         <w:pStyle w:val="berschrift2"/>
       </w:pPr>
-      <w:bookmarkStart w:id="24" w:name="_Toc499140299"/>
+      <w:bookmarkStart w:id="26" w:name="_Toc500074028"/>
       <w:r>
         <w:t>Developer Tools</w:t>
-      </w:r>
-      <w:bookmarkEnd w:id="24"/>
-    </w:p>
-    <w:p>
-      <w:pPr>
-        <w:pStyle w:val="berschrift2"/>
-      </w:pPr>
-      <w:bookmarkStart w:id="25" w:name="_Toc499140300"/>
-      <w:r>
-        <w:t>Setting up a development environment</w:t>
-      </w:r>
-      <w:bookmarkEnd w:id="25"/>
-    </w:p>
-    <w:p>
-      <w:pPr>
-        <w:pStyle w:val="berschrift2"/>
-      </w:pPr>
-      <w:bookmarkStart w:id="26" w:name="_Toc499140301"/>
-      <w:r>
-        <w:t>Coding</w:t>
       </w:r>
       <w:bookmarkEnd w:id="26"/>
     </w:p>
     <w:p>
       <w:pPr>
-        <w:pStyle w:val="berschrift3"/>
-        <w:rPr>
-          <w:lang w:val="en-GB"/>
-        </w:rPr>
-      </w:pPr>
-      <w:bookmarkStart w:id="27" w:name="_Toc499140302"/>
-      <w:r>
-        <w:rPr>
-          <w:lang w:val="en-GB"/>
-        </w:rPr>
-        <w:t>Adding Components</w:t>
+        <w:pStyle w:val="berschrift2"/>
+      </w:pPr>
+      <w:bookmarkStart w:id="27" w:name="_Toc500074029"/>
+      <w:r>
+        <w:t>Setting up a development environment</w:t>
       </w:r>
       <w:bookmarkEnd w:id="27"/>
     </w:p>
     <w:p>
       <w:pPr>
-        <w:pStyle w:val="berschrift3"/>
-        <w:rPr>
-          <w:lang w:val="en-GB"/>
-        </w:rPr>
-      </w:pPr>
-      <w:bookmarkStart w:id="28" w:name="_Toc499140303"/>
-      <w:r>
-        <w:rPr>
-          <w:lang w:val="en-GB"/>
-        </w:rPr>
-        <w:t>Adding Collections</w:t>
+        <w:pStyle w:val="berschrift2"/>
+      </w:pPr>
+      <w:bookmarkStart w:id="28" w:name="_Toc500074030"/>
+      <w:r>
+        <w:t>Coding</w:t>
       </w:r>
       <w:bookmarkEnd w:id="28"/>
     </w:p>
@@ -6283,12 +6581,12 @@
           <w:lang w:val="en-GB"/>
         </w:rPr>
       </w:pPr>
-      <w:bookmarkStart w:id="29" w:name="_Toc499140304"/>
-      <w:r>
-        <w:rPr>
-          <w:lang w:val="en-GB"/>
-        </w:rPr>
-        <w:t>Working with Observables</w:t>
+      <w:bookmarkStart w:id="29" w:name="_Toc500074031"/>
+      <w:r>
+        <w:rPr>
+          <w:lang w:val="en-GB"/>
+        </w:rPr>
+        <w:t>Adding Components</w:t>
       </w:r>
       <w:bookmarkEnd w:id="29"/>
     </w:p>
@@ -6299,62 +6597,94 @@
           <w:lang w:val="en-GB"/>
         </w:rPr>
       </w:pPr>
-      <w:bookmarkStart w:id="30" w:name="_Toc499140305"/>
-      <w:r>
-        <w:rPr>
-          <w:lang w:val="en-GB"/>
-        </w:rPr>
-        <w:t>Extending Functionality</w:t>
+      <w:bookmarkStart w:id="30" w:name="_Toc500074032"/>
+      <w:r>
+        <w:rPr>
+          <w:lang w:val="en-GB"/>
+        </w:rPr>
+        <w:t>Adding Collections</w:t>
       </w:r>
       <w:bookmarkEnd w:id="30"/>
     </w:p>
     <w:p>
       <w:pPr>
-        <w:pStyle w:val="4Text"/>
-        <w:rPr>
-          <w:lang w:val="en-GB"/>
-        </w:rPr>
-      </w:pPr>
-      <w:r>
-        <w:rPr>
-          <w:lang w:val="en-GB"/>
-        </w:rPr>
-        <w:t>-</w:t>
-      </w:r>
-      <w:proofErr w:type="spellStart"/>
-      <w:r>
-        <w:rPr>
-          <w:lang w:val="en-GB"/>
-        </w:rPr>
-        <w:t>Npm</w:t>
-      </w:r>
-      <w:proofErr w:type="spellEnd"/>
-      <w:r>
-        <w:rPr>
-          <w:lang w:val="en-GB"/>
-        </w:rPr>
-        <w:t xml:space="preserve"> packages</w:t>
-      </w:r>
-    </w:p>
-    <w:p>
-      <w:pPr>
-        <w:pStyle w:val="berschrift2"/>
-      </w:pPr>
-      <w:bookmarkStart w:id="31" w:name="_Toc499140306"/>
-      <w:r>
-        <w:t>Documentation</w:t>
+        <w:pStyle w:val="berschrift3"/>
+        <w:rPr>
+          <w:lang w:val="en-GB"/>
+        </w:rPr>
+      </w:pPr>
+      <w:bookmarkStart w:id="31" w:name="_Toc500074033"/>
+      <w:r>
+        <w:rPr>
+          <w:lang w:val="en-GB"/>
+        </w:rPr>
+        <w:t>Working with Observables</w:t>
       </w:r>
       <w:bookmarkEnd w:id="31"/>
     </w:p>
     <w:p>
       <w:pPr>
+        <w:pStyle w:val="berschrift3"/>
+        <w:rPr>
+          <w:lang w:val="en-GB"/>
+        </w:rPr>
+      </w:pPr>
+      <w:bookmarkStart w:id="32" w:name="_Toc500074034"/>
+      <w:r>
+        <w:rPr>
+          <w:lang w:val="en-GB"/>
+        </w:rPr>
+        <w:t>Extending Functionality</w:t>
+      </w:r>
+      <w:bookmarkEnd w:id="32"/>
+    </w:p>
+    <w:p>
+      <w:pPr>
+        <w:pStyle w:val="4Text"/>
+        <w:rPr>
+          <w:lang w:val="en-GB"/>
+        </w:rPr>
+      </w:pPr>
+      <w:r>
+        <w:rPr>
+          <w:lang w:val="en-GB"/>
+        </w:rPr>
+        <w:t>-</w:t>
+      </w:r>
+      <w:proofErr w:type="spellStart"/>
+      <w:r>
+        <w:rPr>
+          <w:lang w:val="en-GB"/>
+        </w:rPr>
+        <w:t>Npm</w:t>
+      </w:r>
+      <w:proofErr w:type="spellEnd"/>
+      <w:r>
+        <w:rPr>
+          <w:lang w:val="en-GB"/>
+        </w:rPr>
+        <w:t xml:space="preserve"> packages</w:t>
+      </w:r>
+    </w:p>
+    <w:p>
+      <w:pPr>
         <w:pStyle w:val="berschrift2"/>
       </w:pPr>
-      <w:bookmarkStart w:id="32" w:name="_Toc499140307"/>
+      <w:bookmarkStart w:id="33" w:name="_Toc500074035"/>
+      <w:r>
+        <w:t>Documentation</w:t>
+      </w:r>
+      <w:bookmarkEnd w:id="33"/>
+    </w:p>
+    <w:p>
+      <w:pPr>
+        <w:pStyle w:val="berschrift2"/>
+      </w:pPr>
+      <w:bookmarkStart w:id="34" w:name="_Toc500074036"/>
       <w:r>
         <w:t>Deployment</w:t>
       </w:r>
-      <w:bookmarkEnd w:id="32"/>
+      <w:bookmarkEnd w:id="34"/>
     </w:p>
     <w:p>
       <w:pPr>
@@ -6404,7 +6734,7 @@
           <w:lang w:val="en-GB"/>
         </w:rPr>
       </w:pPr>
-      <w:bookmarkStart w:id="33" w:name="_Toc499140308"/>
+      <w:bookmarkStart w:id="35" w:name="_Toc500074037"/>
       <w:r>
         <w:rPr>
           <w:lang w:val="en-GB"/>
@@ -6412,7 +6742,7 @@
         <w:lastRenderedPageBreak/>
         <w:t>Appendix</w:t>
       </w:r>
-      <w:bookmarkEnd w:id="33"/>
+      <w:bookmarkEnd w:id="35"/>
       <w:r>
         <w:rPr>
           <w:lang w:val="en-GB"/>
@@ -6431,7 +6761,7 @@
           <w:lang w:val="en-GB"/>
         </w:rPr>
       </w:pPr>
-      <w:bookmarkStart w:id="34" w:name="_Toc499140309"/>
+      <w:bookmarkStart w:id="36" w:name="_Toc500074038"/>
       <w:r>
         <w:rPr>
           <w:lang w:val="en-GB"/>
@@ -6439,7 +6769,7 @@
         <w:lastRenderedPageBreak/>
         <w:t>Bibliography</w:t>
       </w:r>
-      <w:bookmarkEnd w:id="34"/>
+      <w:bookmarkEnd w:id="36"/>
     </w:p>
     <w:p>
       <w:pPr>
@@ -6483,7 +6813,7 @@
           <w:lang w:val="en-GB"/>
         </w:rPr>
       </w:pPr>
-      <w:bookmarkStart w:id="35" w:name="_Toc499140310"/>
+      <w:bookmarkStart w:id="37" w:name="_Toc500074039"/>
       <w:r>
         <w:rPr>
           <w:lang w:val="en-GB"/>
@@ -6491,7 +6821,7 @@
         <w:lastRenderedPageBreak/>
         <w:t>List of Figures</w:t>
       </w:r>
-      <w:bookmarkEnd w:id="35"/>
+      <w:bookmarkEnd w:id="37"/>
     </w:p>
     <w:p>
       <w:pPr>
@@ -6539,7 +6869,7 @@
           <w:lang w:val="en-GB"/>
         </w:rPr>
       </w:pPr>
-      <w:bookmarkStart w:id="36" w:name="_Toc499140311"/>
+      <w:bookmarkStart w:id="38" w:name="_Toc500074040"/>
       <w:r>
         <w:rPr>
           <w:lang w:val="en-GB"/>
@@ -6547,7 +6877,7 @@
         <w:lastRenderedPageBreak/>
         <w:t>List of Tables</w:t>
       </w:r>
-      <w:bookmarkEnd w:id="36"/>
+      <w:bookmarkEnd w:id="38"/>
     </w:p>
     <w:p>
       <w:pPr>
@@ -6594,9 +6924,9 @@
           <w:lang w:val="en-GB"/>
         </w:rPr>
       </w:pPr>
-      <w:bookmarkStart w:id="37" w:name="_Toc499140312"/>
-      <w:bookmarkStart w:id="38" w:name="_Ref499141522"/>
-      <w:bookmarkStart w:id="39" w:name="Abbreviations"/>
+      <w:bookmarkStart w:id="39" w:name="_Ref499141522"/>
+      <w:bookmarkStart w:id="40" w:name="Abbreviations"/>
+      <w:bookmarkStart w:id="41" w:name="_Toc500074041"/>
       <w:r>
         <w:rPr>
           <w:lang w:val="en-GB"/>
@@ -6604,10 +6934,10 @@
         <w:lastRenderedPageBreak/>
         <w:t>Abbreviations</w:t>
       </w:r>
-      <w:bookmarkEnd w:id="37"/>
-      <w:bookmarkEnd w:id="38"/>
+      <w:bookmarkEnd w:id="39"/>
+      <w:bookmarkEnd w:id="41"/>
     </w:p>
-    <w:bookmarkEnd w:id="39"/>
+    <w:bookmarkEnd w:id="40"/>
     <w:p>
       <w:pPr>
         <w:pStyle w:val="4Text"/>
@@ -7117,7 +7447,7 @@
         <w:rStyle w:val="Seitenzahl"/>
         <w:noProof/>
       </w:rPr>
-      <w:t>6</w:t>
+      <w:t>5</w:t>
     </w:r>
     <w:r>
       <w:rPr>
@@ -7335,7 +7665,7 @@
         <w:rPr>
           <w:noProof/>
         </w:rPr>
-        <w:t>2</w:t>
+        <w:t>4</w:t>
       </w:r>
     </w:fldSimple>
     <w:r>
@@ -7346,7 +7676,7 @@
         <w:rPr>
           <w:noProof/>
         </w:rPr>
-        <w:t>Software Design</w:t>
+        <w:t>Developers Perspective</w:t>
       </w:r>
     </w:fldSimple>
     <w:r>
@@ -7368,7 +7698,7 @@
       <w:rPr>
         <w:noProof/>
       </w:rPr>
-      <w:t>12</w:t>
+      <w:t>14</w:t>
     </w:r>
     <w:r>
       <w:rPr>
@@ -12411,6 +12741,7 @@
     <w:rsid w:val="00157D72"/>
     <w:rsid w:val="001648B1"/>
     <w:rsid w:val="00244B3E"/>
+    <w:rsid w:val="003C19E6"/>
     <w:rsid w:val="00452098"/>
     <w:rsid w:val="004951D5"/>
     <w:rsid w:val="00527C8B"/>
@@ -13250,7 +13581,7 @@
 </file>
 
 <file path=customXml/itemProps2.xml><?xml version="1.0" encoding="utf-8"?>
-<ds:datastoreItem xmlns:ds="http://schemas.openxmlformats.org/officeDocument/2006/customXml" ds:itemID="{C61F2091-E6B0-4D02-81A3-BFC0D2A25B81}">
+<ds:datastoreItem xmlns:ds="http://schemas.openxmlformats.org/officeDocument/2006/customXml" ds:itemID="{64B17A67-95B6-412D-926A-031FA4D591C3}">
   <ds:schemaRefs>
     <ds:schemaRef ds:uri="http://schemas.openxmlformats.org/officeDocument/2006/bibliography"/>
   </ds:schemaRefs>

</xml_diff>

<commit_message>
BA - started with chapter 3 (Users perspective)
</commit_message>
<xml_diff>
--- a/Bachelorthesis.docx
+++ b/Bachelorthesis.docx
@@ -24,7 +24,6 @@
         <w:dataBinding w:prefixMappings="xmlns:ns0='http://purl.org/dc/elements/1.1/' xmlns:ns1='http://schemas.openxmlformats.org/package/2006/metadata/core-properties' " w:xpath="/ns1:coreProperties[1]/ns1:category[1]" w:storeItemID="{6C3C8BC8-F283-45AE-878A-BAB7291924A1}"/>
         <w:text/>
       </w:sdtPr>
-      <w:sdtEndPr/>
       <w:sdtContent>
         <w:p>
           <w:pPr>
@@ -80,7 +79,6 @@
           <w:dataBinding w:prefixMappings="xmlns:ns0='http://purl.org/dc/elements/1.1/' xmlns:ns1='http://schemas.openxmlformats.org/package/2006/metadata/core-properties' " w:xpath="/ns1:coreProperties[1]/ns0:title[1]" w:storeItemID="{6C3C8BC8-F283-45AE-878A-BAB7291924A1}"/>
           <w:text w:multiLine="1"/>
         </w:sdtPr>
-        <w:sdtEndPr/>
         <w:sdtContent>
           <w:r>
             <w:rPr>
@@ -154,7 +152,6 @@
           <w:calendar w:val="gregorian"/>
         </w:date>
       </w:sdtPr>
-      <w:sdtEndPr/>
       <w:sdtContent>
         <w:p>
           <w:pPr>
@@ -412,7 +409,7 @@
       <w:pPr>
         <w:pStyle w:val="8berX"/>
       </w:pPr>
-      <w:bookmarkStart w:id="1" w:name="_Toc500074004"/>
+      <w:bookmarkStart w:id="1" w:name="_Toc500501760"/>
       <w:r>
         <w:lastRenderedPageBreak/>
         <w:t>Erklärung</w:t>
@@ -469,7 +466,6 @@
           <w:dataBinding w:prefixMappings="xmlns:ns0='http://purl.org/dc/elements/1.1/' xmlns:ns1='http://schemas.openxmlformats.org/package/2006/metadata/core-properties' " w:xpath="/ns1:coreProperties[1]/ns1:category[1]" w:storeItemID="{6C3C8BC8-F283-45AE-878A-BAB7291924A1}"/>
           <w:text/>
         </w:sdtPr>
-        <w:sdtEndPr/>
         <w:sdtContent>
           <w:r>
             <w:rPr>
@@ -576,7 +572,6 @@
           <w:dataBinding w:prefixMappings="xmlns:ns0='http://purl.org/dc/elements/1.1/' xmlns:ns1='http://schemas.openxmlformats.org/package/2006/metadata/core-properties' " w:xpath="/ns1:coreProperties[1]/ns0:title[1]" w:storeItemID="{6C3C8BC8-F283-45AE-878A-BAB7291924A1}"/>
           <w:text/>
         </w:sdtPr>
-        <w:sdtEndPr/>
         <w:sdtContent>
           <w:r>
             <w:rPr>
@@ -924,7 +919,6 @@
             <w:calendar w:val="gregorian"/>
           </w:date>
         </w:sdtPr>
-        <w:sdtEndPr/>
         <w:sdtContent>
           <w:r>
             <w:rPr>
@@ -987,7 +981,6 @@
         <w:dataBinding w:prefixMappings="xmlns:ns0='http://purl.org/dc/elements/1.1/' xmlns:ns1='http://schemas.openxmlformats.org/package/2006/metadata/core-properties' " w:xpath="/ns1:coreProperties[1]/ns0:creator[1]" w:storeItemID="{6C3C8BC8-F283-45AE-878A-BAB7291924A1}"/>
         <w:text/>
       </w:sdtPr>
-      <w:sdtEndPr/>
       <w:sdtContent>
         <w:p>
           <w:pPr>
@@ -1035,7 +1028,7 @@
         <w:pStyle w:val="8berX"/>
         <w:pageBreakBefore w:val="0"/>
       </w:pPr>
-      <w:bookmarkStart w:id="2" w:name="_Toc500074005"/>
+      <w:bookmarkStart w:id="2" w:name="_Toc500501761"/>
       <w:r>
         <w:lastRenderedPageBreak/>
         <w:t>Abstract</w:t>
@@ -1088,7 +1081,7 @@
           <w:lang w:val="en-GB"/>
         </w:rPr>
       </w:pPr>
-      <w:bookmarkStart w:id="3" w:name="_Toc500074006"/>
+      <w:bookmarkStart w:id="3" w:name="_Toc500501762"/>
       <w:r>
         <w:rPr>
           <w:lang w:val="en-GB"/>
@@ -1310,7 +1303,7 @@
               <w:noProof/>
               <w:lang w:val="en-US"/>
             </w:rPr>
-            <w:instrText xml:space="preserve"> PAGEREF _Toc500074004 \h </w:instrText>
+            <w:instrText xml:space="preserve"> PAGEREF _Toc500501760 \h </w:instrText>
           </w:r>
           <w:r>
             <w:rPr>
@@ -1352,7 +1345,7 @@
           <w:r>
             <w:rPr>
               <w:noProof/>
-              <w:lang w:val="en-GB"/>
+              <w:lang w:val="en-US"/>
             </w:rPr>
             <w:t>Abstract</w:t>
           </w:r>
@@ -1374,7 +1367,7 @@
               <w:noProof/>
               <w:lang w:val="en-US"/>
             </w:rPr>
-            <w:instrText xml:space="preserve"> PAGEREF _Toc500074005 \h </w:instrText>
+            <w:instrText xml:space="preserve"> PAGEREF _Toc500501761 \h </w:instrText>
           </w:r>
           <w:r>
             <w:rPr>
@@ -1438,7 +1431,7 @@
               <w:noProof/>
               <w:lang w:val="en-US"/>
             </w:rPr>
-            <w:instrText xml:space="preserve"> PAGEREF _Toc500074006 \h </w:instrText>
+            <w:instrText xml:space="preserve"> PAGEREF _Toc500501762 \h </w:instrText>
           </w:r>
           <w:r>
             <w:rPr>
@@ -1518,7 +1511,7 @@
               <w:noProof/>
               <w:lang w:val="en-US"/>
             </w:rPr>
-            <w:instrText xml:space="preserve"> PAGEREF _Toc500074007 \h </w:instrText>
+            <w:instrText xml:space="preserve"> PAGEREF _Toc500501763 \h </w:instrText>
           </w:r>
           <w:r>
             <w:rPr>
@@ -1578,7 +1571,7 @@
               <w:noProof/>
               <w:lang w:val="en-US"/>
             </w:rPr>
-            <w:t>Server-side</w:t>
+            <w:t>Server Side</w:t>
           </w:r>
           <w:r>
             <w:rPr>
@@ -1598,7 +1591,7 @@
               <w:noProof/>
               <w:lang w:val="en-US"/>
             </w:rPr>
-            <w:instrText xml:space="preserve"> PAGEREF _Toc500074008 \h </w:instrText>
+            <w:instrText xml:space="preserve"> PAGEREF _Toc500501764 \h </w:instrText>
           </w:r>
           <w:r>
             <w:rPr>
@@ -1658,7 +1651,7 @@
               <w:noProof/>
               <w:lang w:val="en-US"/>
             </w:rPr>
-            <w:t>Client-side</w:t>
+            <w:t>Client Side</w:t>
           </w:r>
           <w:r>
             <w:rPr>
@@ -1678,7 +1671,7 @@
               <w:noProof/>
               <w:lang w:val="en-US"/>
             </w:rPr>
-            <w:instrText xml:space="preserve"> PAGEREF _Toc500074009 \h </w:instrText>
+            <w:instrText xml:space="preserve"> PAGEREF _Toc500501765 \h </w:instrText>
           </w:r>
           <w:r>
             <w:rPr>
@@ -1758,7 +1751,7 @@
               <w:noProof/>
               <w:lang w:val="en-US"/>
             </w:rPr>
-            <w:instrText xml:space="preserve"> PAGEREF _Toc500074010 \h </w:instrText>
+            <w:instrText xml:space="preserve"> PAGEREF _Toc500501766 \h </w:instrText>
           </w:r>
           <w:r>
             <w:rPr>
@@ -1838,7 +1831,7 @@
               <w:noProof/>
               <w:lang w:val="en-US"/>
             </w:rPr>
-            <w:instrText xml:space="preserve"> PAGEREF _Toc500074011 \h </w:instrText>
+            <w:instrText xml:space="preserve"> PAGEREF _Toc500501767 \h </w:instrText>
           </w:r>
           <w:r>
             <w:rPr>
@@ -1918,7 +1911,7 @@
               <w:noProof/>
               <w:lang w:val="en-US"/>
             </w:rPr>
-            <w:instrText xml:space="preserve"> PAGEREF _Toc500074012 \h </w:instrText>
+            <w:instrText xml:space="preserve"> PAGEREF _Toc500501768 \h </w:instrText>
           </w:r>
           <w:r>
             <w:rPr>
@@ -1998,7 +1991,7 @@
               <w:noProof/>
               <w:lang w:val="en-US"/>
             </w:rPr>
-            <w:instrText xml:space="preserve"> PAGEREF _Toc500074013 \h </w:instrText>
+            <w:instrText xml:space="preserve"> PAGEREF _Toc500501769 \h </w:instrText>
           </w:r>
           <w:r>
             <w:rPr>
@@ -2078,7 +2071,7 @@
               <w:noProof/>
               <w:lang w:val="en-US"/>
             </w:rPr>
-            <w:instrText xml:space="preserve"> PAGEREF _Toc500074014 \h </w:instrText>
+            <w:instrText xml:space="preserve"> PAGEREF _Toc500501770 \h </w:instrText>
           </w:r>
           <w:r>
             <w:rPr>
@@ -2158,7 +2151,7 @@
               <w:noProof/>
               <w:lang w:val="en-US"/>
             </w:rPr>
-            <w:instrText xml:space="preserve"> PAGEREF _Toc500074015 \h </w:instrText>
+            <w:instrText xml:space="preserve"> PAGEREF _Toc500501771 \h </w:instrText>
           </w:r>
           <w:r>
             <w:rPr>
@@ -2238,7 +2231,7 @@
               <w:noProof/>
               <w:lang w:val="en-US"/>
             </w:rPr>
-            <w:instrText xml:space="preserve"> PAGEREF _Toc500074016 \h </w:instrText>
+            <w:instrText xml:space="preserve"> PAGEREF _Toc500501772 \h </w:instrText>
           </w:r>
           <w:r>
             <w:rPr>
@@ -2298,7 +2291,7 @@
               <w:noProof/>
               <w:lang w:val="en-GB"/>
             </w:rPr>
-            <w:t>Data model</w:t>
+            <w:t>Data Model</w:t>
           </w:r>
           <w:r>
             <w:rPr>
@@ -2318,7 +2311,7 @@
               <w:noProof/>
               <w:lang w:val="en-US"/>
             </w:rPr>
-            <w:instrText xml:space="preserve"> PAGEREF _Toc500074017 \h </w:instrText>
+            <w:instrText xml:space="preserve"> PAGEREF _Toc500501773 \h </w:instrText>
           </w:r>
           <w:r>
             <w:rPr>
@@ -2378,7 +2371,7 @@
               <w:noProof/>
               <w:lang w:val="en-GB"/>
             </w:rPr>
-            <w:t>Data services</w:t>
+            <w:t>Data Services</w:t>
           </w:r>
           <w:r>
             <w:rPr>
@@ -2398,7 +2391,7 @@
               <w:noProof/>
               <w:lang w:val="en-US"/>
             </w:rPr>
-            <w:instrText xml:space="preserve"> PAGEREF _Toc500074018 \h </w:instrText>
+            <w:instrText xml:space="preserve"> PAGEREF _Toc500501774 \h </w:instrText>
           </w:r>
           <w:r>
             <w:rPr>
@@ -2478,7 +2471,7 @@
               <w:noProof/>
               <w:lang w:val="en-US"/>
             </w:rPr>
-            <w:instrText xml:space="preserve"> PAGEREF _Toc500074019 \h </w:instrText>
+            <w:instrText xml:space="preserve"> PAGEREF _Toc500501775 \h </w:instrText>
           </w:r>
           <w:r>
             <w:rPr>
@@ -2558,7 +2551,7 @@
               <w:noProof/>
               <w:lang w:val="en-US"/>
             </w:rPr>
-            <w:instrText xml:space="preserve"> PAGEREF _Toc500074020 \h </w:instrText>
+            <w:instrText xml:space="preserve"> PAGEREF _Toc500501776 \h </w:instrText>
           </w:r>
           <w:r>
             <w:rPr>
@@ -2618,7 +2611,7 @@
               <w:noProof/>
               <w:lang w:val="en-US"/>
             </w:rPr>
-            <w:t>Users perspective</w:t>
+            <w:t>Users Perspective</w:t>
           </w:r>
           <w:r>
             <w:rPr>
@@ -2638,7 +2631,7 @@
               <w:noProof/>
               <w:lang w:val="en-US"/>
             </w:rPr>
-            <w:instrText xml:space="preserve"> PAGEREF _Toc500074021 \h </w:instrText>
+            <w:instrText xml:space="preserve"> PAGEREF _Toc500501777 \h </w:instrText>
           </w:r>
           <w:r>
             <w:rPr>
@@ -2698,7 +2691,7 @@
               <w:noProof/>
               <w:lang w:val="en-US"/>
             </w:rPr>
-            <w:t>Profile/Login</w:t>
+            <w:t>Technical Terms</w:t>
           </w:r>
           <w:r>
             <w:rPr>
@@ -2718,7 +2711,167 @@
               <w:noProof/>
               <w:lang w:val="en-US"/>
             </w:rPr>
-            <w:instrText xml:space="preserve"> PAGEREF _Toc500074022 \h </w:instrText>
+            <w:instrText xml:space="preserve"> PAGEREF _Toc500501778 \h </w:instrText>
+          </w:r>
+          <w:r>
+            <w:rPr>
+              <w:noProof/>
+            </w:rPr>
+          </w:r>
+          <w:r>
+            <w:rPr>
+              <w:noProof/>
+            </w:rPr>
+            <w:fldChar w:fldCharType="separate"/>
+          </w:r>
+          <w:r>
+            <w:rPr>
+              <w:noProof/>
+              <w:lang w:val="en-US"/>
+            </w:rPr>
+            <w:t>13</w:t>
+          </w:r>
+          <w:r>
+            <w:rPr>
+              <w:noProof/>
+            </w:rPr>
+            <w:fldChar w:fldCharType="end"/>
+          </w:r>
+        </w:p>
+        <w:p>
+          <w:pPr>
+            <w:pStyle w:val="Verzeichnis3"/>
+            <w:tabs>
+              <w:tab w:val="left" w:pos="1200"/>
+              <w:tab w:val="right" w:leader="dot" w:pos="9062"/>
+            </w:tabs>
+            <w:rPr>
+              <w:rFonts w:asciiTheme="minorHAnsi" w:hAnsiTheme="minorHAnsi"/>
+              <w:noProof/>
+              <w:lang w:val="en-US" w:eastAsia="de-DE"/>
+            </w:rPr>
+          </w:pPr>
+          <w:r>
+            <w:rPr>
+              <w:noProof/>
+              <w:lang w:val="en-GB"/>
+            </w:rPr>
+            <w:t>3.1.1</w:t>
+          </w:r>
+          <w:r>
+            <w:rPr>
+              <w:rFonts w:asciiTheme="minorHAnsi" w:hAnsiTheme="minorHAnsi"/>
+              <w:noProof/>
+              <w:lang w:val="en-US" w:eastAsia="de-DE"/>
+            </w:rPr>
+            <w:tab/>
+          </w:r>
+          <w:r>
+            <w:rPr>
+              <w:noProof/>
+              <w:lang w:val="en-GB"/>
+            </w:rPr>
+            <w:t>Toast</w:t>
+          </w:r>
+          <w:r>
+            <w:rPr>
+              <w:noProof/>
+              <w:lang w:val="en-US"/>
+            </w:rPr>
+            <w:tab/>
+          </w:r>
+          <w:r>
+            <w:rPr>
+              <w:noProof/>
+            </w:rPr>
+            <w:fldChar w:fldCharType="begin"/>
+          </w:r>
+          <w:r>
+            <w:rPr>
+              <w:noProof/>
+              <w:lang w:val="en-US"/>
+            </w:rPr>
+            <w:instrText xml:space="preserve"> PAGEREF _Toc500501779 \h </w:instrText>
+          </w:r>
+          <w:r>
+            <w:rPr>
+              <w:noProof/>
+            </w:rPr>
+          </w:r>
+          <w:r>
+            <w:rPr>
+              <w:noProof/>
+            </w:rPr>
+            <w:fldChar w:fldCharType="separate"/>
+          </w:r>
+          <w:r>
+            <w:rPr>
+              <w:noProof/>
+              <w:lang w:val="en-US"/>
+            </w:rPr>
+            <w:t>13</w:t>
+          </w:r>
+          <w:r>
+            <w:rPr>
+              <w:noProof/>
+            </w:rPr>
+            <w:fldChar w:fldCharType="end"/>
+          </w:r>
+        </w:p>
+        <w:p>
+          <w:pPr>
+            <w:pStyle w:val="Verzeichnis3"/>
+            <w:tabs>
+              <w:tab w:val="left" w:pos="1200"/>
+              <w:tab w:val="right" w:leader="dot" w:pos="9062"/>
+            </w:tabs>
+            <w:rPr>
+              <w:rFonts w:asciiTheme="minorHAnsi" w:hAnsiTheme="minorHAnsi"/>
+              <w:noProof/>
+              <w:lang w:val="en-US" w:eastAsia="de-DE"/>
+            </w:rPr>
+          </w:pPr>
+          <w:r>
+            <w:rPr>
+              <w:noProof/>
+              <w:lang w:val="en-US"/>
+            </w:rPr>
+            <w:t>3.1.2</w:t>
+          </w:r>
+          <w:r>
+            <w:rPr>
+              <w:rFonts w:asciiTheme="minorHAnsi" w:hAnsiTheme="minorHAnsi"/>
+              <w:noProof/>
+              <w:lang w:val="en-US" w:eastAsia="de-DE"/>
+            </w:rPr>
+            <w:tab/>
+          </w:r>
+          <w:r>
+            <w:rPr>
+              <w:noProof/>
+              <w:lang w:val="en-US"/>
+            </w:rPr>
+            <w:t>Modal</w:t>
+          </w:r>
+          <w:r>
+            <w:rPr>
+              <w:noProof/>
+              <w:lang w:val="en-US"/>
+            </w:rPr>
+            <w:tab/>
+          </w:r>
+          <w:r>
+            <w:rPr>
+              <w:noProof/>
+            </w:rPr>
+            <w:fldChar w:fldCharType="begin"/>
+          </w:r>
+          <w:r>
+            <w:rPr>
+              <w:noProof/>
+              <w:lang w:val="en-US"/>
+            </w:rPr>
+            <w:instrText xml:space="preserve"> PAGEREF _Toc500501780 \h </w:instrText>
           </w:r>
           <w:r>
             <w:rPr>
@@ -2778,7 +2931,7 @@
               <w:noProof/>
               <w:lang w:val="en-US"/>
             </w:rPr>
-            <w:t>Projects</w:t>
+            <w:t>Basic Page Structure</w:t>
           </w:r>
           <w:r>
             <w:rPr>
@@ -2798,7 +2951,7 @@
               <w:noProof/>
               <w:lang w:val="en-US"/>
             </w:rPr>
-            <w:instrText xml:space="preserve"> PAGEREF _Toc500074023 \h </w:instrText>
+            <w:instrText xml:space="preserve"> PAGEREF _Toc500501781 \h </w:instrText>
           </w:r>
           <w:r>
             <w:rPr>
@@ -2816,7 +2969,7 @@
               <w:noProof/>
               <w:lang w:val="en-US"/>
             </w:rPr>
-            <w:t>13</w:t>
+            <w:t>14</w:t>
           </w:r>
           <w:r>
             <w:rPr>
@@ -2858,6 +3011,166 @@
               <w:noProof/>
               <w:lang w:val="en-US"/>
             </w:rPr>
+            <w:t>Profile/Login</w:t>
+          </w:r>
+          <w:r>
+            <w:rPr>
+              <w:noProof/>
+              <w:lang w:val="en-US"/>
+            </w:rPr>
+            <w:tab/>
+          </w:r>
+          <w:r>
+            <w:rPr>
+              <w:noProof/>
+            </w:rPr>
+            <w:fldChar w:fldCharType="begin"/>
+          </w:r>
+          <w:r>
+            <w:rPr>
+              <w:noProof/>
+              <w:lang w:val="en-US"/>
+            </w:rPr>
+            <w:instrText xml:space="preserve"> PAGEREF _Toc500501782 \h </w:instrText>
+          </w:r>
+          <w:r>
+            <w:rPr>
+              <w:noProof/>
+            </w:rPr>
+          </w:r>
+          <w:r>
+            <w:rPr>
+              <w:noProof/>
+            </w:rPr>
+            <w:fldChar w:fldCharType="separate"/>
+          </w:r>
+          <w:r>
+            <w:rPr>
+              <w:noProof/>
+              <w:lang w:val="en-US"/>
+            </w:rPr>
+            <w:t>14</w:t>
+          </w:r>
+          <w:r>
+            <w:rPr>
+              <w:noProof/>
+            </w:rPr>
+            <w:fldChar w:fldCharType="end"/>
+          </w:r>
+        </w:p>
+        <w:p>
+          <w:pPr>
+            <w:pStyle w:val="Verzeichnis2"/>
+            <w:tabs>
+              <w:tab w:val="left" w:pos="720"/>
+              <w:tab w:val="right" w:leader="dot" w:pos="9062"/>
+            </w:tabs>
+            <w:rPr>
+              <w:rFonts w:asciiTheme="minorHAnsi" w:hAnsiTheme="minorHAnsi"/>
+              <w:noProof/>
+              <w:lang w:val="en-US" w:eastAsia="de-DE"/>
+            </w:rPr>
+          </w:pPr>
+          <w:r>
+            <w:rPr>
+              <w:noProof/>
+              <w:lang w:val="en-US"/>
+            </w:rPr>
+            <w:t>3.4</w:t>
+          </w:r>
+          <w:r>
+            <w:rPr>
+              <w:rFonts w:asciiTheme="minorHAnsi" w:hAnsiTheme="minorHAnsi"/>
+              <w:noProof/>
+              <w:lang w:val="en-US" w:eastAsia="de-DE"/>
+            </w:rPr>
+            <w:tab/>
+          </w:r>
+          <w:r>
+            <w:rPr>
+              <w:noProof/>
+              <w:lang w:val="en-US"/>
+            </w:rPr>
+            <w:t>Projects</w:t>
+          </w:r>
+          <w:r>
+            <w:rPr>
+              <w:noProof/>
+              <w:lang w:val="en-US"/>
+            </w:rPr>
+            <w:tab/>
+          </w:r>
+          <w:r>
+            <w:rPr>
+              <w:noProof/>
+            </w:rPr>
+            <w:fldChar w:fldCharType="begin"/>
+          </w:r>
+          <w:r>
+            <w:rPr>
+              <w:noProof/>
+              <w:lang w:val="en-US"/>
+            </w:rPr>
+            <w:instrText xml:space="preserve"> PAGEREF _Toc500501783 \h </w:instrText>
+          </w:r>
+          <w:r>
+            <w:rPr>
+              <w:noProof/>
+            </w:rPr>
+          </w:r>
+          <w:r>
+            <w:rPr>
+              <w:noProof/>
+            </w:rPr>
+            <w:fldChar w:fldCharType="separate"/>
+          </w:r>
+          <w:r>
+            <w:rPr>
+              <w:noProof/>
+              <w:lang w:val="en-US"/>
+            </w:rPr>
+            <w:t>15</w:t>
+          </w:r>
+          <w:r>
+            <w:rPr>
+              <w:noProof/>
+            </w:rPr>
+            <w:fldChar w:fldCharType="end"/>
+          </w:r>
+        </w:p>
+        <w:p>
+          <w:pPr>
+            <w:pStyle w:val="Verzeichnis2"/>
+            <w:tabs>
+              <w:tab w:val="left" w:pos="720"/>
+              <w:tab w:val="right" w:leader="dot" w:pos="9062"/>
+            </w:tabs>
+            <w:rPr>
+              <w:rFonts w:asciiTheme="minorHAnsi" w:hAnsiTheme="minorHAnsi"/>
+              <w:noProof/>
+              <w:lang w:val="en-US" w:eastAsia="de-DE"/>
+            </w:rPr>
+          </w:pPr>
+          <w:r>
+            <w:rPr>
+              <w:noProof/>
+              <w:lang w:val="en-US"/>
+            </w:rPr>
+            <w:t>3.5</w:t>
+          </w:r>
+          <w:r>
+            <w:rPr>
+              <w:rFonts w:asciiTheme="minorHAnsi" w:hAnsiTheme="minorHAnsi"/>
+              <w:noProof/>
+              <w:lang w:val="en-US" w:eastAsia="de-DE"/>
+            </w:rPr>
+            <w:tab/>
+          </w:r>
+          <w:r>
+            <w:rPr>
+              <w:noProof/>
+              <w:lang w:val="en-US"/>
+            </w:rPr>
             <w:t>Configurations</w:t>
           </w:r>
           <w:r>
@@ -2878,7 +3191,7 @@
               <w:noProof/>
               <w:lang w:val="en-US"/>
             </w:rPr>
-            <w:instrText xml:space="preserve"> PAGEREF _Toc500074024 \h </w:instrText>
+            <w:instrText xml:space="preserve"> PAGEREF _Toc500501784 \h </w:instrText>
           </w:r>
           <w:r>
             <w:rPr>
@@ -2896,7 +3209,7 @@
               <w:noProof/>
               <w:lang w:val="en-US"/>
             </w:rPr>
-            <w:t>13</w:t>
+            <w:t>16</w:t>
           </w:r>
           <w:r>
             <w:rPr>
@@ -2923,7 +3236,7 @@
               <w:noProof/>
               <w:lang w:val="en-GB"/>
             </w:rPr>
-            <w:t>3.3.1</w:t>
+            <w:t>3.5.1</w:t>
           </w:r>
           <w:r>
             <w:rPr>
@@ -2958,7 +3271,7 @@
               <w:noProof/>
               <w:lang w:val="en-US"/>
             </w:rPr>
-            <w:instrText xml:space="preserve"> PAGEREF _Toc500074025 \h </w:instrText>
+            <w:instrText xml:space="preserve"> PAGEREF _Toc500501785 \h </w:instrText>
           </w:r>
           <w:r>
             <w:rPr>
@@ -2976,7 +3289,7 @@
               <w:noProof/>
               <w:lang w:val="en-US"/>
             </w:rPr>
-            <w:t>13</w:t>
+            <w:t>16</w:t>
           </w:r>
           <w:r>
             <w:rPr>
@@ -3003,7 +3316,7 @@
               <w:noProof/>
               <w:lang w:val="en-GB"/>
             </w:rPr>
-            <w:t>3.3.2</w:t>
+            <w:t>3.5.2</w:t>
           </w:r>
           <w:r>
             <w:rPr>
@@ -3038,7 +3351,7 @@
               <w:noProof/>
               <w:lang w:val="en-US"/>
             </w:rPr>
-            <w:instrText xml:space="preserve"> PAGEREF _Toc500074026 \h </w:instrText>
+            <w:instrText xml:space="preserve"> PAGEREF _Toc500501786 \h </w:instrText>
           </w:r>
           <w:r>
             <w:rPr>
@@ -3056,7 +3369,7 @@
               <w:noProof/>
               <w:lang w:val="en-US"/>
             </w:rPr>
-            <w:t>13</w:t>
+            <w:t>16</w:t>
           </w:r>
           <w:r>
             <w:rPr>
@@ -3118,7 +3431,7 @@
               <w:noProof/>
               <w:lang w:val="en-US"/>
             </w:rPr>
-            <w:instrText xml:space="preserve"> PAGEREF _Toc500074027 \h </w:instrText>
+            <w:instrText xml:space="preserve"> PAGEREF _Toc500501787 \h </w:instrText>
           </w:r>
           <w:r>
             <w:rPr>
@@ -3136,7 +3449,7 @@
               <w:noProof/>
               <w:lang w:val="en-US"/>
             </w:rPr>
-            <w:t>14</w:t>
+            <w:t>17</w:t>
           </w:r>
           <w:r>
             <w:rPr>
@@ -3198,7 +3511,7 @@
               <w:noProof/>
               <w:lang w:val="en-US"/>
             </w:rPr>
-            <w:instrText xml:space="preserve"> PAGEREF _Toc500074028 \h </w:instrText>
+            <w:instrText xml:space="preserve"> PAGEREF _Toc500501788 \h </w:instrText>
           </w:r>
           <w:r>
             <w:rPr>
@@ -3216,7 +3529,7 @@
               <w:noProof/>
               <w:lang w:val="en-US"/>
             </w:rPr>
-            <w:t>14</w:t>
+            <w:t>17</w:t>
           </w:r>
           <w:r>
             <w:rPr>
@@ -3258,7 +3571,7 @@
               <w:noProof/>
               <w:lang w:val="en-US"/>
             </w:rPr>
-            <w:t>Setting up a development environment</w:t>
+            <w:t>Setting Up a Development Environment</w:t>
           </w:r>
           <w:r>
             <w:rPr>
@@ -3278,7 +3591,7 @@
               <w:noProof/>
               <w:lang w:val="en-US"/>
             </w:rPr>
-            <w:instrText xml:space="preserve"> PAGEREF _Toc500074029 \h </w:instrText>
+            <w:instrText xml:space="preserve"> PAGEREF _Toc500501789 \h </w:instrText>
           </w:r>
           <w:r>
             <w:rPr>
@@ -3296,7 +3609,7 @@
               <w:noProof/>
               <w:lang w:val="en-US"/>
             </w:rPr>
-            <w:t>14</w:t>
+            <w:t>17</w:t>
           </w:r>
           <w:r>
             <w:rPr>
@@ -3358,7 +3671,7 @@
               <w:noProof/>
               <w:lang w:val="en-US"/>
             </w:rPr>
-            <w:instrText xml:space="preserve"> PAGEREF _Toc500074030 \h </w:instrText>
+            <w:instrText xml:space="preserve"> PAGEREF _Toc500501790 \h </w:instrText>
           </w:r>
           <w:r>
             <w:rPr>
@@ -3376,7 +3689,7 @@
               <w:noProof/>
               <w:lang w:val="en-US"/>
             </w:rPr>
-            <w:t>14</w:t>
+            <w:t>17</w:t>
           </w:r>
           <w:r>
             <w:rPr>
@@ -3438,7 +3751,7 @@
               <w:noProof/>
               <w:lang w:val="en-US"/>
             </w:rPr>
-            <w:instrText xml:space="preserve"> PAGEREF _Toc500074031 \h </w:instrText>
+            <w:instrText xml:space="preserve"> PAGEREF _Toc500501791 \h </w:instrText>
           </w:r>
           <w:r>
             <w:rPr>
@@ -3456,7 +3769,7 @@
               <w:noProof/>
               <w:lang w:val="en-US"/>
             </w:rPr>
-            <w:t>14</w:t>
+            <w:t>17</w:t>
           </w:r>
           <w:r>
             <w:rPr>
@@ -3518,7 +3831,7 @@
               <w:noProof/>
               <w:lang w:val="en-US"/>
             </w:rPr>
-            <w:instrText xml:space="preserve"> PAGEREF _Toc500074032 \h </w:instrText>
+            <w:instrText xml:space="preserve"> PAGEREF _Toc500501792 \h </w:instrText>
           </w:r>
           <w:r>
             <w:rPr>
@@ -3536,7 +3849,7 @@
               <w:noProof/>
               <w:lang w:val="en-US"/>
             </w:rPr>
-            <w:t>14</w:t>
+            <w:t>17</w:t>
           </w:r>
           <w:r>
             <w:rPr>
@@ -3563,6 +3876,7 @@
               <w:noProof/>
               <w:lang w:val="en-GB"/>
             </w:rPr>
+            <w:lastRenderedPageBreak/>
             <w:t>4.3.3</w:t>
           </w:r>
           <w:r>
@@ -3598,7 +3912,7 @@
               <w:noProof/>
               <w:lang w:val="en-US"/>
             </w:rPr>
-            <w:instrText xml:space="preserve"> PAGEREF _Toc500074033 \h </w:instrText>
+            <w:instrText xml:space="preserve"> PAGEREF _Toc500501793 \h </w:instrText>
           </w:r>
           <w:r>
             <w:rPr>
@@ -3616,7 +3930,7 @@
               <w:noProof/>
               <w:lang w:val="en-US"/>
             </w:rPr>
-            <w:t>14</w:t>
+            <w:t>17</w:t>
           </w:r>
           <w:r>
             <w:rPr>
@@ -3678,7 +3992,7 @@
               <w:noProof/>
               <w:lang w:val="en-US"/>
             </w:rPr>
-            <w:instrText xml:space="preserve"> PAGEREF _Toc500074034 \h </w:instrText>
+            <w:instrText xml:space="preserve"> PAGEREF _Toc500501794 \h </w:instrText>
           </w:r>
           <w:r>
             <w:rPr>
@@ -3696,7 +4010,7 @@
               <w:noProof/>
               <w:lang w:val="en-US"/>
             </w:rPr>
-            <w:t>14</w:t>
+            <w:t>17</w:t>
           </w:r>
           <w:r>
             <w:rPr>
@@ -3758,7 +4072,7 @@
               <w:noProof/>
               <w:lang w:val="en-US"/>
             </w:rPr>
-            <w:instrText xml:space="preserve"> PAGEREF _Toc500074035 \h </w:instrText>
+            <w:instrText xml:space="preserve"> PAGEREF _Toc500501795 \h </w:instrText>
           </w:r>
           <w:r>
             <w:rPr>
@@ -3776,7 +4090,7 @@
               <w:noProof/>
               <w:lang w:val="en-US"/>
             </w:rPr>
-            <w:t>14</w:t>
+            <w:t>17</w:t>
           </w:r>
           <w:r>
             <w:rPr>
@@ -3838,7 +4152,7 @@
               <w:noProof/>
               <w:lang w:val="en-US"/>
             </w:rPr>
-            <w:instrText xml:space="preserve"> PAGEREF _Toc500074036 \h </w:instrText>
+            <w:instrText xml:space="preserve"> PAGEREF _Toc500501796 \h </w:instrText>
           </w:r>
           <w:r>
             <w:rPr>
@@ -3856,7 +4170,7 @@
               <w:noProof/>
               <w:lang w:val="en-US"/>
             </w:rPr>
-            <w:t>14</w:t>
+            <w:t>17</w:t>
           </w:r>
           <w:r>
             <w:rPr>
@@ -3883,7 +4197,6 @@
               <w:noProof/>
               <w:lang w:val="en-GB"/>
             </w:rPr>
-            <w:lastRenderedPageBreak/>
             <w:t>A</w:t>
           </w:r>
           <w:r>
@@ -3919,7 +4232,7 @@
               <w:noProof/>
               <w:lang w:val="en-US"/>
             </w:rPr>
-            <w:instrText xml:space="preserve"> PAGEREF _Toc500074037 \h </w:instrText>
+            <w:instrText xml:space="preserve"> PAGEREF _Toc500501797 \h </w:instrText>
           </w:r>
           <w:r>
             <w:rPr>
@@ -3937,7 +4250,7 @@
               <w:noProof/>
               <w:lang w:val="en-US"/>
             </w:rPr>
-            <w:t>15</w:t>
+            <w:t>18</w:t>
           </w:r>
           <w:r>
             <w:rPr>
@@ -3999,7 +4312,7 @@
               <w:noProof/>
               <w:lang w:val="en-US"/>
             </w:rPr>
-            <w:instrText xml:space="preserve"> PAGEREF _Toc500074038 \h </w:instrText>
+            <w:instrText xml:space="preserve"> PAGEREF _Toc500501798 \h </w:instrText>
           </w:r>
           <w:r>
             <w:rPr>
@@ -4017,7 +4330,7 @@
               <w:noProof/>
               <w:lang w:val="en-US"/>
             </w:rPr>
-            <w:t>16</w:t>
+            <w:t>19</w:t>
           </w:r>
           <w:r>
             <w:rPr>
@@ -4079,7 +4392,7 @@
               <w:noProof/>
               <w:lang w:val="en-US"/>
             </w:rPr>
-            <w:instrText xml:space="preserve"> PAGEREF _Toc500074039 \h </w:instrText>
+            <w:instrText xml:space="preserve"> PAGEREF _Toc500501799 \h </w:instrText>
           </w:r>
           <w:r>
             <w:rPr>
@@ -4097,7 +4410,7 @@
               <w:noProof/>
               <w:lang w:val="en-US"/>
             </w:rPr>
-            <w:t>17</w:t>
+            <w:t>20</w:t>
           </w:r>
           <w:r>
             <w:rPr>
@@ -4159,7 +4472,7 @@
               <w:noProof/>
               <w:lang w:val="en-US"/>
             </w:rPr>
-            <w:instrText xml:space="preserve"> PAGEREF _Toc500074040 \h </w:instrText>
+            <w:instrText xml:space="preserve"> PAGEREF _Toc500501800 \h </w:instrText>
           </w:r>
           <w:r>
             <w:rPr>
@@ -4177,81 +4490,7 @@
               <w:noProof/>
               <w:lang w:val="en-US"/>
             </w:rPr>
-            <w:t>18</w:t>
-          </w:r>
-          <w:r>
-            <w:rPr>
-              <w:noProof/>
-            </w:rPr>
-            <w:fldChar w:fldCharType="end"/>
-          </w:r>
-        </w:p>
-        <w:p>
-          <w:pPr>
-            <w:pStyle w:val="Verzeichnis1"/>
-            <w:tabs>
-              <w:tab w:val="left" w:pos="440"/>
-              <w:tab w:val="right" w:leader="dot" w:pos="9062"/>
-            </w:tabs>
-            <w:rPr>
-              <w:rFonts w:asciiTheme="minorHAnsi" w:hAnsiTheme="minorHAnsi"/>
-              <w:noProof/>
-              <w:lang w:eastAsia="de-DE"/>
-            </w:rPr>
-          </w:pPr>
-          <w:r>
-            <w:rPr>
-              <w:noProof/>
-              <w:lang w:val="en-GB"/>
-            </w:rPr>
-            <w:t>E</w:t>
-          </w:r>
-          <w:r>
-            <w:rPr>
-              <w:rFonts w:asciiTheme="minorHAnsi" w:hAnsiTheme="minorHAnsi"/>
-              <w:noProof/>
-              <w:lang w:eastAsia="de-DE"/>
-            </w:rPr>
-            <w:tab/>
-          </w:r>
-          <w:r>
-            <w:rPr>
-              <w:noProof/>
-              <w:lang w:val="en-GB"/>
-            </w:rPr>
-            <w:t>Abbreviations</w:t>
-          </w:r>
-          <w:r>
-            <w:rPr>
-              <w:noProof/>
-            </w:rPr>
-            <w:tab/>
-          </w:r>
-          <w:r>
-            <w:rPr>
-              <w:noProof/>
-            </w:rPr>
-            <w:fldChar w:fldCharType="begin"/>
-          </w:r>
-          <w:r>
-            <w:rPr>
-              <w:noProof/>
-            </w:rPr>
-            <w:instrText xml:space="preserve"> PAGEREF _Toc500074041 \h </w:instrText>
-          </w:r>
-          <w:r>
-            <w:rPr>
-              <w:noProof/>
-            </w:rPr>
-            <w:fldChar w:fldCharType="separate"/>
-          </w:r>
-          <w:r>
-            <w:rPr>
-              <w:b/>
-              <w:bCs/>
-              <w:noProof/>
-            </w:rPr>
-            <w:t>Fehler! Textmarke nicht definiert.</w:t>
+            <w:t>21</w:t>
           </w:r>
           <w:r>
             <w:rPr>
@@ -4298,7 +4537,7 @@
           <w:lang w:val="en-GB"/>
         </w:rPr>
       </w:pPr>
-      <w:bookmarkStart w:id="4" w:name="_Toc500074007"/>
+      <w:bookmarkStart w:id="4" w:name="_Toc500501763"/>
       <w:r>
         <w:rPr>
           <w:lang w:val="en-GB"/>
@@ -4359,7 +4598,6 @@
           <w:id w:val="-12229901"/>
           <w:citation/>
         </w:sdtPr>
-        <w:sdtEndPr/>
         <w:sdtContent>
           <w:r>
             <w:rPr>
@@ -4468,7 +4706,6 @@
           <w:id w:val="2136051623"/>
           <w:citation/>
         </w:sdtPr>
-        <w:sdtEndPr/>
         <w:sdtContent>
           <w:r>
             <w:rPr>
@@ -4625,7 +4862,6 @@
           <w:id w:val="1918358499"/>
           <w:citation/>
         </w:sdtPr>
-        <w:sdtEndPr/>
         <w:sdtContent>
           <w:r>
             <w:rPr>
@@ -4707,7 +4943,7 @@
       <w:pPr>
         <w:pStyle w:val="berschrift2"/>
       </w:pPr>
-      <w:bookmarkStart w:id="5" w:name="_Toc500074008"/>
+      <w:bookmarkStart w:id="5" w:name="_Toc500501764"/>
       <w:r>
         <w:t>Server</w:t>
       </w:r>
@@ -4715,7 +4951,10 @@
         <w:t xml:space="preserve"> </w:t>
       </w:r>
       <w:r>
-        <w:t>side</w:t>
+        <w:t>S</w:t>
+      </w:r>
+      <w:r>
+        <w:t>ide</w:t>
       </w:r>
       <w:bookmarkEnd w:id="5"/>
     </w:p>
@@ -5074,7 +5313,6 @@
           <w:id w:val="258031812"/>
           <w:citation/>
         </w:sdtPr>
-        <w:sdtEndPr/>
         <w:sdtContent>
           <w:r>
             <w:rPr>
@@ -5246,7 +5484,7 @@
       <w:pPr>
         <w:pStyle w:val="berschrift2"/>
       </w:pPr>
-      <w:bookmarkStart w:id="6" w:name="_Toc500074009"/>
+      <w:bookmarkStart w:id="6" w:name="_Toc500501765"/>
       <w:r>
         <w:t>Client</w:t>
       </w:r>
@@ -5254,7 +5492,10 @@
         <w:t xml:space="preserve"> </w:t>
       </w:r>
       <w:r>
-        <w:t>side</w:t>
+        <w:t>S</w:t>
+      </w:r>
+      <w:r>
+        <w:t>ide</w:t>
       </w:r>
       <w:bookmarkEnd w:id="6"/>
     </w:p>
@@ -5321,7 +5562,6 @@
           <w:id w:val="1276137181"/>
           <w:citation/>
         </w:sdtPr>
-        <w:sdtEndPr/>
         <w:sdtContent>
           <w:r>
             <w:rPr>
@@ -5330,6 +5570,9 @@
             <w:fldChar w:fldCharType="begin"/>
           </w:r>
           <w:r>
+            <w:rPr>
+              <w:lang w:val="en-US"/>
+            </w:rPr>
             <w:instrText xml:space="preserve"> CITATION G1 \l 1031 </w:instrText>
           </w:r>
           <w:r>
@@ -5341,6 +5584,7 @@
           <w:r>
             <w:rPr>
               <w:noProof/>
+              <w:lang w:val="en-US"/>
             </w:rPr>
             <w:t>[</w:t>
           </w:r>
@@ -5350,6 +5594,7 @@
                 <w:rStyle w:val="berschrift3Zchn"/>
                 <w:rFonts w:ascii="Times New Roman" w:eastAsiaTheme="minorEastAsia" w:hAnsi="Times New Roman" w:cs="Times New Roman"/>
                 <w:noProof/>
+                <w:lang w:val="en-US"/>
               </w:rPr>
               <w:t>G1</w:t>
             </w:r>
@@ -5357,6 +5602,7 @@
           <w:r>
             <w:rPr>
               <w:noProof/>
+              <w:lang w:val="en-US"/>
             </w:rPr>
             <w:t>]</w:t>
           </w:r>
@@ -5533,7 +5779,7 @@
       <w:pPr>
         <w:pStyle w:val="berschrift2"/>
       </w:pPr>
-      <w:bookmarkStart w:id="7" w:name="_Toc500074010"/>
+      <w:bookmarkStart w:id="7" w:name="_Toc500501766"/>
       <w:r>
         <w:t>Database</w:t>
       </w:r>
@@ -5566,7 +5812,6 @@
           <w:id w:val="-2080744570"/>
           <w:citation/>
         </w:sdtPr>
-        <w:sdtEndPr/>
         <w:sdtContent>
           <w:r>
             <w:rPr>
@@ -5772,7 +6017,7 @@
       <w:pPr>
         <w:pStyle w:val="berschrift1"/>
       </w:pPr>
-      <w:bookmarkStart w:id="8" w:name="_Toc500074011"/>
+      <w:bookmarkStart w:id="8" w:name="_Toc500501767"/>
       <w:r>
         <w:lastRenderedPageBreak/>
         <w:t>Software Design</w:t>
@@ -5925,7 +6170,7 @@
       <w:pPr>
         <w:pStyle w:val="berschrift2"/>
       </w:pPr>
-      <w:bookmarkStart w:id="9" w:name="_Toc500074012"/>
+      <w:bookmarkStart w:id="9" w:name="_Toc500501768"/>
       <w:r>
         <w:t>Typescript</w:t>
       </w:r>
@@ -5970,7 +6215,6 @@
           <w:id w:val="-1671103630"/>
           <w:citation/>
         </w:sdtPr>
-        <w:sdtEndPr/>
         <w:sdtContent>
           <w:r>
             <w:rPr>
@@ -6407,7 +6651,7 @@
       <w:pPr>
         <w:pStyle w:val="berschrift2"/>
       </w:pPr>
-      <w:bookmarkStart w:id="10" w:name="_Toc500074013"/>
+      <w:bookmarkStart w:id="10" w:name="_Toc500501769"/>
       <w:r>
         <w:t>Components</w:t>
       </w:r>
@@ -6656,7 +6900,7 @@
           <w:lang w:val="en-GB"/>
         </w:rPr>
       </w:pPr>
-      <w:bookmarkStart w:id="11" w:name="_Toc500074014"/>
+      <w:bookmarkStart w:id="11" w:name="_Toc500501770"/>
       <w:r>
         <w:rPr>
           <w:lang w:val="en-GB"/>
@@ -6716,7 +6960,7 @@
           <w:lang w:val="en-GB"/>
         </w:rPr>
       </w:pPr>
-      <w:bookmarkStart w:id="12" w:name="_Toc500074015"/>
+      <w:bookmarkStart w:id="12" w:name="_Toc500501771"/>
       <w:r>
         <w:rPr>
           <w:lang w:val="en-GB"/>
@@ -6927,7 +7171,7 @@
       <w:pPr>
         <w:pStyle w:val="berschrift2"/>
       </w:pPr>
-      <w:bookmarkStart w:id="13" w:name="_Toc500074016"/>
+      <w:bookmarkStart w:id="13" w:name="_Toc500501772"/>
       <w:r>
         <w:t>Data-handling</w:t>
       </w:r>
@@ -6966,12 +7210,24 @@
           <w:lang w:val="en-GB"/>
         </w:rPr>
       </w:pPr>
-      <w:bookmarkStart w:id="14" w:name="_Toc500074017"/>
-      <w:r>
-        <w:rPr>
-          <w:lang w:val="en-GB"/>
-        </w:rPr>
-        <w:t>Data model</w:t>
+      <w:bookmarkStart w:id="14" w:name="_Toc500501773"/>
+      <w:r>
+        <w:rPr>
+          <w:lang w:val="en-GB"/>
+        </w:rPr>
+        <w:t xml:space="preserve">Data </w:t>
+      </w:r>
+      <w:r>
+        <w:rPr>
+          <w:lang w:val="en-GB"/>
+        </w:rPr>
+        <w:t>M</w:t>
+      </w:r>
+      <w:r>
+        <w:rPr>
+          <w:lang w:val="en-GB"/>
+        </w:rPr>
+        <w:t>odel</w:t>
       </w:r>
       <w:bookmarkEnd w:id="14"/>
     </w:p>
@@ -6988,7 +7244,7 @@
           <w:lang w:val="en-GB"/>
         </w:rPr>
         <w:drawing>
-          <wp:anchor distT="0" distB="0" distL="114300" distR="114300" simplePos="0" relativeHeight="251658240" behindDoc="1" locked="0" layoutInCell="1" allowOverlap="1">
+          <wp:anchor distT="0" distB="0" distL="114300" distR="114300" simplePos="0" relativeHeight="251659264" behindDoc="1" locked="0" layoutInCell="1" allowOverlap="1">
             <wp:simplePos x="0" y="0"/>
             <wp:positionH relativeFrom="column">
               <wp:posOffset>130810</wp:posOffset>
@@ -7067,31 +7323,18 @@
                       <w:lang w:val="en-GB"/>
                     </w:rPr>
                   </w:pPr>
-                  <w:bookmarkStart w:id="15" w:name="_Toc500423166"/>
+                  <w:bookmarkStart w:id="15" w:name="_Toc500501801"/>
                   <w:r>
                     <w:t xml:space="preserve">Figure </w:t>
                   </w:r>
-                  <w:r>
-                    <w:fldChar w:fldCharType="begin"/>
-                  </w:r>
-                  <w:r>
-                    <w:instrText xml:space="preserve"> SEQ Figure \* ARABIC </w:instrText>
-                  </w:r>
-                  <w:r>
-                    <w:fldChar w:fldCharType="separate"/>
-                  </w:r>
-                  <w:r>
-                    <w:rPr>
-                      <w:noProof/>
-                    </w:rPr>
-                    <w:t>1</w:t>
-                  </w:r>
-                  <w:r>
-                    <w:rPr>
-                      <w:noProof/>
-                    </w:rPr>
-                    <w:fldChar w:fldCharType="end"/>
-                  </w:r>
+                  <w:fldSimple w:instr=" SEQ Figure \* ARABIC ">
+                    <w:r>
+                      <w:rPr>
+                        <w:noProof/>
+                      </w:rPr>
+                      <w:t>1</w:t>
+                    </w:r>
+                  </w:fldSimple>
                   <w:r>
                     <w:t xml:space="preserve"> - Abstract data model</w:t>
                   </w:r>
@@ -7270,12 +7513,24 @@
           <w:lang w:val="en-GB"/>
         </w:rPr>
       </w:pPr>
-      <w:bookmarkStart w:id="16" w:name="_Toc500074018"/>
-      <w:r>
-        <w:rPr>
-          <w:lang w:val="en-GB"/>
-        </w:rPr>
-        <w:t>Data services</w:t>
+      <w:bookmarkStart w:id="16" w:name="_Toc500501774"/>
+      <w:r>
+        <w:rPr>
+          <w:lang w:val="en-GB"/>
+        </w:rPr>
+        <w:t xml:space="preserve">Data </w:t>
+      </w:r>
+      <w:r>
+        <w:rPr>
+          <w:lang w:val="en-GB"/>
+        </w:rPr>
+        <w:t>S</w:t>
+      </w:r>
+      <w:r>
+        <w:rPr>
+          <w:lang w:val="en-GB"/>
+        </w:rPr>
+        <w:t>ervices</w:t>
       </w:r>
       <w:bookmarkEnd w:id="16"/>
     </w:p>
@@ -7353,7 +7608,7 @@
           <w:lang w:val="en-GB"/>
         </w:rPr>
       </w:pPr>
-      <w:bookmarkStart w:id="17" w:name="_Toc500074019"/>
+      <w:bookmarkStart w:id="17" w:name="_Toc500501775"/>
       <w:r>
         <w:rPr>
           <w:lang w:val="en-GB"/>
@@ -7398,7 +7653,7 @@
       <w:pPr>
         <w:pStyle w:val="berschrift2"/>
       </w:pPr>
-      <w:bookmarkStart w:id="18" w:name="_Toc500074020"/>
+      <w:bookmarkStart w:id="18" w:name="_Toc500501776"/>
       <w:r>
         <w:t>Authentication</w:t>
       </w:r>
@@ -7436,7 +7691,31 @@
         <w:rPr>
           <w:lang w:val="en-US"/>
         </w:rPr>
-        <w:t xml:space="preserve"> or those who have an account at their LDAP</w:t>
+        <w:t xml:space="preserve"> or those who have an account at their </w:t>
+      </w:r>
+      <w:r>
+        <w:rPr>
+          <w:lang w:val="en-US"/>
+        </w:rPr>
+        <w:t>Lightweight Directory Access Protocol</w:t>
+      </w:r>
+      <w:r>
+        <w:rPr>
+          <w:lang w:val="en-US"/>
+        </w:rPr>
+        <w:t xml:space="preserve"> (</w:t>
+      </w:r>
+      <w:r>
+        <w:rPr>
+          <w:lang w:val="en-US"/>
+        </w:rPr>
+        <w:t>LDAP</w:t>
+      </w:r>
+      <w:r>
+        <w:rPr>
+          <w:lang w:val="en-US"/>
+        </w:rPr>
+        <w:t>)</w:t>
       </w:r>
       <w:r>
         <w:rPr>
@@ -7462,59 +7741,343 @@
       <w:pPr>
         <w:pStyle w:val="berschrift1"/>
       </w:pPr>
-      <w:bookmarkStart w:id="19" w:name="_Toc500074021"/>
+      <w:bookmarkStart w:id="19" w:name="_Toc500501777"/>
       <w:r>
         <w:lastRenderedPageBreak/>
         <w:t xml:space="preserve">Users </w:t>
       </w:r>
       <w:r>
-        <w:t>perspective</w:t>
+        <w:t>P</w:t>
+      </w:r>
+      <w:r>
+        <w:t>erspective</w:t>
       </w:r>
       <w:bookmarkEnd w:id="19"/>
     </w:p>
     <w:p>
       <w:pPr>
+        <w:pStyle w:val="4Text"/>
+        <w:rPr>
+          <w:lang w:val="en-US"/>
+        </w:rPr>
+      </w:pPr>
+      <w:r>
+        <w:rPr>
+          <w:lang w:val="en-US"/>
+        </w:rPr>
+        <w:t xml:space="preserve">In this chapter </w:t>
+      </w:r>
+      <w:r>
+        <w:rPr>
+          <w:lang w:val="en-US"/>
+        </w:rPr>
+        <w:t xml:space="preserve">the application will be explained from a user’s perspective. It should be a guide on how to use and where to find the functions. We start </w:t>
+      </w:r>
+      <w:r>
+        <w:rPr>
+          <w:lang w:val="en-US"/>
+        </w:rPr>
+        <w:t xml:space="preserve">by </w:t>
+      </w:r>
+      <w:r>
+        <w:rPr>
+          <w:lang w:val="en-US"/>
+        </w:rPr>
+        <w:t>introducing the general functionality, like creating a project or uploading configuration files and results, and will continue by g</w:t>
+      </w:r>
+      <w:r>
+        <w:rPr>
+          <w:lang w:val="en-US"/>
+        </w:rPr>
+        <w:t>etting</w:t>
+      </w:r>
+      <w:r>
+        <w:rPr>
+          <w:lang w:val="en-US"/>
+        </w:rPr>
+        <w:t xml:space="preserve"> more into detail. </w:t>
+      </w:r>
+      <w:r>
+        <w:rPr>
+          <w:lang w:val="en-US"/>
+        </w:rPr>
+        <w:t xml:space="preserve">Before </w:t>
+      </w:r>
+      <w:r>
+        <w:rPr>
+          <w:lang w:val="en-US"/>
+        </w:rPr>
+        <w:t>describing the application</w:t>
+      </w:r>
+      <w:r>
+        <w:rPr>
+          <w:lang w:val="en-US"/>
+        </w:rPr>
+        <w:t>,</w:t>
+      </w:r>
+      <w:r>
+        <w:rPr>
+          <w:lang w:val="en-US"/>
+        </w:rPr>
+        <w:t xml:space="preserve"> there are a few terms to explain, which are common in modern web language</w:t>
+      </w:r>
+      <w:r>
+        <w:rPr>
+          <w:lang w:val="en-US"/>
+        </w:rPr>
+        <w:t>,</w:t>
+      </w:r>
+      <w:r>
+        <w:rPr>
+          <w:lang w:val="en-US"/>
+        </w:rPr>
+        <w:t xml:space="preserve"> also the main structure of the application is presented</w:t>
+      </w:r>
+      <w:r>
+        <w:rPr>
+          <w:lang w:val="en-US"/>
+        </w:rPr>
+        <w:t xml:space="preserve">. </w:t>
+      </w:r>
+    </w:p>
+    <w:p>
+      <w:pPr>
         <w:pStyle w:val="berschrift2"/>
       </w:pPr>
-      <w:bookmarkStart w:id="20" w:name="_Toc500074022"/>
-      <w:r>
-        <w:t>Profile/Login</w:t>
+      <w:bookmarkStart w:id="20" w:name="_Toc500501778"/>
+      <w:r>
+        <w:t>Technical Terms</w:t>
       </w:r>
       <w:bookmarkEnd w:id="20"/>
     </w:p>
     <w:p>
       <w:pPr>
-        <w:pStyle w:val="berschrift2"/>
-      </w:pPr>
-      <w:bookmarkStart w:id="21" w:name="_Toc500074023"/>
-      <w:r>
-        <w:t>Projects</w:t>
+        <w:pStyle w:val="berschrift3"/>
+        <w:rPr>
+          <w:lang w:val="en-GB"/>
+        </w:rPr>
+      </w:pPr>
+      <w:bookmarkStart w:id="21" w:name="_Toc500501779"/>
+      <w:r>
+        <w:rPr>
+          <w:lang w:val="en-GB"/>
+        </w:rPr>
+        <w:t>Toast</w:t>
       </w:r>
       <w:bookmarkEnd w:id="21"/>
     </w:p>
     <w:p>
       <w:pPr>
-        <w:pStyle w:val="berschrift2"/>
-      </w:pPr>
-      <w:bookmarkStart w:id="22" w:name="_Toc500074024"/>
-      <w:r>
-        <w:t>Configurations</w:t>
-      </w:r>
-      <w:bookmarkEnd w:id="22"/>
+        <w:pStyle w:val="4Text"/>
+        <w:rPr>
+          <w:lang w:val="en-US"/>
+        </w:rPr>
+      </w:pPr>
+      <w:r>
+        <w:rPr>
+          <w:lang w:val="en-US"/>
+        </w:rPr>
+        <w:t xml:space="preserve">To inform the user about the success of actions or to give a short notification, a </w:t>
+      </w:r>
+      <w:r>
+        <w:rPr>
+          <w:lang w:val="en-US"/>
+        </w:rPr>
+        <w:t>toast</w:t>
+      </w:r>
+      <w:r>
+        <w:rPr>
+          <w:lang w:val="en-US"/>
+        </w:rPr>
+        <w:t xml:space="preserve"> is displayed. Toasts are small cards often appearing at an edge of the browser windows containing a short piece of information, like “</w:t>
+      </w:r>
+      <w:r>
+        <w:rPr>
+          <w:lang w:val="en-US"/>
+        </w:rPr>
+        <w:t>Empty Password</w:t>
+      </w:r>
+      <w:r>
+        <w:rPr>
+          <w:lang w:val="en-US"/>
+        </w:rPr>
+        <w:t>”</w:t>
+      </w:r>
+      <w:r>
+        <w:rPr>
+          <w:lang w:val="en-US"/>
+        </w:rPr>
+        <w:t xml:space="preserve"> (see </w:t>
+      </w:r>
+      <w:r>
+        <w:rPr>
+          <w:lang w:val="en-US"/>
+        </w:rPr>
+        <w:fldChar w:fldCharType="begin"/>
+      </w:r>
+      <w:r>
+        <w:rPr>
+          <w:lang w:val="en-US"/>
+        </w:rPr>
+        <w:instrText xml:space="preserve"> REF _Ref500500788 \h </w:instrText>
+      </w:r>
+      <w:r>
+        <w:rPr>
+          <w:lang w:val="en-US"/>
+        </w:rPr>
+      </w:r>
+      <w:r>
+        <w:rPr>
+          <w:lang w:val="en-US"/>
+        </w:rPr>
+        <w:fldChar w:fldCharType="separate"/>
+      </w:r>
+      <w:r>
+        <w:rPr>
+          <w:lang w:val="en-US"/>
+        </w:rPr>
+        <w:t xml:space="preserve">Figure </w:t>
+      </w:r>
+      <w:r>
+        <w:rPr>
+          <w:noProof/>
+          <w:lang w:val="en-US"/>
+        </w:rPr>
+        <w:t>2</w:t>
+      </w:r>
+      <w:r>
+        <w:rPr>
+          <w:lang w:val="en-US"/>
+        </w:rPr>
+        <w:fldChar w:fldCharType="end"/>
+      </w:r>
+      <w:r>
+        <w:rPr>
+          <w:lang w:val="en-US"/>
+        </w:rPr>
+        <w:t>)</w:t>
+      </w:r>
+      <w:r>
+        <w:rPr>
+          <w:lang w:val="en-US"/>
+        </w:rPr>
+        <w:t xml:space="preserve"> or “Successfully created”. These toasts last for a few seconds and be can dismissed by dragging them to the </w:t>
+      </w:r>
+      <w:r>
+        <w:rPr>
+          <w:lang w:val="en-US"/>
+        </w:rPr>
+        <w:t>side.</w:t>
+      </w:r>
     </w:p>
     <w:p>
       <w:pPr>
-        <w:pStyle w:val="berschrift3"/>
-        <w:rPr>
-          <w:lang w:val="en-GB"/>
-        </w:rPr>
-      </w:pPr>
-      <w:bookmarkStart w:id="23" w:name="_Toc500074025"/>
-      <w:r>
-        <w:rPr>
-          <w:lang w:val="en-GB"/>
-        </w:rPr>
-        <w:t>Mappings</w:t>
+        <w:pStyle w:val="4Text"/>
+        <w:keepNext/>
+        <w:jc w:val="center"/>
+      </w:pPr>
+      <w:r>
+        <w:rPr>
+          <w:noProof/>
+        </w:rPr>
+        <w:drawing>
+          <wp:inline distT="0" distB="0" distL="0" distR="0" wp14:anchorId="66BC3F76" wp14:editId="35162EA0">
+            <wp:extent cx="1331366" cy="348861"/>
+            <wp:effectExtent l="0" t="0" r="0" b="0"/>
+            <wp:docPr id="10" name="Grafik 10"/>
+            <wp:cNvGraphicFramePr>
+              <a:graphicFrameLocks xmlns:a="http://schemas.openxmlformats.org/drawingml/2006/main" noChangeAspect="1"/>
+            </wp:cNvGraphicFramePr>
+            <a:graphic xmlns:a="http://schemas.openxmlformats.org/drawingml/2006/main">
+              <a:graphicData uri="http://schemas.openxmlformats.org/drawingml/2006/picture">
+                <pic:pic xmlns:pic="http://schemas.openxmlformats.org/drawingml/2006/picture">
+                  <pic:nvPicPr>
+                    <pic:cNvPr id="1" name=""/>
+                    <pic:cNvPicPr/>
+                  </pic:nvPicPr>
+                  <pic:blipFill>
+                    <a:blip r:embed="rId15"/>
+                    <a:stretch>
+                      <a:fillRect/>
+                    </a:stretch>
+                  </pic:blipFill>
+                  <pic:spPr>
+                    <a:xfrm>
+                      <a:off x="0" y="0"/>
+                      <a:ext cx="1379088" cy="361366"/>
+                    </a:xfrm>
+                    <a:prstGeom prst="rect">
+                      <a:avLst/>
+                    </a:prstGeom>
+                  </pic:spPr>
+                </pic:pic>
+              </a:graphicData>
+            </a:graphic>
+          </wp:inline>
+        </w:drawing>
+      </w:r>
+    </w:p>
+    <w:p>
+      <w:pPr>
+        <w:pStyle w:val="Beschriftung"/>
+        <w:rPr>
+          <w:lang w:val="en-US"/>
+        </w:rPr>
+      </w:pPr>
+      <w:bookmarkStart w:id="22" w:name="_Ref500500788"/>
+      <w:bookmarkStart w:id="23" w:name="_Toc500501802"/>
+      <w:r>
+        <w:rPr>
+          <w:lang w:val="en-US"/>
+        </w:rPr>
+        <w:t xml:space="preserve">Figure </w:t>
+      </w:r>
+      <w:r>
+        <w:fldChar w:fldCharType="begin"/>
+      </w:r>
+      <w:r>
+        <w:rPr>
+          <w:lang w:val="en-US"/>
+        </w:rPr>
+        <w:instrText xml:space="preserve"> SEQ Figure \* ARABIC </w:instrText>
+      </w:r>
+      <w:r>
+        <w:fldChar w:fldCharType="separate"/>
+      </w:r>
+      <w:r>
+        <w:rPr>
+          <w:noProof/>
+          <w:lang w:val="en-US"/>
+        </w:rPr>
+        <w:t>2</w:t>
+      </w:r>
+      <w:r>
+        <w:fldChar w:fldCharType="end"/>
+      </w:r>
+      <w:bookmarkEnd w:id="22"/>
+      <w:r>
+        <w:rPr>
+          <w:lang w:val="en-US"/>
+        </w:rPr>
+        <w:t xml:space="preserve"> – Example </w:t>
+      </w:r>
+      <w:r>
+        <w:rPr>
+          <w:lang w:val="en-US"/>
+        </w:rPr>
+        <w:t>t</w:t>
+      </w:r>
+      <w:r>
+        <w:rPr>
+          <w:lang w:val="en-US"/>
+        </w:rPr>
+        <w:t>oast with e</w:t>
+      </w:r>
+      <w:r>
+        <w:rPr>
+          <w:lang w:val="en-US"/>
+        </w:rPr>
+        <w:t>rror message</w:t>
       </w:r>
       <w:bookmarkEnd w:id="23"/>
     </w:p>
@@ -7522,17 +8085,1253 @@
       <w:pPr>
         <w:pStyle w:val="berschrift3"/>
         <w:rPr>
-          <w:lang w:val="en-GB"/>
-        </w:rPr>
-      </w:pPr>
-      <w:bookmarkStart w:id="24" w:name="_Toc500074026"/>
+          <w:lang w:val="en-US"/>
+        </w:rPr>
+      </w:pPr>
+      <w:bookmarkStart w:id="24" w:name="_Toc500501780"/>
+      <w:r>
+        <w:rPr>
+          <w:lang w:val="en-US"/>
+        </w:rPr>
+        <w:t>Modal</w:t>
+      </w:r>
+      <w:bookmarkEnd w:id="24"/>
+    </w:p>
+    <w:p>
+      <w:pPr>
+        <w:pStyle w:val="4Text"/>
+        <w:rPr>
+          <w:lang w:val="en-US"/>
+        </w:rPr>
+      </w:pPr>
+      <w:r>
+        <w:rPr>
+          <w:lang w:val="en-US"/>
+        </w:rPr>
+        <w:t>Another construct is a modal, which is mostly used as a dialog box, confirmation messages or small content to show</w:t>
+      </w:r>
+      <w:r>
+        <w:rPr>
+          <w:lang w:val="en-US"/>
+        </w:rPr>
+        <w:t>, without leaving a page</w:t>
+      </w:r>
+      <w:r>
+        <w:rPr>
+          <w:lang w:val="en-US"/>
+        </w:rPr>
+        <w:t>.</w:t>
+      </w:r>
+      <w:r>
+        <w:rPr>
+          <w:lang w:val="en-US"/>
+        </w:rPr>
+        <w:t xml:space="preserve"> When a modal opens the background gets dimmed and a card will pop up, containing the information. Some modals can be dismissed by clicking on the dimmed background, causing nothing to happen. Others containing more important information like confirming a delete action</w:t>
+      </w:r>
+      <w:r>
+        <w:rPr>
+          <w:lang w:val="en-US"/>
+        </w:rPr>
+        <w:t xml:space="preserve"> (see </w:t>
+      </w:r>
+      <w:r>
+        <w:rPr>
+          <w:lang w:val="en-US"/>
+        </w:rPr>
+        <w:fldChar w:fldCharType="begin"/>
+      </w:r>
+      <w:r>
+        <w:rPr>
+          <w:lang w:val="en-US"/>
+        </w:rPr>
+        <w:instrText xml:space="preserve"> REF _Ref500501274 \h </w:instrText>
+      </w:r>
+      <w:r>
+        <w:rPr>
+          <w:lang w:val="en-US"/>
+        </w:rPr>
+      </w:r>
+      <w:r>
+        <w:rPr>
+          <w:lang w:val="en-US"/>
+        </w:rPr>
+        <w:fldChar w:fldCharType="separate"/>
+      </w:r>
+      <w:r>
+        <w:rPr>
+          <w:lang w:val="en-US"/>
+        </w:rPr>
+        <w:t xml:space="preserve">Figure </w:t>
+      </w:r>
+      <w:r>
+        <w:rPr>
+          <w:noProof/>
+          <w:lang w:val="en-US"/>
+        </w:rPr>
+        <w:t>3</w:t>
+      </w:r>
+      <w:r>
+        <w:rPr>
+          <w:lang w:val="en-US"/>
+        </w:rPr>
+        <w:fldChar w:fldCharType="end"/>
+      </w:r>
+      <w:r>
+        <w:rPr>
+          <w:lang w:val="en-US"/>
+        </w:rPr>
+        <w:t>)</w:t>
+      </w:r>
+      <w:r>
+        <w:rPr>
+          <w:lang w:val="en-US"/>
+        </w:rPr>
+        <w:t>, can’t be dismissed. Those modals often contain two or more buttons, giving the user options to close the modal.</w:t>
+      </w:r>
+    </w:p>
+    <w:p>
+      <w:pPr>
+        <w:pStyle w:val="4Text"/>
+        <w:keepNext/>
+        <w:jc w:val="center"/>
+      </w:pPr>
+      <w:r>
+        <w:rPr>
+          <w:noProof/>
+        </w:rPr>
+        <w:drawing>
+          <wp:inline distT="0" distB="0" distL="0" distR="0" wp14:anchorId="696FC86A" wp14:editId="1BB1EFC4">
+            <wp:extent cx="5266944" cy="1627923"/>
+            <wp:effectExtent l="0" t="0" r="0" b="0"/>
+            <wp:docPr id="12" name="Grafik 12"/>
+            <wp:cNvGraphicFramePr>
+              <a:graphicFrameLocks xmlns:a="http://schemas.openxmlformats.org/drawingml/2006/main" noChangeAspect="1"/>
+            </wp:cNvGraphicFramePr>
+            <a:graphic xmlns:a="http://schemas.openxmlformats.org/drawingml/2006/main">
+              <a:graphicData uri="http://schemas.openxmlformats.org/drawingml/2006/picture">
+                <pic:pic xmlns:pic="http://schemas.openxmlformats.org/drawingml/2006/picture">
+                  <pic:nvPicPr>
+                    <pic:cNvPr id="1" name=""/>
+                    <pic:cNvPicPr/>
+                  </pic:nvPicPr>
+                  <pic:blipFill>
+                    <a:blip r:embed="rId16"/>
+                    <a:stretch>
+                      <a:fillRect/>
+                    </a:stretch>
+                  </pic:blipFill>
+                  <pic:spPr>
+                    <a:xfrm>
+                      <a:off x="0" y="0"/>
+                      <a:ext cx="5313387" cy="1642278"/>
+                    </a:xfrm>
+                    <a:prstGeom prst="rect">
+                      <a:avLst/>
+                    </a:prstGeom>
+                  </pic:spPr>
+                </pic:pic>
+              </a:graphicData>
+            </a:graphic>
+          </wp:inline>
+        </w:drawing>
+      </w:r>
+    </w:p>
+    <w:p>
+      <w:pPr>
+        <w:pStyle w:val="Beschriftung"/>
+        <w:rPr>
+          <w:lang w:val="en-US"/>
+        </w:rPr>
+      </w:pPr>
+      <w:bookmarkStart w:id="25" w:name="_Ref500501274"/>
+      <w:bookmarkStart w:id="26" w:name="_Toc500501803"/>
+      <w:r>
+        <w:rPr>
+          <w:lang w:val="en-US"/>
+        </w:rPr>
+        <w:t xml:space="preserve">Figure </w:t>
+      </w:r>
+      <w:r>
+        <w:fldChar w:fldCharType="begin"/>
+      </w:r>
+      <w:r>
+        <w:rPr>
+          <w:lang w:val="en-US"/>
+        </w:rPr>
+        <w:instrText xml:space="preserve"> SEQ Figure \* ARABIC </w:instrText>
+      </w:r>
+      <w:r>
+        <w:fldChar w:fldCharType="separate"/>
+      </w:r>
+      <w:r>
+        <w:rPr>
+          <w:noProof/>
+          <w:lang w:val="en-US"/>
+        </w:rPr>
+        <w:t>3</w:t>
+      </w:r>
+      <w:r>
+        <w:fldChar w:fldCharType="end"/>
+      </w:r>
+      <w:bookmarkEnd w:id="25"/>
+      <w:r>
+        <w:rPr>
+          <w:lang w:val="en-US"/>
+        </w:rPr>
+        <w:t xml:space="preserve"> – Confirmation modal for d</w:t>
+      </w:r>
+      <w:r>
+        <w:rPr>
+          <w:lang w:val="en-US"/>
+        </w:rPr>
+        <w:t>eleting a project</w:t>
+      </w:r>
+      <w:bookmarkEnd w:id="26"/>
+    </w:p>
+    <w:p>
+      <w:pPr>
+        <w:pStyle w:val="berschrift2"/>
+      </w:pPr>
+      <w:bookmarkStart w:id="27" w:name="_Toc500501781"/>
+      <w:r>
+        <w:lastRenderedPageBreak/>
+        <w:t>Basic Page Structure</w:t>
+      </w:r>
+      <w:bookmarkEnd w:id="27"/>
+    </w:p>
+    <w:p>
+      <w:pPr>
+        <w:pStyle w:val="4Text"/>
+        <w:rPr>
+          <w:lang w:val="en-GB"/>
+        </w:rPr>
+      </w:pPr>
+      <w:r>
+        <w:rPr>
+          <w:lang w:val="en-GB"/>
+        </w:rPr>
+        <w:t xml:space="preserve">Every page of the application </w:t>
+      </w:r>
+      <w:r>
+        <w:rPr>
+          <w:lang w:val="en-GB"/>
+        </w:rPr>
+        <w:t xml:space="preserve">shares some elements but also has its unique content. To navigate through the pages the menu bar at the top of every page is a useful tool (see </w:t>
+      </w:r>
+      <w:r>
+        <w:rPr>
+          <w:lang w:val="en-GB"/>
+        </w:rPr>
+        <w:fldChar w:fldCharType="begin"/>
+      </w:r>
+      <w:r>
+        <w:rPr>
+          <w:lang w:val="en-GB"/>
+        </w:rPr>
+        <w:instrText xml:space="preserve"> REF _Ref500500322 \h </w:instrText>
+      </w:r>
+      <w:r>
+        <w:rPr>
+          <w:lang w:val="en-GB"/>
+        </w:rPr>
+      </w:r>
+      <w:r>
+        <w:rPr>
+          <w:lang w:val="en-GB"/>
+        </w:rPr>
+        <w:fldChar w:fldCharType="separate"/>
+      </w:r>
+      <w:r>
+        <w:rPr>
+          <w:lang w:val="en-US"/>
+        </w:rPr>
+        <w:t xml:space="preserve">Figure </w:t>
+      </w:r>
+      <w:r>
+        <w:rPr>
+          <w:noProof/>
+          <w:lang w:val="en-US"/>
+        </w:rPr>
+        <w:t>4</w:t>
+      </w:r>
+      <w:r>
+        <w:rPr>
+          <w:lang w:val="en-GB"/>
+        </w:rPr>
+        <w:fldChar w:fldCharType="end"/>
+      </w:r>
+      <w:r>
+        <w:rPr>
+          <w:lang w:val="en-GB"/>
+        </w:rPr>
+        <w:t xml:space="preserve">). </w:t>
+      </w:r>
+    </w:p>
+    <w:p>
+      <w:pPr>
+        <w:pStyle w:val="4Text"/>
+        <w:keepNext/>
+        <w:jc w:val="center"/>
+      </w:pPr>
+      <w:r>
+        <w:rPr>
+          <w:noProof/>
+        </w:rPr>
+        <w:drawing>
+          <wp:inline distT="0" distB="0" distL="0" distR="0" wp14:anchorId="77731D3F" wp14:editId="08787BA7">
+            <wp:extent cx="5760720" cy="330835"/>
+            <wp:effectExtent l="0" t="0" r="0" b="0"/>
+            <wp:docPr id="8" name="Grafik 8"/>
+            <wp:cNvGraphicFramePr>
+              <a:graphicFrameLocks xmlns:a="http://schemas.openxmlformats.org/drawingml/2006/main" noChangeAspect="1"/>
+            </wp:cNvGraphicFramePr>
+            <a:graphic xmlns:a="http://schemas.openxmlformats.org/drawingml/2006/main">
+              <a:graphicData uri="http://schemas.openxmlformats.org/drawingml/2006/picture">
+                <pic:pic xmlns:pic="http://schemas.openxmlformats.org/drawingml/2006/picture">
+                  <pic:nvPicPr>
+                    <pic:cNvPr id="1" name=""/>
+                    <pic:cNvPicPr/>
+                  </pic:nvPicPr>
+                  <pic:blipFill>
+                    <a:blip r:embed="rId17"/>
+                    <a:stretch>
+                      <a:fillRect/>
+                    </a:stretch>
+                  </pic:blipFill>
+                  <pic:spPr>
+                    <a:xfrm>
+                      <a:off x="0" y="0"/>
+                      <a:ext cx="5760720" cy="330835"/>
+                    </a:xfrm>
+                    <a:prstGeom prst="rect">
+                      <a:avLst/>
+                    </a:prstGeom>
+                  </pic:spPr>
+                </pic:pic>
+              </a:graphicData>
+            </a:graphic>
+          </wp:inline>
+        </w:drawing>
+      </w:r>
+    </w:p>
+    <w:p>
+      <w:pPr>
+        <w:pStyle w:val="Beschriftung"/>
+        <w:rPr>
+          <w:lang w:val="en-US"/>
+        </w:rPr>
+      </w:pPr>
+      <w:bookmarkStart w:id="28" w:name="_Ref500500312"/>
+      <w:bookmarkStart w:id="29" w:name="_Ref500500322"/>
+      <w:bookmarkStart w:id="30" w:name="_Toc500501804"/>
+      <w:r>
+        <w:rPr>
+          <w:lang w:val="en-US"/>
+        </w:rPr>
+        <w:t xml:space="preserve">Figure </w:t>
+      </w:r>
+      <w:r>
+        <w:fldChar w:fldCharType="begin"/>
+      </w:r>
+      <w:r>
+        <w:rPr>
+          <w:lang w:val="en-US"/>
+        </w:rPr>
+        <w:instrText xml:space="preserve"> SEQ Figure \* ARABIC </w:instrText>
+      </w:r>
+      <w:r>
+        <w:fldChar w:fldCharType="separate"/>
+      </w:r>
+      <w:r>
+        <w:rPr>
+          <w:noProof/>
+          <w:lang w:val="en-US"/>
+        </w:rPr>
+        <w:t>4</w:t>
+      </w:r>
+      <w:r>
+        <w:fldChar w:fldCharType="end"/>
+      </w:r>
+      <w:bookmarkEnd w:id="29"/>
+      <w:r>
+        <w:rPr>
+          <w:lang w:val="en-US"/>
+        </w:rPr>
+        <w:t xml:space="preserve"> – The menu bar o</w:t>
+      </w:r>
+      <w:r>
+        <w:rPr>
+          <w:lang w:val="en-US"/>
+        </w:rPr>
+        <w:t>n a desktop browser</w:t>
+      </w:r>
+      <w:bookmarkEnd w:id="28"/>
+      <w:bookmarkEnd w:id="30"/>
+    </w:p>
+    <w:p>
+      <w:pPr>
+        <w:pStyle w:val="4Text"/>
+        <w:rPr>
+          <w:lang w:val="en-GB"/>
+        </w:rPr>
+      </w:pPr>
+      <w:r>
+        <w:rPr>
+          <w:lang w:val="en-GB"/>
+        </w:rPr>
+        <w:t>It is a fixed bar containing links to the project dashboard and the mappings page as well as a dropdown menu for actions like the log out. On the right of the menu bar there is a search form, which can be used for filtering projects, configuration files or parameters on their specific pages. When the application is shown at a mobile device, the menu bar transforms, so that only the title and one button on the left remains. The button on the left opens a side menu known from mobile applications. This side menu then contains the links and the search form.</w:t>
+      </w:r>
+      <w:r>
+        <w:rPr>
+          <w:lang w:val="en-GB"/>
+        </w:rPr>
+        <w:t xml:space="preserve"> Below the menu bar the specific page content is displayed.</w:t>
+      </w:r>
+    </w:p>
+    <w:p>
+      <w:pPr>
+        <w:pStyle w:val="berschrift2"/>
+      </w:pPr>
+      <w:bookmarkStart w:id="31" w:name="_Toc500501782"/>
+      <w:r>
+        <w:t>Profile/Login</w:t>
+      </w:r>
+      <w:bookmarkEnd w:id="31"/>
+    </w:p>
+    <w:p>
+      <w:pPr>
+        <w:pStyle w:val="4Text"/>
+        <w:rPr>
+          <w:lang w:val="en-GB"/>
+        </w:rPr>
+      </w:pPr>
+      <w:r>
+        <w:rPr>
+          <w:lang w:val="en-GB"/>
+        </w:rPr>
+        <w:t>Like explained earlier, the application is only accessible for those who have an account at the institutes LDAP system.</w:t>
+      </w:r>
+      <w:r>
+        <w:rPr>
+          <w:lang w:val="en-GB"/>
+        </w:rPr>
+        <w:t xml:space="preserve"> In order to use any functions or see the work of others a user has to log in first. When visiting the website, the user gets redirected to the log in page</w:t>
+      </w:r>
+      <w:r>
+        <w:rPr>
+          <w:lang w:val="en-GB"/>
+        </w:rPr>
+        <w:t xml:space="preserve"> (see </w:t>
+      </w:r>
+      <w:r>
+        <w:rPr>
+          <w:lang w:val="en-GB"/>
+        </w:rPr>
+        <w:fldChar w:fldCharType="begin"/>
+      </w:r>
+      <w:r>
+        <w:rPr>
+          <w:lang w:val="en-GB"/>
+        </w:rPr>
+        <w:instrText xml:space="preserve"> REF _Ref500500632 \h </w:instrText>
+      </w:r>
+      <w:r>
+        <w:rPr>
+          <w:lang w:val="en-GB"/>
+        </w:rPr>
+      </w:r>
+      <w:r>
+        <w:rPr>
+          <w:lang w:val="en-GB"/>
+        </w:rPr>
+        <w:fldChar w:fldCharType="separate"/>
+      </w:r>
+      <w:r>
+        <w:rPr>
+          <w:lang w:val="en-US"/>
+        </w:rPr>
+        <w:t xml:space="preserve">Figure </w:t>
+      </w:r>
+      <w:r>
+        <w:rPr>
+          <w:noProof/>
+          <w:lang w:val="en-US"/>
+        </w:rPr>
+        <w:t>5</w:t>
+      </w:r>
+      <w:r>
+        <w:rPr>
+          <w:lang w:val="en-GB"/>
+        </w:rPr>
+        <w:fldChar w:fldCharType="end"/>
+      </w:r>
+      <w:r>
+        <w:rPr>
+          <w:lang w:val="en-GB"/>
+        </w:rPr>
+        <w:t>)</w:t>
+      </w:r>
+      <w:r>
+        <w:rPr>
+          <w:lang w:val="en-GB"/>
+        </w:rPr>
+        <w:t xml:space="preserve">. </w:t>
+      </w:r>
+    </w:p>
+    <w:p>
+      <w:pPr>
+        <w:pStyle w:val="4Text"/>
+        <w:keepNext/>
+        <w:jc w:val="center"/>
+      </w:pPr>
+      <w:r>
+        <w:rPr>
+          <w:noProof/>
+        </w:rPr>
+        <w:drawing>
+          <wp:inline distT="0" distB="0" distL="0" distR="0" wp14:anchorId="79422423" wp14:editId="3B3720B7">
+            <wp:extent cx="5760720" cy="2845612"/>
+            <wp:effectExtent l="0" t="0" r="0" b="0"/>
+            <wp:docPr id="9" name="Grafik 9"/>
+            <wp:cNvGraphicFramePr>
+              <a:graphicFrameLocks xmlns:a="http://schemas.openxmlformats.org/drawingml/2006/main" noChangeAspect="1"/>
+            </wp:cNvGraphicFramePr>
+            <a:graphic xmlns:a="http://schemas.openxmlformats.org/drawingml/2006/main">
+              <a:graphicData uri="http://schemas.openxmlformats.org/drawingml/2006/picture">
+                <pic:pic xmlns:pic="http://schemas.openxmlformats.org/drawingml/2006/picture">
+                  <pic:nvPicPr>
+                    <pic:cNvPr id="1" name=""/>
+                    <pic:cNvPicPr/>
+                  </pic:nvPicPr>
+                  <pic:blipFill>
+                    <a:blip r:embed="rId18"/>
+                    <a:stretch>
+                      <a:fillRect/>
+                    </a:stretch>
+                  </pic:blipFill>
+                  <pic:spPr>
+                    <a:xfrm>
+                      <a:off x="0" y="0"/>
+                      <a:ext cx="5767587" cy="2849004"/>
+                    </a:xfrm>
+                    <a:prstGeom prst="rect">
+                      <a:avLst/>
+                    </a:prstGeom>
+                  </pic:spPr>
+                </pic:pic>
+              </a:graphicData>
+            </a:graphic>
+          </wp:inline>
+        </w:drawing>
+      </w:r>
+    </w:p>
+    <w:p>
+      <w:pPr>
+        <w:pStyle w:val="Beschriftung"/>
+        <w:rPr>
+          <w:lang w:val="en-US"/>
+        </w:rPr>
+      </w:pPr>
+      <w:bookmarkStart w:id="32" w:name="_Ref500500632"/>
+      <w:bookmarkStart w:id="33" w:name="_Toc500501805"/>
+      <w:r>
+        <w:rPr>
+          <w:lang w:val="en-US"/>
+        </w:rPr>
+        <w:t xml:space="preserve">Figure </w:t>
+      </w:r>
+      <w:r>
+        <w:fldChar w:fldCharType="begin"/>
+      </w:r>
+      <w:r>
+        <w:rPr>
+          <w:lang w:val="en-US"/>
+        </w:rPr>
+        <w:instrText xml:space="preserve"> SEQ Figure \* ARABIC </w:instrText>
+      </w:r>
+      <w:r>
+        <w:fldChar w:fldCharType="separate"/>
+      </w:r>
+      <w:r>
+        <w:rPr>
+          <w:noProof/>
+          <w:lang w:val="en-US"/>
+        </w:rPr>
+        <w:t>5</w:t>
+      </w:r>
+      <w:r>
+        <w:fldChar w:fldCharType="end"/>
+      </w:r>
+      <w:bookmarkEnd w:id="32"/>
+      <w:r>
+        <w:rPr>
+          <w:lang w:val="en-US"/>
+        </w:rPr>
+        <w:t xml:space="preserve"> </w:t>
+      </w:r>
+      <w:r>
+        <w:rPr>
+          <w:lang w:val="en-US"/>
+        </w:rPr>
+        <w:t>– The log in page with username and password form and log in button</w:t>
+      </w:r>
+      <w:bookmarkEnd w:id="33"/>
+    </w:p>
+    <w:p>
+      <w:pPr>
+        <w:pStyle w:val="4Text"/>
+        <w:rPr>
+          <w:lang w:val="en-GB"/>
+        </w:rPr>
+      </w:pPr>
+      <w:r>
+        <w:rPr>
+          <w:lang w:val="en-GB"/>
+        </w:rPr>
+        <w:lastRenderedPageBreak/>
+        <w:t>Here he can type in his username and password. After clicking on the log in button, the user gets notified about the success of his operation</w:t>
+      </w:r>
+      <w:r>
+        <w:rPr>
+          <w:lang w:val="en-GB"/>
+        </w:rPr>
+        <w:t xml:space="preserve"> in form of a toast</w:t>
+      </w:r>
+      <w:r>
+        <w:rPr>
+          <w:lang w:val="en-GB"/>
+        </w:rPr>
+        <w:t xml:space="preserve">. If the log in was successful, he gets redirected to the project dashboard. If not, the error message is displayed. </w:t>
+      </w:r>
+    </w:p>
+    <w:p>
+      <w:pPr>
+        <w:pStyle w:val="4Text"/>
+        <w:rPr>
+          <w:lang w:val="en-GB"/>
+        </w:rPr>
+      </w:pPr>
+      <w:r>
+        <w:rPr>
+          <w:lang w:val="en-GB"/>
+        </w:rPr>
+        <w:t>The account bound to this user is very important. Only the creator of a project, mapping or configuration file can edit or delete it. Any other user may see the work but cannot manipulate the data of others. In addition to those rights</w:t>
+      </w:r>
+      <w:r>
+        <w:rPr>
+          <w:lang w:val="en-GB"/>
+        </w:rPr>
+        <w:t>,</w:t>
+      </w:r>
+      <w:r>
+        <w:rPr>
+          <w:lang w:val="en-GB"/>
+        </w:rPr>
+        <w:t xml:space="preserve"> any configuration stored is also bound to the user, so to say his preferences</w:t>
+      </w:r>
+      <w:r>
+        <w:rPr>
+          <w:lang w:val="en-GB"/>
+        </w:rPr>
+        <w:t>, which we will learn more about later.</w:t>
+      </w:r>
+    </w:p>
+    <w:p>
+      <w:pPr>
+        <w:pStyle w:val="4Text"/>
+        <w:rPr>
+          <w:lang w:val="en-US"/>
+        </w:rPr>
+      </w:pPr>
+      <w:r>
+        <w:rPr>
+          <w:lang w:val="en-US"/>
+        </w:rPr>
+        <w:t>To log out, the user has to click on the menu button on the top left corner and press the log out button.</w:t>
+      </w:r>
+      <w:r>
+        <w:rPr>
+          <w:lang w:val="en-US"/>
+        </w:rPr>
+        <w:t xml:space="preserve"> If the log out was successful, he again gets redirected to the log in page.</w:t>
+      </w:r>
+    </w:p>
+    <w:p>
+      <w:pPr>
+        <w:pStyle w:val="4Text"/>
+        <w:rPr>
+          <w:lang w:val="en-US"/>
+        </w:rPr>
+      </w:pPr>
+      <w:r>
+        <w:rPr>
+          <w:lang w:val="en-US"/>
+        </w:rPr>
+        <w:t>In the following sections we assume, that the user has logged in.</w:t>
+      </w:r>
+    </w:p>
+    <w:p>
+      <w:pPr>
+        <w:pStyle w:val="berschrift2"/>
+      </w:pPr>
+      <w:bookmarkStart w:id="34" w:name="_Toc500501783"/>
+      <w:r>
+        <w:t>Projects</w:t>
+      </w:r>
+      <w:bookmarkEnd w:id="34"/>
+    </w:p>
+    <w:p>
+      <w:pPr>
+        <w:pStyle w:val="4Text"/>
+        <w:rPr>
+          <w:lang w:val="en-GB"/>
+        </w:rPr>
+      </w:pPr>
+      <w:r>
+        <w:rPr>
+          <w:lang w:val="en-GB"/>
+        </w:rPr>
+        <w:t>The main page and the first one a user needs is the project dashboard</w:t>
+      </w:r>
+      <w:r>
+        <w:rPr>
+          <w:lang w:val="en-GB"/>
+        </w:rPr>
+        <w:t xml:space="preserve"> (see </w:t>
+      </w:r>
+      <w:r>
+        <w:rPr>
+          <w:lang w:val="en-GB"/>
+        </w:rPr>
+        <w:fldChar w:fldCharType="begin"/>
+      </w:r>
+      <w:r>
+        <w:rPr>
+          <w:lang w:val="en-GB"/>
+        </w:rPr>
+        <w:instrText xml:space="preserve"> REF _Ref500501748 \h </w:instrText>
+      </w:r>
+      <w:r>
+        <w:rPr>
+          <w:lang w:val="en-GB"/>
+        </w:rPr>
+      </w:r>
+      <w:r>
+        <w:rPr>
+          <w:lang w:val="en-GB"/>
+        </w:rPr>
+        <w:fldChar w:fldCharType="separate"/>
+      </w:r>
+      <w:r>
+        <w:rPr>
+          <w:lang w:val="en-US"/>
+        </w:rPr>
+        <w:t xml:space="preserve">Figure </w:t>
+      </w:r>
+      <w:r>
+        <w:rPr>
+          <w:noProof/>
+          <w:lang w:val="en-US"/>
+        </w:rPr>
+        <w:t>6</w:t>
+      </w:r>
+      <w:r>
+        <w:rPr>
+          <w:lang w:val="en-GB"/>
+        </w:rPr>
+        <w:fldChar w:fldCharType="end"/>
+      </w:r>
+      <w:r>
+        <w:rPr>
+          <w:lang w:val="en-GB"/>
+        </w:rPr>
+        <w:t>)</w:t>
+      </w:r>
+      <w:r>
+        <w:rPr>
+          <w:lang w:val="en-GB"/>
+        </w:rPr>
+        <w:t>. The dashboard gives an overview of all the projects. New projects can be created, and existing projects can be edited or deleted on this page.</w:t>
+      </w:r>
+    </w:p>
+    <w:p>
+      <w:pPr>
+        <w:pStyle w:val="4Text"/>
+        <w:keepNext/>
+        <w:jc w:val="center"/>
+      </w:pPr>
+      <w:r>
+        <w:rPr>
+          <w:noProof/>
+        </w:rPr>
+        <w:drawing>
+          <wp:inline distT="0" distB="0" distL="0" distR="0" wp14:anchorId="47C50ABE" wp14:editId="1CBD5F33">
+            <wp:extent cx="5760720" cy="2663825"/>
+            <wp:effectExtent l="0" t="0" r="0" b="0"/>
+            <wp:docPr id="14" name="Grafik 14"/>
+            <wp:cNvGraphicFramePr>
+              <a:graphicFrameLocks xmlns:a="http://schemas.openxmlformats.org/drawingml/2006/main" noChangeAspect="1"/>
+            </wp:cNvGraphicFramePr>
+            <a:graphic xmlns:a="http://schemas.openxmlformats.org/drawingml/2006/main">
+              <a:graphicData uri="http://schemas.openxmlformats.org/drawingml/2006/picture">
+                <pic:pic xmlns:pic="http://schemas.openxmlformats.org/drawingml/2006/picture">
+                  <pic:nvPicPr>
+                    <pic:cNvPr id="1" name=""/>
+                    <pic:cNvPicPr/>
+                  </pic:nvPicPr>
+                  <pic:blipFill>
+                    <a:blip r:embed="rId19"/>
+                    <a:stretch>
+                      <a:fillRect/>
+                    </a:stretch>
+                  </pic:blipFill>
+                  <pic:spPr>
+                    <a:xfrm>
+                      <a:off x="0" y="0"/>
+                      <a:ext cx="5760720" cy="2663825"/>
+                    </a:xfrm>
+                    <a:prstGeom prst="rect">
+                      <a:avLst/>
+                    </a:prstGeom>
+                  </pic:spPr>
+                </pic:pic>
+              </a:graphicData>
+            </a:graphic>
+          </wp:inline>
+        </w:drawing>
+      </w:r>
+    </w:p>
+    <w:p>
+      <w:pPr>
+        <w:pStyle w:val="Beschriftung"/>
+        <w:rPr>
+          <w:lang w:val="en-US"/>
+        </w:rPr>
+      </w:pPr>
+      <w:bookmarkStart w:id="35" w:name="_Ref500501748"/>
+      <w:bookmarkStart w:id="36" w:name="_Toc500501806"/>
+      <w:r>
+        <w:rPr>
+          <w:lang w:val="en-US"/>
+        </w:rPr>
+        <w:t xml:space="preserve">Figure </w:t>
+      </w:r>
+      <w:r>
+        <w:fldChar w:fldCharType="begin"/>
+      </w:r>
+      <w:r>
+        <w:rPr>
+          <w:lang w:val="en-US"/>
+        </w:rPr>
+        <w:instrText xml:space="preserve"> SEQ Figure \* ARABIC </w:instrText>
+      </w:r>
+      <w:r>
+        <w:fldChar w:fldCharType="separate"/>
+      </w:r>
+      <w:r>
+        <w:rPr>
+          <w:noProof/>
+          <w:lang w:val="en-US"/>
+        </w:rPr>
+        <w:t>6</w:t>
+      </w:r>
+      <w:r>
+        <w:fldChar w:fldCharType="end"/>
+      </w:r>
+      <w:bookmarkEnd w:id="35"/>
+      <w:r>
+        <w:rPr>
+          <w:lang w:val="en-US"/>
+        </w:rPr>
+        <w:t xml:space="preserve"> – The project dashboard </w:t>
+      </w:r>
+      <w:r>
+        <w:rPr>
+          <w:lang w:val="en-US"/>
+        </w:rPr>
+        <w:t>with five project cards</w:t>
+      </w:r>
+      <w:bookmarkEnd w:id="36"/>
+    </w:p>
+    <w:p>
+      <w:pPr>
+        <w:pStyle w:val="4Text"/>
+        <w:rPr>
+          <w:lang w:val="en-GB"/>
+        </w:rPr>
+      </w:pPr>
+      <w:r>
+        <w:rPr>
+          <w:lang w:val="en-GB"/>
+        </w:rPr>
+        <w:t xml:space="preserve">A project is like a folder for configuration files. It has a name and an optional description and contains all the configuration files related to that project. Because every configuration file needs a project, it is essential to create one first before uploading files. Creating a project is a short procedure. </w:t>
+      </w:r>
+      <w:r>
+        <w:rPr>
+          <w:lang w:val="en-GB"/>
+        </w:rPr>
+        <w:t>On the top right corner of the dashboard page is the add project button. When pushing the button, a modal</w:t>
+      </w:r>
+      <w:r>
+        <w:rPr>
+          <w:lang w:val="en-GB"/>
+        </w:rPr>
+        <w:t xml:space="preserve"> opens</w:t>
+      </w:r>
+      <w:r>
+        <w:rPr>
+          <w:lang w:val="en-GB"/>
+        </w:rPr>
+        <w:t xml:space="preserve">. The user can now type in the name of the project as well </w:t>
+      </w:r>
+      <w:r>
+        <w:rPr>
+          <w:lang w:val="en-GB"/>
+        </w:rPr>
+        <w:lastRenderedPageBreak/>
+        <w:t>as an optional description. The description is a place to share the intention of the project or leave information about important things everyone can see on first sight of the project. The name is required and without it the project cannot be created. The creation is completed when the user presses the create button. If the project was created in the database a success message displays and the modal closes, otherwise the modal stays and an error message is shown. This can happen, if for the example the database connection is lost, or no name was entered.</w:t>
+      </w:r>
+    </w:p>
+    <w:p>
+      <w:pPr>
+        <w:pStyle w:val="4Text"/>
+        <w:rPr>
+          <w:lang w:val="en-GB"/>
+        </w:rPr>
+      </w:pPr>
+      <w:r>
+        <w:rPr>
+          <w:lang w:val="en-GB"/>
+        </w:rPr>
+        <w:t>If the project was created, it immediately app</w:t>
+      </w:r>
+      <w:bookmarkStart w:id="37" w:name="_GoBack"/>
+      <w:bookmarkEnd w:id="37"/>
+      <w:r>
+        <w:rPr>
+          <w:lang w:val="en-GB"/>
+        </w:rPr>
+        <w:t>ears at the project page as a</w:t>
+      </w:r>
+      <w:r>
+        <w:rPr>
+          <w:lang w:val="en-GB"/>
+        </w:rPr>
+        <w:t xml:space="preserve"> </w:t>
+      </w:r>
+      <w:r>
+        <w:rPr>
+          <w:lang w:val="en-GB"/>
+        </w:rPr>
+        <w:t>card</w:t>
+      </w:r>
+      <w:r>
+        <w:rPr>
+          <w:lang w:val="en-GB"/>
+        </w:rPr>
+        <w:t xml:space="preserve"> (see </w:t>
+      </w:r>
+      <w:r>
+        <w:rPr>
+          <w:lang w:val="en-GB"/>
+        </w:rPr>
+        <w:fldChar w:fldCharType="begin"/>
+      </w:r>
+      <w:r>
+        <w:rPr>
+          <w:lang w:val="en-GB"/>
+        </w:rPr>
+        <w:instrText xml:space="preserve"> REF _Ref500500865 \h </w:instrText>
+      </w:r>
+      <w:r>
+        <w:rPr>
+          <w:lang w:val="en-GB"/>
+        </w:rPr>
+      </w:r>
+      <w:r>
+        <w:rPr>
+          <w:lang w:val="en-GB"/>
+        </w:rPr>
+        <w:fldChar w:fldCharType="separate"/>
+      </w:r>
+      <w:r>
+        <w:rPr>
+          <w:lang w:val="en-US"/>
+        </w:rPr>
+        <w:t xml:space="preserve">Figure </w:t>
+      </w:r>
+      <w:r>
+        <w:rPr>
+          <w:noProof/>
+          <w:lang w:val="en-US"/>
+        </w:rPr>
+        <w:t>7</w:t>
+      </w:r>
+      <w:r>
+        <w:rPr>
+          <w:lang w:val="en-GB"/>
+        </w:rPr>
+        <w:fldChar w:fldCharType="end"/>
+      </w:r>
+      <w:r>
+        <w:rPr>
+          <w:lang w:val="en-GB"/>
+        </w:rPr>
+        <w:t>)</w:t>
+      </w:r>
+      <w:r>
+        <w:rPr>
+          <w:lang w:val="en-GB"/>
+        </w:rPr>
+        <w:t>.</w:t>
+      </w:r>
+    </w:p>
+    <w:p>
+      <w:pPr>
+        <w:pStyle w:val="4Text"/>
+        <w:keepNext/>
+        <w:jc w:val="center"/>
+      </w:pPr>
+      <w:r>
+        <w:rPr>
+          <w:noProof/>
+        </w:rPr>
+        <w:drawing>
+          <wp:inline distT="0" distB="0" distL="0" distR="0" wp14:anchorId="7353CB56" wp14:editId="5A288D71">
+            <wp:extent cx="3072384" cy="1365504"/>
+            <wp:effectExtent l="0" t="0" r="0" b="0"/>
+            <wp:docPr id="6" name="Grafik 6"/>
+            <wp:cNvGraphicFramePr>
+              <a:graphicFrameLocks xmlns:a="http://schemas.openxmlformats.org/drawingml/2006/main" noChangeAspect="1"/>
+            </wp:cNvGraphicFramePr>
+            <a:graphic xmlns:a="http://schemas.openxmlformats.org/drawingml/2006/main">
+              <a:graphicData uri="http://schemas.openxmlformats.org/drawingml/2006/picture">
+                <pic:pic xmlns:pic="http://schemas.openxmlformats.org/drawingml/2006/picture">
+                  <pic:nvPicPr>
+                    <pic:cNvPr id="1" name=""/>
+                    <pic:cNvPicPr/>
+                  </pic:nvPicPr>
+                  <pic:blipFill>
+                    <a:blip r:embed="rId20"/>
+                    <a:stretch>
+                      <a:fillRect/>
+                    </a:stretch>
+                  </pic:blipFill>
+                  <pic:spPr>
+                    <a:xfrm>
+                      <a:off x="0" y="0"/>
+                      <a:ext cx="3128831" cy="1390592"/>
+                    </a:xfrm>
+                    <a:prstGeom prst="rect">
+                      <a:avLst/>
+                    </a:prstGeom>
+                  </pic:spPr>
+                </pic:pic>
+              </a:graphicData>
+            </a:graphic>
+          </wp:inline>
+        </w:drawing>
+      </w:r>
+    </w:p>
+    <w:p>
+      <w:pPr>
+        <w:pStyle w:val="Beschriftung"/>
+        <w:rPr>
+          <w:lang w:val="en-US"/>
+        </w:rPr>
+      </w:pPr>
+      <w:bookmarkStart w:id="38" w:name="_Ref500500865"/>
+      <w:bookmarkStart w:id="39" w:name="_Toc500501807"/>
+      <w:r>
+        <w:rPr>
+          <w:lang w:val="en-US"/>
+        </w:rPr>
+        <w:t xml:space="preserve">Figure </w:t>
+      </w:r>
+      <w:r>
+        <w:fldChar w:fldCharType="begin"/>
+      </w:r>
+      <w:r>
+        <w:rPr>
+          <w:lang w:val="en-US"/>
+        </w:rPr>
+        <w:instrText xml:space="preserve"> SEQ Figure \* ARABIC </w:instrText>
+      </w:r>
+      <w:r>
+        <w:fldChar w:fldCharType="separate"/>
+      </w:r>
+      <w:r>
+        <w:rPr>
+          <w:noProof/>
+          <w:lang w:val="en-US"/>
+        </w:rPr>
+        <w:t>7</w:t>
+      </w:r>
+      <w:r>
+        <w:fldChar w:fldCharType="end"/>
+      </w:r>
+      <w:bookmarkEnd w:id="38"/>
+      <w:r>
+        <w:rPr>
+          <w:lang w:val="en-US"/>
+        </w:rPr>
+        <w:t xml:space="preserve"> – A project card a</w:t>
+      </w:r>
+      <w:r>
+        <w:rPr>
+          <w:lang w:val="en-US"/>
+        </w:rPr>
+        <w:t>t the dashboard page</w:t>
+      </w:r>
+      <w:bookmarkEnd w:id="39"/>
+    </w:p>
+    <w:p>
+      <w:pPr>
+        <w:pStyle w:val="4Text"/>
+        <w:rPr>
+          <w:lang w:val="en-US"/>
+        </w:rPr>
+      </w:pPr>
+      <w:r>
+        <w:rPr>
+          <w:lang w:val="en-US"/>
+        </w:rPr>
+        <w:t xml:space="preserve">There are two buttons on this card, the first one to edit the name and the description, and the second one for deleting the project and all of the configuration files it potentially contains. In order to change the project’s name or description, the user has to click on the edit symbol. After </w:t>
+      </w:r>
+      <w:r>
+        <w:rPr>
+          <w:lang w:val="en-US"/>
+        </w:rPr>
+        <w:t>checking if the user is the owner of the project and allowed to edit it</w:t>
+      </w:r>
+      <w:r>
+        <w:rPr>
+          <w:lang w:val="en-US"/>
+        </w:rPr>
+        <w:t>, another modal opens</w:t>
+      </w:r>
+      <w:r>
+        <w:rPr>
+          <w:lang w:val="en-US"/>
+        </w:rPr>
+        <w:t xml:space="preserve"> which looks</w:t>
+      </w:r>
+      <w:r>
+        <w:rPr>
+          <w:lang w:val="en-US"/>
+        </w:rPr>
+        <w:t xml:space="preserve"> similar to the creation modal, where the name and description can be modified and saved. </w:t>
+      </w:r>
+      <w:r>
+        <w:rPr>
+          <w:lang w:val="en-US"/>
+        </w:rPr>
+        <w:t>When the user is not allowed to edit the project, an information toast will be displayed saying, that he is not permitted.</w:t>
+      </w:r>
+    </w:p>
+    <w:p>
+      <w:pPr>
+        <w:pStyle w:val="4Text"/>
+        <w:rPr>
+          <w:lang w:val="en-US"/>
+        </w:rPr>
+      </w:pPr>
+      <w:r>
+        <w:rPr>
+          <w:lang w:val="en-US"/>
+        </w:rPr>
+        <w:t xml:space="preserve">When deleting a project, the user needs to click on the delete symbol and confirm his action on the confirmation modal (see </w:t>
+      </w:r>
+      <w:r>
+        <w:rPr>
+          <w:lang w:val="en-US"/>
+        </w:rPr>
+        <w:fldChar w:fldCharType="begin"/>
+      </w:r>
+      <w:r>
+        <w:rPr>
+          <w:lang w:val="en-US"/>
+        </w:rPr>
+        <w:instrText xml:space="preserve"> REF _Ref500501274 \h </w:instrText>
+      </w:r>
+      <w:r>
+        <w:rPr>
+          <w:lang w:val="en-US"/>
+        </w:rPr>
+      </w:r>
+      <w:r>
+        <w:rPr>
+          <w:lang w:val="en-US"/>
+        </w:rPr>
+        <w:fldChar w:fldCharType="separate"/>
+      </w:r>
+      <w:r>
+        <w:rPr>
+          <w:lang w:val="en-US"/>
+        </w:rPr>
+        <w:t xml:space="preserve">Figure </w:t>
+      </w:r>
+      <w:r>
+        <w:rPr>
+          <w:noProof/>
+          <w:lang w:val="en-US"/>
+        </w:rPr>
+        <w:t>3</w:t>
+      </w:r>
+      <w:r>
+        <w:rPr>
+          <w:lang w:val="en-US"/>
+        </w:rPr>
+        <w:fldChar w:fldCharType="end"/>
+      </w:r>
+      <w:r>
+        <w:rPr>
+          <w:lang w:val="en-US"/>
+        </w:rPr>
+        <w:t>). When he confirms the deletion, the project and all of the related configuration files will be deleted from the database.</w:t>
+      </w:r>
+    </w:p>
+    <w:p>
+      <w:pPr>
+        <w:pStyle w:val="berschrift2"/>
+      </w:pPr>
+      <w:bookmarkStart w:id="40" w:name="_Toc500501784"/>
+      <w:r>
+        <w:t>Configurations</w:t>
+      </w:r>
+      <w:bookmarkEnd w:id="40"/>
+    </w:p>
+    <w:p>
+      <w:pPr>
+        <w:pStyle w:val="berschrift3"/>
+        <w:rPr>
+          <w:lang w:val="en-GB"/>
+        </w:rPr>
+      </w:pPr>
+      <w:bookmarkStart w:id="41" w:name="_Toc500501785"/>
+      <w:r>
+        <w:rPr>
+          <w:lang w:val="en-GB"/>
+        </w:rPr>
+        <w:t>Mappings</w:t>
+      </w:r>
+      <w:bookmarkEnd w:id="41"/>
+    </w:p>
+    <w:p>
+      <w:pPr>
+        <w:pStyle w:val="berschrift3"/>
+        <w:rPr>
+          <w:lang w:val="en-GB"/>
+        </w:rPr>
+      </w:pPr>
+      <w:bookmarkStart w:id="42" w:name="_Toc500501786"/>
       <w:r>
         <w:rPr>
           <w:lang w:val="en-GB"/>
         </w:rPr>
         <w:t>Filtering</w:t>
       </w:r>
-      <w:bookmarkEnd w:id="24"/>
+      <w:bookmarkEnd w:id="42"/>
     </w:p>
     <w:p>
       <w:pPr>
@@ -7557,7 +9356,7 @@
       <w:pPr>
         <w:pStyle w:val="berschrift1"/>
       </w:pPr>
-      <w:bookmarkStart w:id="25" w:name="_Toc500074027"/>
+      <w:bookmarkStart w:id="43" w:name="_Toc500501787"/>
       <w:r>
         <w:lastRenderedPageBreak/>
         <w:t>Developers</w:t>
@@ -7565,37 +9364,61 @@
       <w:r>
         <w:t xml:space="preserve"> Perspective</w:t>
       </w:r>
-      <w:bookmarkEnd w:id="25"/>
+      <w:bookmarkEnd w:id="43"/>
     </w:p>
     <w:p>
       <w:pPr>
         <w:pStyle w:val="berschrift2"/>
       </w:pPr>
-      <w:bookmarkStart w:id="26" w:name="_Toc500074028"/>
+      <w:bookmarkStart w:id="44" w:name="_Toc500501788"/>
       <w:r>
         <w:t>Developer Tools</w:t>
       </w:r>
-      <w:bookmarkEnd w:id="26"/>
+      <w:bookmarkEnd w:id="44"/>
     </w:p>
     <w:p>
       <w:pPr>
         <w:pStyle w:val="berschrift2"/>
       </w:pPr>
-      <w:bookmarkStart w:id="27" w:name="_Toc500074029"/>
-      <w:r>
-        <w:t>Setting up a development environment</w:t>
-      </w:r>
-      <w:bookmarkEnd w:id="27"/>
+      <w:bookmarkStart w:id="45" w:name="_Toc500501789"/>
+      <w:r>
+        <w:t xml:space="preserve">Setting </w:t>
+      </w:r>
+      <w:r>
+        <w:t>U</w:t>
+      </w:r>
+      <w:r>
+        <w:t xml:space="preserve">p </w:t>
+      </w:r>
+      <w:r>
+        <w:t>a</w:t>
+      </w:r>
+      <w:r>
+        <w:t xml:space="preserve"> </w:t>
+      </w:r>
+      <w:r>
+        <w:t>D</w:t>
+      </w:r>
+      <w:r>
+        <w:t xml:space="preserve">evelopment </w:t>
+      </w:r>
+      <w:r>
+        <w:t>E</w:t>
+      </w:r>
+      <w:r>
+        <w:t>nvironment</w:t>
+      </w:r>
+      <w:bookmarkEnd w:id="45"/>
     </w:p>
     <w:p>
       <w:pPr>
         <w:pStyle w:val="berschrift2"/>
       </w:pPr>
-      <w:bookmarkStart w:id="28" w:name="_Toc500074030"/>
+      <w:bookmarkStart w:id="46" w:name="_Toc500501790"/>
       <w:r>
         <w:t>Coding</w:t>
       </w:r>
-      <w:bookmarkEnd w:id="28"/>
+      <w:bookmarkEnd w:id="46"/>
     </w:p>
     <w:p>
       <w:pPr>
@@ -7604,14 +9427,14 @@
           <w:lang w:val="en-GB"/>
         </w:rPr>
       </w:pPr>
-      <w:bookmarkStart w:id="29" w:name="_Toc500074031"/>
+      <w:bookmarkStart w:id="47" w:name="_Toc500501791"/>
       <w:r>
         <w:rPr>
           <w:lang w:val="en-GB"/>
         </w:rPr>
         <w:t>Adding Components</w:t>
       </w:r>
-      <w:bookmarkEnd w:id="29"/>
+      <w:bookmarkEnd w:id="47"/>
     </w:p>
     <w:p>
       <w:pPr>
@@ -7620,14 +9443,14 @@
           <w:lang w:val="en-GB"/>
         </w:rPr>
       </w:pPr>
-      <w:bookmarkStart w:id="30" w:name="_Toc500074032"/>
+      <w:bookmarkStart w:id="48" w:name="_Toc500501792"/>
       <w:r>
         <w:rPr>
           <w:lang w:val="en-GB"/>
         </w:rPr>
         <w:t>Adding Collections</w:t>
       </w:r>
-      <w:bookmarkEnd w:id="30"/>
+      <w:bookmarkEnd w:id="48"/>
     </w:p>
     <w:p>
       <w:pPr>
@@ -7636,14 +9459,26 @@
           <w:lang w:val="en-GB"/>
         </w:rPr>
       </w:pPr>
-      <w:bookmarkStart w:id="31" w:name="_Toc500074033"/>
-      <w:r>
-        <w:rPr>
-          <w:lang w:val="en-GB"/>
-        </w:rPr>
-        <w:t>Working with Observables</w:t>
-      </w:r>
-      <w:bookmarkEnd w:id="31"/>
+      <w:bookmarkStart w:id="49" w:name="_Toc500501793"/>
+      <w:r>
+        <w:rPr>
+          <w:lang w:val="en-GB"/>
+        </w:rPr>
+        <w:t xml:space="preserve">Working </w:t>
+      </w:r>
+      <w:r>
+        <w:rPr>
+          <w:lang w:val="en-GB"/>
+        </w:rPr>
+        <w:t>w</w:t>
+      </w:r>
+      <w:r>
+        <w:rPr>
+          <w:lang w:val="en-GB"/>
+        </w:rPr>
+        <w:t>ith Observables</w:t>
+      </w:r>
+      <w:bookmarkEnd w:id="49"/>
     </w:p>
     <w:p>
       <w:pPr>
@@ -7652,14 +9487,14 @@
           <w:lang w:val="en-GB"/>
         </w:rPr>
       </w:pPr>
-      <w:bookmarkStart w:id="32" w:name="_Toc500074034"/>
+      <w:bookmarkStart w:id="50" w:name="_Toc500501794"/>
       <w:r>
         <w:rPr>
           <w:lang w:val="en-GB"/>
         </w:rPr>
         <w:t>Extending Functionality</w:t>
       </w:r>
-      <w:bookmarkEnd w:id="32"/>
+      <w:bookmarkEnd w:id="50"/>
     </w:p>
     <w:p>
       <w:pPr>
@@ -7685,21 +9520,21 @@
       <w:pPr>
         <w:pStyle w:val="berschrift2"/>
       </w:pPr>
-      <w:bookmarkStart w:id="33" w:name="_Toc500074035"/>
+      <w:bookmarkStart w:id="51" w:name="_Toc500501795"/>
       <w:r>
         <w:t>Documentation</w:t>
       </w:r>
-      <w:bookmarkEnd w:id="33"/>
+      <w:bookmarkEnd w:id="51"/>
     </w:p>
     <w:p>
       <w:pPr>
         <w:pStyle w:val="berschrift2"/>
       </w:pPr>
-      <w:bookmarkStart w:id="34" w:name="_Toc500074036"/>
+      <w:bookmarkStart w:id="52" w:name="_Toc500501796"/>
       <w:r>
         <w:t>Deployment</w:t>
       </w:r>
-      <w:bookmarkEnd w:id="34"/>
+      <w:bookmarkEnd w:id="52"/>
     </w:p>
     <w:p>
       <w:pPr>
@@ -7728,8 +9563,8 @@
           <w:lang w:val="en-GB"/>
         </w:rPr>
         <w:sectPr>
-          <w:headerReference w:type="default" r:id="rId15"/>
-          <w:headerReference w:type="first" r:id="rId16"/>
+          <w:headerReference w:type="default" r:id="rId21"/>
+          <w:headerReference w:type="first" r:id="rId22"/>
           <w:pgSz w:w="11906" w:h="16838"/>
           <w:pgMar w:top="1417" w:right="1417" w:bottom="1134" w:left="1417" w:header="708" w:footer="708" w:gutter="0"/>
           <w:cols w:space="708"/>
@@ -7749,7 +9584,7 @@
           <w:lang w:val="en-GB"/>
         </w:rPr>
       </w:pPr>
-      <w:bookmarkStart w:id="35" w:name="_Toc500074037"/>
+      <w:bookmarkStart w:id="53" w:name="_Toc500501797"/>
       <w:r>
         <w:rPr>
           <w:lang w:val="en-GB"/>
@@ -7757,7 +9592,7 @@
         <w:lastRenderedPageBreak/>
         <w:t>Appendix</w:t>
       </w:r>
-      <w:bookmarkEnd w:id="35"/>
+      <w:bookmarkEnd w:id="53"/>
       <w:r>
         <w:rPr>
           <w:lang w:val="en-GB"/>
@@ -7776,7 +9611,7 @@
           <w:lang w:val="en-GB"/>
         </w:rPr>
       </w:pPr>
-      <w:bookmarkStart w:id="36" w:name="_Toc500074038"/>
+      <w:bookmarkStart w:id="54" w:name="_Toc500501798"/>
       <w:r>
         <w:rPr>
           <w:lang w:val="en-GB"/>
@@ -7784,7 +9619,7 @@
         <w:lastRenderedPageBreak/>
         <w:t>Bibliography</w:t>
       </w:r>
-      <w:bookmarkEnd w:id="36"/>
+      <w:bookmarkEnd w:id="54"/>
     </w:p>
     <w:p>
       <w:pPr>
@@ -7806,7 +9641,7 @@
       <w:r>
         <w:fldChar w:fldCharType="separate"/>
       </w:r>
-      <w:bookmarkStart w:id="37" w:name="M1"/>
+      <w:bookmarkStart w:id="55" w:name="M1"/>
     </w:p>
     <w:tbl>
       <w:tblPr>
@@ -7826,7 +9661,7 @@
       </w:tblGrid>
       <w:tr>
         <w:trPr>
-          <w:divId w:val="1605377488"/>
+          <w:divId w:val="901448400"/>
           <w:tblCellSpacing w:w="15" w:type="dxa"/>
         </w:trPr>
         <w:tc>
@@ -7870,7 +9705,7 @@
               </w:rPr>
               <w:t xml:space="preserve">© 2017 Meteor Development Group Inc. (2017) Meteor.com. [Online]. </w:t>
             </w:r>
-            <w:hyperlink r:id="rId17" w:history="1">
+            <w:hyperlink r:id="rId23" w:history="1">
               <w:r>
                 <w:rPr>
                   <w:rStyle w:val="Hyperlink"/>
@@ -7885,7 +9720,7 @@
       </w:tr>
       <w:tr>
         <w:trPr>
-          <w:divId w:val="1605377488"/>
+          <w:divId w:val="901448400"/>
           <w:tblCellSpacing w:w="15" w:type="dxa"/>
         </w:trPr>
         <w:tc>
@@ -7900,12 +9735,14 @@
                 <w:noProof/>
               </w:rPr>
             </w:pPr>
+            <w:bookmarkStart w:id="56" w:name="A1"/>
             <w:r>
               <w:rPr>
                 <w:noProof/>
               </w:rPr>
               <w:t>[A1]</w:t>
             </w:r>
+            <w:bookmarkEnd w:id="56"/>
           </w:p>
         </w:tc>
         <w:tc>
@@ -7926,7 +9763,7 @@
               </w:rPr>
               <w:t xml:space="preserve">Google Inc. (2017) Angular. [Online]. </w:t>
             </w:r>
-            <w:hyperlink r:id="rId18" w:history="1">
+            <w:hyperlink r:id="rId24" w:history="1">
               <w:r>
                 <w:rPr>
                   <w:rStyle w:val="Hyperlink"/>
@@ -7940,7 +9777,7 @@
       </w:tr>
       <w:tr>
         <w:trPr>
-          <w:divId w:val="1605377488"/>
+          <w:divId w:val="901448400"/>
           <w:tblCellSpacing w:w="15" w:type="dxa"/>
         </w:trPr>
         <w:tc>
@@ -7955,12 +9792,14 @@
                 <w:noProof/>
               </w:rPr>
             </w:pPr>
+            <w:bookmarkStart w:id="57" w:name="Mo1"/>
             <w:r>
               <w:rPr>
                 <w:noProof/>
               </w:rPr>
               <w:t>[Mo1]</w:t>
             </w:r>
+            <w:bookmarkEnd w:id="57"/>
           </w:p>
         </w:tc>
         <w:tc>
@@ -7981,7 +9820,7 @@
               </w:rPr>
               <w:t xml:space="preserve">MongoDB, Inc. (2017) MongoDB. [Online]. </w:t>
             </w:r>
-            <w:hyperlink r:id="rId19" w:history="1">
+            <w:hyperlink r:id="rId25" w:history="1">
               <w:r>
                 <w:rPr>
                   <w:rStyle w:val="Hyperlink"/>
@@ -7995,7 +9834,7 @@
       </w:tr>
       <w:tr>
         <w:trPr>
-          <w:divId w:val="1605377488"/>
+          <w:divId w:val="901448400"/>
           <w:tblCellSpacing w:w="15" w:type="dxa"/>
         </w:trPr>
         <w:tc>
@@ -8010,12 +9849,14 @@
                 <w:noProof/>
               </w:rPr>
             </w:pPr>
+            <w:bookmarkStart w:id="58" w:name="N1"/>
             <w:r>
               <w:rPr>
                 <w:noProof/>
               </w:rPr>
               <w:t>[N1]</w:t>
             </w:r>
+            <w:bookmarkEnd w:id="58"/>
           </w:p>
         </w:tc>
         <w:tc>
@@ -8038,7 +9879,7 @@
               </w:rPr>
               <w:t xml:space="preserve">Node.js Foundation. (2017) NodeJS. [Online]. </w:t>
             </w:r>
-            <w:hyperlink r:id="rId20" w:history="1">
+            <w:hyperlink r:id="rId26" w:history="1">
               <w:r>
                 <w:rPr>
                   <w:rStyle w:val="Hyperlink"/>
@@ -8053,7 +9894,7 @@
       </w:tr>
       <w:tr>
         <w:trPr>
-          <w:divId w:val="1605377488"/>
+          <w:divId w:val="901448400"/>
           <w:tblCellSpacing w:w="15" w:type="dxa"/>
         </w:trPr>
         <w:tc>
@@ -8068,14 +9909,12 @@
                 <w:noProof/>
               </w:rPr>
             </w:pPr>
-            <w:bookmarkStart w:id="38" w:name="G1"/>
             <w:r>
               <w:rPr>
                 <w:noProof/>
               </w:rPr>
               <w:t>[G1]</w:t>
             </w:r>
-            <w:bookmarkEnd w:id="38"/>
           </w:p>
         </w:tc>
         <w:tc>
@@ -8096,7 +9935,7 @@
               </w:rPr>
               <w:t xml:space="preserve">Google Inc. (2017) Google. [Online]. </w:t>
             </w:r>
-            <w:hyperlink r:id="rId21" w:history="1">
+            <w:hyperlink r:id="rId27" w:history="1">
               <w:r>
                 <w:rPr>
                   <w:rStyle w:val="Hyperlink"/>
@@ -8110,7 +9949,7 @@
       </w:tr>
       <w:tr>
         <w:trPr>
-          <w:divId w:val="1605377488"/>
+          <w:divId w:val="901448400"/>
           <w:tblCellSpacing w:w="15" w:type="dxa"/>
         </w:trPr>
         <w:tc>
@@ -8125,14 +9964,12 @@
                 <w:noProof/>
               </w:rPr>
             </w:pPr>
-            <w:bookmarkStart w:id="39" w:name="ECM17"/>
             <w:r>
               <w:rPr>
                 <w:noProof/>
               </w:rPr>
               <w:t>[ECM17]</w:t>
             </w:r>
-            <w:bookmarkEnd w:id="39"/>
           </w:p>
         </w:tc>
         <w:tc>
@@ -8153,7 +9990,7 @@
               </w:rPr>
               <w:t xml:space="preserve">ECMA international. (2017) json.org. [Online]. </w:t>
             </w:r>
-            <w:hyperlink r:id="rId22" w:history="1">
+            <w:hyperlink r:id="rId28" w:history="1">
               <w:r>
                 <w:rPr>
                   <w:rStyle w:val="Hyperlink"/>
@@ -8167,7 +10004,7 @@
       </w:tr>
       <w:tr>
         <w:trPr>
-          <w:divId w:val="1605377488"/>
+          <w:divId w:val="901448400"/>
           <w:tblCellSpacing w:w="15" w:type="dxa"/>
         </w:trPr>
         <w:tc>
@@ -8182,14 +10019,12 @@
                 <w:noProof/>
               </w:rPr>
             </w:pPr>
-            <w:bookmarkStart w:id="40" w:name="E1"/>
             <w:r>
               <w:rPr>
                 <w:noProof/>
               </w:rPr>
               <w:t>[E1]</w:t>
             </w:r>
-            <w:bookmarkEnd w:id="40"/>
           </w:p>
         </w:tc>
         <w:tc>
@@ -8218,7 +10053,7 @@
     </w:tbl>
     <w:p>
       <w:pPr>
-        <w:divId w:val="1605377488"/>
+        <w:divId w:val="901448400"/>
         <w:rPr>
           <w:rFonts w:eastAsia="Times New Roman"/>
           <w:noProof/>
@@ -8226,7 +10061,7 @@
         </w:rPr>
       </w:pPr>
     </w:p>
-    <w:bookmarkEnd w:id="37"/>
+    <w:bookmarkEnd w:id="55"/>
     <w:p>
       <w:pPr>
         <w:pStyle w:val="4Text"/>
@@ -8255,7 +10090,7 @@
           <w:lang w:val="en-GB"/>
         </w:rPr>
       </w:pPr>
-      <w:bookmarkStart w:id="41" w:name="_Toc500074039"/>
+      <w:bookmarkStart w:id="59" w:name="_Toc500501799"/>
       <w:r>
         <w:rPr>
           <w:lang w:val="en-GB"/>
@@ -8263,7 +10098,7 @@
         <w:lastRenderedPageBreak/>
         <w:t>List of Figures</w:t>
       </w:r>
-      <w:bookmarkEnd w:id="41"/>
+      <w:bookmarkEnd w:id="59"/>
     </w:p>
     <w:p>
       <w:pPr>
@@ -8292,7 +10127,7 @@
         </w:rPr>
         <w:fldChar w:fldCharType="separate"/>
       </w:r>
-      <w:hyperlink r:id="rId23" w:anchor="_Toc500423166" w:history="1">
+      <w:hyperlink r:id="rId29" w:anchor="_Toc500501801" w:history="1">
         <w:r>
           <w:rPr>
             <w:rStyle w:val="Hyperlink"/>
@@ -8319,7 +10154,7 @@
             <w:noProof/>
             <w:webHidden/>
           </w:rPr>
-          <w:instrText xml:space="preserve"> PAGEREF _Toc500423166 \h </w:instrText>
+          <w:instrText xml:space="preserve"> PAGEREF _Toc500501801 \h </w:instrText>
         </w:r>
         <w:r>
           <w:rPr>
@@ -8352,6 +10187,432 @@
     </w:p>
     <w:p>
       <w:pPr>
+        <w:pStyle w:val="Abbildungsverzeichnis"/>
+        <w:tabs>
+          <w:tab w:val="right" w:pos="9062"/>
+        </w:tabs>
+        <w:rPr>
+          <w:rFonts w:asciiTheme="minorHAnsi" w:hAnsiTheme="minorHAnsi"/>
+          <w:noProof/>
+          <w:sz w:val="22"/>
+        </w:rPr>
+      </w:pPr>
+      <w:hyperlink w:anchor="_Toc500501802" w:history="1">
+        <w:r>
+          <w:rPr>
+            <w:rStyle w:val="Hyperlink"/>
+            <w:noProof/>
+            <w:lang w:val="en-US"/>
+          </w:rPr>
+          <w:t>Figure 2 – Example toast with error message</w:t>
+        </w:r>
+        <w:r>
+          <w:rPr>
+            <w:noProof/>
+            <w:webHidden/>
+          </w:rPr>
+          <w:tab/>
+        </w:r>
+        <w:r>
+          <w:rPr>
+            <w:noProof/>
+            <w:webHidden/>
+          </w:rPr>
+          <w:fldChar w:fldCharType="begin"/>
+        </w:r>
+        <w:r>
+          <w:rPr>
+            <w:noProof/>
+            <w:webHidden/>
+          </w:rPr>
+          <w:instrText xml:space="preserve"> PAGEREF _Toc500501802 \h </w:instrText>
+        </w:r>
+        <w:r>
+          <w:rPr>
+            <w:noProof/>
+            <w:webHidden/>
+          </w:rPr>
+        </w:r>
+        <w:r>
+          <w:rPr>
+            <w:noProof/>
+            <w:webHidden/>
+          </w:rPr>
+          <w:fldChar w:fldCharType="separate"/>
+        </w:r>
+        <w:r>
+          <w:rPr>
+            <w:noProof/>
+            <w:webHidden/>
+          </w:rPr>
+          <w:t>13</w:t>
+        </w:r>
+        <w:r>
+          <w:rPr>
+            <w:noProof/>
+            <w:webHidden/>
+          </w:rPr>
+          <w:fldChar w:fldCharType="end"/>
+        </w:r>
+      </w:hyperlink>
+    </w:p>
+    <w:p>
+      <w:pPr>
+        <w:pStyle w:val="Abbildungsverzeichnis"/>
+        <w:tabs>
+          <w:tab w:val="right" w:pos="9062"/>
+        </w:tabs>
+        <w:rPr>
+          <w:rFonts w:asciiTheme="minorHAnsi" w:hAnsiTheme="minorHAnsi"/>
+          <w:noProof/>
+          <w:sz w:val="22"/>
+        </w:rPr>
+      </w:pPr>
+      <w:hyperlink w:anchor="_Toc500501803" w:history="1">
+        <w:r>
+          <w:rPr>
+            <w:rStyle w:val="Hyperlink"/>
+            <w:noProof/>
+            <w:lang w:val="en-US"/>
+          </w:rPr>
+          <w:t>Figure 3 – Confirmation modal for deleting a project</w:t>
+        </w:r>
+        <w:r>
+          <w:rPr>
+            <w:noProof/>
+            <w:webHidden/>
+          </w:rPr>
+          <w:tab/>
+        </w:r>
+        <w:r>
+          <w:rPr>
+            <w:noProof/>
+            <w:webHidden/>
+          </w:rPr>
+          <w:fldChar w:fldCharType="begin"/>
+        </w:r>
+        <w:r>
+          <w:rPr>
+            <w:noProof/>
+            <w:webHidden/>
+          </w:rPr>
+          <w:instrText xml:space="preserve"> PAGEREF _Toc500501803 \h </w:instrText>
+        </w:r>
+        <w:r>
+          <w:rPr>
+            <w:noProof/>
+            <w:webHidden/>
+          </w:rPr>
+        </w:r>
+        <w:r>
+          <w:rPr>
+            <w:noProof/>
+            <w:webHidden/>
+          </w:rPr>
+          <w:fldChar w:fldCharType="separate"/>
+        </w:r>
+        <w:r>
+          <w:rPr>
+            <w:noProof/>
+            <w:webHidden/>
+          </w:rPr>
+          <w:t>13</w:t>
+        </w:r>
+        <w:r>
+          <w:rPr>
+            <w:noProof/>
+            <w:webHidden/>
+          </w:rPr>
+          <w:fldChar w:fldCharType="end"/>
+        </w:r>
+      </w:hyperlink>
+    </w:p>
+    <w:p>
+      <w:pPr>
+        <w:pStyle w:val="Abbildungsverzeichnis"/>
+        <w:tabs>
+          <w:tab w:val="right" w:pos="9062"/>
+        </w:tabs>
+        <w:rPr>
+          <w:rFonts w:asciiTheme="minorHAnsi" w:hAnsiTheme="minorHAnsi"/>
+          <w:noProof/>
+          <w:sz w:val="22"/>
+        </w:rPr>
+      </w:pPr>
+      <w:hyperlink w:anchor="_Toc500501804" w:history="1">
+        <w:r>
+          <w:rPr>
+            <w:rStyle w:val="Hyperlink"/>
+            <w:noProof/>
+            <w:lang w:val="en-US"/>
+          </w:rPr>
+          <w:t>Figure 4 – The menu bar on a desktop browser</w:t>
+        </w:r>
+        <w:r>
+          <w:rPr>
+            <w:noProof/>
+            <w:webHidden/>
+          </w:rPr>
+          <w:tab/>
+        </w:r>
+        <w:r>
+          <w:rPr>
+            <w:noProof/>
+            <w:webHidden/>
+          </w:rPr>
+          <w:fldChar w:fldCharType="begin"/>
+        </w:r>
+        <w:r>
+          <w:rPr>
+            <w:noProof/>
+            <w:webHidden/>
+          </w:rPr>
+          <w:instrText xml:space="preserve"> PAGEREF _Toc500501804 \h </w:instrText>
+        </w:r>
+        <w:r>
+          <w:rPr>
+            <w:noProof/>
+            <w:webHidden/>
+          </w:rPr>
+        </w:r>
+        <w:r>
+          <w:rPr>
+            <w:noProof/>
+            <w:webHidden/>
+          </w:rPr>
+          <w:fldChar w:fldCharType="separate"/>
+        </w:r>
+        <w:r>
+          <w:rPr>
+            <w:noProof/>
+            <w:webHidden/>
+          </w:rPr>
+          <w:t>14</w:t>
+        </w:r>
+        <w:r>
+          <w:rPr>
+            <w:noProof/>
+            <w:webHidden/>
+          </w:rPr>
+          <w:fldChar w:fldCharType="end"/>
+        </w:r>
+      </w:hyperlink>
+    </w:p>
+    <w:p>
+      <w:pPr>
+        <w:pStyle w:val="Abbildungsverzeichnis"/>
+        <w:tabs>
+          <w:tab w:val="right" w:pos="9062"/>
+        </w:tabs>
+        <w:rPr>
+          <w:rFonts w:asciiTheme="minorHAnsi" w:hAnsiTheme="minorHAnsi"/>
+          <w:noProof/>
+          <w:sz w:val="22"/>
+        </w:rPr>
+      </w:pPr>
+      <w:hyperlink w:anchor="_Toc500501805" w:history="1">
+        <w:r>
+          <w:rPr>
+            <w:rStyle w:val="Hyperlink"/>
+            <w:noProof/>
+            <w:lang w:val="en-US"/>
+          </w:rPr>
+          <w:t>Figure 5 – The log in page with username and password form and log in button</w:t>
+        </w:r>
+        <w:r>
+          <w:rPr>
+            <w:noProof/>
+            <w:webHidden/>
+          </w:rPr>
+          <w:tab/>
+        </w:r>
+        <w:r>
+          <w:rPr>
+            <w:noProof/>
+            <w:webHidden/>
+          </w:rPr>
+          <w:fldChar w:fldCharType="begin"/>
+        </w:r>
+        <w:r>
+          <w:rPr>
+            <w:noProof/>
+            <w:webHidden/>
+          </w:rPr>
+          <w:instrText xml:space="preserve"> PAGEREF _Toc500501805 \h </w:instrText>
+        </w:r>
+        <w:r>
+          <w:rPr>
+            <w:noProof/>
+            <w:webHidden/>
+          </w:rPr>
+        </w:r>
+        <w:r>
+          <w:rPr>
+            <w:noProof/>
+            <w:webHidden/>
+          </w:rPr>
+          <w:fldChar w:fldCharType="separate"/>
+        </w:r>
+        <w:r>
+          <w:rPr>
+            <w:noProof/>
+            <w:webHidden/>
+          </w:rPr>
+          <w:t>14</w:t>
+        </w:r>
+        <w:r>
+          <w:rPr>
+            <w:noProof/>
+            <w:webHidden/>
+          </w:rPr>
+          <w:fldChar w:fldCharType="end"/>
+        </w:r>
+      </w:hyperlink>
+    </w:p>
+    <w:p>
+      <w:pPr>
+        <w:pStyle w:val="Abbildungsverzeichnis"/>
+        <w:tabs>
+          <w:tab w:val="right" w:pos="9062"/>
+        </w:tabs>
+        <w:rPr>
+          <w:rFonts w:asciiTheme="minorHAnsi" w:hAnsiTheme="minorHAnsi"/>
+          <w:noProof/>
+          <w:sz w:val="22"/>
+        </w:rPr>
+      </w:pPr>
+      <w:hyperlink w:anchor="_Toc500501806" w:history="1">
+        <w:r>
+          <w:rPr>
+            <w:rStyle w:val="Hyperlink"/>
+            <w:noProof/>
+            <w:lang w:val="en-US"/>
+          </w:rPr>
+          <w:t>Figure 6 – The project dashboard with five project cards</w:t>
+        </w:r>
+        <w:r>
+          <w:rPr>
+            <w:noProof/>
+            <w:webHidden/>
+          </w:rPr>
+          <w:tab/>
+        </w:r>
+        <w:r>
+          <w:rPr>
+            <w:noProof/>
+            <w:webHidden/>
+          </w:rPr>
+          <w:fldChar w:fldCharType="begin"/>
+        </w:r>
+        <w:r>
+          <w:rPr>
+            <w:noProof/>
+            <w:webHidden/>
+          </w:rPr>
+          <w:instrText xml:space="preserve"> PAGEREF _Toc500501806 \h </w:instrText>
+        </w:r>
+        <w:r>
+          <w:rPr>
+            <w:noProof/>
+            <w:webHidden/>
+          </w:rPr>
+        </w:r>
+        <w:r>
+          <w:rPr>
+            <w:noProof/>
+            <w:webHidden/>
+          </w:rPr>
+          <w:fldChar w:fldCharType="separate"/>
+        </w:r>
+        <w:r>
+          <w:rPr>
+            <w:noProof/>
+            <w:webHidden/>
+          </w:rPr>
+          <w:t>15</w:t>
+        </w:r>
+        <w:r>
+          <w:rPr>
+            <w:noProof/>
+            <w:webHidden/>
+          </w:rPr>
+          <w:fldChar w:fldCharType="end"/>
+        </w:r>
+      </w:hyperlink>
+    </w:p>
+    <w:p>
+      <w:pPr>
+        <w:pStyle w:val="Abbildungsverzeichnis"/>
+        <w:tabs>
+          <w:tab w:val="right" w:pos="9062"/>
+        </w:tabs>
+        <w:rPr>
+          <w:rFonts w:asciiTheme="minorHAnsi" w:hAnsiTheme="minorHAnsi"/>
+          <w:noProof/>
+          <w:sz w:val="22"/>
+        </w:rPr>
+      </w:pPr>
+      <w:hyperlink w:anchor="_Toc500501807" w:history="1">
+        <w:r>
+          <w:rPr>
+            <w:rStyle w:val="Hyperlink"/>
+            <w:noProof/>
+            <w:lang w:val="en-US"/>
+          </w:rPr>
+          <w:t>Figure 7 – A project card at the dashboard page</w:t>
+        </w:r>
+        <w:r>
+          <w:rPr>
+            <w:noProof/>
+            <w:webHidden/>
+          </w:rPr>
+          <w:tab/>
+        </w:r>
+        <w:r>
+          <w:rPr>
+            <w:noProof/>
+            <w:webHidden/>
+          </w:rPr>
+          <w:fldChar w:fldCharType="begin"/>
+        </w:r>
+        <w:r>
+          <w:rPr>
+            <w:noProof/>
+            <w:webHidden/>
+          </w:rPr>
+          <w:instrText xml:space="preserve"> PAGEREF _Toc500501807 \h </w:instrText>
+        </w:r>
+        <w:r>
+          <w:rPr>
+            <w:noProof/>
+            <w:webHidden/>
+          </w:rPr>
+        </w:r>
+        <w:r>
+          <w:rPr>
+            <w:noProof/>
+            <w:webHidden/>
+          </w:rPr>
+          <w:fldChar w:fldCharType="separate"/>
+        </w:r>
+        <w:r>
+          <w:rPr>
+            <w:noProof/>
+            <w:webHidden/>
+          </w:rPr>
+          <w:t>16</w:t>
+        </w:r>
+        <w:r>
+          <w:rPr>
+            <w:noProof/>
+            <w:webHidden/>
+          </w:rPr>
+          <w:fldChar w:fldCharType="end"/>
+        </w:r>
+      </w:hyperlink>
+    </w:p>
+    <w:p>
+      <w:pPr>
         <w:pStyle w:val="4Text"/>
       </w:pPr>
       <w:r>
@@ -8373,7 +10634,7 @@
           <w:lang w:val="en-GB"/>
         </w:rPr>
       </w:pPr>
-      <w:bookmarkStart w:id="42" w:name="_Toc500074040"/>
+      <w:bookmarkStart w:id="60" w:name="_Toc500501800"/>
       <w:r>
         <w:rPr>
           <w:lang w:val="en-GB"/>
@@ -8381,7 +10642,7 @@
         <w:lastRenderedPageBreak/>
         <w:t>List of Tables</w:t>
       </w:r>
-      <w:bookmarkEnd w:id="42"/>
+      <w:bookmarkEnd w:id="60"/>
     </w:p>
     <w:p>
       <w:pPr>
@@ -8426,7 +10687,7 @@
       </w:r>
     </w:p>
     <w:sectPr>
-      <w:headerReference w:type="default" r:id="rId24"/>
+      <w:headerReference w:type="default" r:id="rId30"/>
       <w:type w:val="continuous"/>
       <w:pgSz w:w="11906" w:h="16838"/>
       <w:pgMar w:top="1417" w:right="1417" w:bottom="1134" w:left="1417" w:header="708" w:footer="708" w:gutter="0"/>
@@ -8749,27 +11010,14 @@
       </w:pBdr>
       <w:ind w:right="360"/>
     </w:pPr>
-    <w:r>
-      <w:fldChar w:fldCharType="begin"/>
-    </w:r>
-    <w:r>
-      <w:instrText xml:space="preserve"> STYLEREF  "[8] Über X"  \* MERGEFORMAT </w:instrText>
-    </w:r>
-    <w:r>
-      <w:fldChar w:fldCharType="separate"/>
-    </w:r>
-    <w:r>
-      <w:rPr>
-        <w:noProof/>
-      </w:rPr>
-      <w:t>Contents</w:t>
-    </w:r>
-    <w:r>
-      <w:rPr>
-        <w:noProof/>
-      </w:rPr>
-      <w:fldChar w:fldCharType="end"/>
-    </w:r>
+    <w:fldSimple w:instr=" STYLEREF  &quot;[8] Über X&quot;  \* MERGEFORMAT ">
+      <w:r>
+        <w:rPr>
+          <w:noProof/>
+        </w:rPr>
+        <w:t>Contents</w:t>
+      </w:r>
+    </w:fldSimple>
   </w:p>
 </w:hdr>
 </file>
@@ -8834,7 +11082,7 @@
         <w:noProof/>
       </w:rPr>
       <w:drawing>
-        <wp:anchor distT="0" distB="0" distL="114300" distR="114300" simplePos="0" relativeHeight="251660288" behindDoc="1" locked="0" layoutInCell="1" allowOverlap="1">
+        <wp:anchor distT="0" distB="0" distL="114300" distR="114300" simplePos="0" relativeHeight="251661312" behindDoc="1" locked="0" layoutInCell="1" allowOverlap="1">
           <wp:simplePos x="0" y="0"/>
           <wp:positionH relativeFrom="page">
             <wp:posOffset>288290</wp:posOffset>
@@ -8892,7 +11140,7 @@
         <w:noProof/>
       </w:rPr>
       <w:drawing>
-        <wp:anchor distT="0" distB="0" distL="114300" distR="114300" simplePos="0" relativeHeight="251657216" behindDoc="1" locked="0" layoutInCell="1" allowOverlap="1">
+        <wp:anchor distT="0" distB="0" distL="114300" distR="114300" simplePos="0" relativeHeight="251656192" behindDoc="1" locked="0" layoutInCell="1" allowOverlap="1">
           <wp:simplePos x="0" y="0"/>
           <wp:positionH relativeFrom="page">
             <wp:posOffset>288290</wp:posOffset>
@@ -8958,51 +11206,25 @@
         <w:bottom w:val="single" w:sz="4" w:space="1" w:color="auto"/>
       </w:pBdr>
     </w:pPr>
-    <w:r>
-      <w:fldChar w:fldCharType="begin"/>
-    </w:r>
-    <w:r>
-      <w:instrText xml:space="preserve"> STYLEREF  "Überschrift 1" \n  \* MERGEFORMAT </w:instrText>
-    </w:r>
-    <w:r>
-      <w:fldChar w:fldCharType="separate"/>
-    </w:r>
-    <w:r>
-      <w:rPr>
-        <w:noProof/>
-      </w:rPr>
-      <w:t>4</w:t>
-    </w:r>
-    <w:r>
-      <w:rPr>
-        <w:noProof/>
-      </w:rPr>
-      <w:fldChar w:fldCharType="end"/>
-    </w:r>
+    <w:fldSimple w:instr=" STYLEREF  &quot;Überschrift 1&quot; \n  \* MERGEFORMAT ">
+      <w:r>
+        <w:rPr>
+          <w:noProof/>
+        </w:rPr>
+        <w:t>4</w:t>
+      </w:r>
+    </w:fldSimple>
     <w:r>
       <w:t xml:space="preserve">. </w:t>
     </w:r>
-    <w:r>
-      <w:fldChar w:fldCharType="begin"/>
-    </w:r>
-    <w:r>
-      <w:instrText xml:space="preserve"> STYLEREF  "Überschrift 1"  \* MERGEFORMAT </w:instrText>
-    </w:r>
-    <w:r>
-      <w:fldChar w:fldCharType="separate"/>
-    </w:r>
-    <w:r>
-      <w:rPr>
-        <w:noProof/>
-      </w:rPr>
-      <w:t>Developers Perspective</w:t>
-    </w:r>
-    <w:r>
-      <w:rPr>
-        <w:noProof/>
-      </w:rPr>
-      <w:fldChar w:fldCharType="end"/>
-    </w:r>
+    <w:fldSimple w:instr=" STYLEREF  &quot;Überschrift 1&quot;  \* MERGEFORMAT ">
+      <w:r>
+        <w:rPr>
+          <w:noProof/>
+        </w:rPr>
+        <w:t>Developers Perspective</w:t>
+      </w:r>
+    </w:fldSimple>
     <w:r>
       <w:tab/>
     </w:r>
@@ -9022,7 +11244,7 @@
       <w:rPr>
         <w:noProof/>
       </w:rPr>
-      <w:t>14</w:t>
+      <w:t>17</w:t>
     </w:r>
     <w:r>
       <w:rPr>
@@ -9117,7 +11339,7 @@
         <w:rStyle w:val="Seitenzahl"/>
         <w:noProof/>
       </w:rPr>
-      <w:t>18</w:t>
+      <w:t>21</w:t>
     </w:r>
     <w:r>
       <w:rPr>
@@ -9134,54 +11356,25 @@
       </w:pBdr>
       <w:ind w:right="360"/>
     </w:pPr>
-    <w:r>
-      <w:fldChar w:fldCharType="begin"/>
-    </w:r>
-    <w:r>
-      <w:instrText xml:space="preserve"> STYLEREF  "Überschrift 1" \n  \* MERGEFORMAT </w:instrText>
-    </w:r>
-    <w:r>
-      <w:fldChar w:fldCharType="separate"/>
-    </w:r>
-    <w:r>
-      <w:rPr>
-        <w:noProof/>
-      </w:rPr>
-      <w:t>D</w:t>
-    </w:r>
-    <w:r>
-      <w:rPr>
-        <w:noProof/>
-      </w:rPr>
-      <w:fldChar w:fldCharType="end"/>
-    </w:r>
+    <w:fldSimple w:instr=" STYLEREF  &quot;Überschrift 1&quot; \n  \* MERGEFORMAT ">
+      <w:r>
+        <w:rPr>
+          <w:noProof/>
+        </w:rPr>
+        <w:t>D</w:t>
+      </w:r>
+    </w:fldSimple>
     <w:r>
       <w:t xml:space="preserve">. </w:t>
     </w:r>
-    <w:r>
-      <w:fldChar w:fldCharType="begin"/>
-    </w:r>
-    <w:r>
-      <w:instrText xml:space="preserve"> STYLE</w:instrText>
-    </w:r>
-    <w:r>
-      <w:instrText xml:space="preserve">REF  "Überschrift 1"  \* MERGEFORMAT </w:instrText>
-    </w:r>
-    <w:r>
-      <w:fldChar w:fldCharType="separate"/>
-    </w:r>
-    <w:r>
-      <w:rPr>
-        <w:noProof/>
-      </w:rPr>
-      <w:t>List of Tables</w:t>
-    </w:r>
-    <w:r>
-      <w:rPr>
-        <w:noProof/>
-      </w:rPr>
-      <w:fldChar w:fldCharType="end"/>
-    </w:r>
+    <w:fldSimple w:instr=" STYLEREF  &quot;Überschrift 1&quot;  \* MERGEFORMAT ">
+      <w:r>
+        <w:rPr>
+          <w:noProof/>
+        </w:rPr>
+        <w:t>List of Tables</w:t>
+      </w:r>
+    </w:fldSimple>
   </w:p>
   <w:p>
     <w:pPr>
@@ -11731,7 +13924,6 @@
   <w:style w:type="character" w:default="1" w:styleId="Absatz-Standardschriftart">
     <w:name w:val="Default Paragraph Font"/>
     <w:uiPriority w:val="1"/>
-    <w:semiHidden/>
     <w:unhideWhenUsed/>
   </w:style>
   <w:style w:type="table" w:default="1" w:styleId="NormaleTabelle">
@@ -14035,7 +16227,7 @@
     <w:charset w:val="00"/>
     <w:family w:val="roman"/>
     <w:pitch w:val="variable"/>
-    <w:sig w:usb0="E00002FF" w:usb1="400004FF" w:usb2="00000000" w:usb3="00000000" w:csb0="0000019F" w:csb1="00000000"/>
+    <w:sig w:usb0="E00006FF" w:usb1="400004FF" w:usb2="00000000" w:usb3="00000000" w:csb0="0000019F" w:csb1="00000000"/>
   </w:font>
   <w:font w:name="Tahoma">
     <w:panose1 w:val="020B0604030504040204"/>
@@ -14049,7 +16241,7 @@
     <w:charset w:val="00"/>
     <w:family w:val="roman"/>
     <w:pitch w:val="variable"/>
-    <w:sig w:usb0="E00002FF" w:usb1="420024FF" w:usb2="00000000" w:usb3="00000000" w:csb0="0000019F" w:csb1="00000000"/>
+    <w:sig w:usb0="E00006FF" w:usb1="420024FF" w:usb2="02000000" w:usb3="00000000" w:csb0="0000019F" w:csb1="00000000"/>
   </w:font>
   <w:font w:name="Verdana">
     <w:panose1 w:val="020B0604030504040204"/>
@@ -14100,6 +16292,7 @@
     <w:rsid w:val="00527C8B"/>
     <w:rsid w:val="00547944"/>
     <w:rsid w:val="005533F9"/>
+    <w:rsid w:val="00583360"/>
     <w:rsid w:val="005B5FB3"/>
     <w:rsid w:val="005D4755"/>
     <w:rsid w:val="006047A6"/>
@@ -15035,7 +17228,7 @@
 </file>
 
 <file path=customXml/itemProps2.xml><?xml version="1.0" encoding="utf-8"?>
-<ds:datastoreItem xmlns:ds="http://schemas.openxmlformats.org/officeDocument/2006/customXml" ds:itemID="{1BE6F601-219B-4D69-8FDF-04C1D68D5F3D}">
+<ds:datastoreItem xmlns:ds="http://schemas.openxmlformats.org/officeDocument/2006/customXml" ds:itemID="{3A4184B5-4128-4423-AF64-82EA69D82774}">
   <ds:schemaRefs>
     <ds:schemaRef ds:uri="http://schemas.openxmlformats.org/officeDocument/2006/bibliography"/>
   </ds:schemaRefs>

</xml_diff>

<commit_message>
added commas and began the developers guide
</commit_message>
<xml_diff>
--- a/Bachelorthesis.docx
+++ b/Bachelorthesis.docx
@@ -90,27 +90,15 @@
     <w:p>
       <w:pPr>
         <w:pStyle w:val="Textkrper"/>
-        <w:rPr>
-          <w:lang w:val="de-DE"/>
-        </w:rPr>
-      </w:pPr>
-      <w:r>
-        <w:rPr>
-          <w:lang w:val="de-DE"/>
-        </w:rPr>
+      </w:pPr>
+      <w:r>
         <w:t>Lukas Güldenhaupt</w:t>
       </w:r>
       <w:r>
-        <w:rPr>
-          <w:lang w:val="de-DE"/>
-        </w:rPr>
         <w:br/>
         <w:t xml:space="preserve">Matrikelnummer: </w:t>
       </w:r>
       <w:r>
-        <w:rPr>
-          <w:lang w:val="de-DE"/>
-        </w:rPr>
         <w:t>4571429</w:t>
       </w:r>
     </w:p>
@@ -161,33 +149,21 @@
     <w:p>
       <w:pPr>
         <w:pStyle w:val="4Text"/>
-        <w:rPr>
-          <w:lang w:val="de-DE"/>
-        </w:rPr>
       </w:pPr>
     </w:p>
     <w:p>
       <w:pPr>
         <w:pStyle w:val="4Text"/>
-        <w:rPr>
-          <w:lang w:val="de-DE"/>
-        </w:rPr>
       </w:pPr>
     </w:p>
     <w:p>
       <w:pPr>
         <w:pStyle w:val="4Text"/>
-        <w:rPr>
-          <w:lang w:val="de-DE"/>
-        </w:rPr>
       </w:pPr>
     </w:p>
     <w:p>
       <w:pPr>
         <w:pStyle w:val="4Text"/>
-        <w:rPr>
-          <w:lang w:val="de-DE"/>
-        </w:rPr>
       </w:pPr>
     </w:p>
     <w:p>
@@ -256,23 +232,7 @@
           <w:rFonts w:cs="Verdana"/>
           <w:bCs/>
         </w:rPr>
-        <w:t xml:space="preserve">Institute </w:t>
-      </w:r>
-      <w:proofErr w:type="spellStart"/>
-      <w:r>
-        <w:rPr>
-          <w:rFonts w:cs="Verdana"/>
-          <w:bCs/>
-        </w:rPr>
-        <w:t>for</w:t>
-      </w:r>
-      <w:proofErr w:type="spellEnd"/>
-      <w:r>
-        <w:rPr>
-          <w:rFonts w:cs="Verdana"/>
-          <w:bCs/>
-        </w:rPr>
-        <w:t xml:space="preserve"> Communications Technology </w:t>
+        <w:t xml:space="preserve">Institute for Communications Technology </w:t>
       </w:r>
     </w:p>
     <w:bookmarkEnd w:id="0"/>
@@ -302,21 +262,12 @@
           <w:bCs/>
         </w:rPr>
       </w:pPr>
-      <w:proofErr w:type="spellStart"/>
       <w:r>
         <w:rPr>
           <w:rFonts w:cs="Verdana"/>
           <w:bCs/>
         </w:rPr>
-        <w:t>Schleinitzstraße</w:t>
-      </w:r>
-      <w:proofErr w:type="spellEnd"/>
-      <w:r>
-        <w:rPr>
-          <w:rFonts w:cs="Verdana"/>
-          <w:bCs/>
-        </w:rPr>
-        <w:t xml:space="preserve"> 22 – 38106 Braunschweig</w:t>
+        <w:t>Schleinitzstraße 22 – 38106 Braunschweig</w:t>
       </w:r>
     </w:p>
     <w:p>
@@ -388,76 +339,42 @@
           <w:rFonts w:cs="Verdana"/>
           <w:bCs/>
         </w:rPr>
-        <w:t xml:space="preserve">Tim </w:t>
-      </w:r>
-      <w:proofErr w:type="spellStart"/>
+        <w:t>Tim Fingscheidt</w:t>
+      </w:r>
       <w:r>
         <w:rPr>
           <w:rFonts w:cs="Verdana"/>
           <w:bCs/>
         </w:rPr>
-        <w:t>Fingscheidt</w:t>
-      </w:r>
-      <w:proofErr w:type="spellEnd"/>
+        <w:br/>
+      </w:r>
       <w:r>
         <w:rPr>
           <w:rFonts w:cs="Verdana"/>
           <w:bCs/>
         </w:rPr>
-        <w:br/>
+        <w:t xml:space="preserve">Betreuer: </w:t>
       </w:r>
       <w:r>
         <w:rPr>
           <w:rFonts w:cs="Verdana"/>
           <w:bCs/>
         </w:rPr>
-        <w:t xml:space="preserve">Betreuer: </w:t>
+        <w:tab/>
       </w:r>
       <w:r>
         <w:rPr>
           <w:rFonts w:cs="Verdana"/>
           <w:bCs/>
         </w:rPr>
-        <w:tab/>
+        <w:t>Samy Elshamy</w:t>
       </w:r>
       <w:r>
         <w:rPr>
           <w:rFonts w:cs="Verdana"/>
           <w:bCs/>
         </w:rPr>
-        <w:t xml:space="preserve">Samy </w:t>
-      </w:r>
-      <w:proofErr w:type="spellStart"/>
-      <w:r>
-        <w:rPr>
-          <w:rFonts w:cs="Verdana"/>
-          <w:bCs/>
-        </w:rPr>
-        <w:t>Elshamy</w:t>
-      </w:r>
-      <w:proofErr w:type="spellEnd"/>
-      <w:r>
-        <w:rPr>
-          <w:rFonts w:cs="Verdana"/>
-          <w:bCs/>
-        </w:rPr>
-        <w:t xml:space="preserve">, </w:t>
-      </w:r>
-      <w:proofErr w:type="spellStart"/>
-      <w:r>
-        <w:rPr>
-          <w:rFonts w:cs="Verdana"/>
-          <w:bCs/>
-        </w:rPr>
-        <w:t>M.Sc</w:t>
-      </w:r>
-      <w:proofErr w:type="spellEnd"/>
-      <w:r>
-        <w:rPr>
-          <w:rFonts w:cs="Verdana"/>
-          <w:bCs/>
-        </w:rPr>
-        <w:t>.</w:t>
+        <w:t>, M.Sc.</w:t>
       </w:r>
     </w:p>
     <w:p>
@@ -836,43 +753,7 @@
           <w:sz w:val="28"/>
           <w:szCs w:val="24"/>
         </w:rPr>
-        <w:t xml:space="preserve">Development </w:t>
-      </w:r>
-      <w:proofErr w:type="spellStart"/>
-      <w:r>
-        <w:rPr>
-          <w:rFonts w:cs="Helvetica"/>
-          <w:sz w:val="28"/>
-          <w:szCs w:val="24"/>
-        </w:rPr>
-        <w:t>of</w:t>
-      </w:r>
-      <w:proofErr w:type="spellEnd"/>
-      <w:r>
-        <w:rPr>
-          <w:rFonts w:cs="Helvetica"/>
-          <w:sz w:val="28"/>
-          <w:szCs w:val="24"/>
-        </w:rPr>
-        <w:t xml:space="preserve"> an Administrative Web Frontend </w:t>
-      </w:r>
-      <w:proofErr w:type="spellStart"/>
-      <w:r>
-        <w:rPr>
-          <w:rFonts w:cs="Helvetica"/>
-          <w:sz w:val="28"/>
-          <w:szCs w:val="24"/>
-        </w:rPr>
-        <w:t>for</w:t>
-      </w:r>
-      <w:proofErr w:type="spellEnd"/>
-      <w:r>
-        <w:rPr>
-          <w:rFonts w:cs="Helvetica"/>
-          <w:sz w:val="28"/>
-          <w:szCs w:val="24"/>
-        </w:rPr>
-        <w:t xml:space="preserve"> Deep Learning Research</w:t>
+        <w:t>Development of an Administrative Web Frontend for Deep Learning Research</w:t>
       </w:r>
       <w:r>
         <w:rPr>
@@ -1129,37 +1010,22 @@
     <w:p>
       <w:pPr>
         <w:pStyle w:val="4Text"/>
-        <w:rPr>
-          <w:lang w:val="de-DE"/>
-        </w:rPr>
       </w:pPr>
     </w:p>
     <w:p>
       <w:pPr>
         <w:pStyle w:val="4Text"/>
-        <w:rPr>
-          <w:lang w:val="de-DE"/>
-        </w:rPr>
-      </w:pPr>
-      <w:r>
-        <w:rPr>
-          <w:lang w:val="de-DE"/>
-        </w:rPr>
+      </w:pPr>
+      <w:r>
         <w:t>Keywords</w:t>
       </w:r>
       <w:r>
-        <w:rPr>
-          <w:lang w:val="de-DE"/>
-        </w:rPr>
         <w:t xml:space="preserve">:  </w:t>
       </w:r>
     </w:p>
     <w:p>
       <w:pPr>
         <w:pStyle w:val="4Text"/>
-        <w:rPr>
-          <w:lang w:val="de-DE"/>
-        </w:rPr>
       </w:pPr>
     </w:p>
     <w:p>
@@ -5369,7 +5235,13 @@
         <w:pStyle w:val="4Text"/>
       </w:pPr>
       <w:r>
-        <w:t>Since the basic idea of this tool is to give a lasting web frontend for the institute a good choice of what software to use is essential. Therefore</w:t>
+        <w:t>Since the basic idea of this tool is to give a lasting web frontend for the institute</w:t>
+      </w:r>
+      <w:r>
+        <w:t>,</w:t>
+      </w:r>
+      <w:r>
+        <w:t xml:space="preserve"> a good choice of what software to use is essential. Therefore</w:t>
       </w:r>
       <w:r>
         <w:t>, for client and server-</w:t>
@@ -5537,7 +5409,13 @@
         <w:t xml:space="preserve"> together</w:t>
       </w:r>
       <w:r>
-        <w:t xml:space="preserve">. We could build the web server and client completely from scratch but Meteor and Angular provide an overall good structure and a solid </w:t>
+        <w:t>. We could build the web server and client completely from scratch</w:t>
+      </w:r>
+      <w:r>
+        <w:t>,</w:t>
+      </w:r>
+      <w:r>
+        <w:t xml:space="preserve"> but Meteor and Angular provide an overall good structure and a solid </w:t>
       </w:r>
       <w:r>
         <w:t>base</w:t>
@@ -5755,7 +5633,19 @@
         <w:t>.</w:t>
       </w:r>
       <w:r>
-        <w:t xml:space="preserve"> This is what makes our application very reactive. Meteor uses data on the wire, sending not HTML to the client but data which </w:t>
+        <w:t xml:space="preserve"> This is what makes our application very reactive. Meteor uses data on the wire, sending not </w:t>
+      </w:r>
+      <w:r>
+        <w:t xml:space="preserve">Hypertext Markup Language (HTML) </w:t>
+      </w:r>
+      <w:r>
+        <w:t>to the client</w:t>
+      </w:r>
+      <w:r>
+        <w:t>,</w:t>
+      </w:r>
+      <w:r>
+        <w:t xml:space="preserve"> but data which </w:t>
       </w:r>
       <w:r>
         <w:t>is</w:t>
@@ -5922,7 +5812,19 @@
         <w:t>where</w:t>
       </w:r>
       <w:r>
-        <w:t xml:space="preserve"> NodeJS installed </w:t>
+        <w:t xml:space="preserve"> NodeJS</w:t>
+      </w:r>
+      <w:r>
+        <w:t xml:space="preserve"> is</w:t>
+      </w:r>
+      <w:r>
+        <w:t xml:space="preserve"> installed</w:t>
+      </w:r>
+      <w:r>
+        <w:t>,</w:t>
+      </w:r>
+      <w:r>
+        <w:t xml:space="preserve"> </w:t>
       </w:r>
       <w:r>
         <w:t>a</w:t>
@@ -5943,6 +5845,7 @@
       </w:pPr>
       <w:bookmarkStart w:id="6" w:name="_Toc503013866"/>
       <w:r>
+        <w:lastRenderedPageBreak/>
         <w:t>Client</w:t>
       </w:r>
       <w:r>
@@ -6039,37 +5942,28 @@
         <w:t>.</w:t>
       </w:r>
       <w:r>
-        <w:t xml:space="preserve"> Angular makes client development across all platforms possible. It grants </w:t>
-      </w:r>
-      <w:r>
-        <w:lastRenderedPageBreak/>
-        <w:t>fast speed and good performance and allows us to extend the template language</w:t>
+        <w:t xml:space="preserve"> Angular makes client development across all platforms possible. It grants fast speed and good performance and allows us to extend the template language</w:t>
       </w:r>
       <w:r>
         <w:t xml:space="preserve"> </w:t>
       </w:r>
       <w:r>
-        <w:t xml:space="preserve">Hypertext </w:t>
-      </w:r>
-      <w:proofErr w:type="spellStart"/>
-      <w:r>
-        <w:t>Markup</w:t>
-      </w:r>
-      <w:proofErr w:type="spellEnd"/>
-      <w:r>
-        <w:t xml:space="preserve"> Language </w:t>
-      </w:r>
-      <w:r>
-        <w:t>(</w:t>
-      </w:r>
-      <w:r>
         <w:t>HTML</w:t>
       </w:r>
       <w:r>
-        <w:t>)</w:t>
-      </w:r>
-      <w:r>
-        <w:t xml:space="preserve"> with our own written components. Nearly every web IDE supports Angular to give the user syntax</w:t>
+        <w:t xml:space="preserve"> with our own written components. Nearly every </w:t>
+      </w:r>
+      <w:r>
+        <w:t>i</w:t>
+      </w:r>
+      <w:r>
+        <w:t>ntegrated development environment</w:t>
+      </w:r>
+      <w:r>
+        <w:t xml:space="preserve"> (IDE) for web development </w:t>
+      </w:r>
+      <w:r>
+        <w:t>supports Angular to give the user syntax</w:t>
       </w:r>
       <w:r>
         <w:t xml:space="preserve"> </w:t>
@@ -6146,7 +6040,19 @@
         <w:pStyle w:val="4Text"/>
       </w:pPr>
       <w:r>
-        <w:t xml:space="preserve">We chose MongoDB as database. It is a strong and popular no-SQL, document driven database. Even with large data sets it scales very well and provides high performance. Unlike in SQL an entity is represented by a collection which contains documents as its entries. A document is very similar to a JSON-Object </w:t>
+        <w:t>We chose MongoDB as database. It is a strong and popular no-SQL, document driven database. Even with large data sets</w:t>
+      </w:r>
+      <w:r>
+        <w:t>,</w:t>
+      </w:r>
+      <w:r>
+        <w:t xml:space="preserve"> it scales very well and provides high performance. Unlike in SQL</w:t>
+      </w:r>
+      <w:r>
+        <w:t>,</w:t>
+      </w:r>
+      <w:r>
+        <w:t xml:space="preserve"> an entity is represented by a collection which contains documents as its entries. A document is very similar to a JSON-Object </w:t>
       </w:r>
       <w:r>
         <w:t xml:space="preserve">(JavaScript Object Notation </w:t>
@@ -6203,7 +6109,13 @@
         <w:t xml:space="preserve">) </w:t>
       </w:r>
       <w:r>
-        <w:t xml:space="preserve">and can be easily read and modified. Thanks to the flexibility of MongoDB we can design our collections freely and </w:t>
+        <w:t>and can be easily read and modified. Thanks to the flexibility of MongoDB</w:t>
+      </w:r>
+      <w:r>
+        <w:t>,</w:t>
+      </w:r>
+      <w:r>
+        <w:t xml:space="preserve"> we can design our collections freely and </w:t>
       </w:r>
       <w:r>
         <w:t xml:space="preserve">edit them with small effort, without losing our existing data. We can define the basic structure of a document and </w:t>
@@ -6357,21 +6269,13 @@
         <w:t>continue with</w:t>
       </w:r>
       <w:r>
-        <w:t xml:space="preserve"> the data-handling and the </w:t>
-      </w:r>
-      <w:proofErr w:type="gramStart"/>
-      <w:r>
-        <w:t>server</w:t>
+        <w:t xml:space="preserve"> the data-handling and the server</w:t>
       </w:r>
       <w:r>
         <w:t xml:space="preserve"> </w:t>
       </w:r>
       <w:r>
-        <w:t>side</w:t>
-      </w:r>
-      <w:proofErr w:type="gramEnd"/>
-      <w:r>
-        <w:t xml:space="preserve"> structures.</w:t>
+        <w:t>side structures.</w:t>
       </w:r>
     </w:p>
     <w:p>
@@ -6389,7 +6293,13 @@
         <w:pStyle w:val="4Text"/>
       </w:pPr>
       <w:r>
-        <w:t xml:space="preserve">Both our client and our server almost fully consist of </w:t>
+        <w:t>Both</w:t>
+      </w:r>
+      <w:r>
+        <w:t>,</w:t>
+      </w:r>
+      <w:r>
+        <w:t xml:space="preserve"> our client and our server almost fully consist of </w:t>
       </w:r>
       <w:r>
         <w:t>JS</w:t>
@@ -6470,15 +6380,7 @@
         <w:t xml:space="preserve">S </w:t>
       </w:r>
       <w:r>
-        <w:t xml:space="preserve">is </w:t>
-      </w:r>
-      <w:proofErr w:type="gramStart"/>
-      <w:r>
-        <w:t>similar to</w:t>
-      </w:r>
-      <w:proofErr w:type="gramEnd"/>
-      <w:r>
-        <w:t xml:space="preserve"> C or Java, which makes it easy to understand for everyone who has </w:t>
+        <w:t xml:space="preserve">is similar to C or Java, which makes it easy to understand for everyone who has </w:t>
       </w:r>
       <w:r>
         <w:t>some experience in coding</w:t>
@@ -6580,14 +6482,12 @@
       <w:r>
         <w:t xml:space="preserve">o declare a variable, you can choose between </w:t>
       </w:r>
-      <w:proofErr w:type="spellStart"/>
       <w:r>
         <w:rPr>
           <w:i/>
         </w:rPr>
         <w:t>var</w:t>
       </w:r>
-      <w:proofErr w:type="spellEnd"/>
       <w:r>
         <w:t xml:space="preserve">, </w:t>
       </w:r>
@@ -6600,14 +6500,12 @@
       <w:r>
         <w:t xml:space="preserve"> and </w:t>
       </w:r>
-      <w:proofErr w:type="spellStart"/>
       <w:r>
         <w:rPr>
           <w:i/>
         </w:rPr>
         <w:t>const</w:t>
       </w:r>
-      <w:proofErr w:type="spellEnd"/>
       <w:r>
         <w:rPr>
           <w:i/>
@@ -6620,14 +6518,12 @@
       <w:r>
         <w:t xml:space="preserve"> Each keyword has a different function or scope. To declare a variable globally you chose </w:t>
       </w:r>
-      <w:proofErr w:type="spellStart"/>
       <w:r>
         <w:rPr>
           <w:i/>
         </w:rPr>
         <w:t>var</w:t>
       </w:r>
-      <w:proofErr w:type="spellEnd"/>
       <w:r>
         <w:t xml:space="preserve">, to declare a variable scoped between to curly brackets </w:t>
       </w:r>
@@ -6646,16 +6542,26 @@
       <w:r>
         <w:t xml:space="preserve"> </w:t>
       </w:r>
-      <w:proofErr w:type="spellStart"/>
       <w:r>
         <w:rPr>
           <w:i/>
         </w:rPr>
         <w:t>const</w:t>
       </w:r>
-      <w:proofErr w:type="spellEnd"/>
-      <w:r>
-        <w:t xml:space="preserve"> is the keyword to go. These keywords are helpful in some way but when it comes to huge applications with data-handling and complex functions a better approach is needed. Fortunately, Angular uses an extension called Typescript</w:t>
+      <w:r>
+        <w:t xml:space="preserve"> is the keyword to go. These keywords are helpful in some way</w:t>
+      </w:r>
+      <w:r>
+        <w:t>,</w:t>
+      </w:r>
+      <w:r>
+        <w:t xml:space="preserve"> but when it comes to huge applications with data-handling and complex functions</w:t>
+      </w:r>
+      <w:r>
+        <w:t>,</w:t>
+      </w:r>
+      <w:r>
+        <w:t xml:space="preserve"> a better approach is needed. Fortunately, Angular uses an extension called Typescript</w:t>
       </w:r>
       <w:r>
         <w:t xml:space="preserve"> </w:t>
@@ -6718,7 +6624,13 @@
         <w:t xml:space="preserve">. Typescript </w:t>
       </w:r>
       <w:r>
-        <w:t xml:space="preserve">compiles to JS </w:t>
+        <w:t>compiles to JS</w:t>
+      </w:r>
+      <w:r>
+        <w:t>,</w:t>
+      </w:r>
+      <w:r>
+        <w:t xml:space="preserve"> </w:t>
       </w:r>
       <w:r>
         <w:t>which</w:t>
@@ -6742,10 +6654,22 @@
         <w:t>,</w:t>
       </w:r>
       <w:r>
-        <w:t xml:space="preserve"> bringing this java like structure to the whole project. With Typescript the code is much more readable, clearer and </w:t>
-      </w:r>
-      <w:r>
-        <w:t>close to Java</w:t>
+        <w:t xml:space="preserve"> bringing this java</w:t>
+      </w:r>
+      <w:r>
+        <w:t>-</w:t>
+      </w:r>
+      <w:r>
+        <w:t xml:space="preserve">like structure to the whole project. With Typescript the code is much more readable, clearer and </w:t>
+      </w:r>
+      <w:r>
+        <w:t>close</w:t>
+      </w:r>
+      <w:r>
+        <w:t>r</w:t>
+      </w:r>
+      <w:r>
+        <w:t xml:space="preserve"> to Java</w:t>
       </w:r>
       <w:r>
         <w:t xml:space="preserve">. </w:t>
@@ -6799,9 +6723,6 @@
     <w:p>
       <w:pPr>
         <w:pStyle w:val="4Text"/>
-        <w:rPr>
-          <w:lang w:val="en-US"/>
-        </w:rPr>
       </w:pPr>
       <w:r>
         <w:t xml:space="preserve">Angular offers a system to encapsulate logically independent code. </w:t>
@@ -6809,68 +6730,34 @@
       <w:r>
         <w:t xml:space="preserve">These blocks of functionality are called </w:t>
       </w:r>
-      <w:proofErr w:type="spellStart"/>
       <w:r>
         <w:rPr>
           <w:i/>
         </w:rPr>
         <w:t>NgModules</w:t>
       </w:r>
-      <w:proofErr w:type="spellEnd"/>
       <w:r>
         <w:t xml:space="preserve">. </w:t>
       </w:r>
       <w:r>
-        <w:rPr>
-          <w:lang w:val="en-US"/>
-        </w:rPr>
         <w:t xml:space="preserve">The root of our web application is the </w:t>
       </w:r>
-      <w:proofErr w:type="spellStart"/>
       <w:r>
         <w:rPr>
           <w:i/>
-          <w:lang w:val="en-US"/>
         </w:rPr>
         <w:t>AppModule</w:t>
       </w:r>
-      <w:proofErr w:type="spellEnd"/>
-      <w:r>
-        <w:rPr>
-          <w:lang w:val="en-US"/>
-        </w:rPr>
+      <w:r>
         <w:t xml:space="preserve"> w</w:t>
       </w:r>
       <w:r>
-        <w:rPr>
-          <w:lang w:val="en-US"/>
-        </w:rPr>
-        <w:t xml:space="preserve">hich contains </w:t>
-      </w:r>
-      <w:proofErr w:type="gramStart"/>
-      <w:r>
-        <w:rPr>
-          <w:lang w:val="en-US"/>
-        </w:rPr>
-        <w:t>all of</w:t>
-      </w:r>
-      <w:proofErr w:type="gramEnd"/>
-      <w:r>
-        <w:rPr>
-          <w:lang w:val="en-US"/>
-        </w:rPr>
-        <w:t xml:space="preserve"> our classes, services and helpers. </w:t>
-      </w:r>
-      <w:r>
-        <w:rPr>
-          <w:lang w:val="en-US"/>
-        </w:rPr>
+        <w:t xml:space="preserve">hich contains all of our classes, services and helpers. </w:t>
+      </w:r>
+      <w:r>
         <w:t xml:space="preserve">Every module has a configuration file, where the </w:t>
       </w:r>
       <w:r>
-        <w:rPr>
-          <w:lang w:val="en-US"/>
-        </w:rPr>
         <w:lastRenderedPageBreak/>
         <w:t>routes, the declarations for components, providers like services and other imported modules are configured.</w:t>
       </w:r>
@@ -6948,30 +6835,32 @@
         <w:t>application</w:t>
       </w:r>
       <w:r>
-        <w:t xml:space="preserve"> as a single page with one module which contains one master component, the </w:t>
-      </w:r>
-      <w:proofErr w:type="spellStart"/>
+        <w:t xml:space="preserve"> as a single page with one module</w:t>
+      </w:r>
+      <w:r>
+        <w:t>,</w:t>
+      </w:r>
+      <w:r>
+        <w:t xml:space="preserve"> which contains one master component, the </w:t>
+      </w:r>
       <w:r>
         <w:rPr>
           <w:i/>
         </w:rPr>
         <w:t>AppComponent</w:t>
       </w:r>
-      <w:proofErr w:type="spellEnd"/>
       <w:r>
         <w:t xml:space="preserve">. All other components are children of </w:t>
       </w:r>
       <w:r>
         <w:t xml:space="preserve">the </w:t>
       </w:r>
-      <w:proofErr w:type="spellStart"/>
       <w:r>
         <w:rPr>
           <w:i/>
         </w:rPr>
         <w:t>AppComponent</w:t>
       </w:r>
-      <w:proofErr w:type="spellEnd"/>
       <w:r>
         <w:t xml:space="preserve">. This has the strategic benefit </w:t>
       </w:r>
@@ -6979,7 +6868,13 @@
         <w:t>that styles get inherited and pages obtain a unified appearance</w:t>
       </w:r>
       <w:r>
-        <w:t>. With that we can have a head navigation and basic menu features, no matter what other component is loaded currently. In extension to that, there are no big interruptions when switching the view, because it all relies on the same base module and component.</w:t>
+        <w:t>. With that</w:t>
+      </w:r>
+      <w:r>
+        <w:t>,</w:t>
+      </w:r>
+      <w:r>
+        <w:t xml:space="preserve"> we can have a head navigation and basic menu features, no matter what other component is loaded currently. In extension to that, there are no big interruptions when switching the view, because it all relies on the same base module and component.</w:t>
       </w:r>
     </w:p>
     <w:p>
@@ -7003,7 +6898,25 @@
         <w:pStyle w:val="4Text"/>
       </w:pPr>
       <w:r>
-        <w:t>We decided to store all component parts in a single folder to keep the overview. Components consist mostly of three parts: template, style and the component itself written in TypeScript. The template written in HTML defines the basic structure of the view. Together with the style written in S</w:t>
+        <w:t>We decided to store all component parts in a single folder to keep the overview. Components consist mostly of three parts: template, style and the component itself</w:t>
+      </w:r>
+      <w:r>
+        <w:t>,</w:t>
+      </w:r>
+      <w:r>
+        <w:t xml:space="preserve"> written in TypeScript. The template</w:t>
+      </w:r>
+      <w:r>
+        <w:t>,</w:t>
+      </w:r>
+      <w:r>
+        <w:t xml:space="preserve"> written in HTML</w:t>
+      </w:r>
+      <w:r>
+        <w:t>,</w:t>
+      </w:r>
+      <w:r>
+        <w:t xml:space="preserve"> defines the basic structure of the view. Together with the style written in S</w:t>
       </w:r>
       <w:r>
         <w:t>A</w:t>
@@ -7075,21 +6988,13 @@
         <w:t xml:space="preserve"> functionality. </w:t>
       </w:r>
       <w:r>
-        <w:t xml:space="preserve">Thanks to </w:t>
-      </w:r>
-      <w:proofErr w:type="spellStart"/>
-      <w:r>
-        <w:t>Angular</w:t>
+        <w:t>Thanks to Angular</w:t>
       </w:r>
       <w:r>
         <w:t>’</w:t>
       </w:r>
       <w:r>
-        <w:t>s</w:t>
-      </w:r>
-      <w:proofErr w:type="spellEnd"/>
-      <w:r>
-        <w:t xml:space="preserve"> component construct the application can be easily extended by further features.</w:t>
+        <w:t>s component construct the application can be easily extended by further features.</w:t>
       </w:r>
     </w:p>
     <w:p>
@@ -7115,14 +7020,12 @@
       <w:r>
         <w:t xml:space="preserve">The </w:t>
       </w:r>
-      <w:proofErr w:type="spellStart"/>
       <w:r>
         <w:rPr>
           <w:i/>
         </w:rPr>
         <w:t>AppComponent</w:t>
       </w:r>
-      <w:proofErr w:type="spellEnd"/>
       <w:r>
         <w:rPr>
           <w:i/>
@@ -7175,35 +7078,31 @@
         <w:t>‘</w:t>
       </w:r>
       <w:r>
-        <w:t>/</w:t>
-      </w:r>
-      <w:proofErr w:type="spellStart"/>
-      <w:r>
-        <w:t>dashboar</w:t>
-      </w:r>
-      <w:proofErr w:type="spellEnd"/>
+        <w:t>/dashboar</w:t>
+      </w:r>
+      <w:r>
+        <w:t>d</w:t>
+      </w:r>
       <w:r>
         <w:t>’</w:t>
       </w:r>
       <w:r>
         <w:t xml:space="preserve"> and the component to the </w:t>
       </w:r>
-      <w:proofErr w:type="spellStart"/>
       <w:r>
         <w:rPr>
           <w:i/>
         </w:rPr>
-        <w:t>DashboardComponent</w:t>
-      </w:r>
-      <w:proofErr w:type="spellEnd"/>
-      <w:r>
-        <w:rPr>
-          <w:i/>
-        </w:rPr>
-        <w:t xml:space="preserve">. </w:t>
-      </w:r>
-      <w:r>
-        <w:t xml:space="preserve">To show the view simply navigate to it </w:t>
+        <w:t xml:space="preserve">DashboardComponent. </w:t>
+      </w:r>
+      <w:r>
+        <w:t>To show the view</w:t>
+      </w:r>
+      <w:r>
+        <w:t>,</w:t>
+      </w:r>
+      <w:r>
+        <w:t xml:space="preserve"> simply navigate to it </w:t>
       </w:r>
       <w:r>
         <w:t>with</w:t>
@@ -7221,7 +7120,13 @@
         <w:t xml:space="preserve"> of the server</w:t>
       </w:r>
       <w:r>
-        <w:t>. This way we can have the benefits of a single page website without losing control over the navigation</w:t>
+        <w:t>. This way</w:t>
+      </w:r>
+      <w:r>
+        <w:t>,</w:t>
+      </w:r>
+      <w:r>
+        <w:t xml:space="preserve"> we can have the benefits of a single page website without losing control over the navigation</w:t>
       </w:r>
       <w:r>
         <w:t>.</w:t>
@@ -7254,135 +7159,125 @@
         </w:rPr>
       </w:pPr>
       <w:r>
-        <w:t xml:space="preserve">As mentioned before we can secure our website or single components with guards. </w:t>
+        <w:t>As mentioned before</w:t>
+      </w:r>
+      <w:r>
+        <w:t>,</w:t>
+      </w:r>
+      <w:r>
+        <w:t xml:space="preserve"> we can secure our website or single components with guards. </w:t>
       </w:r>
       <w:r>
         <w:t xml:space="preserve">Guards get called whenever someone tries to go to a different page or view. In our application all Components besides the </w:t>
       </w:r>
-      <w:proofErr w:type="spellStart"/>
       <w:r>
         <w:rPr>
           <w:i/>
         </w:rPr>
-        <w:t>LoginComponent</w:t>
-      </w:r>
-      <w:proofErr w:type="spellEnd"/>
+        <w:t xml:space="preserve">LoginComponent </w:t>
+      </w:r>
+      <w:r>
+        <w:rPr>
+          <w:lang w:val="en-US"/>
+        </w:rPr>
+        <w:t>are n</w:t>
+      </w:r>
+      <w:r>
+        <w:rPr>
+          <w:lang w:val="en-US"/>
+        </w:rPr>
+        <w:t xml:space="preserve">ot </w:t>
+      </w:r>
+      <w:r>
+        <w:rPr>
+          <w:lang w:val="en-US"/>
+        </w:rPr>
+        <w:t>accessible</w:t>
+      </w:r>
+      <w:r>
+        <w:rPr>
+          <w:lang w:val="en-US"/>
+        </w:rPr>
+        <w:t xml:space="preserve"> when the user is not logged in</w:t>
+      </w:r>
+      <w:r>
+        <w:rPr>
+          <w:lang w:val="en-US"/>
+        </w:rPr>
+        <w:t>.</w:t>
+      </w:r>
+    </w:p>
+    <w:p>
+      <w:pPr>
+        <w:pStyle w:val="berschrift2"/>
+      </w:pPr>
+      <w:bookmarkStart w:id="14" w:name="_Toc503013873"/>
+      <w:r>
+        <w:t>Data-handling</w:t>
+      </w:r>
+      <w:bookmarkEnd w:id="14"/>
+    </w:p>
+    <w:p>
+      <w:pPr>
+        <w:pStyle w:val="4Text"/>
+      </w:pPr>
+      <w:r>
+        <w:t xml:space="preserve">There are two important parts to differentiate when talking about the data-handling in the project. The first part is the data stored in the database, which we extract using services. The second part is the design of the individual types and classes we created. When getting data from the database we cast them to match our types, classes or interfaces. In this chapter we take a look at the data model lying behind our database, how we distribute the data between our components and </w:t>
+      </w:r>
+      <w:r>
+        <w:t>at</w:t>
+      </w:r>
+      <w:r>
+        <w:t xml:space="preserve"> Observables, which are a powerful extension from another package called </w:t>
+      </w:r>
       <w:r>
         <w:rPr>
           <w:i/>
         </w:rPr>
-        <w:t xml:space="preserve"> </w:t>
-      </w:r>
-      <w:r>
-        <w:rPr>
-          <w:lang w:val="en-US"/>
-        </w:rPr>
-        <w:t>are n</w:t>
-      </w:r>
-      <w:r>
-        <w:rPr>
-          <w:lang w:val="en-US"/>
-        </w:rPr>
-        <w:t xml:space="preserve">ot </w:t>
-      </w:r>
-      <w:r>
-        <w:rPr>
-          <w:lang w:val="en-US"/>
-        </w:rPr>
-        <w:t>accessible</w:t>
-      </w:r>
-      <w:r>
-        <w:rPr>
-          <w:lang w:val="en-US"/>
-        </w:rPr>
-        <w:t xml:space="preserve"> when the user is not logged in</w:t>
-      </w:r>
-      <w:r>
-        <w:rPr>
-          <w:lang w:val="en-US"/>
-        </w:rPr>
+        <w:t>RXJS</w:t>
+      </w:r>
+      <w:r>
         <w:t>.</w:t>
       </w:r>
     </w:p>
     <w:p>
       <w:pPr>
-        <w:pStyle w:val="berschrift2"/>
-      </w:pPr>
-      <w:bookmarkStart w:id="14" w:name="_Toc503013873"/>
-      <w:r>
-        <w:t>Data-handling</w:t>
-      </w:r>
-      <w:bookmarkEnd w:id="14"/>
+        <w:pStyle w:val="berschrift3"/>
+        <w:rPr>
+          <w:lang w:val="en-GB"/>
+        </w:rPr>
+      </w:pPr>
+      <w:bookmarkStart w:id="15" w:name="_Toc503013874"/>
+      <w:r>
+        <w:rPr>
+          <w:lang w:val="en-GB"/>
+        </w:rPr>
+        <w:t xml:space="preserve">Data </w:t>
+      </w:r>
+      <w:r>
+        <w:rPr>
+          <w:lang w:val="en-GB"/>
+        </w:rPr>
+        <w:t>M</w:t>
+      </w:r>
+      <w:r>
+        <w:rPr>
+          <w:lang w:val="en-GB"/>
+        </w:rPr>
+        <w:t>odel</w:t>
+      </w:r>
+      <w:bookmarkEnd w:id="15"/>
     </w:p>
     <w:p>
       <w:pPr>
         <w:pStyle w:val="4Text"/>
       </w:pPr>
       <w:r>
-        <w:t xml:space="preserve">There are two important parts to differentiate when talking about the data-handling in the project. The first part is the data stored in the database, which we extract using services. The second part is the design of the individual types and classes we created. When getting data from the database we cast them to match our types, classes or interfaces. In this chapter we </w:t>
-      </w:r>
-      <w:proofErr w:type="gramStart"/>
-      <w:r>
-        <w:t>take a look</w:t>
-      </w:r>
-      <w:proofErr w:type="gramEnd"/>
-      <w:r>
-        <w:t xml:space="preserve"> at the data model lying behind our database, how we distribute the data between our components and </w:t>
-      </w:r>
-      <w:r>
-        <w:t>at</w:t>
-      </w:r>
-      <w:r>
-        <w:t xml:space="preserve"> Observables, which are a powerful extension from another package called </w:t>
-      </w:r>
-      <w:r>
-        <w:rPr>
-          <w:i/>
-        </w:rPr>
-        <w:t>RXJS</w:t>
-      </w:r>
-      <w:r>
-        <w:t>.</w:t>
-      </w:r>
-    </w:p>
-    <w:p>
-      <w:pPr>
-        <w:pStyle w:val="berschrift3"/>
-        <w:rPr>
-          <w:lang w:val="en-GB"/>
-        </w:rPr>
-      </w:pPr>
-      <w:bookmarkStart w:id="15" w:name="_Toc503013874"/>
-      <w:r>
-        <w:rPr>
-          <w:lang w:val="en-GB"/>
-        </w:rPr>
-        <w:t xml:space="preserve">Data </w:t>
-      </w:r>
-      <w:r>
-        <w:rPr>
-          <w:lang w:val="en-GB"/>
-        </w:rPr>
-        <w:t>M</w:t>
-      </w:r>
-      <w:r>
-        <w:rPr>
-          <w:lang w:val="en-GB"/>
-        </w:rPr>
-        <w:t>odel</w:t>
-      </w:r>
-      <w:bookmarkEnd w:id="15"/>
-    </w:p>
-    <w:p>
-      <w:pPr>
-        <w:pStyle w:val="4Text"/>
-      </w:pPr>
-      <w:r>
         <w:rPr>
           <w:noProof/>
         </w:rPr>
         <w:drawing>
-          <wp:anchor distT="0" distB="0" distL="114300" distR="114300" simplePos="0" relativeHeight="251658752" behindDoc="1" locked="0" layoutInCell="1" allowOverlap="1">
+          <wp:anchor distT="0" distB="0" distL="114300" distR="114300" simplePos="0" relativeHeight="251658240" behindDoc="1" locked="0" layoutInCell="1" allowOverlap="1">
             <wp:simplePos x="0" y="0"/>
             <wp:positionH relativeFrom="column">
               <wp:posOffset>130810</wp:posOffset>
@@ -7447,7 +7342,7 @@
             <v:stroke joinstyle="miter"/>
             <v:path gradientshapeok="t" o:connecttype="rect"/>
           </v:shapetype>
-          <v:shape id="_x0000_s1026" type="#_x0000_t202" style="position:absolute;left:0;text-align:left;margin-left:-.05pt;margin-top:361.6pt;width:468.25pt;height:26.5pt;z-index:251661312;mso-position-horizontal-relative:text;mso-position-vertical-relative:text" stroked="f">
+          <v:shape id="_x0000_s1026" type="#_x0000_t202" style="position:absolute;margin-left:-.05pt;margin-top:361.6pt;width:468.25pt;height:26.5pt;z-index:251661312;mso-position-horizontal-relative:text;mso-position-vertical-relative:text" stroked="f">
             <v:textbox style="mso-next-textbox:#_x0000_s1026;mso-fit-shape-to-text:t" inset="0,0,0,0">
               <w:txbxContent>
                 <w:p>
@@ -7475,22 +7370,9 @@
                     </w:r>
                   </w:fldSimple>
                   <w:r>
-                    <w:t xml:space="preserve"> - Abstract </w:t>
-                  </w:r>
-                  <w:proofErr w:type="spellStart"/>
-                  <w:r>
-                    <w:t>data</w:t>
-                  </w:r>
-                  <w:proofErr w:type="spellEnd"/>
-                  <w:r>
-                    <w:t xml:space="preserve"> </w:t>
-                  </w:r>
-                  <w:proofErr w:type="spellStart"/>
-                  <w:r>
-                    <w:t>model</w:t>
+                    <w:t xml:space="preserve"> - Abstract data model</w:t>
                   </w:r>
                   <w:bookmarkEnd w:id="16"/>
-                  <w:proofErr w:type="spellEnd"/>
                 </w:p>
               </w:txbxContent>
             </v:textbox>
@@ -7511,15 +7393,7 @@
         <w:t>can</w:t>
       </w:r>
       <w:r>
-        <w:t xml:space="preserve"> guarantee </w:t>
-      </w:r>
-      <w:proofErr w:type="gramStart"/>
-      <w:r>
-        <w:t>more straight</w:t>
-      </w:r>
-      <w:proofErr w:type="gramEnd"/>
-      <w:r>
-        <w:t xml:space="preserve"> forward code which is better to understand.</w:t>
+        <w:t xml:space="preserve"> guarantee more straight forward code which is better to understand.</w:t>
       </w:r>
       <w:r>
         <w:t xml:space="preserve"> In the following section we will explain how the data we need to persist in our application is stored.</w:t>
@@ -7547,24 +7421,14 @@
       <w:r>
         <w:t xml:space="preserve">The one big entity we are building around is a </w:t>
       </w:r>
-      <w:proofErr w:type="spellStart"/>
       <w:r>
         <w:rPr>
           <w:i/>
         </w:rPr>
         <w:t>ConfigSet</w:t>
       </w:r>
-      <w:proofErr w:type="spellEnd"/>
-      <w:r>
-        <w:t xml:space="preserve">. </w:t>
-      </w:r>
-      <w:proofErr w:type="spellStart"/>
-      <w:r>
-        <w:t>ConfigSets</w:t>
-      </w:r>
-      <w:proofErr w:type="spellEnd"/>
-      <w:r>
-        <w:t xml:space="preserve"> will be created when uploading a configuration file, containing parameters and</w:t>
+      <w:r>
+        <w:t>. ConfigSets will be created when uploading a configuration file, containing parameters and</w:t>
       </w:r>
       <w:r>
         <w:t xml:space="preserve"> results</w:t>
@@ -7581,15 +7445,7 @@
         <w:pStyle w:val="4Text"/>
       </w:pPr>
       <w:r>
-        <w:t xml:space="preserve">Together with the extracted information an id, the creator’s id, a name and a description are saved in the </w:t>
-      </w:r>
-      <w:proofErr w:type="spellStart"/>
-      <w:r>
-        <w:t>ConfigSet</w:t>
-      </w:r>
-      <w:proofErr w:type="spellEnd"/>
-      <w:r>
-        <w:t xml:space="preserve"> collection as a document. </w:t>
+        <w:t xml:space="preserve">Together with the extracted information an id, the creator’s id, a name and a description are saved in the ConfigSet collection as a document. </w:t>
       </w:r>
     </w:p>
     <w:p>
@@ -7597,15 +7453,7 @@
         <w:pStyle w:val="4Text"/>
       </w:pPr>
       <w:r>
-        <w:t xml:space="preserve">For better management of the configurations, every </w:t>
-      </w:r>
-      <w:proofErr w:type="spellStart"/>
-      <w:r>
-        <w:t>ConfigSet</w:t>
-      </w:r>
-      <w:proofErr w:type="spellEnd"/>
-      <w:r>
-        <w:t xml:space="preserve"> is related to a project, which can be created by any user. A project has a name, an id, an optional description, the creator’s id and a mapping id. With the creator’s id we can ensure that every user has his own projects and configuration files, where no one else can manipulate or delete his work.</w:t>
+        <w:t>For better management of the configurations, every ConfigSet is related to a project, which can be created by any user. A project has a name, an id, an optional description, the creator’s id and a mapping id. With the creator’s id we can ensure that every user has his own projects and configuration files, where no one else can manipulate or delete his work.</w:t>
       </w:r>
     </w:p>
     <w:p>
@@ -7669,15 +7517,7 @@
         <w:pStyle w:val="4Text"/>
       </w:pPr>
       <w:r>
-        <w:t xml:space="preserve">For every collection in our database we have a data service in our application to control the data flow. A data service handles the queries and distributes the documents to the components. The most common queries are those to create a new document and update or delete an existing one. Every data service has a reference to the collection, for example the </w:t>
-      </w:r>
-      <w:proofErr w:type="spellStart"/>
-      <w:r>
-        <w:t>ConfigSet</w:t>
-      </w:r>
-      <w:proofErr w:type="spellEnd"/>
-      <w:r>
-        <w:t xml:space="preserve"> data service </w:t>
+        <w:t xml:space="preserve">For every collection in our database we have a data service in our application to control the data flow. A data service handles the queries and distributes the documents to the components. The most common queries are those to create a new document and update or delete an existing one. Every data service has a reference to the collection, for example the ConfigSet data service </w:t>
       </w:r>
       <w:r>
         <w:t>has a reference to the config-set-collection. The client as well as the server are aware of all collections. However, the queries are only made on client side.</w:t>
@@ -7689,31 +7529,7 @@
       </w:pPr>
       <w:r>
         <w:lastRenderedPageBreak/>
-        <w:t xml:space="preserve">When the user creates a new </w:t>
-      </w:r>
-      <w:proofErr w:type="spellStart"/>
-      <w:r>
-        <w:t>ConfigSet</w:t>
-      </w:r>
-      <w:proofErr w:type="spellEnd"/>
-      <w:r>
-        <w:t xml:space="preserve"> by adding a configuration file to a project, the </w:t>
-      </w:r>
-      <w:proofErr w:type="spellStart"/>
-      <w:r>
-        <w:t>ConfigSet</w:t>
-      </w:r>
-      <w:proofErr w:type="spellEnd"/>
-      <w:r>
-        <w:t xml:space="preserve"> data service will call the query to create a new document. When the document was successfully created the MongoDB will return the id of the new </w:t>
-      </w:r>
-      <w:proofErr w:type="spellStart"/>
-      <w:r>
-        <w:t>ConfigSet</w:t>
-      </w:r>
-      <w:proofErr w:type="spellEnd"/>
-      <w:r>
-        <w:t>, which then will be returned to the application to inform the user about the success or failure.</w:t>
+        <w:t>When the user creates a new ConfigSet by adding a configuration file to a project, the ConfigSet data service will call the query to create a new document. When the document was successfully created the MongoDB will return the id of the new ConfigSet, which then will be returned to the application to inform the user about the success or failure.</w:t>
       </w:r>
     </w:p>
     <w:p>
@@ -7823,16 +7639,8 @@
         <w:rPr>
           <w:i/>
         </w:rPr>
-        <w:t>accounts-</w:t>
-      </w:r>
-      <w:proofErr w:type="spellStart"/>
-      <w:r>
-        <w:rPr>
-          <w:i/>
-        </w:rPr>
-        <w:t>ldap</w:t>
-      </w:r>
-      <w:proofErr w:type="spellEnd"/>
+        <w:t>accounts-ldap</w:t>
+      </w:r>
       <w:r>
         <w:t xml:space="preserve"> is needed. With this</w:t>
       </w:r>
@@ -7870,7 +7678,6 @@
         <w:lastRenderedPageBreak/>
         <w:t xml:space="preserve">Users </w:t>
       </w:r>
-      <w:proofErr w:type="spellStart"/>
       <w:r>
         <w:t>P</w:t>
       </w:r>
@@ -7878,7 +7685,6 @@
         <w:t>erspective</w:t>
       </w:r>
       <w:bookmarkEnd w:id="22"/>
-      <w:proofErr w:type="spellEnd"/>
     </w:p>
     <w:p>
       <w:pPr>
@@ -8179,26 +7985,13 @@
         <w:t>.</w:t>
       </w:r>
       <w:r>
-        <w:t xml:space="preserve"> When </w:t>
-      </w:r>
-      <w:proofErr w:type="gramStart"/>
-      <w:r>
-        <w:t>a modal opens</w:t>
-      </w:r>
-      <w:proofErr w:type="gramEnd"/>
+        <w:t xml:space="preserve"> When a modal opens</w:t>
+      </w:r>
       <w:r>
         <w:t>,</w:t>
       </w:r>
       <w:r>
-        <w:t xml:space="preserve"> the background gets dimmed and a card will pop up, containing the information. Some </w:t>
-      </w:r>
-      <w:proofErr w:type="spellStart"/>
-      <w:r>
-        <w:t>modals</w:t>
-      </w:r>
-      <w:proofErr w:type="spellEnd"/>
-      <w:r>
-        <w:t xml:space="preserve"> can be dismissed by clicking on the dimmed background, causing nothing to happen. Others containing more important information</w:t>
+        <w:t xml:space="preserve"> the background gets dimmed and a card will pop up, containing the information. Some modals can be dismissed by clicking on the dimmed background, causing nothing to happen. Others containing more important information</w:t>
       </w:r>
       <w:r>
         <w:t>,</w:t>
@@ -8542,15 +8335,7 @@
         <w:t xml:space="preserve"> who have an account at the institutes LDAP system.</w:t>
       </w:r>
       <w:r>
-        <w:t xml:space="preserve"> </w:t>
-      </w:r>
-      <w:proofErr w:type="gramStart"/>
-      <w:r>
-        <w:t>In order to</w:t>
-      </w:r>
-      <w:proofErr w:type="gramEnd"/>
-      <w:r>
-        <w:t xml:space="preserve"> use any functions or see the work of others a user has to log in first. When visiting the website, the user gets redirected to the log in page</w:t>
+        <w:t xml:space="preserve"> In order to use any functions or see the work of others a user has to log in first. When visiting the website, the user gets redirected to the log in page</w:t>
       </w:r>
       <w:r>
         <w:t xml:space="preserve"> (see </w:t>
@@ -8904,16 +8689,11 @@
         <w:t xml:space="preserve">A project is like a folder for configuration files. It has a name and an optional description and contains all the configuration files related to that project. Because every configuration file needs a project, it is essential to create one first before uploading files. Creating a project is a short procedure. </w:t>
       </w:r>
       <w:r>
-        <w:t xml:space="preserve">On the top right corner of the dashboard page is the add project button. When pushing the button, </w:t>
-      </w:r>
-      <w:proofErr w:type="gramStart"/>
-      <w:r>
-        <w:t>a modal</w:t>
+        <w:t>On the top right corner of the dashboard page is the add project button. When pushing the button, a modal</w:t>
       </w:r>
       <w:r>
         <w:t xml:space="preserve"> opens</w:t>
       </w:r>
-      <w:proofErr w:type="gramEnd"/>
       <w:r>
         <w:t xml:space="preserve"> (see </w:t>
       </w:r>
@@ -9235,23 +9015,7 @@
         <w:pStyle w:val="4Text"/>
       </w:pPr>
       <w:r>
-        <w:t xml:space="preserve">There are two buttons on this card, the first one to edit the name and the description, and the second one for deleting the project and </w:t>
-      </w:r>
-      <w:proofErr w:type="gramStart"/>
-      <w:r>
-        <w:t>all of</w:t>
-      </w:r>
-      <w:proofErr w:type="gramEnd"/>
-      <w:r>
-        <w:t xml:space="preserve"> the configuration files it potentially contains. </w:t>
-      </w:r>
-      <w:proofErr w:type="gramStart"/>
-      <w:r>
-        <w:t>In order to</w:t>
-      </w:r>
-      <w:proofErr w:type="gramEnd"/>
-      <w:r>
-        <w:t xml:space="preserve"> change the project’s name or description, the user has to click on the edit symbol. After </w:t>
+        <w:t xml:space="preserve">There are two buttons on this card, the first one to edit the name and the description, and the second one for deleting the project and all of the configuration files it potentially contains. In order to change the project’s name or description, the user has to click on the edit symbol. After </w:t>
       </w:r>
       <w:r>
         <w:t>checking if the user is the owner of the project and allowed to edit it</w:t>
@@ -9263,15 +9027,7 @@
         <w:t xml:space="preserve"> which looks</w:t>
       </w:r>
       <w:r>
-        <w:t xml:space="preserve"> </w:t>
-      </w:r>
-      <w:proofErr w:type="gramStart"/>
-      <w:r>
-        <w:t>similar to</w:t>
-      </w:r>
-      <w:proofErr w:type="gramEnd"/>
-      <w:r>
-        <w:t xml:space="preserve"> the creation modal, where the name and description can be modified and saved. </w:t>
+        <w:t xml:space="preserve"> similar to the creation modal, where the name and description can be modified and saved. </w:t>
       </w:r>
       <w:r>
         <w:t>When the user is not allowed to edit the project, an information toast will be displayed saying, that he is not permitted.</w:t>
@@ -9311,15 +9067,7 @@
         <w:fldChar w:fldCharType="end"/>
       </w:r>
       <w:r>
-        <w:t xml:space="preserve">). When he confirms the deletion, the project and </w:t>
-      </w:r>
-      <w:proofErr w:type="gramStart"/>
-      <w:r>
-        <w:t>all of</w:t>
-      </w:r>
-      <w:proofErr w:type="gramEnd"/>
-      <w:r>
-        <w:t xml:space="preserve"> the related configuration files will be deleted from the database.</w:t>
+        <w:t>). When he confirms the deletion, the project and all of the related configuration files will be deleted from the database.</w:t>
       </w:r>
     </w:p>
     <w:p>
@@ -9570,15 +9318,7 @@
         <w:fldChar w:fldCharType="end"/>
       </w:r>
       <w:r>
-        <w:t xml:space="preserve">). If the application </w:t>
-      </w:r>
-      <w:proofErr w:type="gramStart"/>
-      <w:r>
-        <w:t>is able to</w:t>
-      </w:r>
-      <w:proofErr w:type="gramEnd"/>
-      <w:r>
-        <w:t xml:space="preserve"> find </w:t>
+        <w:t xml:space="preserve">). If the application is able to find </w:t>
       </w:r>
       <w:r>
         <w:lastRenderedPageBreak/>
@@ -9587,14 +9327,12 @@
       <w:r>
         <w:t xml:space="preserve">as a </w:t>
       </w:r>
-      <w:proofErr w:type="spellStart"/>
       <w:r>
         <w:rPr>
           <w:i/>
         </w:rPr>
         <w:t>ConfigSet</w:t>
       </w:r>
-      <w:proofErr w:type="spellEnd"/>
       <w:r>
         <w:t xml:space="preserve"> </w:t>
       </w:r>
@@ -9604,31 +9342,21 @@
       <w:r>
         <w:t xml:space="preserve">By default, the uploaded file name will be chosen as the </w:t>
       </w:r>
-      <w:proofErr w:type="spellStart"/>
       <w:r>
         <w:rPr>
           <w:i/>
         </w:rPr>
+        <w:t xml:space="preserve">ConfigSet </w:t>
+      </w:r>
+      <w:r>
+        <w:t xml:space="preserve">name and the file creation date is used as a description. Furthermore, the name and description of a </w:t>
+      </w:r>
+      <w:r>
+        <w:rPr>
+          <w:i/>
+        </w:rPr>
         <w:t>ConfigSet</w:t>
       </w:r>
-      <w:proofErr w:type="spellEnd"/>
-      <w:r>
-        <w:rPr>
-          <w:i/>
-        </w:rPr>
-        <w:t xml:space="preserve"> </w:t>
-      </w:r>
-      <w:r>
-        <w:t xml:space="preserve">name and the file creation date is used as a description. Furthermore, the name and description of a </w:t>
-      </w:r>
-      <w:proofErr w:type="spellStart"/>
-      <w:r>
-        <w:rPr>
-          <w:i/>
-        </w:rPr>
-        <w:t>ConfigSet</w:t>
-      </w:r>
-      <w:proofErr w:type="spellEnd"/>
       <w:r>
         <w:t xml:space="preserve"> can be edited by clicking on the edit button in the table.</w:t>
       </w:r>
@@ -9872,24 +9600,16 @@
         </w:rPr>
       </w:pPr>
       <w:bookmarkStart w:id="50" w:name="_Toc503013887"/>
-      <w:proofErr w:type="spellStart"/>
       <w:r>
         <w:rPr>
           <w:lang w:val="en-US"/>
         </w:rPr>
-        <w:t>ConfigSet</w:t>
-      </w:r>
-      <w:proofErr w:type="spellEnd"/>
+        <w:t xml:space="preserve">ConfigSet </w:t>
+      </w:r>
       <w:r>
         <w:rPr>
           <w:lang w:val="en-US"/>
         </w:rPr>
-        <w:t xml:space="preserve"> </w:t>
-      </w:r>
-      <w:r>
-        <w:rPr>
-          <w:lang w:val="en-US"/>
-        </w:rPr>
         <w:t>Table</w:t>
       </w:r>
       <w:bookmarkEnd w:id="50"/>
@@ -9899,23 +9619,7 @@
         <w:pStyle w:val="4Text"/>
       </w:pPr>
       <w:r>
-        <w:t xml:space="preserve">Every project’s </w:t>
-      </w:r>
-      <w:proofErr w:type="spellStart"/>
-      <w:r>
-        <w:t>ConfigSet</w:t>
-      </w:r>
-      <w:proofErr w:type="spellEnd"/>
-      <w:r>
-        <w:t xml:space="preserve"> is displayed at the list or table in the </w:t>
-      </w:r>
-      <w:proofErr w:type="spellStart"/>
-      <w:r>
-        <w:t>center</w:t>
-      </w:r>
-      <w:proofErr w:type="spellEnd"/>
-      <w:r>
-        <w:t xml:space="preserve"> of the project page. This list can be filtered, which is explained in section </w:t>
+        <w:t xml:space="preserve">Every project’s ConfigSet is displayed at the list or table in the center of the project page. This list can be filtered, which is explained in section </w:t>
       </w:r>
       <w:r>
         <w:fldChar w:fldCharType="begin"/>
@@ -10079,101 +9783,61 @@
         <w:rPr>
           <w:lang w:val="en-US"/>
         </w:rPr>
-        <w:t xml:space="preserve"> – </w:t>
-      </w:r>
-      <w:proofErr w:type="spellStart"/>
+        <w:t xml:space="preserve"> – ConfigSet table settings w</w:t>
+      </w:r>
       <w:r>
         <w:rPr>
           <w:lang w:val="en-US"/>
         </w:rPr>
+        <w:t>ith column picker and pagination settings</w:t>
+      </w:r>
+      <w:bookmarkEnd w:id="52"/>
+    </w:p>
+    <w:p>
+      <w:pPr>
+        <w:pStyle w:val="4Text"/>
+      </w:pPr>
+      <w:r>
+        <w:t>Every column, except for the ‘Actions’ column can be selected or deselected. The number of shown entries per page can be adjusted, as well as the option to jump to the top of the page, when opening a new one. The table settings are saved with the user’s profile for every project.</w:t>
+      </w:r>
+    </w:p>
+    <w:p>
+      <w:pPr>
+        <w:pStyle w:val="4Text"/>
+      </w:pPr>
+      <w:r>
+        <w:t>Entries in the table can be highlighted by clicking on them. Another click will remove the highlight effect. A double click on a ConfigSet will direct the user to the ConfgiSet page.</w:t>
+      </w:r>
+    </w:p>
+    <w:p>
+      <w:pPr>
+        <w:pStyle w:val="berschrift3"/>
+        <w:rPr>
+          <w:lang w:val="en-US"/>
+        </w:rPr>
+      </w:pPr>
+      <w:bookmarkStart w:id="53" w:name="_Toc503013888"/>
+      <w:r>
+        <w:rPr>
+          <w:lang w:val="en-US"/>
+        </w:rPr>
+        <w:t>ConfigSet Page</w:t>
+      </w:r>
+      <w:bookmarkEnd w:id="53"/>
+    </w:p>
+    <w:p>
+      <w:pPr>
+        <w:pStyle w:val="4Text"/>
+      </w:pPr>
+      <w:r>
+        <w:t xml:space="preserve">At a </w:t>
+      </w:r>
+      <w:r>
+        <w:rPr>
+          <w:i/>
+        </w:rPr>
         <w:t>ConfigSet</w:t>
       </w:r>
-      <w:proofErr w:type="spellEnd"/>
-      <w:r>
-        <w:rPr>
-          <w:lang w:val="en-US"/>
-        </w:rPr>
-        <w:t xml:space="preserve"> table settings w</w:t>
-      </w:r>
-      <w:r>
-        <w:rPr>
-          <w:lang w:val="en-US"/>
-        </w:rPr>
-        <w:t>ith column picker and pagination settings</w:t>
-      </w:r>
-      <w:bookmarkEnd w:id="52"/>
-    </w:p>
-    <w:p>
-      <w:pPr>
-        <w:pStyle w:val="4Text"/>
-      </w:pPr>
-      <w:r>
-        <w:t>Every column, except for the ‘Actions’ column can be selected or deselected. The number of shown entries per page can be adjusted, as well as the option to jump to the top of the page, when opening a new one. The table settings are saved with the user’s profile for every project.</w:t>
-      </w:r>
-    </w:p>
-    <w:p>
-      <w:pPr>
-        <w:pStyle w:val="4Text"/>
-      </w:pPr>
-      <w:r>
-        <w:t xml:space="preserve">Entries in the table can be highlighted by clicking on them. Another click will remove the highlight effect. A double click on a </w:t>
-      </w:r>
-      <w:proofErr w:type="spellStart"/>
-      <w:r>
-        <w:t>ConfigSet</w:t>
-      </w:r>
-      <w:proofErr w:type="spellEnd"/>
-      <w:r>
-        <w:t xml:space="preserve"> will direct the user to the </w:t>
-      </w:r>
-      <w:proofErr w:type="spellStart"/>
-      <w:r>
-        <w:t>ConfgiSet</w:t>
-      </w:r>
-      <w:proofErr w:type="spellEnd"/>
-      <w:r>
-        <w:t xml:space="preserve"> page.</w:t>
-      </w:r>
-    </w:p>
-    <w:p>
-      <w:pPr>
-        <w:pStyle w:val="berschrift3"/>
-        <w:rPr>
-          <w:lang w:val="en-US"/>
-        </w:rPr>
-      </w:pPr>
-      <w:bookmarkStart w:id="53" w:name="_Toc503013888"/>
-      <w:proofErr w:type="spellStart"/>
-      <w:r>
-        <w:rPr>
-          <w:lang w:val="en-US"/>
-        </w:rPr>
-        <w:t>ConfigSet</w:t>
-      </w:r>
-      <w:proofErr w:type="spellEnd"/>
-      <w:r>
-        <w:rPr>
-          <w:lang w:val="en-US"/>
-        </w:rPr>
-        <w:t xml:space="preserve"> Page</w:t>
-      </w:r>
-      <w:bookmarkEnd w:id="53"/>
-    </w:p>
-    <w:p>
-      <w:pPr>
-        <w:pStyle w:val="4Text"/>
-      </w:pPr>
-      <w:r>
-        <w:t xml:space="preserve">At a </w:t>
-      </w:r>
-      <w:proofErr w:type="spellStart"/>
-      <w:r>
-        <w:rPr>
-          <w:i/>
-        </w:rPr>
-        <w:t>ConfigSet</w:t>
-      </w:r>
-      <w:proofErr w:type="spellEnd"/>
       <w:r>
         <w:t xml:space="preserve"> page (see </w:t>
       </w:r>
@@ -10203,35 +9867,25 @@
         <w:fldChar w:fldCharType="end"/>
       </w:r>
       <w:r>
-        <w:t>) unnecessary parameters can be deleted and the results can be seen and extracted as a Scalable Vector Graphic (</w:t>
-      </w:r>
-      <w:proofErr w:type="spellStart"/>
-      <w:r>
+        <w:t>) unnecessary parameters can be deleted and the results can be seen and extracted as a Scalable Vector Graphic (svg).</w:t>
+      </w:r>
+      <w:r>
+        <w:t xml:space="preserve"> </w:t>
+      </w:r>
+    </w:p>
+    <w:p>
+      <w:pPr>
+        <w:pStyle w:val="4Text"/>
+      </w:pPr>
+      <w:r>
+        <w:t xml:space="preserve">If the application found valid results in the uploaded configuration file, they will be displayed as a multiline chart at the top of the page. The y axis represents the accuracy and the x axis the epoch. Every training set is shown as a line. The chart diagram can be downloaded as a </w:t>
+      </w:r>
+      <w:r>
+        <w:rPr>
+          <w:i/>
+        </w:rPr>
         <w:t>svg</w:t>
       </w:r>
-      <w:proofErr w:type="spellEnd"/>
-      <w:r>
-        <w:t>).</w:t>
-      </w:r>
-      <w:r>
-        <w:t xml:space="preserve"> </w:t>
-      </w:r>
-    </w:p>
-    <w:p>
-      <w:pPr>
-        <w:pStyle w:val="4Text"/>
-      </w:pPr>
-      <w:r>
-        <w:t xml:space="preserve">If the application found valid results in the uploaded configuration file, they will be displayed as a multiline chart at the top of the page. The y axis represents the accuracy and the x axis the epoch. Every training set is shown as a line. The chart diagram can be downloaded as a </w:t>
-      </w:r>
-      <w:proofErr w:type="spellStart"/>
-      <w:r>
-        <w:rPr>
-          <w:i/>
-        </w:rPr>
-        <w:t>svg</w:t>
-      </w:r>
-      <w:proofErr w:type="spellEnd"/>
       <w:r>
         <w:rPr>
           <w:i/>
@@ -10335,104 +9989,162 @@
         <w:rPr>
           <w:lang w:val="en-US"/>
         </w:rPr>
-        <w:t xml:space="preserve"> – A </w:t>
-      </w:r>
-      <w:proofErr w:type="spellStart"/>
-      <w:r>
-        <w:rPr>
-          <w:lang w:val="en-US"/>
+        <w:t xml:space="preserve"> – A ConfigSet page</w:t>
+      </w:r>
+      <w:bookmarkEnd w:id="55"/>
+    </w:p>
+    <w:p>
+      <w:pPr>
+        <w:pStyle w:val="4Text"/>
+      </w:pPr>
+      <w:r>
+        <w:t>Every found parameter-value pair is shown at the bottom of the page. The table can be sorted by parameter or value by clicking on the column header. Each parameter-value pair that is not necessary can be deleted by clicking on the delete button</w:t>
+      </w:r>
+      <w:r>
+        <w:t xml:space="preserve"> if the current user is creator of the </w:t>
+      </w:r>
+      <w:r>
+        <w:rPr>
+          <w:i/>
         </w:rPr>
         <w:t>ConfigSet</w:t>
       </w:r>
-      <w:proofErr w:type="spellEnd"/>
-      <w:r>
-        <w:rPr>
-          <w:lang w:val="en-US"/>
-        </w:rPr>
-        <w:t xml:space="preserve"> page</w:t>
-      </w:r>
-      <w:bookmarkEnd w:id="55"/>
+      <w:r>
+        <w:t>. After confirmation from the user, the action will be executed.</w:t>
+      </w:r>
+    </w:p>
+    <w:p>
+      <w:pPr>
+        <w:pStyle w:val="berschrift3"/>
+        <w:rPr>
+          <w:lang w:val="en-GB"/>
+        </w:rPr>
+      </w:pPr>
+      <w:bookmarkStart w:id="56" w:name="_Toc503013889"/>
+      <w:r>
+        <w:rPr>
+          <w:lang w:val="en-GB"/>
+        </w:rPr>
+        <w:t>Mappings</w:t>
+      </w:r>
+      <w:bookmarkEnd w:id="56"/>
     </w:p>
     <w:p>
       <w:pPr>
         <w:pStyle w:val="4Text"/>
       </w:pPr>
       <w:r>
-        <w:t>Every found parameter-value pair is shown at the bottom of the page. The table can be sorted by parameter or value by clicking on the column header. Each parameter-value pair that is not necessary can be deleted by clicking on the delete button</w:t>
-      </w:r>
-      <w:r>
-        <w:t xml:space="preserve"> if the current user is creator of the </w:t>
-      </w:r>
-      <w:proofErr w:type="spellStart"/>
+        <w:t xml:space="preserve">One of the basic features of the application is to filter between different </w:t>
+      </w:r>
       <w:r>
         <w:rPr>
           <w:i/>
         </w:rPr>
+        <w:t>ConfigSets</w:t>
+      </w:r>
+      <w:r>
+        <w:t xml:space="preserve"> in a project, to compare the accuracy, or the loss. </w:t>
+      </w:r>
+      <w:r>
+        <w:t xml:space="preserve">In order to filter those, all </w:t>
+      </w:r>
+      <w:r>
+        <w:rPr>
+          <w:i/>
+        </w:rPr>
+        <w:t xml:space="preserve">ConfigSets </w:t>
+      </w:r>
+      <w:r>
+        <w:t xml:space="preserve">within a project must fit the same criteria. To accomplish that, a </w:t>
+      </w:r>
+      <w:r>
+        <w:rPr>
+          <w:i/>
+        </w:rPr>
+        <w:t xml:space="preserve">Mapping </w:t>
+      </w:r>
+      <w:r>
+        <w:t>will assign aliases to parameters.</w:t>
+      </w:r>
+    </w:p>
+    <w:p>
+      <w:pPr>
+        <w:pStyle w:val="4Text"/>
+      </w:pPr>
+      <w:r>
+        <w:t xml:space="preserve">A </w:t>
+      </w:r>
+      <w:r>
+        <w:rPr>
+          <w:i/>
+        </w:rPr>
+        <w:t>Mapping</w:t>
+      </w:r>
+      <w:r>
+        <w:t xml:space="preserve"> can be assigned to a project. If the current project has no </w:t>
+      </w:r>
+      <w:r>
+        <w:rPr>
+          <w:i/>
+        </w:rPr>
+        <w:t>Mapping</w:t>
+      </w:r>
+      <w:r>
+        <w:t xml:space="preserve"> assigned yet, it can be created by clicking on the create button of the mapping card at the project page. The first found </w:t>
+      </w:r>
+      <w:r>
+        <w:rPr>
+          <w:i/>
+        </w:rPr>
         <w:t>ConfigSet</w:t>
       </w:r>
-      <w:proofErr w:type="spellEnd"/>
-      <w:r>
-        <w:t>. After confirmation from the user, the action will be executed.</w:t>
-      </w:r>
-    </w:p>
-    <w:p>
-      <w:pPr>
-        <w:pStyle w:val="berschrift3"/>
-        <w:rPr>
-          <w:lang w:val="en-GB"/>
-        </w:rPr>
-      </w:pPr>
-      <w:bookmarkStart w:id="56" w:name="_Toc503013889"/>
-      <w:r>
-        <w:rPr>
-          <w:lang w:val="en-GB"/>
-        </w:rPr>
-        <w:t>Mappings</w:t>
-      </w:r>
-      <w:bookmarkEnd w:id="56"/>
-    </w:p>
-    <w:p>
-      <w:pPr>
-        <w:pStyle w:val="4Text"/>
-      </w:pPr>
-      <w:r>
-        <w:t xml:space="preserve">One of the basic features of the application is to filter between different </w:t>
-      </w:r>
-      <w:proofErr w:type="spellStart"/>
+      <w:r>
+        <w:t xml:space="preserve"> will be used a base. All of its parameters become the key words in the new </w:t>
+      </w:r>
       <w:r>
         <w:rPr>
           <w:i/>
         </w:rPr>
-        <w:t>ConfigSets</w:t>
-      </w:r>
-      <w:proofErr w:type="spellEnd"/>
-      <w:r>
-        <w:t xml:space="preserve"> in a project, to compare the accuracy, or the loss. </w:t>
-      </w:r>
-      <w:proofErr w:type="gramStart"/>
-      <w:r>
-        <w:t>In order to</w:t>
-      </w:r>
-      <w:proofErr w:type="gramEnd"/>
-      <w:r>
-        <w:t xml:space="preserve"> filter those, all </w:t>
-      </w:r>
-      <w:proofErr w:type="spellStart"/>
+        <w:t>Mapping</w:t>
+      </w:r>
       <w:r>
         <w:rPr>
           <w:i/>
         </w:rPr>
-        <w:t>ConfigSets</w:t>
-      </w:r>
-      <w:proofErr w:type="spellEnd"/>
+        <w:t xml:space="preserve">. </w:t>
+      </w:r>
+      <w:r>
+        <w:t xml:space="preserve">All of the other parameters from other </w:t>
+      </w:r>
       <w:r>
         <w:rPr>
           <w:i/>
         </w:rPr>
+        <w:t xml:space="preserve">ConfigSets </w:t>
+      </w:r>
+      <w:r>
+        <w:t xml:space="preserve">of the project will either be assigned automatically, if they are already a key word or an alias or added as unrelated parameters, if they don’t match any existing. When creating a new </w:t>
+      </w:r>
+      <w:r>
+        <w:rPr>
+          <w:i/>
+        </w:rPr>
+        <w:t>Mapping</w:t>
+      </w:r>
+      <w:r>
+        <w:rPr>
+          <w:i/>
+        </w:rPr>
+        <w:t>,</w:t>
+      </w:r>
+      <w:r>
+        <w:rPr>
+          <w:i/>
+        </w:rPr>
         <w:t xml:space="preserve"> </w:t>
       </w:r>
       <w:r>
-        <w:t xml:space="preserve">within a project must fit the same criteria. To accomplish that, a </w:t>
+        <w:t xml:space="preserve">the user will be informed via a toast message, how many unrelated parameters the </w:t>
       </w:r>
       <w:r>
         <w:rPr>
@@ -10441,136 +10153,16 @@
         <w:t xml:space="preserve">Mapping </w:t>
       </w:r>
       <w:r>
-        <w:t>will assign aliases to parameters.</w:t>
-      </w:r>
-    </w:p>
-    <w:p>
-      <w:pPr>
-        <w:pStyle w:val="4Text"/>
-      </w:pPr>
-      <w:r>
-        <w:t xml:space="preserve">A </w:t>
+        <w:t>has.</w:t>
+      </w:r>
+      <w:r>
+        <w:t xml:space="preserve"> There are two different ways of getting to the </w:t>
       </w:r>
       <w:r>
         <w:rPr>
           <w:i/>
         </w:rPr>
-        <w:t>Mapping</w:t>
-      </w:r>
-      <w:r>
-        <w:t xml:space="preserve"> can be assigned to a project. If the current project has no </w:t>
-      </w:r>
-      <w:r>
-        <w:rPr>
-          <w:i/>
-        </w:rPr>
-        <w:t>Mapping</w:t>
-      </w:r>
-      <w:r>
-        <w:t xml:space="preserve"> assigned yet, it can be created by clicking on the create button of the mapping card at the project page. The first found </w:t>
-      </w:r>
-      <w:proofErr w:type="spellStart"/>
-      <w:r>
-        <w:rPr>
-          <w:i/>
-        </w:rPr>
-        <w:t>ConfigSet</w:t>
-      </w:r>
-      <w:proofErr w:type="spellEnd"/>
-      <w:r>
-        <w:t xml:space="preserve"> will be used a base. </w:t>
-      </w:r>
-      <w:proofErr w:type="gramStart"/>
-      <w:r>
-        <w:t>All of</w:t>
-      </w:r>
-      <w:proofErr w:type="gramEnd"/>
-      <w:r>
-        <w:t xml:space="preserve"> its parameters become the key words in the new </w:t>
-      </w:r>
-      <w:r>
-        <w:rPr>
-          <w:i/>
-        </w:rPr>
-        <w:t>Mapping</w:t>
-      </w:r>
-      <w:r>
-        <w:rPr>
-          <w:i/>
-        </w:rPr>
-        <w:t xml:space="preserve">. </w:t>
-      </w:r>
-      <w:proofErr w:type="gramStart"/>
-      <w:r>
-        <w:t>All of</w:t>
-      </w:r>
-      <w:proofErr w:type="gramEnd"/>
-      <w:r>
-        <w:t xml:space="preserve"> the other parameters from other </w:t>
-      </w:r>
-      <w:proofErr w:type="spellStart"/>
-      <w:r>
-        <w:rPr>
-          <w:i/>
-        </w:rPr>
-        <w:t>ConfigSets</w:t>
-      </w:r>
-      <w:proofErr w:type="spellEnd"/>
-      <w:r>
-        <w:rPr>
-          <w:i/>
-        </w:rPr>
-        <w:t xml:space="preserve"> </w:t>
-      </w:r>
-      <w:r>
-        <w:t xml:space="preserve">of the project will either be assigned automatically, if they are already a key word or an alias or added as unrelated parameters, if they don’t match any existing. When creating a new </w:t>
-      </w:r>
-      <w:r>
-        <w:rPr>
-          <w:i/>
-        </w:rPr>
-        <w:t>Mapping</w:t>
-      </w:r>
-      <w:r>
-        <w:rPr>
-          <w:i/>
-        </w:rPr>
-        <w:t>,</w:t>
-      </w:r>
-      <w:r>
-        <w:rPr>
-          <w:i/>
-        </w:rPr>
-        <w:t xml:space="preserve"> </w:t>
-      </w:r>
-      <w:r>
-        <w:t xml:space="preserve">the user will be informed via a toast message, how many unrelated parameters the </w:t>
-      </w:r>
-      <w:r>
-        <w:rPr>
-          <w:i/>
-        </w:rPr>
-        <w:t xml:space="preserve">Mapping </w:t>
-      </w:r>
-      <w:r>
-        <w:t>has.</w:t>
-      </w:r>
-      <w:r>
-        <w:t xml:space="preserve"> There are two different ways of getting to the </w:t>
-      </w:r>
-      <w:proofErr w:type="gramStart"/>
-      <w:r>
-        <w:rPr>
-          <w:i/>
-        </w:rPr>
-        <w:t>Mapping‘</w:t>
-      </w:r>
-      <w:proofErr w:type="gramEnd"/>
-      <w:r>
-        <w:rPr>
-          <w:i/>
-        </w:rPr>
-        <w:t xml:space="preserve">s </w:t>
+        <w:t xml:space="preserve">Mapping‘s </w:t>
       </w:r>
       <w:r>
         <w:t xml:space="preserve">page. The first one is by clicking on the name </w:t>
@@ -10791,15 +10383,7 @@
         <w:pStyle w:val="4Text"/>
       </w:pPr>
       <w:r>
-        <w:t xml:space="preserve">At the right of the page all existing mappings can be selected to be viewed and an informational text is displayed on how to use mappings. Again, only the creator of the mapping can edit it. The </w:t>
-      </w:r>
-      <w:proofErr w:type="spellStart"/>
-      <w:r>
-        <w:t>center</w:t>
-      </w:r>
-      <w:proofErr w:type="spellEnd"/>
-      <w:r>
-        <w:t xml:space="preserve"> and the right area are specific for the chosen mapping and show their parameters will aliases and the mapping’s flags.</w:t>
+        <w:t>At the right of the page all existing mappings can be selected to be viewed and an informational text is displayed on how to use mappings. Again, only the creator of the mapping can edit it. The center and the right area are specific for the chosen mapping and show their parameters will aliases and the mapping’s flags.</w:t>
       </w:r>
     </w:p>
     <w:p>
@@ -10807,40 +10391,19 @@
         <w:pStyle w:val="4Text"/>
       </w:pPr>
       <w:r>
-        <w:t xml:space="preserve">To define an unrelated parameter to a parameter key as an alias, the user </w:t>
-      </w:r>
-      <w:proofErr w:type="gramStart"/>
-      <w:r>
-        <w:t>has to</w:t>
-      </w:r>
-      <w:proofErr w:type="gramEnd"/>
-      <w:r>
-        <w:t xml:space="preserve"> drag the chosen parameter and drop it onto the right row at the alias column. This way, the parameter is not unrelated anymore and will now have the same meaning as the parameter key of the destination row. He is equivalent to all other aliases in that row. If an unrelated parameter does not match a key, it can become a new key when dragging it onto the add button of the </w:t>
+        <w:t xml:space="preserve">To define an unrelated parameter to a parameter key as an alias, the user has to drag the chosen parameter and drop it onto the right row at the alias column. This way, the parameter is not unrelated anymore and will now have the same meaning as the parameter key of the destination row. He is equivalent to all other aliases in that row. If an unrelated parameter does not match a key, it can become a new key when dragging it onto the add button of the </w:t>
       </w:r>
       <w:r>
         <w:t>‘</w:t>
       </w:r>
       <w:r>
-        <w:t xml:space="preserve">unrelated </w:t>
-      </w:r>
-      <w:proofErr w:type="spellStart"/>
-      <w:r>
-        <w:t>params</w:t>
-      </w:r>
-      <w:proofErr w:type="spellEnd"/>
+        <w:t>unrelated params</w:t>
+      </w:r>
       <w:r>
         <w:t>’</w:t>
       </w:r>
       <w:r>
-        <w:t xml:space="preserve"> card. Aliases can be dragged back to this card to </w:t>
-      </w:r>
-      <w:proofErr w:type="spellStart"/>
-      <w:r>
-        <w:t>unassign</w:t>
-      </w:r>
-      <w:proofErr w:type="spellEnd"/>
-      <w:r>
-        <w:t xml:space="preserve"> them.</w:t>
+        <w:t xml:space="preserve"> card. Aliases can be dragged back to this card to unassign them.</w:t>
       </w:r>
     </w:p>
     <w:p>
@@ -10920,15 +10483,7 @@
         <w:t xml:space="preserve"> on this card.</w:t>
       </w:r>
       <w:r>
-        <w:t xml:space="preserve"> When manually adding a new flag, </w:t>
-      </w:r>
-      <w:proofErr w:type="gramStart"/>
-      <w:r>
-        <w:t>a modal opens</w:t>
-      </w:r>
-      <w:proofErr w:type="gramEnd"/>
-      <w:r>
-        <w:t xml:space="preserve">, where the user has to type in the key and meaning (see </w:t>
+        <w:t xml:space="preserve"> When manually adding a new flag, a modal opens, where the user has to type in the key and meaning (see </w:t>
       </w:r>
       <w:r>
         <w:fldChar w:fldCharType="begin"/>
@@ -11073,15 +10628,7 @@
         <w:pStyle w:val="4Text"/>
       </w:pPr>
       <w:r>
-        <w:t xml:space="preserve">To upload an existing flag file the user </w:t>
-      </w:r>
-      <w:proofErr w:type="gramStart"/>
-      <w:r>
-        <w:t>has to</w:t>
-      </w:r>
-      <w:proofErr w:type="gramEnd"/>
-      <w:r>
-        <w:t xml:space="preserve"> drop it on the </w:t>
+        <w:t xml:space="preserve">To upload an existing flag file the user has to drop it on the </w:t>
       </w:r>
       <w:r>
         <w:t>‘</w:t>
@@ -11098,38 +10645,20 @@
       <w:r>
         <w:t xml:space="preserve">and match one of the following patterns: </w:t>
       </w:r>
-      <w:proofErr w:type="spellStart"/>
-      <w:proofErr w:type="gramStart"/>
       <w:r>
         <w:rPr>
           <w:i/>
         </w:rPr>
-        <w:t>flag.meaning</w:t>
-      </w:r>
-      <w:proofErr w:type="spellEnd"/>
-      <w:proofErr w:type="gramEnd"/>
+        <w:t>flag.meaning = key</w:t>
+      </w:r>
+      <w:r>
+        <w:t xml:space="preserve"> or </w:t>
+      </w:r>
       <w:r>
         <w:rPr>
           <w:i/>
         </w:rPr>
-        <w:t xml:space="preserve"> = key</w:t>
-      </w:r>
-      <w:r>
-        <w:t xml:space="preserve"> or </w:t>
-      </w:r>
-      <w:proofErr w:type="spellStart"/>
-      <w:r>
-        <w:rPr>
-          <w:i/>
-        </w:rPr>
-        <w:t>flag.meaning</w:t>
-      </w:r>
-      <w:proofErr w:type="spellEnd"/>
-      <w:r>
-        <w:rPr>
-          <w:i/>
-        </w:rPr>
-        <w:t xml:space="preserve"> : key. </w:t>
+        <w:t xml:space="preserve">flag.meaning : key. </w:t>
       </w:r>
       <w:r>
         <w:t xml:space="preserve">The case sensitivity is not important here. </w:t>
@@ -11299,35 +10828,11 @@
         <w:pStyle w:val="4Text"/>
       </w:pPr>
       <w:r>
-        <w:t xml:space="preserve">One of the key features of the application is to filter </w:t>
-      </w:r>
-      <w:proofErr w:type="spellStart"/>
-      <w:r>
-        <w:t>ConfigSets</w:t>
-      </w:r>
-      <w:proofErr w:type="spellEnd"/>
-      <w:r>
-        <w:t xml:space="preserve"> by their parameters or results. This can only be achieved if the </w:t>
-      </w:r>
-      <w:proofErr w:type="spellStart"/>
-      <w:r>
-        <w:t>ConfigSets</w:t>
-      </w:r>
-      <w:proofErr w:type="spellEnd"/>
-      <w:r>
-        <w:t xml:space="preserve"> are comparable via mappings. Once a mapping </w:t>
+        <w:t xml:space="preserve">One of the key features of the application is to filter ConfigSets by their parameters or results. This can only be achieved if the ConfigSets are comparable via mappings. Once a mapping </w:t>
       </w:r>
       <w:r>
         <w:lastRenderedPageBreak/>
-        <w:t xml:space="preserve">was assigned to a project, all project’s </w:t>
-      </w:r>
-      <w:proofErr w:type="spellStart"/>
-      <w:r>
-        <w:t>ConfigSets</w:t>
-      </w:r>
-      <w:proofErr w:type="spellEnd"/>
-      <w:r>
-        <w:t xml:space="preserve"> are filterable. This can be done on a project’s page (see </w:t>
+        <w:t xml:space="preserve">was assigned to a project, all project’s ConfigSets are filterable. This can be done on a project’s page (see </w:t>
       </w:r>
       <w:r>
         <w:fldChar w:fldCharType="begin"/>
@@ -11355,15 +10860,7 @@
         <w:fldChar w:fldCharType="end"/>
       </w:r>
       <w:r>
-        <w:t xml:space="preserve">). To add a filter the user </w:t>
-      </w:r>
-      <w:proofErr w:type="gramStart"/>
-      <w:r>
-        <w:t>has to</w:t>
-      </w:r>
-      <w:proofErr w:type="gramEnd"/>
-      <w:r>
-        <w:t xml:space="preserve"> click on the ‘plus’ in the upper left corner of the page. The opened modal shows every found possible filters, containing parameters (see </w:t>
+        <w:t xml:space="preserve">). To add a filter the user has to click on the ‘plus’ in the upper left corner of the page. The opened modal shows every found possible filters, containing parameters (see </w:t>
       </w:r>
       <w:r>
         <w:fldChar w:fldCharType="begin"/>
@@ -11496,31 +10993,7 @@
         <w:pStyle w:val="4Text"/>
       </w:pPr>
       <w:r>
-        <w:t xml:space="preserve">To add a filter, the user </w:t>
-      </w:r>
-      <w:proofErr w:type="gramStart"/>
-      <w:r>
-        <w:t>has to</w:t>
-      </w:r>
-      <w:proofErr w:type="gramEnd"/>
-      <w:r>
-        <w:t xml:space="preserve"> click once on the name or the plus after the name. Already chosen filters can be identified by the trash can to the left of its name. These can be deleted by again clicking on the name or the trash can. The top search bar of the modal helps searching and adding filters more easily. While typing, the list of possible search results will be </w:t>
-      </w:r>
-      <w:proofErr w:type="gramStart"/>
-      <w:r>
-        <w:t>displayed</w:t>
-      </w:r>
-      <w:proofErr w:type="gramEnd"/>
-      <w:r>
-        <w:t xml:space="preserve"> and the user can select or deselect the filter he wants to. </w:t>
-      </w:r>
-      <w:proofErr w:type="gramStart"/>
-      <w:r>
-        <w:t>In order to</w:t>
-      </w:r>
-      <w:proofErr w:type="gramEnd"/>
-      <w:r>
-        <w:t xml:space="preserve"> close the modal, a left click on the blurred background is needed.</w:t>
+        <w:t>To add a filter, the user has to click once on the name or the plus after the name. Already chosen filters can be identified by the trash can to the left of its name. These can be deleted by again clicking on the name or the trash can. The top search bar of the modal helps searching and adding filters more easily. While typing, the list of possible search results will be displayed and the user can select or deselect the filter he wants to. In order to close the modal, a left click on the blurred background is needed.</w:t>
       </w:r>
     </w:p>
     <w:p>
@@ -11528,23 +11001,7 @@
         <w:pStyle w:val="4Text"/>
       </w:pPr>
       <w:r>
-        <w:t xml:space="preserve">After a new filter was added to the project, a card with the name of the new filter is added to the left of the project page, but the list of shown </w:t>
-      </w:r>
-      <w:proofErr w:type="spellStart"/>
-      <w:r>
-        <w:t>ConfigSets</w:t>
-      </w:r>
-      <w:proofErr w:type="spellEnd"/>
-      <w:r>
-        <w:t xml:space="preserve"> remains the same. Every new filter contains all possible options for its kind. Not needed options should be deselected to cause an effect on the </w:t>
-      </w:r>
-      <w:proofErr w:type="spellStart"/>
-      <w:r>
-        <w:t>ConfigSet</w:t>
-      </w:r>
-      <w:proofErr w:type="spellEnd"/>
-      <w:r>
-        <w:t xml:space="preserve"> list.</w:t>
+        <w:t>After a new filter was added to the project, a card with the name of the new filter is added to the left of the project page, but the list of shown ConfigSets remains the same. Every new filter contains all possible options for its kind. Not needed options should be deselected to cause an effect on the ConfigSet list.</w:t>
       </w:r>
     </w:p>
     <w:p>
@@ -11552,43 +11009,11 @@
         <w:pStyle w:val="4Text"/>
       </w:pPr>
       <w:r>
-        <w:t xml:space="preserve">Filters can be deselected in the modal, but deactivated or adjusted on their own card. To deactivate a filter, the user </w:t>
-      </w:r>
-      <w:proofErr w:type="gramStart"/>
-      <w:r>
-        <w:t>has to</w:t>
-      </w:r>
-      <w:proofErr w:type="gramEnd"/>
-      <w:r>
-        <w:t xml:space="preserve"> click on the switch of the filter card. Active filters have an orange switch, others have a grey switch. When clicking on a filter card, it opens and shows all </w:t>
+        <w:t xml:space="preserve">Filters can be deselected in the modal, but deactivated or adjusted on their own card. To deactivate a filter, the user has to click on the switch of the filter card. Active filters have an orange switch, others have a grey switch. When clicking on a filter card, it opens and shows all </w:t>
       </w:r>
       <w:r>
         <w:lastRenderedPageBreak/>
-        <w:t xml:space="preserve">the options for this kind of filter. The options are all found values for this parameter or its aliases in every </w:t>
-      </w:r>
-      <w:proofErr w:type="spellStart"/>
-      <w:r>
-        <w:t>ConfigSet</w:t>
-      </w:r>
-      <w:proofErr w:type="spellEnd"/>
-      <w:r>
-        <w:t xml:space="preserve">. By default, all options are selected. An option can be deselected by clicking on the name or the checkbox. The </w:t>
-      </w:r>
-      <w:proofErr w:type="spellStart"/>
-      <w:r>
-        <w:t>ConfigSet</w:t>
-      </w:r>
-      <w:proofErr w:type="spellEnd"/>
-      <w:r>
-        <w:t xml:space="preserve"> list updates whenever a filter is changed. Those </w:t>
-      </w:r>
-      <w:proofErr w:type="spellStart"/>
-      <w:r>
-        <w:t>ConfigSets</w:t>
-      </w:r>
-      <w:proofErr w:type="spellEnd"/>
-      <w:r>
-        <w:t xml:space="preserve"> which doesn’t match the filters will be hidden. </w:t>
+        <w:t xml:space="preserve">the options for this kind of filter. The options are all found values for this parameter or its aliases in every ConfigSet. By default, all options are selected. An option can be deselected by clicking on the name or the checkbox. The ConfigSet list updates whenever a filter is changed. Those ConfigSets which doesn’t match the filters will be hidden. </w:t>
       </w:r>
     </w:p>
     <w:p>
@@ -11596,47 +11021,13 @@
         <w:pStyle w:val="4Text"/>
       </w:pPr>
       <w:r>
-        <w:t xml:space="preserve">If an option is deselected the </w:t>
-      </w:r>
-      <w:proofErr w:type="spellStart"/>
-      <w:r>
-        <w:t>ConfigSet</w:t>
-      </w:r>
-      <w:proofErr w:type="spellEnd"/>
-      <w:r>
-        <w:t xml:space="preserve"> list will only contain the </w:t>
-      </w:r>
-      <w:proofErr w:type="spellStart"/>
-      <w:r>
-        <w:t>ConfigSets</w:t>
-      </w:r>
-      <w:proofErr w:type="spellEnd"/>
-      <w:r>
-        <w:t xml:space="preserve"> that do not have this option as a value for the referring parameter. This </w:t>
-      </w:r>
-      <w:proofErr w:type="spellStart"/>
-      <w:r>
-        <w:t>behavior</w:t>
-      </w:r>
-      <w:proofErr w:type="spellEnd"/>
-      <w:r>
-        <w:t xml:space="preserve"> includes that, if a </w:t>
-      </w:r>
-      <w:proofErr w:type="spellStart"/>
-      <w:r>
-        <w:t>ConfigSet</w:t>
-      </w:r>
-      <w:proofErr w:type="spellEnd"/>
-      <w:r>
-        <w:t xml:space="preserve"> does not have a matching parameter for the filter, it will not be affected by the filter. This means that even if all options of a filter are deselected, the </w:t>
-      </w:r>
-      <w:proofErr w:type="spellStart"/>
-      <w:r>
-        <w:t>ConfigSet</w:t>
-      </w:r>
-      <w:proofErr w:type="spellEnd"/>
-      <w:r>
-        <w:t xml:space="preserve"> list could still contain entries. </w:t>
+        <w:t>If an option is deselected</w:t>
+      </w:r>
+      <w:r>
+        <w:t>,</w:t>
+      </w:r>
+      <w:r>
+        <w:t xml:space="preserve"> the ConfigSet list will only contain the ConfigSets that do not have this option as a value for the referring parameter. This behavior includes that, if a ConfigSet does not have a matching parameter for the filter, it will not be affected by the filter. This means that even if all options of a filter are deselected, the ConfigSet list could still contain entries. </w:t>
       </w:r>
     </w:p>
     <w:p>
@@ -11644,15 +11035,7 @@
         <w:pStyle w:val="4Text"/>
       </w:pPr>
       <w:r>
-        <w:t xml:space="preserve">When deactivating a whole filter, it is still visible as a filter card, but does not affect the list of </w:t>
-      </w:r>
-      <w:proofErr w:type="spellStart"/>
-      <w:r>
-        <w:t>ConfigSets</w:t>
-      </w:r>
-      <w:proofErr w:type="spellEnd"/>
-      <w:r>
-        <w:t>.</w:t>
+        <w:t>When deactivating a whole filter, it is still visible as a filter card, but does not affect the list of ConfigSets.</w:t>
       </w:r>
     </w:p>
     <w:p>
@@ -11680,14 +11063,9 @@
         <w:t>Developers</w:t>
       </w:r>
       <w:r>
-        <w:t xml:space="preserve"> </w:t>
-      </w:r>
-      <w:proofErr w:type="spellStart"/>
-      <w:r>
-        <w:t>Perspective</w:t>
+        <w:t xml:space="preserve"> Perspective</w:t>
       </w:r>
       <w:bookmarkEnd w:id="69"/>
-      <w:proofErr w:type="spellEnd"/>
     </w:p>
     <w:p>
       <w:pPr>
@@ -11702,13 +11080,8 @@
       <w:r>
         <w:t xml:space="preserve">After that, we give a quick overview of the current project structure. </w:t>
       </w:r>
-      <w:proofErr w:type="gramStart"/>
-      <w:r>
-        <w:t>Later on</w:t>
-      </w:r>
-      <w:proofErr w:type="gramEnd"/>
-      <w:r>
-        <w:t>, a brief guide for coding is given, concerning new components, collections, working with observables and extending other functionality.</w:t>
+      <w:r>
+        <w:t>Later on, a brief guide for coding is given, concerning new components, collections, working with observables and extending other functionality.</w:t>
       </w:r>
     </w:p>
     <w:p>
@@ -11851,27 +11224,13 @@
         <w:pStyle w:val="4Text"/>
       </w:pPr>
       <w:r>
-        <w:t>To edit, add or delete code an i</w:t>
-      </w:r>
-      <w:r>
-        <w:t>ntegrated development environment</w:t>
-      </w:r>
-      <w:r>
-        <w:t xml:space="preserve"> (</w:t>
-      </w:r>
-      <w:r>
-        <w:t>IDE</w:t>
-      </w:r>
-      <w:r>
-        <w:t xml:space="preserve">) is useful. The recommended program for that is </w:t>
-      </w:r>
-      <w:proofErr w:type="spellStart"/>
-      <w:r>
-        <w:t>Webstorm</w:t>
-      </w:r>
-      <w:proofErr w:type="spellEnd"/>
-      <w:r>
-        <w:t xml:space="preserve"> </w:t>
+        <w:t xml:space="preserve">To edit, add or delete code an </w:t>
+      </w:r>
+      <w:r>
+        <w:t xml:space="preserve">IDE </w:t>
+      </w:r>
+      <w:r>
+        <w:t xml:space="preserve">is useful. The recommended program for that is Webstorm </w:t>
       </w:r>
       <w:sdt>
         <w:sdtPr>
@@ -12083,488 +11442,280 @@
       </w:pPr>
       <w:bookmarkStart w:id="72" w:name="_Toc503013895"/>
       <w:r>
-        <w:t xml:space="preserve">Running </w:t>
-      </w:r>
-      <w:proofErr w:type="spellStart"/>
-      <w:r>
-        <w:t>the</w:t>
-      </w:r>
-      <w:proofErr w:type="spellEnd"/>
-      <w:r>
+        <w:t>Running the Application</w:t>
+      </w:r>
+      <w:bookmarkEnd w:id="72"/>
+    </w:p>
+    <w:p>
+      <w:pPr>
+        <w:pStyle w:val="4Text"/>
+      </w:pPr>
+      <w:r>
+        <w:t xml:space="preserve">If the source code is available on the </w:t>
+      </w:r>
+      <w:r>
+        <w:t xml:space="preserve">local </w:t>
+      </w:r>
+      <w:r>
+        <w:t>machine, the application will be almost runnable.</w:t>
+      </w:r>
+    </w:p>
+    <w:p>
+      <w:pPr>
+        <w:pStyle w:val="4Text"/>
+      </w:pPr>
+      <w:r>
+        <w:t xml:space="preserve">In order to run the application, all NodeJS packages or NodeJS-Package-Manager (npm) packages have to be installed first. This can be done at a terminal or console. The developer has to navigate into the applications main folder, type </w:t>
+      </w:r>
+    </w:p>
+    <w:p>
+      <w:pPr>
+        <w:pStyle w:val="4Text"/>
+      </w:pPr>
+      <w:r>
+        <w:tab/>
+      </w:r>
+      <w:r>
+        <w:t>npm install</w:t>
+      </w:r>
+    </w:p>
+    <w:p>
+      <w:pPr>
+        <w:pStyle w:val="4Text"/>
+      </w:pPr>
+      <w:r>
+        <w:t>and hit enter.</w:t>
+      </w:r>
+      <w:r>
+        <w:t xml:space="preserve"> NodeJS should now install all the packages listed in the </w:t>
+      </w:r>
+      <w:r>
+        <w:rPr>
+          <w:i/>
+        </w:rPr>
+        <w:t>package.json</w:t>
+      </w:r>
+      <w:r>
+        <w:t xml:space="preserve"> file. </w:t>
+      </w:r>
+    </w:p>
+    <w:p>
+      <w:pPr>
+        <w:pStyle w:val="4Text"/>
+      </w:pPr>
+      <w:r>
+        <w:lastRenderedPageBreak/>
+        <w:t xml:space="preserve">With that done, the application is runnable. The developer has to type in </w:t>
+      </w:r>
+    </w:p>
+    <w:p>
+      <w:pPr>
+        <w:pStyle w:val="4Text"/>
+      </w:pPr>
+      <w:r>
+        <w:tab/>
+        <w:t>meteor</w:t>
+      </w:r>
+      <w:r>
+        <w:t xml:space="preserve"> --settings settings.json </w:t>
+      </w:r>
+    </w:p>
+    <w:p>
+      <w:pPr>
+        <w:pStyle w:val="4Text"/>
+      </w:pPr>
+      <w:r>
+        <w:t xml:space="preserve">in the main folder and hit enter. </w:t>
+      </w:r>
+      <w:r>
+        <w:t xml:space="preserve">The ‘meteor’ command will launch a meteor application and the settings argument tells the application where to find the settings (explained in section </w:t>
+      </w:r>
+      <w:r>
+        <w:fldChar w:fldCharType="begin"/>
+      </w:r>
+      <w:r>
+        <w:instrText xml:space="preserve"> REF _Ref503012724 \r \h </w:instrText>
+      </w:r>
+      <w:r>
+        <w:fldChar w:fldCharType="separate"/>
+      </w:r>
+      <w:r>
+        <w:t>4.3.2</w:t>
+      </w:r>
+      <w:r>
+        <w:fldChar w:fldCharType="end"/>
+      </w:r>
+      <w:r>
+        <w:t xml:space="preserve">). </w:t>
+      </w:r>
+      <w:r>
+        <w:t xml:space="preserve">Now all missing meteor packages, which are listed in the </w:t>
+      </w:r>
+      <w:r>
+        <w:rPr>
+          <w:i/>
+        </w:rPr>
+        <w:t>packages</w:t>
+      </w:r>
+      <w:r>
+        <w:t xml:space="preserve"> file in the .meteor folder, will be installed. This might take a few minutes. The local proxy, database and server should start after that and display the address </w:t>
+      </w:r>
+      <w:r>
+        <w:t xml:space="preserve">where </w:t>
+      </w:r>
+      <w:r>
+        <w:t>to find the application. The application can be seen by navigating to that address in the browser.</w:t>
+      </w:r>
+    </w:p>
+    <w:p>
+      <w:pPr>
+        <w:pStyle w:val="berschrift3"/>
+      </w:pPr>
+      <w:bookmarkStart w:id="73" w:name="_Toc503013896"/>
+      <w:r>
+        <w:t>Setting up the IDE</w:t>
+      </w:r>
+      <w:bookmarkEnd w:id="73"/>
+    </w:p>
+    <w:p>
+      <w:pPr>
+        <w:pStyle w:val="4Text"/>
+      </w:pPr>
+      <w:r>
+        <w:t xml:space="preserve">A good IDE is essential for development. It should at least support HTML, JS and CSS with code completion and syntax highlighting. The complete source main folder can be chosen as a project root and opened in the preferred IDE. </w:t>
+      </w:r>
+    </w:p>
+    <w:p>
+      <w:pPr>
+        <w:pStyle w:val="4Text"/>
+      </w:pPr>
+      <w:r>
+        <w:t>Optionally a run configuration can be set, to easily start the application from the workspace. The developer has to set meteor as a command with the argument ‘--setting settings.json’. The meteor executable can be found in ‘</w:t>
+      </w:r>
+      <w:r>
+        <w:t>$USER_HOME$/AppData/Local/.meteor/meteor.bat</w:t>
+      </w:r>
+      <w:r>
+        <w:t>’.</w:t>
+      </w:r>
+    </w:p>
+    <w:p>
+      <w:pPr>
+        <w:pStyle w:val="berschrift2"/>
+      </w:pPr>
+      <w:bookmarkStart w:id="74" w:name="_Toc503013897"/>
+      <w:r>
+        <w:t>Overview</w:t>
+      </w:r>
+      <w:bookmarkEnd w:id="74"/>
+    </w:p>
+    <w:p>
+      <w:pPr>
+        <w:pStyle w:val="berschrift3"/>
+      </w:pPr>
+      <w:bookmarkStart w:id="75" w:name="_Toc503013898"/>
+      <w:r>
+        <w:t>Folder Structure</w:t>
+      </w:r>
+      <w:bookmarkEnd w:id="75"/>
+    </w:p>
+    <w:p>
+      <w:pPr>
+        <w:pStyle w:val="4Text"/>
+      </w:pPr>
+      <w:r>
+        <w:t xml:space="preserve">There are </w:t>
+      </w:r>
+      <w:r>
+        <w:t>three main f</w:t>
+      </w:r>
+      <w:r>
+        <w:t xml:space="preserve">olders in the project root. The </w:t>
+      </w:r>
+      <w:r>
+        <w:rPr>
+          <w:i/>
+        </w:rPr>
+        <w:t xml:space="preserve">server </w:t>
+      </w:r>
+      <w:r>
+        <w:t xml:space="preserve">folder contains code, that only the server can execute and see. The </w:t>
+      </w:r>
+      <w:r>
+        <w:rPr>
+          <w:i/>
+        </w:rPr>
+        <w:t>client</w:t>
+      </w:r>
+      <w:r>
+        <w:t xml:space="preserve"> folder contains the client side code, which the server sends to every client instance. The third one, the </w:t>
+      </w:r>
+      <w:r>
+        <w:rPr>
+          <w:i/>
+        </w:rPr>
+        <w:t>both</w:t>
+      </w:r>
+      <w:r>
+        <w:t xml:space="preserve"> folder contains code, that the server as well as the client can see and work with. It holds things like models or collections.</w:t>
+      </w:r>
+    </w:p>
+    <w:p>
+      <w:pPr>
+        <w:pStyle w:val="4Text"/>
+      </w:pPr>
+      <w:r>
+        <w:t xml:space="preserve">The </w:t>
+      </w:r>
+      <w:r>
+        <w:rPr>
+          <w:i/>
+        </w:rPr>
+        <w:t>client</w:t>
+      </w:r>
+      <w:r>
+        <w:t xml:space="preserve"> folder contains the index file, which is used as a loading screen, before the application is fully loaded. It also contains the </w:t>
+      </w:r>
+      <w:r>
+        <w:rPr>
+          <w:i/>
+        </w:rPr>
+        <w:t>imports</w:t>
+      </w:r>
+      <w:r>
+        <w:t xml:space="preserve"> folder, which is the place, where all modules, helpers and services exist. The main page</w:t>
+      </w:r>
+      <w:r>
+        <w:t>/component</w:t>
+      </w:r>
+      <w:r>
+        <w:t>, showing the menu bar</w:t>
+      </w:r>
+      <w:r>
+        <w:t>,</w:t>
+      </w:r>
+      <w:r>
+        <w:t xml:space="preserve"> is called </w:t>
+      </w:r>
+      <w:r>
+        <w:rPr>
+          <w:i/>
+        </w:rPr>
+        <w:t>app.</w:t>
+      </w:r>
+      <w:r>
+        <w:rPr>
+          <w:i/>
+        </w:rPr>
+        <w:t>component</w:t>
+      </w:r>
+      <w:r>
+        <w:rPr>
+          <w:i/>
+        </w:rPr>
         <w:t xml:space="preserve"> </w:t>
       </w:r>
-      <w:proofErr w:type="spellStart"/>
-      <w:r>
-        <w:t>Application</w:t>
-      </w:r>
-      <w:bookmarkEnd w:id="72"/>
-      <w:proofErr w:type="spellEnd"/>
-    </w:p>
-    <w:p>
-      <w:pPr>
-        <w:pStyle w:val="4Text"/>
-      </w:pPr>
-      <w:r>
-        <w:t xml:space="preserve">If the source code is available on the </w:t>
-      </w:r>
-      <w:r>
-        <w:t xml:space="preserve">local </w:t>
-      </w:r>
-      <w:r>
-        <w:t>machine, the application will be almost runnable.</w:t>
-      </w:r>
-    </w:p>
-    <w:p>
-      <w:pPr>
-        <w:pStyle w:val="4Text"/>
-      </w:pPr>
-      <w:proofErr w:type="gramStart"/>
-      <w:r>
-        <w:t>In order to</w:t>
-      </w:r>
-      <w:proofErr w:type="gramEnd"/>
-      <w:r>
-        <w:t xml:space="preserve"> run the application, all NodeJS packages or NodeJS-Package-Manager (</w:t>
-      </w:r>
-      <w:proofErr w:type="spellStart"/>
-      <w:r>
-        <w:t>npm</w:t>
-      </w:r>
-      <w:proofErr w:type="spellEnd"/>
-      <w:r>
-        <w:t xml:space="preserve">) packages have to be installed first. This can be done at a terminal or console. The developer </w:t>
-      </w:r>
-      <w:proofErr w:type="gramStart"/>
-      <w:r>
-        <w:t>has to</w:t>
-      </w:r>
-      <w:proofErr w:type="gramEnd"/>
-      <w:r>
-        <w:t xml:space="preserve"> navigate into the applications main folder, type </w:t>
-      </w:r>
-    </w:p>
-    <w:p>
-      <w:pPr>
-        <w:pStyle w:val="4Text"/>
-        <w:rPr>
-          <w:rFonts w:ascii="Courier New" w:hAnsi="Courier New" w:cs="Courier New"/>
-        </w:rPr>
-      </w:pPr>
-      <w:r>
-        <w:tab/>
-      </w:r>
-      <w:proofErr w:type="spellStart"/>
-      <w:r>
-        <w:rPr>
-          <w:rFonts w:ascii="Courier New" w:hAnsi="Courier New" w:cs="Courier New"/>
-        </w:rPr>
-        <w:t>npm</w:t>
-      </w:r>
-      <w:proofErr w:type="spellEnd"/>
-      <w:r>
-        <w:rPr>
-          <w:rFonts w:ascii="Courier New" w:hAnsi="Courier New" w:cs="Courier New"/>
-        </w:rPr>
-        <w:t xml:space="preserve"> install</w:t>
-      </w:r>
-    </w:p>
-    <w:p>
-      <w:pPr>
-        <w:pStyle w:val="4Text"/>
-      </w:pPr>
-      <w:r>
-        <w:t>and hit enter.</w:t>
-      </w:r>
-      <w:r>
-        <w:t xml:space="preserve"> NodeJS should now install all the packages listed in the </w:t>
-      </w:r>
-      <w:proofErr w:type="spellStart"/>
-      <w:proofErr w:type="gramStart"/>
-      <w:r>
-        <w:rPr>
-          <w:i/>
-        </w:rPr>
-        <w:t>package.json</w:t>
-      </w:r>
-      <w:proofErr w:type="spellEnd"/>
-      <w:proofErr w:type="gramEnd"/>
-      <w:r>
-        <w:t xml:space="preserve"> file. </w:t>
-      </w:r>
-    </w:p>
-    <w:p>
-      <w:pPr>
-        <w:pStyle w:val="4Text"/>
-      </w:pPr>
-      <w:r>
-        <w:lastRenderedPageBreak/>
-        <w:t xml:space="preserve">With that done, the application is runnable. The developer </w:t>
-      </w:r>
-      <w:proofErr w:type="gramStart"/>
-      <w:r>
-        <w:t>has to</w:t>
-      </w:r>
-      <w:proofErr w:type="gramEnd"/>
-      <w:r>
-        <w:t xml:space="preserve"> type in </w:t>
-      </w:r>
-    </w:p>
-    <w:p>
-      <w:pPr>
-        <w:pStyle w:val="4Text"/>
-        <w:rPr>
-          <w:rFonts w:ascii="Courier New" w:hAnsi="Courier New" w:cs="Courier New"/>
-        </w:rPr>
-      </w:pPr>
-      <w:r>
-        <w:tab/>
-      </w:r>
-      <w:r>
-        <w:rPr>
-          <w:rFonts w:ascii="Courier New" w:hAnsi="Courier New" w:cs="Courier New"/>
-        </w:rPr>
-        <w:t>meteor</w:t>
-      </w:r>
-      <w:r>
-        <w:rPr>
-          <w:rFonts w:ascii="Courier New" w:hAnsi="Courier New" w:cs="Courier New"/>
-        </w:rPr>
-        <w:t xml:space="preserve"> --settings </w:t>
-      </w:r>
-      <w:proofErr w:type="spellStart"/>
-      <w:proofErr w:type="gramStart"/>
-      <w:r>
-        <w:rPr>
-          <w:rFonts w:ascii="Courier New" w:hAnsi="Courier New" w:cs="Courier New"/>
-        </w:rPr>
-        <w:t>settings.json</w:t>
-      </w:r>
-      <w:proofErr w:type="spellEnd"/>
-      <w:proofErr w:type="gramEnd"/>
-      <w:r>
-        <w:rPr>
-          <w:rFonts w:ascii="Courier New" w:hAnsi="Courier New" w:cs="Courier New"/>
-        </w:rPr>
-        <w:t xml:space="preserve"> </w:t>
-      </w:r>
-    </w:p>
-    <w:p>
-      <w:pPr>
-        <w:pStyle w:val="4Text"/>
-      </w:pPr>
-      <w:r>
-        <w:t xml:space="preserve">in the main folder and hit enter. </w:t>
-      </w:r>
-      <w:r>
-        <w:t xml:space="preserve">The ‘meteor’ command will launch a meteor application and the settings argument tells the application where to find the settings (explained in section </w:t>
-      </w:r>
-      <w:r>
-        <w:fldChar w:fldCharType="begin"/>
-      </w:r>
-      <w:r>
-        <w:instrText xml:space="preserve"> REF _Ref503012724 \r \h </w:instrText>
-      </w:r>
-      <w:r>
-        <w:fldChar w:fldCharType="separate"/>
-      </w:r>
-      <w:r>
-        <w:t>4.3.2</w:t>
-      </w:r>
-      <w:r>
-        <w:fldChar w:fldCharType="end"/>
-      </w:r>
-      <w:r>
-        <w:t xml:space="preserve">). </w:t>
-      </w:r>
-      <w:r>
-        <w:t xml:space="preserve">Now all missing meteor packages, which are listed in the </w:t>
-      </w:r>
-      <w:r>
-        <w:rPr>
-          <w:i/>
-        </w:rPr>
-        <w:t>packages</w:t>
-      </w:r>
-      <w:r>
-        <w:t xml:space="preserve"> file in </w:t>
-      </w:r>
-      <w:proofErr w:type="gramStart"/>
-      <w:r>
-        <w:t>the .meteor</w:t>
-      </w:r>
-      <w:proofErr w:type="gramEnd"/>
-      <w:r>
-        <w:t xml:space="preserve"> folder, will be installed. This might take a few minutes. The local proxy, database and server should start after that and display the address </w:t>
-      </w:r>
-      <w:r>
-        <w:t xml:space="preserve">where </w:t>
-      </w:r>
-      <w:r>
-        <w:t>to find the application. The application can be seen by navigating to that address in the browser.</w:t>
-      </w:r>
-    </w:p>
-    <w:p>
-      <w:pPr>
-        <w:pStyle w:val="berschrift3"/>
-      </w:pPr>
-      <w:bookmarkStart w:id="73" w:name="_Toc503013896"/>
-      <w:r>
-        <w:t xml:space="preserve">Setting </w:t>
-      </w:r>
-      <w:proofErr w:type="spellStart"/>
-      <w:r>
-        <w:t>up</w:t>
-      </w:r>
-      <w:proofErr w:type="spellEnd"/>
-      <w:r>
-        <w:t xml:space="preserve"> </w:t>
-      </w:r>
-      <w:proofErr w:type="spellStart"/>
-      <w:r>
-        <w:t>the</w:t>
-      </w:r>
-      <w:proofErr w:type="spellEnd"/>
-      <w:r>
-        <w:t xml:space="preserve"> IDE</w:t>
-      </w:r>
-      <w:bookmarkEnd w:id="73"/>
-    </w:p>
-    <w:p>
-      <w:pPr>
-        <w:pStyle w:val="4Text"/>
-      </w:pPr>
-      <w:r>
-        <w:t xml:space="preserve">A good IDE is essential for development. It should at least support HTML, JS and CSS with code completion and syntax highlighting. The complete source main folder can be chosen as a project root and opened in the preferred IDE. </w:t>
-      </w:r>
-    </w:p>
-    <w:p>
-      <w:pPr>
-        <w:pStyle w:val="4Text"/>
-      </w:pPr>
-      <w:r>
-        <w:t xml:space="preserve">Optionally a run configuration can be set, to easily start the application from the workspace. The developer has to set meteor as a command with the argument ‘--setting </w:t>
-      </w:r>
-      <w:proofErr w:type="spellStart"/>
-      <w:proofErr w:type="gramStart"/>
-      <w:r>
-        <w:t>settings.json</w:t>
-      </w:r>
-      <w:proofErr w:type="spellEnd"/>
-      <w:proofErr w:type="gramEnd"/>
-      <w:r>
-        <w:t>’. The meteor executable can be found in ‘</w:t>
-      </w:r>
-      <w:r>
-        <w:t>$USER_HOME$/</w:t>
-      </w:r>
-      <w:proofErr w:type="spellStart"/>
-      <w:r>
-        <w:t>AppData</w:t>
-      </w:r>
-      <w:proofErr w:type="spellEnd"/>
-      <w:r>
-        <w:t>/Local/.meteor/meteor.bat</w:t>
-      </w:r>
-      <w:r>
-        <w:t>’.</w:t>
-      </w:r>
-    </w:p>
-    <w:p>
-      <w:pPr>
-        <w:pStyle w:val="berschrift2"/>
-      </w:pPr>
-      <w:bookmarkStart w:id="74" w:name="_Toc503013897"/>
-      <w:r>
-        <w:t>Overview</w:t>
-      </w:r>
-      <w:bookmarkEnd w:id="74"/>
-    </w:p>
-    <w:p>
-      <w:pPr>
-        <w:pStyle w:val="berschrift3"/>
-      </w:pPr>
-      <w:bookmarkStart w:id="75" w:name="_Toc503013898"/>
-      <w:r>
-        <w:t xml:space="preserve">Folder </w:t>
-      </w:r>
-      <w:proofErr w:type="spellStart"/>
-      <w:r>
-        <w:t>Structure</w:t>
-      </w:r>
-      <w:bookmarkEnd w:id="75"/>
-      <w:proofErr w:type="spellEnd"/>
-    </w:p>
-    <w:p>
-      <w:pPr>
-        <w:pStyle w:val="4Text"/>
-        <w:rPr>
-          <w:lang w:val="en-US"/>
-        </w:rPr>
-      </w:pPr>
-      <w:r>
-        <w:rPr>
-          <w:lang w:val="en-US"/>
-        </w:rPr>
-        <w:t xml:space="preserve">There are </w:t>
-      </w:r>
-      <w:r>
-        <w:rPr>
-          <w:lang w:val="en-US"/>
-        </w:rPr>
-        <w:t>three main f</w:t>
-      </w:r>
-      <w:r>
-        <w:rPr>
-          <w:lang w:val="en-US"/>
-        </w:rPr>
-        <w:t xml:space="preserve">olders in the project root. The </w:t>
-      </w:r>
-      <w:r>
-        <w:rPr>
-          <w:i/>
-          <w:lang w:val="en-US"/>
-        </w:rPr>
-        <w:t xml:space="preserve">server </w:t>
-      </w:r>
-      <w:r>
-        <w:rPr>
-          <w:lang w:val="en-US"/>
-        </w:rPr>
-        <w:t xml:space="preserve">folder contains code, that only the server can execute and see. The </w:t>
-      </w:r>
-      <w:r>
-        <w:rPr>
-          <w:i/>
-          <w:lang w:val="en-US"/>
-        </w:rPr>
-        <w:t>client</w:t>
-      </w:r>
-      <w:r>
-        <w:rPr>
-          <w:lang w:val="en-US"/>
-        </w:rPr>
-        <w:t xml:space="preserve"> folder contains the </w:t>
-      </w:r>
-      <w:proofErr w:type="gramStart"/>
-      <w:r>
-        <w:rPr>
-          <w:lang w:val="en-US"/>
-        </w:rPr>
-        <w:t>client side</w:t>
-      </w:r>
-      <w:proofErr w:type="gramEnd"/>
-      <w:r>
-        <w:rPr>
-          <w:lang w:val="en-US"/>
-        </w:rPr>
-        <w:t xml:space="preserve"> code, which the server sends to every client instance. The third one, the </w:t>
-      </w:r>
-      <w:r>
-        <w:rPr>
-          <w:i/>
-          <w:lang w:val="en-US"/>
-        </w:rPr>
-        <w:t>both</w:t>
-      </w:r>
-      <w:r>
-        <w:rPr>
-          <w:lang w:val="en-US"/>
-        </w:rPr>
-        <w:t xml:space="preserve"> folder contains code, that the server as well as the client can see and work with. It holds things like models or collections.</w:t>
-      </w:r>
-    </w:p>
-    <w:p>
-      <w:pPr>
-        <w:pStyle w:val="4Text"/>
-        <w:rPr>
-          <w:lang w:val="en-US"/>
-        </w:rPr>
-      </w:pPr>
-      <w:r>
-        <w:rPr>
-          <w:lang w:val="en-US"/>
-        </w:rPr>
-        <w:t xml:space="preserve">The </w:t>
-      </w:r>
-      <w:r>
-        <w:rPr>
-          <w:i/>
-          <w:lang w:val="en-US"/>
-        </w:rPr>
-        <w:t>client</w:t>
-      </w:r>
-      <w:r>
-        <w:rPr>
-          <w:lang w:val="en-US"/>
-        </w:rPr>
-        <w:t xml:space="preserve"> folder contains the index file, which is used as a loading screen, before the application is fully loaded. It also contains the </w:t>
-      </w:r>
-      <w:r>
-        <w:rPr>
-          <w:i/>
-          <w:lang w:val="en-US"/>
-        </w:rPr>
-        <w:t>imports</w:t>
-      </w:r>
-      <w:r>
-        <w:rPr>
-          <w:lang w:val="en-US"/>
-        </w:rPr>
-        <w:t xml:space="preserve"> folder, which is the place, where all modules, helpers and services exist. The main page</w:t>
-      </w:r>
-      <w:r>
-        <w:rPr>
-          <w:lang w:val="en-US"/>
-        </w:rPr>
-        <w:t>/component</w:t>
-      </w:r>
-      <w:r>
-        <w:rPr>
-          <w:lang w:val="en-US"/>
-        </w:rPr>
-        <w:t>, showing the menu bar</w:t>
-      </w:r>
-      <w:r>
-        <w:rPr>
-          <w:lang w:val="en-US"/>
-        </w:rPr>
-        <w:t>,</w:t>
-      </w:r>
-      <w:r>
-        <w:rPr>
-          <w:lang w:val="en-US"/>
-        </w:rPr>
-        <w:t xml:space="preserve"> is called </w:t>
-      </w:r>
-      <w:proofErr w:type="spellStart"/>
-      <w:proofErr w:type="gramStart"/>
-      <w:r>
-        <w:rPr>
-          <w:i/>
-          <w:lang w:val="en-US"/>
-        </w:rPr>
-        <w:t>app.</w:t>
-      </w:r>
-      <w:r>
-        <w:rPr>
-          <w:i/>
-          <w:lang w:val="en-US"/>
-        </w:rPr>
-        <w:t>component</w:t>
-      </w:r>
-      <w:proofErr w:type="spellEnd"/>
-      <w:proofErr w:type="gramEnd"/>
-      <w:r>
-        <w:rPr>
-          <w:i/>
-          <w:lang w:val="en-US"/>
-        </w:rPr>
-        <w:t xml:space="preserve"> </w:t>
-      </w:r>
-      <w:r>
-        <w:rPr>
-          <w:lang w:val="en-US"/>
-        </w:rPr>
+      <w:r>
         <w:t>and owns an HTML, a Typescript and a SCSS file.</w:t>
       </w:r>
     </w:p>
@@ -12583,268 +11734,430 @@
     <w:p>
       <w:pPr>
         <w:pStyle w:val="4Text"/>
-        <w:rPr>
-          <w:lang w:val="en-US"/>
-        </w:rPr>
-      </w:pPr>
-      <w:r>
-        <w:rPr>
-          <w:lang w:val="en-US"/>
-        </w:rPr>
+      </w:pPr>
+      <w:r>
         <w:t>The settings file is a</w:t>
       </w:r>
       <w:r>
-        <w:rPr>
-          <w:lang w:val="en-US"/>
-        </w:rPr>
-        <w:t xml:space="preserve"> way to pass variables to client and server when starting the application. It is </w:t>
-      </w:r>
-      <w:proofErr w:type="gramStart"/>
-      <w:r>
-        <w:rPr>
-          <w:lang w:val="en-US"/>
-        </w:rPr>
-        <w:t>in .</w:t>
-      </w:r>
-      <w:proofErr w:type="spellStart"/>
-      <w:r>
-        <w:rPr>
-          <w:lang w:val="en-US"/>
-        </w:rPr>
-        <w:t>json</w:t>
-      </w:r>
-      <w:proofErr w:type="spellEnd"/>
-      <w:proofErr w:type="gramEnd"/>
-      <w:r>
-        <w:rPr>
-          <w:lang w:val="en-US"/>
-        </w:rPr>
-        <w:t xml:space="preserve"> format and contains a key </w:t>
-      </w:r>
-      <w:proofErr w:type="spellStart"/>
-      <w:r>
-        <w:rPr>
-          <w:lang w:val="en-US"/>
-        </w:rPr>
-        <w:t>namend</w:t>
-      </w:r>
-      <w:proofErr w:type="spellEnd"/>
-      <w:r>
-        <w:rPr>
-          <w:lang w:val="en-US"/>
-        </w:rPr>
-        <w:t xml:space="preserve"> </w:t>
+        <w:t xml:space="preserve"> way to pass variables to client and server when starting the application. It is in .json format and contains a key namend </w:t>
       </w:r>
       <w:r>
         <w:rPr>
           <w:i/>
-          <w:lang w:val="en-US"/>
         </w:rPr>
         <w:t>public</w:t>
       </w:r>
       <w:r>
-        <w:rPr>
-          <w:lang w:val="en-US"/>
-        </w:rPr>
         <w:t xml:space="preserve">, which can be accessed everywhere. All other keys can be accessed only from the server side. </w:t>
       </w:r>
     </w:p>
     <w:p>
       <w:pPr>
         <w:pStyle w:val="4Text"/>
-        <w:rPr>
-          <w:lang w:val="en-US"/>
-        </w:rPr>
-      </w:pPr>
-      <w:r>
-        <w:rPr>
-          <w:lang w:val="en-US"/>
-        </w:rPr>
+      </w:pPr>
+      <w:r>
         <w:lastRenderedPageBreak/>
         <w:t xml:space="preserve">If the settings file has been set as a starting argument, then </w:t>
       </w:r>
       <w:r>
         <w:rPr>
           <w:rFonts w:ascii="Courier New" w:hAnsi="Courier New" w:cs="Courier New"/>
+        </w:rPr>
+        <w:t xml:space="preserve">Meteor.settings </w:t>
+      </w:r>
+      <w:r>
+        <w:t xml:space="preserve">and </w:t>
+      </w:r>
+      <w:r>
+        <w:rPr>
+          <w:rFonts w:ascii="Courier New" w:hAnsi="Courier New" w:cs="Courier New"/>
+        </w:rPr>
+        <w:t>Meteor.settings.public</w:t>
+      </w:r>
+      <w:r>
+        <w:t xml:space="preserve"> are available.</w:t>
+      </w:r>
+    </w:p>
+    <w:p>
+      <w:pPr>
+        <w:pStyle w:val="4Text"/>
+      </w:pPr>
+      <w:r>
+        <w:t>In our case, the LDAP address and the distinguished names (DN) for the users at that LDAP system are stored in the settings file. When connecting to the LDAP to log in, both variables are used.</w:t>
+      </w:r>
+    </w:p>
+    <w:p>
+      <w:pPr>
+        <w:pStyle w:val="4Text"/>
+      </w:pPr>
+      <w:r>
+        <w:t>Those settings variables can be created at own discretion.</w:t>
+      </w:r>
+    </w:p>
+    <w:p>
+      <w:pPr>
+        <w:pStyle w:val="berschrift2"/>
+      </w:pPr>
+      <w:bookmarkStart w:id="78" w:name="_Toc503013900"/>
+      <w:r>
+        <w:t>Coding</w:t>
+      </w:r>
+      <w:bookmarkEnd w:id="78"/>
+    </w:p>
+    <w:p>
+      <w:pPr>
+        <w:pStyle w:val="berschrift3"/>
+        <w:rPr>
+          <w:lang w:val="en-GB"/>
+        </w:rPr>
+      </w:pPr>
+      <w:bookmarkStart w:id="79" w:name="_Toc503013901"/>
+      <w:r>
+        <w:rPr>
+          <w:lang w:val="en-GB"/>
+        </w:rPr>
+        <w:t>Adding Components</w:t>
+      </w:r>
+      <w:bookmarkEnd w:id="79"/>
+    </w:p>
+    <w:p>
+      <w:pPr>
+        <w:pStyle w:val="4Text"/>
+      </w:pPr>
+      <w:r>
+        <w:t>Adding components is an easy and fast way to extend the application. Like mentioned before, a component can be any visual part with the background functionality. For example</w:t>
+      </w:r>
+      <w:r>
+        <w:t>,</w:t>
+      </w:r>
+      <w:r>
+        <w:t xml:space="preserve"> a modal can be a component, a whole page or even the ConfigSet-filter, which already exists in our application.</w:t>
+      </w:r>
+    </w:p>
+    <w:p>
+      <w:pPr>
+        <w:pStyle w:val="4Text"/>
+      </w:pPr>
+      <w:r>
+        <w:t xml:space="preserve">At first a new folder with the name of the component should be created. Add an empty .ts, .html and .scss file to the folder. To implement a very basic component, only displaying a “hello world” text, the developer has to start by defining the component in the created .ts file, as well as declaring it in the </w:t>
+      </w:r>
+      <w:r>
+        <w:rPr>
+          <w:i/>
+        </w:rPr>
+        <w:t>app.module.ts</w:t>
+      </w:r>
+      <w:r>
+        <w:t xml:space="preserve">. A component is a simple class in typescript, which has to be exported, so the whole application knows about it. To defining it as a component, Angular uses decorators before the class definition. The basic </w:t>
+      </w:r>
+      <w:r>
+        <w:rPr>
+          <w:i/>
+        </w:rPr>
+        <w:t>@Component</w:t>
+      </w:r>
+      <w:r>
+        <w:t xml:space="preserve"> decorator should have a selector and a reference to the template (.html file) of the component</w:t>
+      </w:r>
+      <w:r>
+        <w:t xml:space="preserve"> and the corresponding style files</w:t>
+      </w:r>
+      <w:r>
+        <w:t xml:space="preserve">. The selector </w:t>
+      </w:r>
+      <w:r>
+        <w:t>will be the HTML tag to use this component.</w:t>
+      </w:r>
+      <w:r>
+        <w:t xml:space="preserve"> </w:t>
+      </w:r>
+      <w:r>
+        <w:t xml:space="preserve">This component could look like shown in </w:t>
+      </w:r>
+      <w:r>
+        <w:fldChar w:fldCharType="begin"/>
+      </w:r>
+      <w:r>
+        <w:instrText xml:space="preserve"> REF _Ref503284809 \h </w:instrText>
+      </w:r>
+      <w:r>
+        <w:fldChar w:fldCharType="separate"/>
+      </w:r>
+      <w:r>
+        <w:rPr>
           <w:lang w:val="en-US"/>
         </w:rPr>
-        <w:t xml:space="preserve">Meteor.settings </w:t>
-      </w:r>
-      <w:r>
-        <w:rPr>
+        <w:t xml:space="preserve">Figure </w:t>
+      </w:r>
+      <w:r>
+        <w:rPr>
+          <w:noProof/>
           <w:lang w:val="en-US"/>
         </w:rPr>
-        <w:t xml:space="preserve">and </w:t>
-      </w:r>
-      <w:proofErr w:type="spellStart"/>
-      <w:proofErr w:type="gramStart"/>
-      <w:r>
-        <w:rPr>
-          <w:rFonts w:ascii="Courier New" w:hAnsi="Courier New" w:cs="Courier New"/>
+        <w:t>17</w:t>
+      </w:r>
+      <w:r>
+        <w:fldChar w:fldCharType="end"/>
+      </w:r>
+      <w:r>
+        <w:t>.</w:t>
+      </w:r>
+    </w:p>
+    <w:p>
+      <w:pPr>
+        <w:pStyle w:val="4Text"/>
+        <w:keepNext/>
+        <w:jc w:val="center"/>
+      </w:pPr>
+      <w:r>
+        <w:rPr>
+          <w:noProof/>
+        </w:rPr>
+        <w:drawing>
+          <wp:inline distT="0" distB="0" distL="0" distR="0" wp14:anchorId="504BBA80" wp14:editId="03ECED97">
+            <wp:extent cx="4315968" cy="2281679"/>
+            <wp:effectExtent l="0" t="0" r="0" b="0"/>
+            <wp:docPr id="28" name="Grafik 28"/>
+            <wp:cNvGraphicFramePr>
+              <a:graphicFrameLocks xmlns:a="http://schemas.openxmlformats.org/drawingml/2006/main" noChangeAspect="1"/>
+            </wp:cNvGraphicFramePr>
+            <a:graphic xmlns:a="http://schemas.openxmlformats.org/drawingml/2006/main">
+              <a:graphicData uri="http://schemas.openxmlformats.org/drawingml/2006/picture">
+                <pic:pic xmlns:pic="http://schemas.openxmlformats.org/drawingml/2006/picture">
+                  <pic:nvPicPr>
+                    <pic:cNvPr id="1" name=""/>
+                    <pic:cNvPicPr/>
+                  </pic:nvPicPr>
+                  <pic:blipFill>
+                    <a:blip r:embed="rId30"/>
+                    <a:stretch>
+                      <a:fillRect/>
+                    </a:stretch>
+                  </pic:blipFill>
+                  <pic:spPr>
+                    <a:xfrm>
+                      <a:off x="0" y="0"/>
+                      <a:ext cx="4342983" cy="2295961"/>
+                    </a:xfrm>
+                    <a:prstGeom prst="rect">
+                      <a:avLst/>
+                    </a:prstGeom>
+                  </pic:spPr>
+                </pic:pic>
+              </a:graphicData>
+            </a:graphic>
+          </wp:inline>
+        </w:drawing>
+      </w:r>
+    </w:p>
+    <w:p>
+      <w:pPr>
+        <w:pStyle w:val="Beschriftung"/>
+        <w:rPr>
           <w:lang w:val="en-US"/>
         </w:rPr>
-        <w:t>Meteor.settings.public</w:t>
-      </w:r>
-      <w:proofErr w:type="spellEnd"/>
-      <w:proofErr w:type="gramEnd"/>
+      </w:pPr>
+      <w:bookmarkStart w:id="80" w:name="_Ref503284809"/>
       <w:r>
         <w:rPr>
           <w:lang w:val="en-US"/>
         </w:rPr>
-        <w:t xml:space="preserve"> are available.</w:t>
+        <w:t xml:space="preserve">Figure </w:t>
+      </w:r>
+      <w:r>
+        <w:fldChar w:fldCharType="begin"/>
+      </w:r>
+      <w:r>
+        <w:rPr>
+          <w:lang w:val="en-US"/>
+        </w:rPr>
+        <w:instrText xml:space="preserve"> SEQ Figure \* ARABIC </w:instrText>
+      </w:r>
+      <w:r>
+        <w:fldChar w:fldCharType="separate"/>
+      </w:r>
+      <w:r>
+        <w:rPr>
+          <w:noProof/>
+          <w:lang w:val="en-US"/>
+        </w:rPr>
+        <w:t>17</w:t>
+      </w:r>
+      <w:r>
+        <w:fldChar w:fldCharType="end"/>
+      </w:r>
+      <w:bookmarkEnd w:id="80"/>
+      <w:r>
+        <w:rPr>
+          <w:lang w:val="en-US"/>
+        </w:rPr>
+        <w:t xml:space="preserve"> – A basic component </w:t>
+      </w:r>
+      <w:r>
+        <w:rPr>
+          <w:lang w:val="en-US"/>
+        </w:rPr>
+        <w:t>typescript class</w:t>
       </w:r>
     </w:p>
     <w:p>
       <w:pPr>
         <w:pStyle w:val="4Text"/>
-        <w:rPr>
-          <w:lang w:val="en-US"/>
-        </w:rPr>
-      </w:pPr>
-      <w:r>
-        <w:rPr>
-          <w:lang w:val="en-US"/>
-        </w:rPr>
-        <w:t>In our case, the LDAP address and the distinguished names (DN) for the users at that LDAP system are stored in the settings file. When connecting to the LDAP to log in, both variables are used.</w:t>
+      </w:pPr>
+      <w:r>
+        <w:lastRenderedPageBreak/>
+        <w:t xml:space="preserve">The </w:t>
+      </w:r>
+      <w:r>
+        <w:rPr>
+          <w:i/>
+        </w:rPr>
+        <w:t>@Component</w:t>
+      </w:r>
+      <w:r>
+        <w:t xml:space="preserve"> decorator can be used to define lots of more configurations, like animations, </w:t>
+      </w:r>
+      <w:r>
+        <w:t>inputs or outputs from the parent component or even another change detections, that determines when the component should be new rendered.</w:t>
       </w:r>
     </w:p>
     <w:p>
       <w:pPr>
         <w:pStyle w:val="4Text"/>
-        <w:rPr>
-          <w:lang w:val="en-US"/>
-        </w:rPr>
-      </w:pPr>
-      <w:r>
-        <w:rPr>
-          <w:lang w:val="en-US"/>
-        </w:rPr>
-        <w:t>Those settings variables can be created at own discretion.</w:t>
+      </w:pPr>
+      <w:r>
+        <w:t xml:space="preserve"> </w:t>
+      </w:r>
+      <w:r>
+        <w:t xml:space="preserve">After this is done, the component can be imported and declared at the </w:t>
+      </w:r>
+      <w:r>
+        <w:rPr>
+          <w:i/>
+        </w:rPr>
+        <w:t>app.module.ts</w:t>
+      </w:r>
+      <w:r>
+        <w:t xml:space="preserve">. To do this, the developer simply has to </w:t>
+      </w:r>
+      <w:r>
+        <w:t xml:space="preserve">put the class name of the new component in the declarations list and import the path, where to find the component. </w:t>
+      </w:r>
+    </w:p>
+    <w:p>
+      <w:pPr>
+        <w:pStyle w:val="4Text"/>
+      </w:pPr>
+      <w:r>
+        <w:t>The .html file could contain any HTML, without matching the known HTML structure. For example, just a text like ‘Hello World’ is fine. The .scss file should contain all the styles for this component to keep the overview.</w:t>
+      </w:r>
+    </w:p>
+    <w:p>
+      <w:pPr>
+        <w:pStyle w:val="4Text"/>
+      </w:pPr>
+      <w:r>
+        <w:t>With these few steps the new component can be used in every other component, by using the selector in a .html file. The displayed component would just be a plain text saying</w:t>
+      </w:r>
+      <w:r>
+        <w:t>,</w:t>
+      </w:r>
+      <w:r>
+        <w:t xml:space="preserve"> ‘Hello World’.</w:t>
+      </w:r>
+      <w:bookmarkStart w:id="81" w:name="_GoBack"/>
+      <w:bookmarkEnd w:id="81"/>
+    </w:p>
+    <w:p>
+      <w:pPr>
+        <w:pStyle w:val="berschrift3"/>
+        <w:rPr>
+          <w:lang w:val="en-GB"/>
+        </w:rPr>
+      </w:pPr>
+      <w:bookmarkStart w:id="82" w:name="_Toc503013902"/>
+      <w:r>
+        <w:rPr>
+          <w:lang w:val="en-GB"/>
+        </w:rPr>
+        <w:t>Adding Collections</w:t>
+      </w:r>
+      <w:bookmarkEnd w:id="82"/>
+    </w:p>
+    <w:p>
+      <w:pPr>
+        <w:pStyle w:val="berschrift3"/>
+        <w:rPr>
+          <w:lang w:val="en-GB"/>
+        </w:rPr>
+      </w:pPr>
+      <w:bookmarkStart w:id="83" w:name="_Toc503013903"/>
+      <w:r>
+        <w:rPr>
+          <w:lang w:val="en-GB"/>
+        </w:rPr>
+        <w:t xml:space="preserve">Working </w:t>
+      </w:r>
+      <w:r>
+        <w:rPr>
+          <w:lang w:val="en-GB"/>
+        </w:rPr>
+        <w:t>w</w:t>
+      </w:r>
+      <w:r>
+        <w:rPr>
+          <w:lang w:val="en-GB"/>
+        </w:rPr>
+        <w:t>ith Observables</w:t>
+      </w:r>
+      <w:bookmarkEnd w:id="83"/>
+    </w:p>
+    <w:p>
+      <w:pPr>
+        <w:pStyle w:val="berschrift3"/>
+        <w:rPr>
+          <w:lang w:val="en-GB"/>
+        </w:rPr>
+      </w:pPr>
+      <w:bookmarkStart w:id="84" w:name="_Toc503013904"/>
+      <w:r>
+        <w:rPr>
+          <w:lang w:val="en-GB"/>
+        </w:rPr>
+        <w:t>Extending Functionality</w:t>
+      </w:r>
+      <w:bookmarkEnd w:id="84"/>
+    </w:p>
+    <w:p>
+      <w:pPr>
+        <w:pStyle w:val="4Text"/>
+      </w:pPr>
+      <w:r>
+        <w:t>-</w:t>
+      </w:r>
+      <w:r>
+        <w:t>Npm packages</w:t>
       </w:r>
     </w:p>
     <w:p>
       <w:pPr>
         <w:pStyle w:val="berschrift2"/>
       </w:pPr>
-      <w:bookmarkStart w:id="78" w:name="_Toc503013900"/>
-      <w:r>
-        <w:t>Coding</w:t>
-      </w:r>
-      <w:bookmarkStart w:id="79" w:name="_GoBack"/>
-      <w:bookmarkEnd w:id="78"/>
-      <w:bookmarkEnd w:id="79"/>
-    </w:p>
-    <w:p>
-      <w:pPr>
-        <w:pStyle w:val="berschrift3"/>
-        <w:rPr>
-          <w:lang w:val="en-GB"/>
-        </w:rPr>
-      </w:pPr>
-      <w:bookmarkStart w:id="80" w:name="_Toc503013901"/>
-      <w:r>
-        <w:rPr>
-          <w:lang w:val="en-GB"/>
-        </w:rPr>
-        <w:t>Adding Components</w:t>
-      </w:r>
-      <w:bookmarkEnd w:id="80"/>
-    </w:p>
-    <w:p>
-      <w:pPr>
-        <w:pStyle w:val="berschrift3"/>
-        <w:rPr>
-          <w:lang w:val="en-GB"/>
-        </w:rPr>
-      </w:pPr>
-      <w:bookmarkStart w:id="81" w:name="_Toc503013902"/>
-      <w:r>
-        <w:rPr>
-          <w:lang w:val="en-GB"/>
-        </w:rPr>
-        <w:t>Adding Collections</w:t>
-      </w:r>
-      <w:bookmarkEnd w:id="81"/>
-    </w:p>
-    <w:p>
-      <w:pPr>
-        <w:pStyle w:val="berschrift3"/>
-        <w:rPr>
-          <w:lang w:val="en-GB"/>
-        </w:rPr>
-      </w:pPr>
-      <w:bookmarkStart w:id="82" w:name="_Toc503013903"/>
-      <w:r>
-        <w:rPr>
-          <w:lang w:val="en-GB"/>
-        </w:rPr>
-        <w:t xml:space="preserve">Working </w:t>
-      </w:r>
-      <w:r>
-        <w:rPr>
-          <w:lang w:val="en-GB"/>
-        </w:rPr>
-        <w:t>w</w:t>
-      </w:r>
-      <w:r>
-        <w:rPr>
-          <w:lang w:val="en-GB"/>
-        </w:rPr>
-        <w:t>ith Observables</w:t>
-      </w:r>
-      <w:bookmarkEnd w:id="82"/>
-    </w:p>
-    <w:p>
-      <w:pPr>
-        <w:pStyle w:val="berschrift3"/>
-        <w:rPr>
-          <w:lang w:val="en-GB"/>
-        </w:rPr>
-      </w:pPr>
-      <w:bookmarkStart w:id="83" w:name="_Toc503013904"/>
-      <w:r>
-        <w:rPr>
-          <w:lang w:val="en-GB"/>
-        </w:rPr>
-        <w:t>Extending Functionality</w:t>
-      </w:r>
-      <w:bookmarkEnd w:id="83"/>
-    </w:p>
-    <w:p>
-      <w:pPr>
-        <w:pStyle w:val="4Text"/>
-      </w:pPr>
-      <w:r>
-        <w:t>-</w:t>
-      </w:r>
-      <w:proofErr w:type="spellStart"/>
-      <w:r>
-        <w:t>Npm</w:t>
-      </w:r>
-      <w:proofErr w:type="spellEnd"/>
-      <w:r>
-        <w:t xml:space="preserve"> packages</w:t>
-      </w:r>
+      <w:bookmarkStart w:id="85" w:name="_Toc503013905"/>
+      <w:r>
+        <w:t>Documentation</w:t>
+      </w:r>
+      <w:bookmarkEnd w:id="85"/>
     </w:p>
     <w:p>
       <w:pPr>
         <w:pStyle w:val="berschrift2"/>
       </w:pPr>
-      <w:bookmarkStart w:id="84" w:name="_Toc503013905"/>
-      <w:r>
-        <w:t>Documentation</w:t>
-      </w:r>
-      <w:bookmarkEnd w:id="84"/>
-    </w:p>
-    <w:p>
-      <w:pPr>
-        <w:pStyle w:val="berschrift2"/>
-      </w:pPr>
-      <w:bookmarkStart w:id="85" w:name="_Toc503013906"/>
+      <w:bookmarkStart w:id="86" w:name="_Toc503013906"/>
       <w:r>
         <w:t>Deployment</w:t>
       </w:r>
-      <w:bookmarkEnd w:id="85"/>
+      <w:bookmarkEnd w:id="86"/>
     </w:p>
     <w:p>
       <w:pPr>
@@ -12867,8 +12180,8 @@
       <w:pPr>
         <w:pStyle w:val="4Text"/>
         <w:sectPr>
-          <w:headerReference w:type="default" r:id="rId30"/>
-          <w:headerReference w:type="first" r:id="rId31"/>
+          <w:headerReference w:type="default" r:id="rId31"/>
+          <w:headerReference w:type="first" r:id="rId32"/>
           <w:pgSz w:w="11906" w:h="16838"/>
           <w:pgMar w:top="1417" w:right="1417" w:bottom="1134" w:left="1417" w:header="708" w:footer="708" w:gutter="0"/>
           <w:cols w:space="708"/>
@@ -12888,7 +12201,7 @@
           <w:lang w:val="en-GB"/>
         </w:rPr>
       </w:pPr>
-      <w:bookmarkStart w:id="86" w:name="_Toc503013907"/>
+      <w:bookmarkStart w:id="87" w:name="_Toc503013907"/>
       <w:r>
         <w:rPr>
           <w:lang w:val="en-GB"/>
@@ -12896,7 +12209,7 @@
         <w:lastRenderedPageBreak/>
         <w:t>Appendix</w:t>
       </w:r>
-      <w:bookmarkEnd w:id="86"/>
+      <w:bookmarkEnd w:id="87"/>
       <w:r>
         <w:rPr>
           <w:lang w:val="en-GB"/>
@@ -12915,7 +12228,7 @@
           <w:lang w:val="en-GB"/>
         </w:rPr>
       </w:pPr>
-      <w:bookmarkStart w:id="87" w:name="_Toc503013908"/>
+      <w:bookmarkStart w:id="88" w:name="_Toc503013908"/>
       <w:r>
         <w:rPr>
           <w:lang w:val="en-GB"/>
@@ -12923,7 +12236,7 @@
         <w:lastRenderedPageBreak/>
         <w:t>Bibliography</w:t>
       </w:r>
-      <w:bookmarkEnd w:id="87"/>
+      <w:bookmarkEnd w:id="88"/>
     </w:p>
     <w:p>
       <w:pPr>
@@ -12946,7 +12259,7 @@
       <w:r>
         <w:fldChar w:fldCharType="separate"/>
       </w:r>
-      <w:bookmarkStart w:id="88" w:name="M1"/>
+      <w:bookmarkStart w:id="89" w:name="M1"/>
     </w:p>
     <w:tbl>
       <w:tblPr>
@@ -13010,7 +12323,7 @@
               </w:rPr>
               <w:t xml:space="preserve">© 2017 Meteor Development Group Inc. (2017) Meteor.com. [Online]. </w:t>
             </w:r>
-            <w:hyperlink r:id="rId32" w:history="1">
+            <w:hyperlink r:id="rId33" w:history="1">
               <w:r>
                 <w:rPr>
                   <w:rStyle w:val="Hyperlink"/>
@@ -13040,14 +12353,14 @@
                 <w:noProof/>
               </w:rPr>
             </w:pPr>
-            <w:bookmarkStart w:id="89" w:name="A1"/>
+            <w:bookmarkStart w:id="90" w:name="A1"/>
             <w:r>
               <w:rPr>
                 <w:noProof/>
               </w:rPr>
               <w:t>[A1]</w:t>
             </w:r>
-            <w:bookmarkEnd w:id="89"/>
+            <w:bookmarkEnd w:id="90"/>
           </w:p>
         </w:tc>
         <w:tc>
@@ -13068,7 +12381,7 @@
               </w:rPr>
               <w:t xml:space="preserve">Google Inc. (2017) Angular. [Online]. </w:t>
             </w:r>
-            <w:hyperlink r:id="rId33" w:history="1">
+            <w:hyperlink r:id="rId34" w:history="1">
               <w:r>
                 <w:rPr>
                   <w:rStyle w:val="Hyperlink"/>
@@ -13097,14 +12410,14 @@
                 <w:noProof/>
               </w:rPr>
             </w:pPr>
-            <w:bookmarkStart w:id="90" w:name="Mo1"/>
+            <w:bookmarkStart w:id="91" w:name="Mo1"/>
             <w:r>
               <w:rPr>
                 <w:noProof/>
               </w:rPr>
               <w:t>[Mo1]</w:t>
             </w:r>
-            <w:bookmarkEnd w:id="90"/>
+            <w:bookmarkEnd w:id="91"/>
           </w:p>
         </w:tc>
         <w:tc>
@@ -13125,7 +12438,7 @@
               </w:rPr>
               <w:t xml:space="preserve">MongoDB, Inc. (2017) MongoDB. [Online]. </w:t>
             </w:r>
-            <w:hyperlink r:id="rId34" w:history="1">
+            <w:hyperlink r:id="rId35" w:history="1">
               <w:r>
                 <w:rPr>
                   <w:rStyle w:val="Hyperlink"/>
@@ -13154,14 +12467,14 @@
                 <w:noProof/>
               </w:rPr>
             </w:pPr>
-            <w:bookmarkStart w:id="91" w:name="N1"/>
+            <w:bookmarkStart w:id="92" w:name="N1"/>
             <w:r>
               <w:rPr>
                 <w:noProof/>
               </w:rPr>
               <w:t>[N1]</w:t>
             </w:r>
-            <w:bookmarkEnd w:id="91"/>
+            <w:bookmarkEnd w:id="92"/>
           </w:p>
         </w:tc>
         <w:tc>
@@ -13184,7 +12497,7 @@
               </w:rPr>
               <w:t xml:space="preserve">Node.js Foundation. (2017) NodeJS. [Online]. </w:t>
             </w:r>
-            <w:hyperlink r:id="rId35" w:history="1">
+            <w:hyperlink r:id="rId36" w:history="1">
               <w:r>
                 <w:rPr>
                   <w:rStyle w:val="Hyperlink"/>
@@ -13240,7 +12553,7 @@
               </w:rPr>
               <w:t xml:space="preserve">Google Inc. (2017) Google. [Online]. </w:t>
             </w:r>
-            <w:hyperlink r:id="rId36" w:history="1">
+            <w:hyperlink r:id="rId37" w:history="1">
               <w:r>
                 <w:rPr>
                   <w:rStyle w:val="Hyperlink"/>
@@ -13295,7 +12608,7 @@
               </w:rPr>
               <w:t xml:space="preserve">ECMA international. (2017) json.org. [Online]. </w:t>
             </w:r>
-            <w:hyperlink r:id="rId37" w:history="1">
+            <w:hyperlink r:id="rId38" w:history="1">
               <w:r>
                 <w:rPr>
                   <w:rStyle w:val="Hyperlink"/>
@@ -13372,14 +12685,14 @@
                 <w:noProof/>
               </w:rPr>
             </w:pPr>
-            <w:bookmarkStart w:id="92" w:name="T1"/>
+            <w:bookmarkStart w:id="93" w:name="T1"/>
             <w:r>
               <w:rPr>
                 <w:noProof/>
               </w:rPr>
               <w:t>[T1]</w:t>
             </w:r>
-            <w:bookmarkEnd w:id="92"/>
+            <w:bookmarkEnd w:id="93"/>
           </w:p>
         </w:tc>
         <w:tc>
@@ -13400,7 +12713,7 @@
               </w:rPr>
               <w:t xml:space="preserve">Microsoft Corporation. (2017) Typescript. [Online]. </w:t>
             </w:r>
-            <w:hyperlink r:id="rId38" w:history="1">
+            <w:hyperlink r:id="rId39" w:history="1">
               <w:r>
                 <w:rPr>
                   <w:rStyle w:val="Hyperlink"/>
@@ -13455,7 +12768,7 @@
               </w:rPr>
               <w:t xml:space="preserve">Natalie Weizenbaum, Chris Eppstein Hampton Catlin. (2017) SASS. [Online]. </w:t>
             </w:r>
-            <w:hyperlink r:id="rId39" w:history="1">
+            <w:hyperlink r:id="rId40" w:history="1">
               <w:r>
                 <w:rPr>
                   <w:rStyle w:val="Hyperlink"/>
@@ -13484,14 +12797,14 @@
                 <w:noProof/>
               </w:rPr>
             </w:pPr>
-            <w:bookmarkStart w:id="93" w:name="WS1"/>
+            <w:bookmarkStart w:id="94" w:name="WS1"/>
             <w:r>
               <w:rPr>
                 <w:noProof/>
               </w:rPr>
               <w:t>[WS1]</w:t>
             </w:r>
-            <w:bookmarkEnd w:id="93"/>
+            <w:bookmarkEnd w:id="94"/>
           </w:p>
         </w:tc>
         <w:tc>
@@ -13512,7 +12825,7 @@
               </w:rPr>
               <w:t xml:space="preserve">JetBrains. (2017) Webstorm. [Online]. </w:t>
             </w:r>
-            <w:hyperlink r:id="rId40" w:history="1">
+            <w:hyperlink r:id="rId41" w:history="1">
               <w:r>
                 <w:rPr>
                   <w:rStyle w:val="Hyperlink"/>
@@ -13541,14 +12854,14 @@
                 <w:noProof/>
               </w:rPr>
             </w:pPr>
-            <w:bookmarkStart w:id="94" w:name="AT1"/>
+            <w:bookmarkStart w:id="95" w:name="AT1"/>
             <w:r>
               <w:rPr>
                 <w:noProof/>
               </w:rPr>
               <w:t>[AT1]</w:t>
             </w:r>
-            <w:bookmarkEnd w:id="94"/>
+            <w:bookmarkEnd w:id="95"/>
           </w:p>
         </w:tc>
         <w:tc>
@@ -13569,7 +12882,7 @@
               </w:rPr>
               <w:t xml:space="preserve">Open Source. (2017) Atom. [Online]. </w:t>
             </w:r>
-            <w:hyperlink r:id="rId41" w:history="1">
+            <w:hyperlink r:id="rId42" w:history="1">
               <w:r>
                 <w:rPr>
                   <w:rStyle w:val="Hyperlink"/>
@@ -13598,14 +12911,14 @@
                 <w:noProof/>
               </w:rPr>
             </w:pPr>
-            <w:bookmarkStart w:id="95" w:name="R1"/>
+            <w:bookmarkStart w:id="96" w:name="R1"/>
             <w:r>
               <w:rPr>
                 <w:noProof/>
               </w:rPr>
               <w:t>[R1]</w:t>
             </w:r>
-            <w:bookmarkEnd w:id="95"/>
+            <w:bookmarkEnd w:id="96"/>
           </w:p>
         </w:tc>
         <w:tc>
@@ -13626,7 +12939,7 @@
               </w:rPr>
               <w:t xml:space="preserve">3T Software Labs GmbH. (2017) Robo3T. [Online]. </w:t>
             </w:r>
-            <w:hyperlink r:id="rId42" w:history="1">
+            <w:hyperlink r:id="rId43" w:history="1">
               <w:r>
                 <w:rPr>
                   <w:rStyle w:val="Hyperlink"/>
@@ -13648,7 +12961,7 @@
         </w:rPr>
       </w:pPr>
     </w:p>
-    <w:bookmarkEnd w:id="88"/>
+    <w:bookmarkEnd w:id="89"/>
     <w:p>
       <w:pPr>
         <w:pStyle w:val="4Text"/>
@@ -13675,7 +12988,7 @@
           <w:lang w:val="en-GB"/>
         </w:rPr>
       </w:pPr>
-      <w:bookmarkStart w:id="96" w:name="_Toc503013909"/>
+      <w:bookmarkStart w:id="97" w:name="_Toc503013909"/>
       <w:r>
         <w:rPr>
           <w:lang w:val="en-GB"/>
@@ -13683,7 +12996,7 @@
         <w:lastRenderedPageBreak/>
         <w:t>List of Figures</w:t>
       </w:r>
-      <w:bookmarkEnd w:id="96"/>
+      <w:bookmarkEnd w:id="97"/>
     </w:p>
     <w:p>
       <w:pPr>
@@ -13712,7 +13025,7 @@
         </w:rPr>
         <w:fldChar w:fldCharType="separate"/>
       </w:r>
-      <w:hyperlink r:id="rId43" w:anchor="_Toc503013911" w:history="1">
+      <w:hyperlink r:id="rId44" w:anchor="_Toc503013911" w:history="1">
         <w:r>
           <w:rPr>
             <w:rStyle w:val="Hyperlink"/>
@@ -14872,7 +14185,7 @@
           <w:lang w:val="en-GB"/>
         </w:rPr>
       </w:pPr>
-      <w:bookmarkStart w:id="97" w:name="_Toc503013910"/>
+      <w:bookmarkStart w:id="98" w:name="_Toc503013910"/>
       <w:r>
         <w:rPr>
           <w:lang w:val="en-GB"/>
@@ -14880,22 +14193,16 @@
         <w:lastRenderedPageBreak/>
         <w:t>List of Tables</w:t>
       </w:r>
-      <w:bookmarkEnd w:id="97"/>
+      <w:bookmarkEnd w:id="98"/>
     </w:p>
     <w:p>
       <w:pPr>
         <w:pStyle w:val="4Text"/>
-        <w:rPr>
-          <w:lang w:val="de-DE"/>
-        </w:rPr>
       </w:pPr>
       <w:r>
         <w:fldChar w:fldCharType="begin"/>
       </w:r>
       <w:r>
-        <w:rPr>
-          <w:lang w:val="de-DE"/>
-        </w:rPr>
         <w:instrText xml:space="preserve"> TOC \h \z \c "Table" </w:instrText>
       </w:r>
       <w:r>
@@ -14903,10 +14210,7 @@
       </w:r>
       <w:r>
         <w:rPr>
-          <w:b/>
-          <w:bCs/>
           <w:noProof/>
-          <w:lang w:val="de-DE"/>
         </w:rPr>
         <w:t>Es konnten keine Einträge für ein Abbildungsverzeichnis gefunden werden.</w:t>
       </w:r>
@@ -14917,19 +14221,13 @@
     <w:p>
       <w:pPr>
         <w:pStyle w:val="4Text"/>
-        <w:rPr>
-          <w:lang w:val="de-DE"/>
-        </w:rPr>
-      </w:pPr>
-      <w:r>
-        <w:rPr>
-          <w:lang w:val="de-DE"/>
-        </w:rPr>
+      </w:pPr>
+      <w:r>
         <w:t xml:space="preserve"> </w:t>
       </w:r>
     </w:p>
     <w:sectPr>
-      <w:headerReference w:type="default" r:id="rId44"/>
+      <w:headerReference w:type="default" r:id="rId45"/>
       <w:type w:val="continuous"/>
       <w:pgSz w:w="11906" w:h="16838"/>
       <w:pgMar w:top="1417" w:right="1417" w:bottom="1134" w:left="1417" w:header="708" w:footer="708" w:gutter="0"/>
@@ -15087,7 +14385,7 @@
               <wp:inline distT="0" distB="0" distL="0" distR="0">
                 <wp:extent cx="2209999" cy="522000"/>
                 <wp:effectExtent l="19050" t="0" r="0" b="0"/>
-                <wp:docPr id="19" name="Grafik 0" descr="test2.emf"/>
+                <wp:docPr id="2" name="Grafik 0" descr="test2.emf"/>
                 <wp:cNvGraphicFramePr>
                   <a:graphicFrameLocks xmlns:a="http://schemas.openxmlformats.org/drawingml/2006/main" noChangeAspect="1"/>
                 </wp:cNvGraphicFramePr>
@@ -15140,7 +14438,7 @@
         <w:sz w:val="20"/>
       </w:rPr>
       <w:drawing>
-        <wp:anchor distT="0" distB="0" distL="114300" distR="114300" simplePos="0" relativeHeight="251657728" behindDoc="1" locked="0" layoutInCell="1" allowOverlap="1">
+        <wp:anchor distT="0" distB="0" distL="114300" distR="114300" simplePos="0" relativeHeight="251658240" behindDoc="1" locked="0" layoutInCell="1" allowOverlap="1">
           <wp:simplePos x="0" y="0"/>
           <wp:positionH relativeFrom="page">
             <wp:posOffset>1797</wp:posOffset>
@@ -15151,7 +14449,7 @@
           <wp:extent cx="7560694" cy="1708030"/>
           <wp:effectExtent l="19050" t="0" r="2156" b="0"/>
           <wp:wrapNone/>
-          <wp:docPr id="21" name="Bild 73" descr="TUB_Briefkopf_CO"/>
+          <wp:docPr id="3" name="Bild 73" descr="TUB_Briefkopf_CO"/>
           <wp:cNvGraphicFramePr>
             <a:graphicFrameLocks xmlns:a="http://schemas.openxmlformats.org/drawingml/2006/main" noChangeAspect="1"/>
           </wp:cNvGraphicFramePr>
@@ -15324,7 +14622,7 @@
         <w:noProof/>
       </w:rPr>
       <w:drawing>
-        <wp:anchor distT="0" distB="0" distL="114300" distR="114300" simplePos="0" relativeHeight="251660288" behindDoc="1" locked="0" layoutInCell="1" allowOverlap="1">
+        <wp:anchor distT="0" distB="0" distL="114300" distR="114300" simplePos="0" relativeHeight="251659264" behindDoc="1" locked="0" layoutInCell="1" allowOverlap="1">
           <wp:simplePos x="0" y="0"/>
           <wp:positionH relativeFrom="page">
             <wp:posOffset>288290</wp:posOffset>
@@ -15335,7 +14633,7 @@
           <wp:extent cx="254635" cy="1593215"/>
           <wp:effectExtent l="19050" t="0" r="0" b="0"/>
           <wp:wrapNone/>
-          <wp:docPr id="22" name="Bild 110" descr="TUB_Briefbogen_Falzm_CO"/>
+          <wp:docPr id="4" name="Bild 110" descr="TUB_Briefbogen_Falzm_CO"/>
           <wp:cNvGraphicFramePr>
             <a:graphicFrameLocks xmlns:a="http://schemas.openxmlformats.org/drawingml/2006/main" noChangeAspect="1"/>
           </wp:cNvGraphicFramePr>
@@ -15382,7 +14680,7 @@
         <w:noProof/>
       </w:rPr>
       <w:drawing>
-        <wp:anchor distT="0" distB="0" distL="114300" distR="114300" simplePos="0" relativeHeight="251656192" behindDoc="1" locked="0" layoutInCell="1" allowOverlap="1">
+        <wp:anchor distT="0" distB="0" distL="114300" distR="114300" simplePos="0" relativeHeight="251655168" behindDoc="1" locked="0" layoutInCell="1" allowOverlap="1">
           <wp:simplePos x="0" y="0"/>
           <wp:positionH relativeFrom="page">
             <wp:posOffset>288290</wp:posOffset>
@@ -15393,7 +14691,7 @@
           <wp:extent cx="254635" cy="1593215"/>
           <wp:effectExtent l="19050" t="0" r="0" b="0"/>
           <wp:wrapNone/>
-          <wp:docPr id="23" name="Bild 110" descr="TUB_Briefbogen_Falzm_CO"/>
+          <wp:docPr id="18" name="Bild 110" descr="TUB_Briefbogen_Falzm_CO"/>
           <wp:cNvGraphicFramePr>
             <a:graphicFrameLocks xmlns:a="http://schemas.openxmlformats.org/drawingml/2006/main" noChangeAspect="1"/>
           </wp:cNvGraphicFramePr>
@@ -15486,7 +14784,7 @@
       <w:rPr>
         <w:noProof/>
       </w:rPr>
-      <w:t>27</w:t>
+      <w:t>28</w:t>
     </w:r>
     <w:r>
       <w:rPr>
@@ -15581,7 +14879,7 @@
         <w:rStyle w:val="Seitenzahl"/>
         <w:noProof/>
       </w:rPr>
-      <w:t>29</w:t>
+      <w:t>32</w:t>
     </w:r>
     <w:r>
       <w:rPr>
@@ -15603,7 +14901,7 @@
         <w:rPr>
           <w:noProof/>
         </w:rPr>
-        <w:t>B</w:t>
+        <w:t>D</w:t>
       </w:r>
     </w:fldSimple>
     <w:r>
@@ -15614,7 +14912,7 @@
         <w:rPr>
           <w:noProof/>
         </w:rPr>
-        <w:t>Bibliography</w:t>
+        <w:t>List of Tables</w:t>
       </w:r>
     </w:fldSimple>
   </w:p>
@@ -19047,13 +18345,12 @@
     <w:link w:val="4TextZchn"/>
     <w:autoRedefine/>
     <w:qFormat/>
-    <w:rsid w:val="0087082D"/>
+    <w:rsid w:val="00F61FB4"/>
     <w:pPr>
       <w:tabs>
         <w:tab w:val="left" w:pos="1701"/>
       </w:tabs>
       <w:spacing w:before="120" w:after="240" w:line="360" w:lineRule="auto"/>
-      <w:jc w:val="both"/>
     </w:pPr>
     <w:rPr>
       <w:rFonts w:cs="Times New Roman"/>
@@ -19324,7 +18621,7 @@
     <w:name w:val="[4] Text Zchn"/>
     <w:basedOn w:val="Absatz-Standardschriftart"/>
     <w:link w:val="4Text"/>
-    <w:rsid w:val="0087082D"/>
+    <w:rsid w:val="00F61FB4"/>
     <w:rPr>
       <w:rFonts w:ascii="Times New Roman" w:hAnsi="Times New Roman" w:cs="Times New Roman"/>
       <w:color w:val="000000" w:themeColor="text1"/>
@@ -20535,6 +19832,7 @@
     <w:rsid w:val="001648B1"/>
     <w:rsid w:val="00196A25"/>
     <w:rsid w:val="00244B3E"/>
+    <w:rsid w:val="002A1191"/>
     <w:rsid w:val="0030377A"/>
     <w:rsid w:val="003C19E6"/>
     <w:rsid w:val="0040678E"/>
@@ -20556,6 +19854,7 @@
     <w:rsid w:val="00984FA2"/>
     <w:rsid w:val="009A27C9"/>
     <w:rsid w:val="00A213A7"/>
+    <w:rsid w:val="00A32C62"/>
     <w:rsid w:val="00A37F4A"/>
     <w:rsid w:val="00A76753"/>
     <w:rsid w:val="00AC523A"/>
@@ -21563,7 +20862,7 @@
 </file>
 
 <file path=customXml/itemProps2.xml><?xml version="1.0" encoding="utf-8"?>
-<ds:datastoreItem xmlns:ds="http://schemas.openxmlformats.org/officeDocument/2006/customXml" ds:itemID="{F4526B27-2C23-4C36-B791-62E7E1A807AE}">
+<ds:datastoreItem xmlns:ds="http://schemas.openxmlformats.org/officeDocument/2006/customXml" ds:itemID="{80147141-B55B-4924-AFED-B8700C82DC10}">
   <ds:schemaRefs>
     <ds:schemaRef ds:uri="http://schemas.openxmlformats.org/officeDocument/2006/bibliography"/>
   </ds:schemaRefs>

</xml_diff>

<commit_message>
edited some things in chapter 3
</commit_message>
<xml_diff>
--- a/Bachelorthesis.docx
+++ b/Bachelorthesis.docx
@@ -7757,59 +7757,65 @@
         <w:t xml:space="preserve"> there are a few terms to explain, which are common in modern web language</w:t>
       </w:r>
       <w:r>
+        <w:t>. A</w:t>
+      </w:r>
+      <w:r>
+        <w:t>lso the main structure of the application is presented</w:t>
+      </w:r>
+      <w:r>
+        <w:t xml:space="preserve">. </w:t>
+      </w:r>
+    </w:p>
+    <w:p>
+      <w:pPr>
+        <w:pStyle w:val="berschrift2"/>
+      </w:pPr>
+      <w:bookmarkStart w:id="23" w:name="_Toc503372148"/>
+      <w:r>
+        <w:t>Technical Terms</w:t>
+      </w:r>
+      <w:bookmarkEnd w:id="23"/>
+    </w:p>
+    <w:p>
+      <w:pPr>
+        <w:pStyle w:val="berschrift3"/>
+        <w:rPr>
+          <w:lang w:val="en-GB"/>
+        </w:rPr>
+      </w:pPr>
+      <w:bookmarkStart w:id="24" w:name="_Toc503372149"/>
+      <w:r>
+        <w:rPr>
+          <w:lang w:val="en-GB"/>
+        </w:rPr>
+        <w:t>Toast</w:t>
+      </w:r>
+      <w:bookmarkEnd w:id="24"/>
+    </w:p>
+    <w:p>
+      <w:pPr>
+        <w:pStyle w:val="4Text"/>
+      </w:pPr>
+      <w:r>
+        <w:t xml:space="preserve">To inform the user about the success of actions or to give a short notification, a </w:t>
+      </w:r>
+      <w:r>
+        <w:t>toast</w:t>
+      </w:r>
+      <w:r>
+        <w:t xml:space="preserve"> is displayed. Toasts are small cards often appearing at an edge of the browser</w:t>
+      </w:r>
+      <w:r>
+        <w:t>s</w:t>
+      </w:r>
+      <w:r>
+        <w:t xml:space="preserve"> window</w:t>
+      </w:r>
+      <w:r>
         <w:t>,</w:t>
       </w:r>
       <w:r>
-        <w:t xml:space="preserve"> also the main structure of the application is presented</w:t>
-      </w:r>
-      <w:r>
-        <w:t xml:space="preserve">. </w:t>
-      </w:r>
-    </w:p>
-    <w:p>
-      <w:pPr>
-        <w:pStyle w:val="berschrift2"/>
-      </w:pPr>
-      <w:bookmarkStart w:id="23" w:name="_Toc503372148"/>
-      <w:r>
-        <w:t>Technical Terms</w:t>
-      </w:r>
-      <w:bookmarkEnd w:id="23"/>
-    </w:p>
-    <w:p>
-      <w:pPr>
-        <w:pStyle w:val="berschrift3"/>
-        <w:rPr>
-          <w:lang w:val="en-GB"/>
-        </w:rPr>
-      </w:pPr>
-      <w:bookmarkStart w:id="24" w:name="_Toc503372149"/>
-      <w:r>
-        <w:rPr>
-          <w:lang w:val="en-GB"/>
-        </w:rPr>
-        <w:t>Toast</w:t>
-      </w:r>
-      <w:bookmarkEnd w:id="24"/>
-    </w:p>
-    <w:p>
-      <w:pPr>
-        <w:pStyle w:val="4Text"/>
-      </w:pPr>
-      <w:r>
-        <w:t xml:space="preserve">To inform the user about the success of actions or to give a short notification, a </w:t>
-      </w:r>
-      <w:r>
-        <w:t>toast</w:t>
-      </w:r>
-      <w:r>
-        <w:t xml:space="preserve"> is displayed. Toasts are small cards often appearing at an edge of the browser</w:t>
-      </w:r>
-      <w:r>
-        <w:t>s</w:t>
-      </w:r>
-      <w:r>
-        <w:t xml:space="preserve"> window containing a short piece of information, like </w:t>
+        <w:t xml:space="preserve"> containing a short piece of information, like </w:t>
       </w:r>
       <w:r>
         <w:t>‘</w:t>
@@ -8329,7 +8335,13 @@
         <w:pStyle w:val="4Text"/>
       </w:pPr>
       <w:r>
-        <w:t>It is a fixed bar containing links to the project dashboard and the mappings page as well as a dropdown menu for actions like the log out. On the right of the menu bar there is a search form, which can be used for filtering projects, configuration files or parameters on their specific pages. When the application is shown at a mobile device, the menu bar transforms, so that only the title and one button on the left remains. The button on the left opens a side menu known from mobile applications. This side menu then contains the links and the search form.</w:t>
+        <w:t xml:space="preserve">It is a fixed bar containing links to the project dashboard and the mappings page as well as a dropdown menu for actions like the log out. On the right of the menu bar there is a search form, which can be used for filtering projects, configuration files or parameters on their specific pages. When the application is shown at a mobile device, the menu bar transforms, so that only the title and one button on the left remains. The button on the left opens a side menu known from mobile applications. This side menu </w:t>
+      </w:r>
+      <w:r>
+        <w:t xml:space="preserve">also </w:t>
+      </w:r>
+      <w:r>
+        <w:t>contains the links and the search form.</w:t>
       </w:r>
       <w:r>
         <w:t xml:space="preserve"> </w:t>
@@ -8340,7 +8352,13 @@
         <w:pStyle w:val="4Text"/>
       </w:pPr>
       <w:r>
-        <w:t>Below the menu bar the specific page content is displayed.</w:t>
+        <w:t>Below the menu bar</w:t>
+      </w:r>
+      <w:r>
+        <w:t>,</w:t>
+      </w:r>
+      <w:r>
+        <w:t xml:space="preserve"> the specific page content is displayed.</w:t>
       </w:r>
       <w:r>
         <w:t xml:space="preserve"> </w:t>
@@ -8373,7 +8391,19 @@
         <w:t xml:space="preserve"> who have an account at the institutes LDAP system.</w:t>
       </w:r>
       <w:r>
-        <w:t xml:space="preserve"> In order to use any functions or see the work of others a user has to log in first. When visiting the website, the user gets redirected to the log in page</w:t>
+        <w:t xml:space="preserve"> In order to use any functions or see the work of others</w:t>
+      </w:r>
+      <w:r>
+        <w:t>,</w:t>
+      </w:r>
+      <w:r>
+        <w:t xml:space="preserve"> a user has to log in first. When visiting the website, the user gets</w:t>
+      </w:r>
+      <w:r>
+        <w:t xml:space="preserve"> automatically</w:t>
+      </w:r>
+      <w:r>
+        <w:t xml:space="preserve"> redirected to the log in page</w:t>
       </w:r>
       <w:r>
         <w:t xml:space="preserve"> (see </w:t>
@@ -8528,13 +8558,34 @@
         <w:pStyle w:val="4Text"/>
       </w:pPr>
       <w:r>
-        <w:t>The account bound to this user is very important. Only the creator of a project, mapping or configuration file can edit or delete it. Any other user may see the work but cannot manipulate the data of others. In addition to those rights</w:t>
+        <w:t>The account bound to this user is very important. Only the creator of a project, mapping or configuration file can edit or delete it. Any other user</w:t>
+      </w:r>
+      <w:r>
+        <w:t>s</w:t>
+      </w:r>
+      <w:r>
+        <w:t xml:space="preserve"> may see the work but cannot manipulate the data of others. In addition to those rights</w:t>
       </w:r>
       <w:r>
         <w:t>,</w:t>
       </w:r>
       <w:r>
-        <w:t xml:space="preserve"> any configuration stored is also bound to the user, so to say his preferences</w:t>
+        <w:t xml:space="preserve"> any </w:t>
+      </w:r>
+      <w:r>
+        <w:t>preferences</w:t>
+      </w:r>
+      <w:r>
+        <w:t xml:space="preserve"> stored </w:t>
+      </w:r>
+      <w:r>
+        <w:t>are</w:t>
+      </w:r>
+      <w:r>
+        <w:t xml:space="preserve"> also bound to the use</w:t>
+      </w:r>
+      <w:r>
+        <w:t>r</w:t>
       </w:r>
       <w:r>
         <w:t>, which we will learn more about later.</w:t>
@@ -8556,6 +8607,9 @@
       <w:r>
         <w:t xml:space="preserve"> If the log out was successful, he again gets redirected to the log in page.</w:t>
       </w:r>
+      <w:r>
+        <w:t xml:space="preserve"> Because this function is bound to the menu bar, it will always be accessible, no matter on which page the user currently is.</w:t>
+      </w:r>
     </w:p>
     <w:p>
       <w:pPr>
@@ -8586,7 +8640,13 @@
         <w:pStyle w:val="4Text"/>
       </w:pPr>
       <w:r>
-        <w:t>The main page and the first one a user needs is the project dashboard</w:t>
+        <w:t xml:space="preserve">The main page and the first </w:t>
+      </w:r>
+      <w:r>
+        <w:t>page</w:t>
+      </w:r>
+      <w:r>
+        <w:t xml:space="preserve"> a user needs is the project dashboard</w:t>
       </w:r>
       <w:r>
         <w:t xml:space="preserve"> (see </w:t>
@@ -8726,7 +8786,11 @@
         <w:pStyle w:val="4Text"/>
       </w:pPr>
       <w:r>
-        <w:t xml:space="preserve">A project is like a folder for configuration files. It has a name and an optional description and contains all the configuration files related to that project. Because every configuration file needs a project, it is essential to create one first before uploading files. Creating a project is a short procedure. </w:t>
+        <w:t xml:space="preserve">A project is like a folder for configuration files. It has a name and an optional description and contains all the configuration files related to that project. Because every configuration file needs a project, it is essential to create one first before uploading files. Creating a project is a </w:t>
+      </w:r>
+      <w:r>
+        <w:lastRenderedPageBreak/>
+        <w:t xml:space="preserve">short procedure. </w:t>
       </w:r>
       <w:r>
         <w:t>On the top right corner of the dashboard page is the add project button. When pushing the button, a modal</w:t>
@@ -8778,7 +8842,6 @@
         <w:rPr>
           <w:noProof/>
         </w:rPr>
-        <w:lastRenderedPageBreak/>
         <w:drawing>
           <wp:inline distT="0" distB="0" distL="0" distR="0" wp14:anchorId="02BD398D" wp14:editId="27851E8E">
             <wp:extent cx="5760720" cy="1865630"/>
@@ -9063,16 +9126,32 @@
         <w:t>checking if the user is the owner of the project and allowed to edit it</w:t>
       </w:r>
       <w:r>
-        <w:t>, another modal opens</w:t>
+        <w:t xml:space="preserve">, another modal </w:t>
+      </w:r>
+      <w:r>
+        <w:t xml:space="preserve">will </w:t>
+      </w:r>
+      <w:r>
+        <w:t>open</w:t>
+      </w:r>
+      <w:r>
+        <w:t>,</w:t>
       </w:r>
       <w:r>
         <w:t xml:space="preserve"> which looks</w:t>
       </w:r>
       <w:r>
-        <w:t xml:space="preserve"> similar to the creation modal, where the name and description can be modified and saved. </w:t>
-      </w:r>
-      <w:r>
-        <w:t>When the user is not allowed to edit the project, an information toast will be displayed saying, that he is not permitted.</w:t>
+        <w:t xml:space="preserve"> similar to the creation modal, where the name and description can be modi</w:t>
+      </w:r>
+      <w:r>
+        <w:lastRenderedPageBreak/>
+        <w:t xml:space="preserve">fied and saved. </w:t>
+      </w:r>
+      <w:r>
+        <w:t>If</w:t>
+      </w:r>
+      <w:r>
+        <w:t xml:space="preserve"> the user is not allowed to edit the project, an information toast will be displayed saying, that he is not permitted.</w:t>
       </w:r>
     </w:p>
     <w:p>
@@ -9080,7 +9159,6 @@
         <w:pStyle w:val="4Text"/>
       </w:pPr>
       <w:r>
-        <w:lastRenderedPageBreak/>
         <w:t xml:space="preserve">When deleting a project, the user needs to click on the delete symbol and confirm his action on the confirmation modal (see </w:t>
       </w:r>
       <w:r>
@@ -9303,6 +9381,7 @@
       </w:pPr>
       <w:bookmarkStart w:id="46" w:name="_Toc503372154"/>
       <w:r>
+        <w:lastRenderedPageBreak/>
         <w:t>Configurations</w:t>
       </w:r>
       <w:bookmarkEnd w:id="46"/>
@@ -9361,11 +9440,7 @@
         <w:fldChar w:fldCharType="end"/>
       </w:r>
       <w:r>
-        <w:t xml:space="preserve">). If the application is able to find </w:t>
-      </w:r>
-      <w:r>
-        <w:lastRenderedPageBreak/>
-        <w:t xml:space="preserve">parameters with their values and results, the configuration file will be added </w:t>
+        <w:t xml:space="preserve">). If the application is able to find parameters with their values and results, the configuration file will be added </w:t>
       </w:r>
       <w:r>
         <w:t xml:space="preserve">as a </w:t>
@@ -9597,6 +9672,7 @@
         <w:rPr>
           <w:lang w:val="en-US"/>
         </w:rPr>
+        <w:lastRenderedPageBreak/>
         <w:t xml:space="preserve">Figure </w:t>
       </w:r>
       <w:r>
@@ -9687,11 +9763,7 @@
         <w:t>personalized</w:t>
       </w:r>
       <w:r>
-        <w:t xml:space="preserve">. To adjust the </w:t>
-      </w:r>
-      <w:r>
-        <w:lastRenderedPageBreak/>
-        <w:t xml:space="preserve">table, the user </w:t>
+        <w:t xml:space="preserve">. To adjust the table, the user </w:t>
       </w:r>
       <w:r>
         <w:t>can</w:t>
@@ -9912,7 +9984,13 @@
         <w:fldChar w:fldCharType="end"/>
       </w:r>
       <w:r>
-        <w:t>) unnecessary parameters can be deleted and the results can be seen and extracted as a Scalable Vector Graphic (svg).</w:t>
+        <w:t>) unnecessary parameters can be deleted and the results can be seen and extracted as a Scalable Vector Graphic (</w:t>
+      </w:r>
+      <w:r>
+        <w:t>SVG</w:t>
+      </w:r>
+      <w:r>
+        <w:t>).</w:t>
       </w:r>
       <w:r>
         <w:t xml:space="preserve"> </w:t>
@@ -9929,7 +10007,7 @@
         <w:rPr>
           <w:i/>
         </w:rPr>
-        <w:t>svg</w:t>
+        <w:t>SVG</w:t>
       </w:r>
       <w:r>
         <w:rPr>
@@ -9938,6 +10016,7 @@
         <w:t xml:space="preserve"> </w:t>
       </w:r>
       <w:r>
+        <w:lastRenderedPageBreak/>
         <w:t>file by first clicking on the convert button at the top right of the page and then clicking the appearing download button.</w:t>
       </w:r>
     </w:p>
@@ -9955,7 +10034,6 @@
         <w:rPr>
           <w:noProof/>
         </w:rPr>
-        <w:lastRenderedPageBreak/>
         <w:drawing>
           <wp:inline distT="0" distB="0" distL="0" distR="0" wp14:anchorId="7FC93A2F" wp14:editId="35B0BC97">
             <wp:extent cx="5688632" cy="3569817"/>
@@ -10080,7 +10158,13 @@
         <w:pStyle w:val="4Text"/>
       </w:pPr>
       <w:r>
-        <w:t xml:space="preserve">One of the basic features of the application is to filter between different </w:t>
+        <w:t xml:space="preserve">One of the </w:t>
+      </w:r>
+      <w:r>
+        <w:t>main</w:t>
+      </w:r>
+      <w:r>
+        <w:t xml:space="preserve"> features of the application is to filter between different </w:t>
       </w:r>
       <w:r>
         <w:rPr>
@@ -10169,7 +10253,11 @@
         <w:t xml:space="preserve">ConfigSets </w:t>
       </w:r>
       <w:r>
-        <w:t xml:space="preserve">of the project will either be assigned automatically, if they are already a key word or an alias or added as unrelated parameters, if they don’t match any existing. When creating a new </w:t>
+        <w:t xml:space="preserve">of the project will either be </w:t>
+      </w:r>
+      <w:r>
+        <w:lastRenderedPageBreak/>
+        <w:t xml:space="preserve">assigned automatically, if they are already a key word or an alias or added as unrelated parameters, if they don’t match any existing. When creating a new </w:t>
       </w:r>
       <w:r>
         <w:rPr>
@@ -10211,11 +10299,7 @@
         <w:t xml:space="preserve">Mapping‘s </w:t>
       </w:r>
       <w:r>
-        <w:t xml:space="preserve">page. The first one is by clicking on the name </w:t>
-      </w:r>
-      <w:r>
-        <w:lastRenderedPageBreak/>
-        <w:t>on the card at the project page.</w:t>
+        <w:t>page. The first one is by clicking on the name on the card at the project page.</w:t>
       </w:r>
       <w:r>
         <w:t xml:space="preserve"> </w:t>
@@ -10444,13 +10528,26 @@
         <w:t>‘</w:t>
       </w:r>
       <w:r>
-        <w:t>unrelated params</w:t>
+        <w:t xml:space="preserve">unrelated </w:t>
+      </w:r>
+      <w:r>
+        <w:lastRenderedPageBreak/>
+        <w:t>param</w:t>
+      </w:r>
+      <w:r>
+        <w:t>eter</w:t>
+      </w:r>
+      <w:r>
+        <w:t>s</w:t>
       </w:r>
       <w:r>
         <w:t>’</w:t>
       </w:r>
       <w:r>
         <w:t xml:space="preserve"> card. Aliases can be dragged back to this card to unassign them.</w:t>
+      </w:r>
+      <w:r>
+        <w:t xml:space="preserve"> The aliases are not fix and can be adjusted at any time. Even dragging an alias to another parameter key is possible.</w:t>
       </w:r>
     </w:p>
     <w:p>
@@ -10466,7 +10563,6 @@
         <w:rPr>
           <w:lang w:val="en-GB"/>
         </w:rPr>
-        <w:lastRenderedPageBreak/>
         <w:t>Flags</w:t>
       </w:r>
       <w:bookmarkEnd w:id="59"/>
@@ -10867,6 +10963,7 @@
         <w:rPr>
           <w:lang w:val="en-GB"/>
         </w:rPr>
+        <w:lastRenderedPageBreak/>
         <w:t>Filtering</w:t>
       </w:r>
       <w:bookmarkEnd w:id="65"/>
@@ -10877,11 +10974,13 @@
         <w:pStyle w:val="4Text"/>
       </w:pPr>
       <w:r>
-        <w:t xml:space="preserve">One of the key features of the application is to filter ConfigSets by their parameters or results. This can only be achieved if the ConfigSets are comparable via mappings. Once a mapping </w:t>
-      </w:r>
-      <w:r>
-        <w:lastRenderedPageBreak/>
-        <w:t xml:space="preserve">was assigned to a project, all project’s ConfigSets are filterable. This can be done on a project’s page (see </w:t>
+        <w:t>One of the key features of the application is to filter ConfigSets by their parameters or results. This can only be achieved if the ConfigSets are comparable via</w:t>
+      </w:r>
+      <w:r>
+        <w:t xml:space="preserve"> a</w:t>
+      </w:r>
+      <w:r>
+        <w:t xml:space="preserve"> mapping. Once a mapping was assigned to a project, all project’s ConfigSets are filterable. This can be done on a project’s page (see </w:t>
       </w:r>
       <w:r>
         <w:fldChar w:fldCharType="begin"/>
@@ -11043,7 +11142,53 @@
         <w:pStyle w:val="4Text"/>
       </w:pPr>
       <w:r>
-        <w:t>To add a filter, the user has to click once on the name or the plus after the name. Already chosen filters can be identified by the trash can to the left of its name. These can be deleted by again clicking on the name or the trash can. The top search bar of the modal helps searching and adding filters more easily. While typing, the list of possible search results will be displayed and the user can select or deselect the filter he wants to. In order to close the modal, a left click on the blurred background is needed.</w:t>
+        <w:t xml:space="preserve">To add a filter, the user has to click once on the name or the plus </w:t>
+      </w:r>
+      <w:r>
+        <w:t>behind</w:t>
+      </w:r>
+      <w:r>
+        <w:t xml:space="preserve"> the name. Already chosen filters can be identified by the trash can to the left of its name</w:t>
+      </w:r>
+      <w:r>
+        <w:t xml:space="preserve"> (like ‘normalize_targets’ in </w:t>
+      </w:r>
+      <w:r>
+        <w:fldChar w:fldCharType="begin"/>
+      </w:r>
+      <w:r>
+        <w:instrText xml:space="preserve"> REF _Ref502660782 \h </w:instrText>
+      </w:r>
+      <w:r>
+        <w:fldChar w:fldCharType="separate"/>
+      </w:r>
+      <w:r>
+        <w:rPr>
+          <w:lang w:val="en-US"/>
+        </w:rPr>
+        <w:t xml:space="preserve">Figure </w:t>
+      </w:r>
+      <w:r>
+        <w:rPr>
+          <w:noProof/>
+          <w:lang w:val="en-US"/>
+        </w:rPr>
+        <w:t>16</w:t>
+      </w:r>
+      <w:r>
+        <w:fldChar w:fldCharType="end"/>
+      </w:r>
+      <w:r>
+        <w:t>)</w:t>
+      </w:r>
+      <w:r>
+        <w:t>. These can be deleted by again clicking on the name or the trash can. The top search bar of the modal helps searching and adding filters more easily. While typing, the list of possible search results will be displayed</w:t>
+      </w:r>
+      <w:r>
+        <w:t>,</w:t>
+      </w:r>
+      <w:r>
+        <w:t xml:space="preserve"> and the user can select or deselect the filter he wants to. In order to close the modal, a left click on the blurred background is needed.</w:t>
       </w:r>
     </w:p>
     <w:p>
@@ -11059,11 +11204,14 @@
         <w:pStyle w:val="4Text"/>
       </w:pPr>
       <w:r>
-        <w:t xml:space="preserve">Filters can be deselected in the modal, but deactivated or adjusted on their own card. To deactivate a filter, the user has to click on the switch of the filter card. Active filters have an orange switch, others have a grey switch. When clicking on a filter card, it opens and shows all </w:t>
-      </w:r>
-      <w:r>
         <w:lastRenderedPageBreak/>
-        <w:t xml:space="preserve">the options for this kind of filter. The options are all found values for this parameter or its aliases in every ConfigSet. By default, all options are selected. An option can be deselected by clicking on the name or the checkbox. The ConfigSet list updates whenever a filter is changed. Those ConfigSets which doesn’t match the filters will be hidden. </w:t>
+        <w:t xml:space="preserve">Filters can be deselected in the modal, but deactivated or adjusted on their own card. To deactivate a filter, the user has to click on the switch of the filter card. Active filters have an orange switch, others a grey </w:t>
+      </w:r>
+      <w:r>
+        <w:t>one</w:t>
+      </w:r>
+      <w:r>
+        <w:t xml:space="preserve">. When clicking on a filter card, it opens and shows all the options for this kind of filter. The options are all found values for this parameter or its aliases in every ConfigSet. By default, all options are selected. An option can be deselected by clicking on the name or the checkbox. The ConfigSet list updates whenever a filter is changed. Those ConfigSets which doesn’t match the filters will be hidden. </w:t>
       </w:r>
     </w:p>
     <w:p>
@@ -11077,7 +11225,12 @@
         <w:t>,</w:t>
       </w:r>
       <w:r>
-        <w:t xml:space="preserve"> the ConfigSet list will only contain the ConfigSets that do not have this option as a value for the referring parameter. This behavior includes that, if a ConfigSet does not have a matching parameter for the filter, it will not be affected by the filter. This means that even if all options of a filter are deselected, the ConfigSet list could still contain entries. </w:t>
+        <w:t xml:space="preserve"> the ConfigSet list will only contain the ConfigSets that do not have this option as a value for the referring parameter. This behavior includes that, if a ConfigSet does not have a matching parameter for the filter, it will not be affected by the filter. This means that even i</w:t>
+      </w:r>
+      <w:bookmarkStart w:id="69" w:name="_GoBack"/>
+      <w:bookmarkEnd w:id="69"/>
+      <w:r>
+        <w:t xml:space="preserve">f all options of a filter are deselected, the ConfigSet list could still contain entries. </w:t>
       </w:r>
     </w:p>
     <w:p>
@@ -11107,7 +11260,7 @@
       <w:pPr>
         <w:pStyle w:val="berschrift1"/>
       </w:pPr>
-      <w:bookmarkStart w:id="69" w:name="_Toc503372161"/>
+      <w:bookmarkStart w:id="70" w:name="_Toc503372161"/>
       <w:r>
         <w:lastRenderedPageBreak/>
         <w:t>Developers</w:t>
@@ -11115,7 +11268,7 @@
       <w:r>
         <w:t xml:space="preserve"> Perspective</w:t>
       </w:r>
-      <w:bookmarkEnd w:id="69"/>
+      <w:bookmarkEnd w:id="70"/>
     </w:p>
     <w:p>
       <w:pPr>
@@ -11136,13 +11289,129 @@
     </w:p>
     <w:p>
       <w:pPr>
+        <w:pStyle w:val="4Text"/>
+      </w:pPr>
+      <w:r>
+        <w:t xml:space="preserve">To continue the development of this application, the developer should know a bit about Angular and Typescript. This </w:t>
+      </w:r>
+      <w:r>
+        <w:t>chapter</w:t>
+      </w:r>
+      <w:r>
+        <w:t xml:space="preserve"> covers the basic concepts and teaches how to begin coding and enhancing the application. Not all structures and coding concepts can and should be handled here. There are good tutorials on the Angular </w:t>
+      </w:r>
+      <w:sdt>
+        <w:sdtPr>
+          <w:id w:val="20524686"/>
+          <w:citation/>
+        </w:sdtPr>
+        <w:sdtContent>
+          <w:r>
+            <w:fldChar w:fldCharType="begin"/>
+          </w:r>
+          <w:r>
+            <w:rPr>
+              <w:lang w:val="en-US"/>
+            </w:rPr>
+            <w:instrText xml:space="preserve"> CITATION A1 \l 1031 </w:instrText>
+          </w:r>
+          <w:r>
+            <w:fldChar w:fldCharType="separate"/>
+          </w:r>
+          <w:r>
+            <w:rPr>
+              <w:noProof/>
+              <w:lang w:val="en-US"/>
+            </w:rPr>
+            <w:t>[</w:t>
+          </w:r>
+          <w:hyperlink w:anchor="A1" w:history="1">
+            <w:r>
+              <w:rPr>
+                <w:rStyle w:val="berschrift3Zchn"/>
+                <w:rFonts w:ascii="Times New Roman" w:eastAsiaTheme="minorEastAsia" w:hAnsi="Times New Roman" w:cs="Times New Roman"/>
+                <w:noProof/>
+                <w:lang w:val="en-US"/>
+              </w:rPr>
+              <w:t>A1</w:t>
+            </w:r>
+          </w:hyperlink>
+          <w:r>
+            <w:rPr>
+              <w:noProof/>
+              <w:lang w:val="en-US"/>
+            </w:rPr>
+            <w:t>]</w:t>
+          </w:r>
+          <w:r>
+            <w:fldChar w:fldCharType="end"/>
+          </w:r>
+        </w:sdtContent>
+      </w:sdt>
+      <w:r>
+        <w:t xml:space="preserve"> and the Meteor </w:t>
+      </w:r>
+      <w:sdt>
+        <w:sdtPr>
+          <w:id w:val="-1231843502"/>
+          <w:citation/>
+        </w:sdtPr>
+        <w:sdtContent>
+          <w:r>
+            <w:fldChar w:fldCharType="begin"/>
+          </w:r>
+          <w:r>
+            <w:rPr>
+              <w:lang w:val="en-US"/>
+            </w:rPr>
+            <w:instrText xml:space="preserve"> CITATION M1 \l 1031 </w:instrText>
+          </w:r>
+          <w:r>
+            <w:fldChar w:fldCharType="separate"/>
+          </w:r>
+          <w:r>
+            <w:rPr>
+              <w:noProof/>
+              <w:lang w:val="en-US"/>
+            </w:rPr>
+            <w:t>[</w:t>
+          </w:r>
+          <w:hyperlink w:anchor="M1" w:history="1">
+            <w:r>
+              <w:rPr>
+                <w:rStyle w:val="berschrift3Zchn"/>
+                <w:rFonts w:ascii="Times New Roman" w:eastAsiaTheme="minorEastAsia" w:hAnsi="Times New Roman" w:cs="Times New Roman"/>
+                <w:noProof/>
+                <w:lang w:val="en-US"/>
+              </w:rPr>
+              <w:t>M1</w:t>
+            </w:r>
+          </w:hyperlink>
+          <w:r>
+            <w:rPr>
+              <w:noProof/>
+              <w:lang w:val="en-US"/>
+            </w:rPr>
+            <w:t>]</w:t>
+          </w:r>
+          <w:r>
+            <w:fldChar w:fldCharType="end"/>
+          </w:r>
+        </w:sdtContent>
+      </w:sdt>
+      <w:r>
+        <w:t xml:space="preserve"> website, going more into detail.  Because Meteor-specific code is more straight forward, we will not be talking about it much.  </w:t>
+      </w:r>
+    </w:p>
+    <w:p>
+      <w:pPr>
         <w:pStyle w:val="berschrift2"/>
       </w:pPr>
-      <w:bookmarkStart w:id="70" w:name="_Toc503372162"/>
+      <w:bookmarkStart w:id="71" w:name="_Toc503372162"/>
       <w:r>
         <w:t>Developer Tools</w:t>
       </w:r>
-      <w:bookmarkEnd w:id="70"/>
+      <w:bookmarkEnd w:id="71"/>
     </w:p>
     <w:p>
       <w:pPr>
@@ -11456,7 +11725,7 @@
       <w:pPr>
         <w:pStyle w:val="berschrift2"/>
       </w:pPr>
-      <w:bookmarkStart w:id="71" w:name="_Toc503372163"/>
+      <w:bookmarkStart w:id="72" w:name="_Toc503372163"/>
       <w:r>
         <w:t xml:space="preserve">Setting </w:t>
       </w:r>
@@ -11484,17 +11753,17 @@
       <w:r>
         <w:t>nvironment</w:t>
       </w:r>
-      <w:bookmarkEnd w:id="71"/>
+      <w:bookmarkEnd w:id="72"/>
     </w:p>
     <w:p>
       <w:pPr>
         <w:pStyle w:val="berschrift3"/>
       </w:pPr>
-      <w:bookmarkStart w:id="72" w:name="_Toc503372164"/>
+      <w:bookmarkStart w:id="73" w:name="_Toc503372164"/>
       <w:r>
         <w:t>Running the Application</w:t>
       </w:r>
-      <w:bookmarkEnd w:id="72"/>
+      <w:bookmarkEnd w:id="73"/>
     </w:p>
     <w:p>
       <w:pPr>
@@ -11515,6 +11784,7 @@
         <w:pStyle w:val="4Text"/>
       </w:pPr>
       <w:r>
+        <w:lastRenderedPageBreak/>
         <w:t xml:space="preserve">In order to run the application, all NodeJS packages or NodeJS-Package-Manager (npm) packages have to be installed first. This can be done at a terminal or console. The developer has to navigate into the applications main folder, type </w:t>
       </w:r>
     </w:p>
@@ -11554,7 +11824,6 @@
         <w:pStyle w:val="4Text"/>
       </w:pPr>
       <w:r>
-        <w:lastRenderedPageBreak/>
         <w:t xml:space="preserve">With that done, the application is runnable. The developer has to type in </w:t>
       </w:r>
     </w:p>
@@ -11621,11 +11890,11 @@
       <w:pPr>
         <w:pStyle w:val="berschrift3"/>
       </w:pPr>
-      <w:bookmarkStart w:id="73" w:name="_Toc503372165"/>
+      <w:bookmarkStart w:id="74" w:name="_Toc503372165"/>
       <w:r>
         <w:t>Setting up the IDE</w:t>
       </w:r>
-      <w:bookmarkEnd w:id="73"/>
+      <w:bookmarkEnd w:id="74"/>
     </w:p>
     <w:p>
       <w:pPr>
@@ -11653,21 +11922,21 @@
       <w:pPr>
         <w:pStyle w:val="berschrift2"/>
       </w:pPr>
-      <w:bookmarkStart w:id="74" w:name="_Toc503372166"/>
+      <w:bookmarkStart w:id="75" w:name="_Toc503372166"/>
       <w:r>
         <w:t>Overview</w:t>
       </w:r>
-      <w:bookmarkEnd w:id="74"/>
+      <w:bookmarkEnd w:id="75"/>
     </w:p>
     <w:p>
       <w:pPr>
         <w:pStyle w:val="berschrift3"/>
       </w:pPr>
-      <w:bookmarkStart w:id="75" w:name="_Toc503372167"/>
+      <w:bookmarkStart w:id="76" w:name="_Toc503372167"/>
       <w:r>
         <w:t>Folder Structure</w:t>
       </w:r>
-      <w:bookmarkEnd w:id="75"/>
+      <w:bookmarkEnd w:id="76"/>
     </w:p>
     <w:p>
       <w:pPr>
@@ -11733,7 +12002,11 @@
         <w:t>imports</w:t>
       </w:r>
       <w:r>
-        <w:t xml:space="preserve"> folder, which is the place, where all modules, helpers and services exist. The main page</w:t>
+        <w:t xml:space="preserve"> folder, which is the place, where all modules, </w:t>
+      </w:r>
+      <w:r>
+        <w:lastRenderedPageBreak/>
+        <w:t>helpers and services exist. The main page</w:t>
       </w:r>
       <w:r>
         <w:t>/component</w:t>
@@ -11773,13 +12046,13 @@
       <w:pPr>
         <w:pStyle w:val="berschrift3"/>
       </w:pPr>
-      <w:bookmarkStart w:id="76" w:name="_Ref503012724"/>
-      <w:bookmarkStart w:id="77" w:name="_Toc503372168"/>
+      <w:bookmarkStart w:id="77" w:name="_Ref503012724"/>
+      <w:bookmarkStart w:id="78" w:name="_Toc503372168"/>
       <w:r>
         <w:t>Settings File</w:t>
       </w:r>
-      <w:bookmarkEnd w:id="76"/>
       <w:bookmarkEnd w:id="77"/>
+      <w:bookmarkEnd w:id="78"/>
     </w:p>
     <w:p>
       <w:pPr>
@@ -11806,7 +12079,6 @@
         <w:pStyle w:val="4Text"/>
       </w:pPr>
       <w:r>
-        <w:lastRenderedPageBreak/>
         <w:t xml:space="preserve">If the settings file has been set as a starting argument, then </w:t>
       </w:r>
       <w:r>
@@ -11848,281 +12120,205 @@
       <w:pPr>
         <w:pStyle w:val="berschrift2"/>
       </w:pPr>
-      <w:bookmarkStart w:id="78" w:name="_Toc503372169"/>
-      <w:r>
-        <w:t>Coding</w:t>
-      </w:r>
-      <w:bookmarkEnd w:id="78"/>
+      <w:bookmarkStart w:id="79" w:name="_Toc503372170"/>
+      <w:r>
+        <w:t xml:space="preserve">Angular Basics and </w:t>
+      </w:r>
+      <w:r>
+        <w:t>Adding Components</w:t>
+      </w:r>
+      <w:bookmarkEnd w:id="79"/>
     </w:p>
     <w:p>
       <w:pPr>
         <w:pStyle w:val="4Text"/>
       </w:pPr>
       <w:r>
-        <w:t xml:space="preserve">To continue the development of this application, the developer should know a bit about Angular and Typescript. This section covers the basic concepts and teaches how to begin coding and enhancing the application. Not all structures and coding concepts can and should be handled here. There are good tutorials on the Angular </w:t>
-      </w:r>
-      <w:sdt>
-        <w:sdtPr>
-          <w:id w:val="20524686"/>
-          <w:citation/>
-        </w:sdtPr>
-        <w:sdtContent>
-          <w:r>
-            <w:fldChar w:fldCharType="begin"/>
-          </w:r>
-          <w:r>
-            <w:rPr>
-              <w:lang w:val="en-US"/>
-            </w:rPr>
-            <w:instrText xml:space="preserve"> CITATION A1 \l 1031 </w:instrText>
-          </w:r>
-          <w:r>
-            <w:fldChar w:fldCharType="separate"/>
-          </w:r>
-          <w:r>
-            <w:rPr>
-              <w:noProof/>
-              <w:lang w:val="en-US"/>
-            </w:rPr>
-            <w:t>[</w:t>
-          </w:r>
-          <w:hyperlink w:anchor="A1" w:history="1">
-            <w:r>
-              <w:rPr>
-                <w:rStyle w:val="berschrift3Zchn"/>
-                <w:rFonts w:ascii="Times New Roman" w:eastAsiaTheme="minorEastAsia" w:hAnsi="Times New Roman" w:cs="Times New Roman"/>
-                <w:noProof/>
-                <w:lang w:val="en-US"/>
-              </w:rPr>
-              <w:t>A1</w:t>
-            </w:r>
-          </w:hyperlink>
-          <w:r>
-            <w:rPr>
-              <w:noProof/>
-              <w:lang w:val="en-US"/>
-            </w:rPr>
-            <w:t>]</w:t>
-          </w:r>
-          <w:r>
-            <w:fldChar w:fldCharType="end"/>
-          </w:r>
-        </w:sdtContent>
-      </w:sdt>
+        <w:t>Adding components is an easy and fast way to extend the application. Like mentioned before, a component can be any visual part with the background functionality. For example</w:t>
+      </w:r>
+      <w:r>
+        <w:t>,</w:t>
+      </w:r>
+      <w:r>
+        <w:t xml:space="preserve"> a </w:t>
+      </w:r>
+      <w:r>
+        <w:t>component</w:t>
+      </w:r>
+      <w:r>
+        <w:t xml:space="preserve"> can be a </w:t>
+      </w:r>
+      <w:r>
+        <w:t>modal</w:t>
+      </w:r>
+      <w:r>
+        <w:t>, a whole page or even the ConfigSet</w:t>
+      </w:r>
       <w:r>
         <w:t xml:space="preserve"> </w:t>
       </w:r>
       <w:r>
-        <w:t>and the Meteor</w:t>
+        <w:t>filter, which already exists in our application.</w:t>
+      </w:r>
+      <w:r>
+        <w:t xml:space="preserve"> We will start by talking on how to add a new component</w:t>
+      </w:r>
+      <w:r>
+        <w:t xml:space="preserve"> and afterwards introducing some of Angular’s features at the example of a component.</w:t>
+      </w:r>
+    </w:p>
+    <w:p>
+      <w:pPr>
+        <w:pStyle w:val="berschrift3"/>
+        <w:rPr>
+          <w:lang w:val="en-US"/>
+        </w:rPr>
+      </w:pPr>
+      <w:r>
+        <w:rPr>
+          <w:lang w:val="en-US"/>
+        </w:rPr>
+        <w:t>Creat</w:t>
+      </w:r>
+      <w:r>
+        <w:rPr>
+          <w:lang w:val="en-US"/>
+        </w:rPr>
+        <w:t>ing</w:t>
+      </w:r>
+      <w:r>
+        <w:rPr>
+          <w:lang w:val="en-US"/>
+        </w:rPr>
+        <w:t xml:space="preserve"> and Declar</w:t>
+      </w:r>
+      <w:r>
+        <w:rPr>
+          <w:lang w:val="en-US"/>
+        </w:rPr>
+        <w:t>ing</w:t>
+      </w:r>
+      <w:r>
+        <w:rPr>
+          <w:lang w:val="en-US"/>
+        </w:rPr>
+        <w:t xml:space="preserve"> a C</w:t>
+      </w:r>
+      <w:r>
+        <w:rPr>
+          <w:lang w:val="en-US"/>
+        </w:rPr>
+        <w:t>omponent</w:t>
+      </w:r>
+    </w:p>
+    <w:p>
+      <w:pPr>
+        <w:pStyle w:val="4Text"/>
+      </w:pPr>
+      <w:r>
+        <w:t>At first</w:t>
+      </w:r>
+      <w:r>
+        <w:t>,</w:t>
+      </w:r>
+      <w:r>
+        <w:t xml:space="preserve"> a new folder with the name of the component should be created. </w:t>
+      </w:r>
+      <w:r>
+        <w:t>The developer has to add</w:t>
+      </w:r>
+      <w:r>
+        <w:t xml:space="preserve"> an empty .ts, .html and .scss file to the folder. To implement a very basic component, only displaying a </w:t>
+      </w:r>
+      <w:r>
+        <w:t>‘H</w:t>
+      </w:r>
+      <w:r>
+        <w:t xml:space="preserve">ello </w:t>
+      </w:r>
+      <w:r>
+        <w:t>W</w:t>
+      </w:r>
+      <w:r>
+        <w:t>orld</w:t>
+      </w:r>
+      <w:r>
+        <w:t>’</w:t>
+      </w:r>
+      <w:r>
+        <w:t xml:space="preserve"> text, the developer has to start by defining the component in the created .ts file, as well as declaring it in the </w:t>
+      </w:r>
+      <w:r>
+        <w:rPr>
+          <w:i/>
+        </w:rPr>
+        <w:t>app.module.ts</w:t>
+      </w:r>
+      <w:r>
+        <w:t xml:space="preserve">. A component is a simple class in typescript, which has to be exported, so the whole application knows about it. </w:t>
+      </w:r>
+      <w:r>
+        <w:t>For</w:t>
+      </w:r>
+      <w:r>
+        <w:t xml:space="preserve"> defining it as a component, Angular uses decorators </w:t>
+      </w:r>
+      <w:r>
+        <w:t>over</w:t>
+      </w:r>
+      <w:r>
+        <w:t xml:space="preserve"> the class definition</w:t>
+      </w:r>
+      <w:r>
+        <w:t>s</w:t>
+      </w:r>
+      <w:r>
+        <w:t xml:space="preserve">. The basic </w:t>
+      </w:r>
+      <w:r>
+        <w:rPr>
+          <w:i/>
+        </w:rPr>
+        <w:t>@Component</w:t>
+      </w:r>
+      <w:r>
+        <w:t xml:space="preserve"> decorator should have a selector</w:t>
+      </w:r>
+      <w:r>
+        <w:t xml:space="preserve">, </w:t>
+      </w:r>
+      <w:r>
+        <w:t>a reference to the template (.html file) of the component</w:t>
+      </w:r>
+      <w:r>
+        <w:t xml:space="preserve"> and the corresponding style files</w:t>
+      </w:r>
+      <w:r>
+        <w:t xml:space="preserve">. The selector </w:t>
+      </w:r>
+      <w:r>
+        <w:t>will be the HTML tag to use this component.</w:t>
       </w:r>
       <w:r>
         <w:t xml:space="preserve"> </w:t>
       </w:r>
-      <w:sdt>
-        <w:sdtPr>
-          <w:id w:val="-1231843502"/>
-          <w:citation/>
-        </w:sdtPr>
-        <w:sdtContent>
-          <w:r>
-            <w:fldChar w:fldCharType="begin"/>
-          </w:r>
-          <w:r>
-            <w:rPr>
-              <w:lang w:val="en-US"/>
-            </w:rPr>
-            <w:instrText xml:space="preserve"> CITATION M1 \l 1031 </w:instrText>
-          </w:r>
-          <w:r>
-            <w:fldChar w:fldCharType="separate"/>
-          </w:r>
-          <w:r>
-            <w:rPr>
-              <w:noProof/>
-              <w:lang w:val="en-US"/>
-            </w:rPr>
-            <w:t>[</w:t>
-          </w:r>
-          <w:hyperlink w:anchor="M1" w:history="1">
-            <w:r>
-              <w:rPr>
-                <w:rStyle w:val="berschrift3Zchn"/>
-                <w:rFonts w:ascii="Times New Roman" w:eastAsiaTheme="minorEastAsia" w:hAnsi="Times New Roman" w:cs="Times New Roman"/>
-                <w:noProof/>
-                <w:lang w:val="en-US"/>
-              </w:rPr>
-              <w:t>M1</w:t>
-            </w:r>
-          </w:hyperlink>
-          <w:r>
-            <w:rPr>
-              <w:noProof/>
-              <w:lang w:val="en-US"/>
-            </w:rPr>
-            <w:t>]</w:t>
-          </w:r>
-          <w:r>
-            <w:fldChar w:fldCharType="end"/>
-          </w:r>
-        </w:sdtContent>
-      </w:sdt>
-      <w:r>
-        <w:t xml:space="preserve"> website, going more into detail.  Because Meteor-specific code is more straight forward, we will not be talking about it much.  </w:t>
-      </w:r>
-    </w:p>
-    <w:p>
-      <w:pPr>
-        <w:pStyle w:val="berschrift3"/>
-        <w:rPr>
-          <w:lang w:val="en-GB"/>
-        </w:rPr>
-      </w:pPr>
-      <w:bookmarkStart w:id="79" w:name="_Toc503372170"/>
-      <w:r>
-        <w:rPr>
-          <w:lang w:val="en-GB"/>
-        </w:rPr>
-        <w:t xml:space="preserve">Angular Basics and </w:t>
-      </w:r>
-      <w:r>
-        <w:rPr>
-          <w:lang w:val="en-GB"/>
-        </w:rPr>
-        <w:t>Adding Components</w:t>
-      </w:r>
-      <w:bookmarkEnd w:id="79"/>
-    </w:p>
-    <w:p>
-      <w:pPr>
-        <w:pStyle w:val="4Text"/>
-      </w:pPr>
-      <w:r>
-        <w:t>Adding components is an easy and fast way to extend the application. Like mentioned before, a component can be any visual part with the background functionality. For example</w:t>
-      </w:r>
-      <w:r>
-        <w:t>,</w:t>
-      </w:r>
-      <w:r>
-        <w:t xml:space="preserve"> a </w:t>
-      </w:r>
-      <w:r>
-        <w:t>component</w:t>
-      </w:r>
-      <w:r>
-        <w:t xml:space="preserve"> can be a </w:t>
-      </w:r>
-      <w:r>
-        <w:t>modal</w:t>
-      </w:r>
-      <w:r>
-        <w:t>, a whole page or even the ConfigSet</w:t>
+      <w:r>
+        <w:t>This</w:t>
+      </w:r>
+      <w:r>
+        <w:t xml:space="preserve"> small</w:t>
+      </w:r>
+      <w:r>
+        <w:t xml:space="preserve"> component could look like shown in</w:t>
       </w:r>
       <w:r>
         <w:t xml:space="preserve"> </w:t>
       </w:r>
       <w:r>
-        <w:t>filter, which already exists in our application.</w:t>
-      </w:r>
-      <w:r>
-        <w:t xml:space="preserve"> We will start by talking on how to add a new component</w:t>
-      </w:r>
-      <w:r>
-        <w:t xml:space="preserve"> and afterwards introducing some of Angular’s features at the example of a component.</w:t>
-      </w:r>
-    </w:p>
-    <w:p>
-      <w:pPr>
-        <w:pStyle w:val="4Text"/>
-      </w:pPr>
-      <w:r>
-        <w:t xml:space="preserve">At first a new folder with the name of the component should be created. Add an empty .ts, .html and .scss file to the folder. To implement a very basic component, only displaying a </w:t>
-      </w:r>
-      <w:r>
-        <w:t>‘H</w:t>
-      </w:r>
-      <w:r>
-        <w:t xml:space="preserve">ello </w:t>
-      </w:r>
-      <w:r>
-        <w:t>W</w:t>
-      </w:r>
-      <w:r>
-        <w:t>orld</w:t>
-      </w:r>
-      <w:r>
-        <w:t>’</w:t>
-      </w:r>
-      <w:r>
-        <w:t xml:space="preserve"> text, the developer has to start by defining the component in the created .ts file, as well as declaring it in the </w:t>
-      </w:r>
-      <w:r>
-        <w:rPr>
-          <w:i/>
-        </w:rPr>
-        <w:t>app.module.ts</w:t>
-      </w:r>
-      <w:r>
-        <w:t xml:space="preserve">. A component is a simple class in typescript, which has to be exported, so the whole application knows about it. </w:t>
-      </w:r>
-      <w:r>
-        <w:t>For</w:t>
-      </w:r>
-      <w:r>
-        <w:t xml:space="preserve"> defining it as a component, Angular uses decorators </w:t>
-      </w:r>
-      <w:r>
-        <w:t>over</w:t>
-      </w:r>
-      <w:r>
-        <w:t xml:space="preserve"> the class definition</w:t>
-      </w:r>
-      <w:r>
-        <w:t>s</w:t>
-      </w:r>
-      <w:r>
-        <w:t xml:space="preserve">. The basic </w:t>
-      </w:r>
-      <w:r>
-        <w:rPr>
-          <w:i/>
-        </w:rPr>
-        <w:t>@Component</w:t>
-      </w:r>
-      <w:r>
-        <w:t xml:space="preserve"> decorator should have a selector</w:t>
-      </w:r>
-      <w:r>
-        <w:t xml:space="preserve">, </w:t>
-      </w:r>
-      <w:r>
-        <w:t>a reference to the template (.html file) of the component</w:t>
-      </w:r>
-      <w:r>
-        <w:t xml:space="preserve"> and the corresponding style files</w:t>
-      </w:r>
-      <w:r>
-        <w:t xml:space="preserve">. The selector </w:t>
-      </w:r>
-      <w:r>
-        <w:t>will be the HTML tag to use this component.</w:t>
-      </w:r>
-      <w:r>
-        <w:t xml:space="preserve"> </w:t>
-      </w:r>
-      <w:r>
-        <w:t>This</w:t>
-      </w:r>
-      <w:r>
-        <w:t xml:space="preserve"> small</w:t>
-      </w:r>
-      <w:r>
-        <w:t xml:space="preserve"> component could look like shown in </w:t>
-      </w:r>
-      <w:r>
         <w:fldChar w:fldCharType="begin"/>
       </w:r>
       <w:r>
-        <w:instrText xml:space="preserve"> REF _Ref503284809 \h </w:instrText>
+        <w:instrText xml:space="preserve"> REF _Ref503549399 \h </w:instrText>
       </w:r>
       <w:r>
         <w:fldChar w:fldCharType="separate"/>
@@ -12159,10 +12355,10 @@
         </w:rPr>
         <w:lastRenderedPageBreak/>
         <w:drawing>
-          <wp:inline distT="0" distB="0" distL="0" distR="0" wp14:anchorId="504BBA80" wp14:editId="03ECED97">
-            <wp:extent cx="4315968" cy="2281679"/>
+          <wp:inline distT="0" distB="0" distL="0" distR="0" wp14:anchorId="3BDA4570" wp14:editId="7AE8121A">
+            <wp:extent cx="4550054" cy="2919518"/>
             <wp:effectExtent l="0" t="0" r="0" b="0"/>
-            <wp:docPr id="28" name="Grafik 28"/>
+            <wp:docPr id="26" name="Grafik 26"/>
             <wp:cNvGraphicFramePr>
               <a:graphicFrameLocks xmlns:a="http://schemas.openxmlformats.org/drawingml/2006/main" noChangeAspect="1"/>
             </wp:cNvGraphicFramePr>
@@ -12182,7 +12378,7 @@
                   <pic:spPr>
                     <a:xfrm>
                       <a:off x="0" y="0"/>
-                      <a:ext cx="4342983" cy="2295961"/>
+                      <a:ext cx="4594619" cy="2948113"/>
                     </a:xfrm>
                     <a:prstGeom prst="rect">
                       <a:avLst/>
@@ -12202,8 +12398,7 @@
           <w:lang w:val="en-US"/>
         </w:rPr>
       </w:pPr>
-      <w:bookmarkStart w:id="80" w:name="_Ref503284809"/>
-      <w:bookmarkStart w:id="81" w:name="_Toc503372196"/>
+      <w:bookmarkStart w:id="80" w:name="_Ref503549399"/>
       <w:r>
         <w:rPr>
           <w:lang w:val="en-US"/>
@@ -12237,15 +12432,14 @@
         <w:rPr>
           <w:lang w:val="en-US"/>
         </w:rPr>
-        <w:t xml:space="preserve"> – A basic component </w:t>
+        <w:t xml:space="preserve"> – A bas</w:t>
       </w:r>
       <w:r>
         <w:rPr>
           <w:lang w:val="en-US"/>
         </w:rPr>
-        <w:t>typescript class</w:t>
-      </w:r>
-      <w:bookmarkEnd w:id="81"/>
+        <w:t>ic typescript component class</w:t>
+      </w:r>
     </w:p>
     <w:p>
       <w:pPr>
@@ -12261,10 +12455,22 @@
         <w:t>@Component</w:t>
       </w:r>
       <w:r>
-        <w:t xml:space="preserve"> decorator can be used to define lots of more configurations, like animations, </w:t>
-      </w:r>
-      <w:r>
-        <w:t>inputs or outputs from the parent component or even another change detections, that determines when the component should be new rendered.</w:t>
+        <w:t xml:space="preserve"> decorator can be used to define </w:t>
+      </w:r>
+      <w:r>
+        <w:t>a lot</w:t>
+      </w:r>
+      <w:r>
+        <w:t xml:space="preserve"> more configurations, like animations, </w:t>
+      </w:r>
+      <w:r>
+        <w:t>inputs or outputs from the parent component or even another change detections, that determines when the component should be rendered</w:t>
+      </w:r>
+      <w:r>
+        <w:t xml:space="preserve"> again</w:t>
+      </w:r>
+      <w:r>
+        <w:t>.</w:t>
       </w:r>
     </w:p>
     <w:p>
@@ -12340,19 +12546,46 @@
     </w:p>
     <w:p>
       <w:pPr>
+        <w:pStyle w:val="berschrift3"/>
+      </w:pPr>
+      <w:r>
+        <w:t>Defining</w:t>
+      </w:r>
+      <w:r>
+        <w:t xml:space="preserve"> and Using</w:t>
+      </w:r>
+      <w:r>
+        <w:t xml:space="preserve"> Routes</w:t>
+      </w:r>
+    </w:p>
+    <w:p>
+      <w:pPr>
         <w:pStyle w:val="4Text"/>
       </w:pPr>
       <w:r>
-        <w:t>Angular provides easy-to-use functionality like mapping HTML events to the functions in a component. For example, to link a button click to the function ‘button1clicked()’ of a component an attribute ‘(click)’ is added to the button, which holds the function as an argument.</w:t>
-      </w:r>
-      <w:r>
-        <w:t xml:space="preserve"> This is shown in </w:t>
+        <w:t xml:space="preserve">If a component should become a new page with an own address, it needs a route. Routes are also defined at the </w:t>
+      </w:r>
+      <w:r>
+        <w:rPr>
+          <w:i/>
+        </w:rPr>
+        <w:t>app.module.ts</w:t>
+      </w:r>
+      <w:r>
+        <w:t xml:space="preserve">. A path and the component are needed for defining routes. </w:t>
+      </w:r>
+      <w:r>
+        <w:lastRenderedPageBreak/>
+        <w:t xml:space="preserve">Optional a guard can be added to protect the view from specific user groups.  </w:t>
+      </w:r>
+      <w:r>
+        <w:t xml:space="preserve">For the example component a route looks like shown in </w:t>
       </w:r>
       <w:r>
         <w:fldChar w:fldCharType="begin"/>
       </w:r>
       <w:r>
-        <w:instrText xml:space="preserve"> REF _Ref503369183 \h </w:instrText>
+        <w:instrText xml:space="preserve"> REF _Ref503371750 \h </w:instrText>
       </w:r>
       <w:r>
         <w:fldChar w:fldCharType="separate"/>
@@ -12368,13 +12601,13 @@
           <w:noProof/>
           <w:lang w:val="en-US"/>
         </w:rPr>
-        <w:t>18</w:t>
+        <w:t>21</w:t>
       </w:r>
       <w:r>
         <w:fldChar w:fldCharType="end"/>
       </w:r>
       <w:r>
-        <w:t xml:space="preserve">. </w:t>
+        <w:t>.</w:t>
       </w:r>
     </w:p>
     <w:p>
@@ -12387,12 +12620,11 @@
         <w:rPr>
           <w:noProof/>
         </w:rPr>
-        <w:lastRenderedPageBreak/>
         <w:drawing>
-          <wp:inline distT="0" distB="0" distL="0" distR="0" wp14:anchorId="5B5BFDA6" wp14:editId="395D6B2D">
-            <wp:extent cx="4315968" cy="380597"/>
+          <wp:inline distT="0" distB="0" distL="0" distR="0" wp14:anchorId="09B40FF1" wp14:editId="6E75DCBA">
+            <wp:extent cx="2964017" cy="958291"/>
             <wp:effectExtent l="0" t="0" r="0" b="0"/>
-            <wp:docPr id="19" name="Grafik 19"/>
+            <wp:docPr id="23" name="Grafik 23"/>
             <wp:cNvGraphicFramePr>
               <a:graphicFrameLocks xmlns:a="http://schemas.openxmlformats.org/drawingml/2006/main" noChangeAspect="1"/>
             </wp:cNvGraphicFramePr>
@@ -12412,7 +12644,7 @@
                   <pic:spPr>
                     <a:xfrm>
                       <a:off x="0" y="0"/>
-                      <a:ext cx="4711465" cy="415473"/>
+                      <a:ext cx="3022753" cy="977281"/>
                     </a:xfrm>
                     <a:prstGeom prst="rect">
                       <a:avLst/>
@@ -12432,8 +12664,6 @@
           <w:lang w:val="en-US"/>
         </w:rPr>
       </w:pPr>
-      <w:bookmarkStart w:id="82" w:name="_Ref503369183"/>
-      <w:bookmarkStart w:id="83" w:name="_Toc503372197"/>
       <w:r>
         <w:rPr>
           <w:lang w:val="en-US"/>
@@ -12462,74 +12692,103 @@
       <w:r>
         <w:fldChar w:fldCharType="end"/>
       </w:r>
-      <w:bookmarkEnd w:id="82"/>
       <w:r>
         <w:rPr>
           <w:lang w:val="en-US"/>
         </w:rPr>
-        <w:t xml:space="preserve"> – Link</w:t>
+        <w:t xml:space="preserve"> – An example route w</w:t>
       </w:r>
       <w:r>
         <w:rPr>
           <w:lang w:val="en-US"/>
         </w:rPr>
-        <w:t>ed</w:t>
-      </w:r>
-      <w:r>
+        <w:t>ith guard</w:t>
+      </w:r>
+    </w:p>
+    <w:p>
+      <w:pPr>
+        <w:pStyle w:val="4Text"/>
+      </w:pPr>
+      <w:r>
+        <w:t xml:space="preserve">The routes defined in the </w:t>
+      </w:r>
+      <w:r>
+        <w:rPr>
+          <w:i/>
+        </w:rPr>
+        <w:t>app.module.ts</w:t>
+      </w:r>
+      <w:r>
+        <w:t xml:space="preserve"> can be </w:t>
+      </w:r>
+      <w:r>
+        <w:t>used</w:t>
+      </w:r>
+      <w:r>
+        <w:t xml:space="preserve"> in the router-outlet, which is the main part of the </w:t>
+      </w:r>
+      <w:r>
+        <w:rPr>
+          <w:i/>
+        </w:rPr>
+        <w:t>app.component</w:t>
+      </w:r>
+      <w:r>
+        <w:t xml:space="preserve">, our main component. </w:t>
+      </w:r>
+      <w:r>
+        <w:t>The ‘HelloComponent’ is now reachable with the address ‘localhost:3000/helloWorld’ (in case the application is running on the local machine under the port 3000). The ‘canActivate’</w:t>
+      </w:r>
+      <w:r>
+        <w:t xml:space="preserve"> property holds a type of guard, that checks, whether the route can be accessed/activated or not. In our application, there is currently only the ‘IsLoggedIn’ guard, which returns true if the user is logged in.</w:t>
+      </w:r>
+    </w:p>
+    <w:p>
+      <w:pPr>
+        <w:pStyle w:val="4Text"/>
+      </w:pPr>
+      <w:r>
+        <w:t>There are two common possible ways to use the defined routes. Angular offers the attribute ‘routerLink’ which can be attached to any HTML tag. This attribute needs a router path as an argument. When clicking on that HTML element, the route gets activated and the view switches. The second way is by using code. The angular-router can be injected into a class by using Angular’s dependency injection</w:t>
+      </w:r>
+      <w:r>
+        <w:t xml:space="preserve"> and then used to navigate to the wanted view.</w:t>
+      </w:r>
+    </w:p>
+    <w:p>
+      <w:pPr>
+        <w:pStyle w:val="berschrift3"/>
         <w:rPr>
           <w:lang w:val="en-US"/>
         </w:rPr>
-        <w:t xml:space="preserve"> button c</w:t>
-      </w:r>
+      </w:pPr>
       <w:r>
         <w:rPr>
           <w:lang w:val="en-US"/>
         </w:rPr>
-        <w:t>lick to a component function</w:t>
-      </w:r>
-      <w:bookmarkEnd w:id="83"/>
+        <w:t>Using the Benefits of Angular</w:t>
+      </w:r>
     </w:p>
     <w:p>
       <w:pPr>
         <w:pStyle w:val="4Text"/>
       </w:pPr>
       <w:r>
-        <w:t>The round brackets around the attribute is Angular’s way to declare data-binding from the template to the component. So, when the HTML event ‘click’ is triggered, it calls the method given in the template.</w:t>
-      </w:r>
-    </w:p>
-    <w:p>
-      <w:pPr>
-        <w:pStyle w:val="4Text"/>
-      </w:pPr>
-      <w:r>
-        <w:t xml:space="preserve">Square brackets declare data-binding from the component to the template. This can be used for example to bind an </w:t>
-      </w:r>
-      <w:r>
-        <w:rPr>
-          <w:i/>
-        </w:rPr>
-        <w:t xml:space="preserve">innerHTML </w:t>
-      </w:r>
-      <w:r>
-        <w:t>attribute of a headline to a variable in the component. Whenever the variable changes, the headline text changes to that variable without any delay.</w:t>
-      </w:r>
-      <w:r>
-        <w:t xml:space="preserve"> For this example the same effect can be achieved through Angular’s </w:t>
-      </w:r>
-      <w:r>
-        <w:rPr>
-          <w:i/>
-        </w:rPr>
-        <w:t xml:space="preserve">interpolation binding </w:t>
-      </w:r>
-      <w:r>
-        <w:t xml:space="preserve">syntax, which are two curly brackets around an expression, like a variable name. </w:t>
+        <w:t>Angular provides easy-to-use functionality like mapping HTML events to the functions in a component. For example, to link a button click to the function ‘button1clicked()’ of a component</w:t>
+      </w:r>
+      <w:r>
+        <w:t>,</w:t>
+      </w:r>
+      <w:r>
+        <w:t xml:space="preserve"> an attribute ‘(click)’ is added to the button, which holds the function as an argument.</w:t>
+      </w:r>
+      <w:r>
+        <w:t xml:space="preserve"> This is shown in </w:t>
       </w:r>
       <w:r>
         <w:fldChar w:fldCharType="begin"/>
       </w:r>
       <w:r>
-        <w:instrText xml:space="preserve"> REF _Ref503371457 \h </w:instrText>
+        <w:instrText xml:space="preserve"> REF _Ref503369183 \h </w:instrText>
       </w:r>
       <w:r>
         <w:fldChar w:fldCharType="separate"/>
@@ -12545,13 +12804,13 @@
           <w:noProof/>
           <w:lang w:val="en-US"/>
         </w:rPr>
-        <w:t>19</w:t>
+        <w:t>18</w:t>
       </w:r>
       <w:r>
         <w:fldChar w:fldCharType="end"/>
       </w:r>
       <w:r>
-        <w:t xml:space="preserve"> shows the two different approaches, which lead to the same result.</w:t>
+        <w:t xml:space="preserve">. </w:t>
       </w:r>
     </w:p>
     <w:p>
@@ -12565,10 +12824,10 @@
           <w:noProof/>
         </w:rPr>
         <w:drawing>
-          <wp:inline distT="0" distB="0" distL="0" distR="0" wp14:anchorId="24970E75" wp14:editId="73A8B54A">
-            <wp:extent cx="3482036" cy="949646"/>
+          <wp:inline distT="0" distB="0" distL="0" distR="0" wp14:anchorId="5B5BFDA6" wp14:editId="395D6B2D">
+            <wp:extent cx="4315968" cy="380597"/>
             <wp:effectExtent l="0" t="0" r="0" b="0"/>
-            <wp:docPr id="21" name="Grafik 21"/>
+            <wp:docPr id="19" name="Grafik 19"/>
             <wp:cNvGraphicFramePr>
               <a:graphicFrameLocks xmlns:a="http://schemas.openxmlformats.org/drawingml/2006/main" noChangeAspect="1"/>
             </wp:cNvGraphicFramePr>
@@ -12588,7 +12847,7 @@
                   <pic:spPr>
                     <a:xfrm>
                       <a:off x="0" y="0"/>
-                      <a:ext cx="3540403" cy="965564"/>
+                      <a:ext cx="4711465" cy="415473"/>
                     </a:xfrm>
                     <a:prstGeom prst="rect">
                       <a:avLst/>
@@ -12608,8 +12867,8 @@
           <w:lang w:val="en-US"/>
         </w:rPr>
       </w:pPr>
-      <w:bookmarkStart w:id="84" w:name="_Ref503371457"/>
-      <w:bookmarkStart w:id="85" w:name="_Toc503372198"/>
+      <w:bookmarkStart w:id="81" w:name="_Ref503369183"/>
+      <w:bookmarkStart w:id="82" w:name="_Toc503372197"/>
       <w:r>
         <w:rPr>
           <w:lang w:val="en-US"/>
@@ -12638,104 +12897,75 @@
       <w:r>
         <w:fldChar w:fldCharType="end"/>
       </w:r>
-      <w:bookmarkEnd w:id="84"/>
+      <w:bookmarkEnd w:id="81"/>
       <w:r>
         <w:rPr>
           <w:lang w:val="en-US"/>
         </w:rPr>
-        <w:t xml:space="preserve"> </w:t>
+        <w:t xml:space="preserve"> – Link</w:t>
       </w:r>
       <w:r>
         <w:rPr>
           <w:lang w:val="en-US"/>
         </w:rPr>
-        <w:t xml:space="preserve">- </w:t>
+        <w:t>ed</w:t>
       </w:r>
       <w:r>
         <w:rPr>
           <w:lang w:val="en-US"/>
         </w:rPr>
-        <w:t>A component variable e</w:t>
+        <w:t xml:space="preserve"> button c</w:t>
       </w:r>
       <w:r>
         <w:rPr>
           <w:lang w:val="en-US"/>
         </w:rPr>
-        <w:t>xpressed in two ways</w:t>
-      </w:r>
-      <w:bookmarkEnd w:id="85"/>
+        <w:t>lick to a component function</w:t>
+      </w:r>
+      <w:bookmarkEnd w:id="82"/>
     </w:p>
     <w:p>
       <w:pPr>
         <w:pStyle w:val="4Text"/>
       </w:pPr>
       <w:r>
-        <w:t xml:space="preserve">Angular also </w:t>
-      </w:r>
-      <w:r>
-        <w:t xml:space="preserve">offers many predefined, so called </w:t>
+        <w:t>The round brackets around the attribute is Angular’s way to declare data-binding from the template to the component. So, when the HTML event ‘click’ is triggered, it calls the method given in the template.</w:t>
+      </w:r>
+    </w:p>
+    <w:p>
+      <w:pPr>
+        <w:pStyle w:val="4Text"/>
+      </w:pPr>
+      <w:r>
+        <w:lastRenderedPageBreak/>
+        <w:t xml:space="preserve">Square brackets declare data-binding from the component to the template. This can be used for example to bind an </w:t>
       </w:r>
       <w:r>
         <w:rPr>
           <w:i/>
         </w:rPr>
-        <w:t xml:space="preserve">directives, </w:t>
-      </w:r>
-      <w:r>
-        <w:t xml:space="preserve">which are used like an HTML selector or an HTML attribute. The most useful and most frequently occurring directives are </w:t>
+        <w:t xml:space="preserve">innerHTML </w:t>
+      </w:r>
+      <w:r>
+        <w:t>attribute of a headline to a variable in the component. Whenever the variable changes, the headline text changes to that variable without any delay.</w:t>
+      </w:r>
+      <w:r>
+        <w:t xml:space="preserve"> For this example the same effect can be achieved through Angular’s </w:t>
       </w:r>
       <w:r>
         <w:rPr>
           <w:i/>
         </w:rPr>
-        <w:t xml:space="preserve">*ngFor </w:t>
-      </w:r>
-      <w:r>
-        <w:t xml:space="preserve">and </w:t>
-      </w:r>
-      <w:r>
-        <w:rPr>
-          <w:i/>
-        </w:rPr>
-        <w:t>*ngI</w:t>
-      </w:r>
-      <w:r>
-        <w:rPr>
-          <w:i/>
-        </w:rPr>
-        <w:t>f</w:t>
-      </w:r>
-      <w:r>
-        <w:rPr>
-          <w:i/>
-        </w:rPr>
-        <w:t xml:space="preserve">. </w:t>
-      </w:r>
-      <w:r>
-        <w:t xml:space="preserve">Both of them can be used on any HTML tag as an attribute. </w:t>
-      </w:r>
-    </w:p>
-    <w:p>
-      <w:pPr>
-        <w:pStyle w:val="4Text"/>
-      </w:pPr>
-      <w:r>
-        <w:t>The *ngFor directive can iterate through an array</w:t>
-      </w:r>
-      <w:r>
-        <w:t>-</w:t>
-      </w:r>
-      <w:r>
-        <w:t xml:space="preserve">like object like a for-loop. </w:t>
-      </w:r>
-      <w:r>
-        <w:t xml:space="preserve">If the component owns an array variable, containing names, listing all items can be done like shown in </w:t>
+        <w:t xml:space="preserve">interpolation binding </w:t>
+      </w:r>
+      <w:r>
+        <w:t xml:space="preserve">syntax, which are two curly brackets around an expression, like a variable name. </w:t>
       </w:r>
       <w:r>
         <w:fldChar w:fldCharType="begin"/>
       </w:r>
       <w:r>
-        <w:instrText xml:space="preserve"> REF _Ref503371750 \h </w:instrText>
+        <w:instrText xml:space="preserve"> REF _Ref503371457 \h </w:instrText>
       </w:r>
       <w:r>
         <w:fldChar w:fldCharType="separate"/>
@@ -12751,16 +12981,13 @@
           <w:noProof/>
           <w:lang w:val="en-US"/>
         </w:rPr>
-        <w:t>20</w:t>
+        <w:t>19</w:t>
       </w:r>
       <w:r>
         <w:fldChar w:fldCharType="end"/>
       </w:r>
       <w:r>
-        <w:t>.</w:t>
-      </w:r>
-      <w:r>
-        <w:t xml:space="preserve"> Whenever the ‘names’ variable changes, the displayed list will also change immediately.</w:t>
+        <w:t xml:space="preserve"> shows the two different approaches, which lead to the same result.</w:t>
       </w:r>
     </w:p>
     <w:p>
@@ -12774,10 +13001,10 @@
           <w:noProof/>
         </w:rPr>
         <w:drawing>
-          <wp:inline distT="0" distB="0" distL="0" distR="0" wp14:anchorId="0ECBA090" wp14:editId="62236B4B">
-            <wp:extent cx="3233318" cy="293938"/>
+          <wp:inline distT="0" distB="0" distL="0" distR="0" wp14:anchorId="24970E75" wp14:editId="73A8B54A">
+            <wp:extent cx="3482036" cy="949646"/>
             <wp:effectExtent l="0" t="0" r="0" b="0"/>
-            <wp:docPr id="22" name="Grafik 22"/>
+            <wp:docPr id="21" name="Grafik 21"/>
             <wp:cNvGraphicFramePr>
               <a:graphicFrameLocks xmlns:a="http://schemas.openxmlformats.org/drawingml/2006/main" noChangeAspect="1"/>
             </wp:cNvGraphicFramePr>
@@ -12797,6 +13024,229 @@
                   <pic:spPr>
                     <a:xfrm>
                       <a:off x="0" y="0"/>
+                      <a:ext cx="3540403" cy="965564"/>
+                    </a:xfrm>
+                    <a:prstGeom prst="rect">
+                      <a:avLst/>
+                    </a:prstGeom>
+                  </pic:spPr>
+                </pic:pic>
+              </a:graphicData>
+            </a:graphic>
+          </wp:inline>
+        </w:drawing>
+      </w:r>
+    </w:p>
+    <w:p>
+      <w:pPr>
+        <w:pStyle w:val="Beschriftung"/>
+        <w:rPr>
+          <w:lang w:val="en-US"/>
+        </w:rPr>
+      </w:pPr>
+      <w:bookmarkStart w:id="83" w:name="_Ref503371457"/>
+      <w:bookmarkStart w:id="84" w:name="_Toc503372198"/>
+      <w:r>
+        <w:rPr>
+          <w:lang w:val="en-US"/>
+        </w:rPr>
+        <w:t xml:space="preserve">Figure </w:t>
+      </w:r>
+      <w:r>
+        <w:fldChar w:fldCharType="begin"/>
+      </w:r>
+      <w:r>
+        <w:rPr>
+          <w:lang w:val="en-US"/>
+        </w:rPr>
+        <w:instrText xml:space="preserve"> SEQ Figure \* ARABIC </w:instrText>
+      </w:r>
+      <w:r>
+        <w:fldChar w:fldCharType="separate"/>
+      </w:r>
+      <w:r>
+        <w:rPr>
+          <w:noProof/>
+          <w:lang w:val="en-US"/>
+        </w:rPr>
+        <w:t>20</w:t>
+      </w:r>
+      <w:r>
+        <w:fldChar w:fldCharType="end"/>
+      </w:r>
+      <w:bookmarkEnd w:id="83"/>
+      <w:r>
+        <w:rPr>
+          <w:lang w:val="en-US"/>
+        </w:rPr>
+        <w:t xml:space="preserve"> </w:t>
+      </w:r>
+      <w:r>
+        <w:rPr>
+          <w:lang w:val="en-US"/>
+        </w:rPr>
+        <w:t xml:space="preserve">- </w:t>
+      </w:r>
+      <w:r>
+        <w:rPr>
+          <w:lang w:val="en-US"/>
+        </w:rPr>
+        <w:t>A component variable e</w:t>
+      </w:r>
+      <w:r>
+        <w:rPr>
+          <w:lang w:val="en-US"/>
+        </w:rPr>
+        <w:t>xpressed in two ways</w:t>
+      </w:r>
+      <w:bookmarkEnd w:id="84"/>
+    </w:p>
+    <w:p>
+      <w:pPr>
+        <w:pStyle w:val="berschrift3"/>
+        <w:rPr>
+          <w:lang w:val="en-US"/>
+        </w:rPr>
+      </w:pPr>
+      <w:r>
+        <w:rPr>
+          <w:lang w:val="en-US"/>
+        </w:rPr>
+        <w:t>Directives</w:t>
+      </w:r>
+    </w:p>
+    <w:p>
+      <w:pPr>
+        <w:pStyle w:val="4Text"/>
+      </w:pPr>
+      <w:r>
+        <w:t xml:space="preserve">Angular also </w:t>
+      </w:r>
+      <w:r>
+        <w:t xml:space="preserve">offers many predefined, so called </w:t>
+      </w:r>
+      <w:r>
+        <w:rPr>
+          <w:i/>
+        </w:rPr>
+        <w:t xml:space="preserve">directives, </w:t>
+      </w:r>
+      <w:r>
+        <w:t xml:space="preserve">which are used like an HTML selector or an HTML attribute. The most useful and most frequently occurring directives are </w:t>
+      </w:r>
+      <w:r>
+        <w:rPr>
+          <w:i/>
+        </w:rPr>
+        <w:t xml:space="preserve">*ngFor </w:t>
+      </w:r>
+      <w:r>
+        <w:t xml:space="preserve">and </w:t>
+      </w:r>
+      <w:r>
+        <w:rPr>
+          <w:i/>
+        </w:rPr>
+        <w:t>*ngI</w:t>
+      </w:r>
+      <w:r>
+        <w:rPr>
+          <w:i/>
+        </w:rPr>
+        <w:t>f</w:t>
+      </w:r>
+      <w:r>
+        <w:rPr>
+          <w:i/>
+        </w:rPr>
+        <w:t xml:space="preserve">. </w:t>
+      </w:r>
+      <w:r>
+        <w:t xml:space="preserve">Both of them can be used on any HTML tag as an attribute. </w:t>
+      </w:r>
+    </w:p>
+    <w:p>
+      <w:pPr>
+        <w:pStyle w:val="4Text"/>
+      </w:pPr>
+      <w:r>
+        <w:t>The *ngFor directive can iterate through an array</w:t>
+      </w:r>
+      <w:r>
+        <w:t>-</w:t>
+      </w:r>
+      <w:r>
+        <w:t xml:space="preserve">like object like a for-loop. </w:t>
+      </w:r>
+      <w:r>
+        <w:t xml:space="preserve">If the component owns an array variable, containing names, listing all items can be done like shown in </w:t>
+      </w:r>
+      <w:r>
+        <w:fldChar w:fldCharType="begin"/>
+      </w:r>
+      <w:r>
+        <w:instrText xml:space="preserve"> REF _Ref503371750 \h </w:instrText>
+      </w:r>
+      <w:r>
+        <w:fldChar w:fldCharType="separate"/>
+      </w:r>
+      <w:r>
+        <w:rPr>
+          <w:lang w:val="en-US"/>
+        </w:rPr>
+        <w:t xml:space="preserve">Figure </w:t>
+      </w:r>
+      <w:r>
+        <w:rPr>
+          <w:noProof/>
+          <w:lang w:val="en-US"/>
+        </w:rPr>
+        <w:t>20</w:t>
+      </w:r>
+      <w:r>
+        <w:fldChar w:fldCharType="end"/>
+      </w:r>
+      <w:r>
+        <w:t>.</w:t>
+      </w:r>
+      <w:r>
+        <w:t xml:space="preserve"> Whenever the ‘names’ variable changes, the displayed list will also change immediately.</w:t>
+      </w:r>
+    </w:p>
+    <w:p>
+      <w:pPr>
+        <w:pStyle w:val="4Text"/>
+        <w:keepNext/>
+        <w:jc w:val="center"/>
+      </w:pPr>
+      <w:r>
+        <w:rPr>
+          <w:noProof/>
+        </w:rPr>
+        <w:drawing>
+          <wp:inline distT="0" distB="0" distL="0" distR="0" wp14:anchorId="0ECBA090" wp14:editId="62236B4B">
+            <wp:extent cx="3233318" cy="293938"/>
+            <wp:effectExtent l="0" t="0" r="0" b="0"/>
+            <wp:docPr id="22" name="Grafik 22"/>
+            <wp:cNvGraphicFramePr>
+              <a:graphicFrameLocks xmlns:a="http://schemas.openxmlformats.org/drawingml/2006/main" noChangeAspect="1"/>
+            </wp:cNvGraphicFramePr>
+            <a:graphic xmlns:a="http://schemas.openxmlformats.org/drawingml/2006/main">
+              <a:graphicData uri="http://schemas.openxmlformats.org/drawingml/2006/picture">
+                <pic:pic xmlns:pic="http://schemas.openxmlformats.org/drawingml/2006/picture">
+                  <pic:nvPicPr>
+                    <pic:cNvPr id="1" name=""/>
+                    <pic:cNvPicPr/>
+                  </pic:nvPicPr>
+                  <pic:blipFill>
+                    <a:blip r:embed="rId34"/>
+                    <a:stretch>
+                      <a:fillRect/>
+                    </a:stretch>
+                  </pic:blipFill>
+                  <pic:spPr>
+                    <a:xfrm>
+                      <a:off x="0" y="0"/>
                       <a:ext cx="3350232" cy="304567"/>
                     </a:xfrm>
                     <a:prstGeom prst="rect">
@@ -12817,8 +13267,8 @@
           <w:lang w:val="en-US"/>
         </w:rPr>
       </w:pPr>
-      <w:bookmarkStart w:id="86" w:name="_Ref503371750"/>
-      <w:bookmarkStart w:id="87" w:name="_Toc503372199"/>
+      <w:bookmarkStart w:id="85" w:name="_Ref503371750"/>
+      <w:bookmarkStart w:id="86" w:name="_Toc503372199"/>
       <w:r>
         <w:rPr>
           <w:lang w:val="en-US"/>
@@ -12842,137 +13292,113 @@
           <w:noProof/>
           <w:lang w:val="en-US"/>
         </w:rPr>
-        <w:t>20</w:t>
+        <w:t>21</w:t>
       </w:r>
       <w:r>
         <w:fldChar w:fldCharType="end"/>
       </w:r>
+      <w:bookmarkEnd w:id="85"/>
+      <w:r>
+        <w:rPr>
+          <w:lang w:val="en-US"/>
+        </w:rPr>
+        <w:t xml:space="preserve"> – An example of t</w:t>
+      </w:r>
+      <w:r>
+        <w:rPr>
+          <w:lang w:val="en-US"/>
+        </w:rPr>
+        <w:t>he *ngFor directive</w:t>
+      </w:r>
       <w:bookmarkEnd w:id="86"/>
-      <w:r>
+    </w:p>
+    <w:p>
+      <w:pPr>
         <w:rPr>
           <w:lang w:val="en-US"/>
         </w:rPr>
-        <w:t xml:space="preserve"> – An example of t</w:t>
-      </w:r>
+      </w:pPr>
       <w:r>
         <w:rPr>
           <w:lang w:val="en-US"/>
         </w:rPr>
-        <w:t>he *ngFor directive</w:t>
+        <w:t>For dynamically hiding or showing template parts the *ngIf directive is very useful. Like the *ngFor directive it can be used as an HTML attribute and hold an expression as an argument. Whenever the expression is true, the tag with the directive will be visible, otherwise it will not.</w:t>
+      </w:r>
+    </w:p>
+    <w:p>
+      <w:pPr>
+        <w:rPr>
+          <w:lang w:val="en-US"/>
+        </w:rPr>
+      </w:pPr>
+    </w:p>
+    <w:p>
+      <w:pPr>
+        <w:pStyle w:val="berschrift2"/>
+      </w:pPr>
+      <w:bookmarkStart w:id="87" w:name="_Toc503372171"/>
+      <w:r>
+        <w:t>Adding Collections</w:t>
       </w:r>
       <w:bookmarkEnd w:id="87"/>
     </w:p>
     <w:p>
       <w:pPr>
-        <w:rPr>
-          <w:lang w:val="en-US"/>
-        </w:rPr>
-      </w:pPr>
-      <w:r>
-        <w:rPr>
-          <w:lang w:val="en-US"/>
-        </w:rPr>
-        <w:t>For dynamically hiding or showing template parts the *ngIf directive is very useful. Like the *ngFor directive it can be used as an HTML attribute and hold an expression as an argument. Whenever the expression is true, the tag with the directive will be visible, otherwise it will not.</w:t>
-      </w:r>
-    </w:p>
-    <w:p>
-      <w:pPr>
-        <w:rPr>
-          <w:lang w:val="en-US"/>
-        </w:rPr>
-      </w:pPr>
-    </w:p>
-    <w:p>
-      <w:pPr>
-        <w:pStyle w:val="berschrift3"/>
-        <w:rPr>
-          <w:lang w:val="en-GB"/>
-        </w:rPr>
-      </w:pPr>
-      <w:bookmarkStart w:id="88" w:name="_Toc503372171"/>
-      <w:r>
-        <w:rPr>
-          <w:lang w:val="en-GB"/>
-        </w:rPr>
+        <w:pStyle w:val="berschrift2"/>
+      </w:pPr>
+      <w:bookmarkStart w:id="88" w:name="_Toc503372172"/>
+      <w:r>
+        <w:t xml:space="preserve">Working </w:t>
+      </w:r>
+      <w:r>
+        <w:t>w</w:t>
+      </w:r>
+      <w:r>
+        <w:t>ith Observables</w:t>
+      </w:r>
+      <w:bookmarkEnd w:id="88"/>
+    </w:p>
+    <w:p>
+      <w:pPr>
+        <w:pStyle w:val="berschrift2"/>
+      </w:pPr>
+      <w:bookmarkStart w:id="89" w:name="_Toc503372173"/>
+      <w:r>
+        <w:t>Extending Functionality</w:t>
+      </w:r>
+      <w:bookmarkEnd w:id="89"/>
+    </w:p>
+    <w:p>
+      <w:pPr>
+        <w:pStyle w:val="4Text"/>
+      </w:pPr>
+      <w:r>
+        <w:t>-</w:t>
+      </w:r>
+      <w:r>
+        <w:t>Npm packages</w:t>
+      </w:r>
+    </w:p>
+    <w:p>
+      <w:pPr>
+        <w:pStyle w:val="berschrift2"/>
+      </w:pPr>
+      <w:bookmarkStart w:id="90" w:name="_Toc503372174"/>
+      <w:r>
         <w:lastRenderedPageBreak/>
-        <w:t>Adding Collections</w:t>
-      </w:r>
-      <w:bookmarkEnd w:id="88"/>
-    </w:p>
-    <w:p>
-      <w:pPr>
-        <w:pStyle w:val="berschrift3"/>
-        <w:rPr>
-          <w:lang w:val="en-GB"/>
-        </w:rPr>
-      </w:pPr>
-      <w:bookmarkStart w:id="89" w:name="_Toc503372172"/>
-      <w:r>
-        <w:rPr>
-          <w:lang w:val="en-GB"/>
-        </w:rPr>
-        <w:t xml:space="preserve">Working </w:t>
-      </w:r>
-      <w:r>
-        <w:rPr>
-          <w:lang w:val="en-GB"/>
-        </w:rPr>
-        <w:t>w</w:t>
-      </w:r>
-      <w:r>
-        <w:rPr>
-          <w:lang w:val="en-GB"/>
-        </w:rPr>
-        <w:t>ith Observables</w:t>
-      </w:r>
-      <w:bookmarkEnd w:id="89"/>
-    </w:p>
-    <w:p>
-      <w:pPr>
-        <w:pStyle w:val="berschrift3"/>
-        <w:rPr>
-          <w:lang w:val="en-GB"/>
-        </w:rPr>
-      </w:pPr>
-      <w:bookmarkStart w:id="90" w:name="_Toc503372173"/>
-      <w:r>
-        <w:rPr>
-          <w:lang w:val="en-GB"/>
-        </w:rPr>
-        <w:t>Extending Functionality</w:t>
+        <w:t>Documentation</w:t>
       </w:r>
       <w:bookmarkEnd w:id="90"/>
     </w:p>
     <w:p>
       <w:pPr>
-        <w:pStyle w:val="4Text"/>
-      </w:pPr>
-      <w:r>
-        <w:t>-</w:t>
-      </w:r>
-      <w:r>
-        <w:t>Npm packages</w:t>
-      </w:r>
-    </w:p>
-    <w:p>
-      <w:pPr>
         <w:pStyle w:val="berschrift2"/>
       </w:pPr>
-      <w:bookmarkStart w:id="91" w:name="_Toc503372174"/>
-      <w:r>
-        <w:t>Documentation</w:t>
+      <w:bookmarkStart w:id="91" w:name="_Toc503372175"/>
+      <w:r>
+        <w:t>Deployment</w:t>
       </w:r>
       <w:bookmarkEnd w:id="91"/>
-    </w:p>
-    <w:p>
-      <w:pPr>
-        <w:pStyle w:val="berschrift2"/>
-      </w:pPr>
-      <w:bookmarkStart w:id="92" w:name="_Toc503372175"/>
-      <w:r>
-        <w:t>Deployment</w:t>
-      </w:r>
-      <w:bookmarkEnd w:id="92"/>
     </w:p>
     <w:p>
       <w:pPr>
@@ -12995,8 +13421,8 @@
       <w:pPr>
         <w:pStyle w:val="4Text"/>
         <w:sectPr>
-          <w:headerReference w:type="default" r:id="rId34"/>
-          <w:headerReference w:type="first" r:id="rId35"/>
+          <w:headerReference w:type="default" r:id="rId35"/>
+          <w:headerReference w:type="first" r:id="rId36"/>
           <w:pgSz w:w="11906" w:h="16838"/>
           <w:pgMar w:top="1417" w:right="1417" w:bottom="1134" w:left="1417" w:header="708" w:footer="708" w:gutter="0"/>
           <w:cols w:space="708"/>
@@ -13016,7 +13442,7 @@
           <w:lang w:val="en-GB"/>
         </w:rPr>
       </w:pPr>
-      <w:bookmarkStart w:id="93" w:name="_Toc503372176"/>
+      <w:bookmarkStart w:id="92" w:name="_Toc503372176"/>
       <w:r>
         <w:rPr>
           <w:lang w:val="en-GB"/>
@@ -13024,7 +13450,7 @@
         <w:lastRenderedPageBreak/>
         <w:t>Appendix</w:t>
       </w:r>
-      <w:bookmarkEnd w:id="93"/>
+      <w:bookmarkEnd w:id="92"/>
       <w:r>
         <w:rPr>
           <w:lang w:val="en-GB"/>
@@ -13043,7 +13469,7 @@
           <w:lang w:val="en-GB"/>
         </w:rPr>
       </w:pPr>
-      <w:bookmarkStart w:id="94" w:name="_Toc503372177"/>
+      <w:bookmarkStart w:id="93" w:name="_Toc503372177"/>
       <w:r>
         <w:rPr>
           <w:lang w:val="en-GB"/>
@@ -13051,7 +13477,7 @@
         <w:lastRenderedPageBreak/>
         <w:t>Bibliography</w:t>
       </w:r>
-      <w:bookmarkEnd w:id="94"/>
+      <w:bookmarkEnd w:id="93"/>
     </w:p>
     <w:p>
       <w:pPr>
@@ -13074,7 +13500,7 @@
       <w:r>
         <w:fldChar w:fldCharType="separate"/>
       </w:r>
-      <w:bookmarkStart w:id="95" w:name="M1"/>
+      <w:bookmarkStart w:id="94" w:name="M1"/>
     </w:p>
     <w:tbl>
       <w:tblPr>
@@ -13138,7 +13564,7 @@
               </w:rPr>
               <w:t xml:space="preserve">© 2017 Meteor Development Group Inc. (2017) Meteor.com. [Online]. </w:t>
             </w:r>
-            <w:hyperlink r:id="rId36" w:history="1">
+            <w:hyperlink r:id="rId37" w:history="1">
               <w:r>
                 <w:rPr>
                   <w:rStyle w:val="Hyperlink"/>
@@ -13168,14 +13594,14 @@
                 <w:noProof/>
               </w:rPr>
             </w:pPr>
-            <w:bookmarkStart w:id="96" w:name="A1"/>
+            <w:bookmarkStart w:id="95" w:name="A1"/>
             <w:r>
               <w:rPr>
                 <w:noProof/>
               </w:rPr>
               <w:t>[A1]</w:t>
             </w:r>
-            <w:bookmarkEnd w:id="96"/>
+            <w:bookmarkEnd w:id="95"/>
           </w:p>
         </w:tc>
         <w:tc>
@@ -13196,7 +13622,7 @@
               </w:rPr>
               <w:t xml:space="preserve">Google Inc. (2017) Angular. [Online]. </w:t>
             </w:r>
-            <w:hyperlink r:id="rId37" w:history="1">
+            <w:hyperlink r:id="rId38" w:history="1">
               <w:r>
                 <w:rPr>
                   <w:rStyle w:val="Hyperlink"/>
@@ -13225,14 +13651,14 @@
                 <w:noProof/>
               </w:rPr>
             </w:pPr>
-            <w:bookmarkStart w:id="97" w:name="Mo1"/>
+            <w:bookmarkStart w:id="96" w:name="Mo1"/>
             <w:r>
               <w:rPr>
                 <w:noProof/>
               </w:rPr>
               <w:t>[Mo1]</w:t>
             </w:r>
-            <w:bookmarkEnd w:id="97"/>
+            <w:bookmarkEnd w:id="96"/>
           </w:p>
         </w:tc>
         <w:tc>
@@ -13253,7 +13679,7 @@
               </w:rPr>
               <w:t xml:space="preserve">MongoDB, Inc. (2017) MongoDB. [Online]. </w:t>
             </w:r>
-            <w:hyperlink r:id="rId38" w:history="1">
+            <w:hyperlink r:id="rId39" w:history="1">
               <w:r>
                 <w:rPr>
                   <w:rStyle w:val="Hyperlink"/>
@@ -13282,14 +13708,14 @@
                 <w:noProof/>
               </w:rPr>
             </w:pPr>
-            <w:bookmarkStart w:id="98" w:name="N1"/>
+            <w:bookmarkStart w:id="97" w:name="N1"/>
             <w:r>
               <w:rPr>
                 <w:noProof/>
               </w:rPr>
               <w:t>[N1]</w:t>
             </w:r>
-            <w:bookmarkEnd w:id="98"/>
+            <w:bookmarkEnd w:id="97"/>
           </w:p>
         </w:tc>
         <w:tc>
@@ -13312,7 +13738,7 @@
               </w:rPr>
               <w:t xml:space="preserve">Node.js Foundation. (2017) NodeJS. [Online]. </w:t>
             </w:r>
-            <w:hyperlink r:id="rId39" w:history="1">
+            <w:hyperlink r:id="rId40" w:history="1">
               <w:r>
                 <w:rPr>
                   <w:rStyle w:val="Hyperlink"/>
@@ -13368,7 +13794,7 @@
               </w:rPr>
               <w:t xml:space="preserve">Google Inc. (2017) Google. [Online]. </w:t>
             </w:r>
-            <w:hyperlink r:id="rId40" w:history="1">
+            <w:hyperlink r:id="rId41" w:history="1">
               <w:r>
                 <w:rPr>
                   <w:rStyle w:val="Hyperlink"/>
@@ -13423,7 +13849,7 @@
               </w:rPr>
               <w:t xml:space="preserve">ECMA international. (2017) json.org. [Online]. </w:t>
             </w:r>
-            <w:hyperlink r:id="rId41" w:history="1">
+            <w:hyperlink r:id="rId42" w:history="1">
               <w:r>
                 <w:rPr>
                   <w:rStyle w:val="Hyperlink"/>
@@ -13500,14 +13926,14 @@
                 <w:noProof/>
               </w:rPr>
             </w:pPr>
-            <w:bookmarkStart w:id="99" w:name="T1"/>
+            <w:bookmarkStart w:id="98" w:name="T1"/>
             <w:r>
               <w:rPr>
                 <w:noProof/>
               </w:rPr>
               <w:t>[T1]</w:t>
             </w:r>
-            <w:bookmarkEnd w:id="99"/>
+            <w:bookmarkEnd w:id="98"/>
           </w:p>
         </w:tc>
         <w:tc>
@@ -13528,7 +13954,7 @@
               </w:rPr>
               <w:t xml:space="preserve">Microsoft Corporation. (2017) Typescript. [Online]. </w:t>
             </w:r>
-            <w:hyperlink r:id="rId42" w:history="1">
+            <w:hyperlink r:id="rId43" w:history="1">
               <w:r>
                 <w:rPr>
                   <w:rStyle w:val="Hyperlink"/>
@@ -13583,7 +14009,7 @@
               </w:rPr>
               <w:t xml:space="preserve">Natalie Weizenbaum, Chris Eppstein Hampton Catlin. (2017) SASS. [Online]. </w:t>
             </w:r>
-            <w:hyperlink r:id="rId43" w:history="1">
+            <w:hyperlink r:id="rId44" w:history="1">
               <w:r>
                 <w:rPr>
                   <w:rStyle w:val="Hyperlink"/>
@@ -13612,14 +14038,14 @@
                 <w:noProof/>
               </w:rPr>
             </w:pPr>
-            <w:bookmarkStart w:id="100" w:name="WS1"/>
+            <w:bookmarkStart w:id="99" w:name="WS1"/>
             <w:r>
               <w:rPr>
                 <w:noProof/>
               </w:rPr>
               <w:t>[WS1]</w:t>
             </w:r>
-            <w:bookmarkEnd w:id="100"/>
+            <w:bookmarkEnd w:id="99"/>
           </w:p>
         </w:tc>
         <w:tc>
@@ -13640,7 +14066,7 @@
               </w:rPr>
               <w:t xml:space="preserve">JetBrains. (2017) Webstorm. [Online]. </w:t>
             </w:r>
-            <w:hyperlink r:id="rId44" w:history="1">
+            <w:hyperlink r:id="rId45" w:history="1">
               <w:r>
                 <w:rPr>
                   <w:rStyle w:val="Hyperlink"/>
@@ -13669,14 +14095,14 @@
                 <w:noProof/>
               </w:rPr>
             </w:pPr>
-            <w:bookmarkStart w:id="101" w:name="AT1"/>
+            <w:bookmarkStart w:id="100" w:name="AT1"/>
             <w:r>
               <w:rPr>
                 <w:noProof/>
               </w:rPr>
               <w:t>[AT1]</w:t>
             </w:r>
-            <w:bookmarkEnd w:id="101"/>
+            <w:bookmarkEnd w:id="100"/>
           </w:p>
         </w:tc>
         <w:tc>
@@ -13697,7 +14123,7 @@
               </w:rPr>
               <w:t xml:space="preserve">Open Source. (2017) Atom. [Online]. </w:t>
             </w:r>
-            <w:hyperlink r:id="rId45" w:history="1">
+            <w:hyperlink r:id="rId46" w:history="1">
               <w:r>
                 <w:rPr>
                   <w:rStyle w:val="Hyperlink"/>
@@ -13726,14 +14152,14 @@
                 <w:noProof/>
               </w:rPr>
             </w:pPr>
-            <w:bookmarkStart w:id="102" w:name="R1"/>
+            <w:bookmarkStart w:id="101" w:name="R1"/>
             <w:r>
               <w:rPr>
                 <w:noProof/>
               </w:rPr>
               <w:t>[R1]</w:t>
             </w:r>
-            <w:bookmarkEnd w:id="102"/>
+            <w:bookmarkEnd w:id="101"/>
           </w:p>
         </w:tc>
         <w:tc>
@@ -13754,7 +14180,7 @@
               </w:rPr>
               <w:t xml:space="preserve">3T Software Labs GmbH. (2017) Robo3T. [Online]. </w:t>
             </w:r>
-            <w:hyperlink r:id="rId46" w:history="1">
+            <w:hyperlink r:id="rId47" w:history="1">
               <w:r>
                 <w:rPr>
                   <w:rStyle w:val="Hyperlink"/>
@@ -13776,7 +14202,7 @@
         </w:rPr>
       </w:pPr>
     </w:p>
-    <w:bookmarkEnd w:id="95"/>
+    <w:bookmarkEnd w:id="94"/>
     <w:p>
       <w:pPr>
         <w:pStyle w:val="4Text"/>
@@ -13803,7 +14229,7 @@
           <w:lang w:val="en-GB"/>
         </w:rPr>
       </w:pPr>
-      <w:bookmarkStart w:id="103" w:name="_Toc503372178"/>
+      <w:bookmarkStart w:id="102" w:name="_Toc503372178"/>
       <w:r>
         <w:rPr>
           <w:lang w:val="en-GB"/>
@@ -13811,7 +14237,7 @@
         <w:lastRenderedPageBreak/>
         <w:t>List of Figures</w:t>
       </w:r>
-      <w:bookmarkEnd w:id="103"/>
+      <w:bookmarkEnd w:id="102"/>
     </w:p>
     <w:p>
       <w:pPr>
@@ -13840,7 +14266,7 @@
         </w:rPr>
         <w:fldChar w:fldCharType="separate"/>
       </w:r>
-      <w:hyperlink r:id="rId47" w:anchor="_Toc503372180" w:history="1">
+      <w:hyperlink r:id="rId48" w:anchor="_Toc503372180" w:history="1">
         <w:r>
           <w:rPr>
             <w:rStyle w:val="Hyperlink"/>
@@ -14343,17 +14769,7 @@
             <w:noProof/>
             <w:lang w:val="en-US"/>
           </w:rPr>
-          <w:t>Figure 8 – A pro</w:t>
-        </w:r>
-        <w:bookmarkStart w:id="104" w:name="_GoBack"/>
-        <w:bookmarkEnd w:id="104"/>
-        <w:r>
-          <w:rPr>
-            <w:rStyle w:val="Hyperlink"/>
-            <w:noProof/>
-            <w:lang w:val="en-US"/>
-          </w:rPr>
-          <w:t>ject card at the dashboard page</w:t>
+          <w:t>Figure 8 – A project card at the dashboard page</w:t>
         </w:r>
         <w:r>
           <w:rPr>
@@ -15294,7 +15710,7 @@
           <w:lang w:val="en-GB"/>
         </w:rPr>
       </w:pPr>
-      <w:bookmarkStart w:id="105" w:name="_Toc503372179"/>
+      <w:bookmarkStart w:id="103" w:name="_Toc503372179"/>
       <w:r>
         <w:rPr>
           <w:lang w:val="en-GB"/>
@@ -15302,7 +15718,7 @@
         <w:lastRenderedPageBreak/>
         <w:t>List of Tables</w:t>
       </w:r>
-      <w:bookmarkEnd w:id="105"/>
+      <w:bookmarkEnd w:id="103"/>
     </w:p>
     <w:p>
       <w:pPr>
@@ -15351,7 +15767,7 @@
       </w:r>
     </w:p>
     <w:sectPr>
-      <w:headerReference w:type="default" r:id="rId48"/>
+      <w:headerReference w:type="default" r:id="rId49"/>
       <w:type w:val="continuous"/>
       <w:pgSz w:w="11906" w:h="16838"/>
       <w:pgMar w:top="1417" w:right="1417" w:bottom="1134" w:left="1417" w:header="708" w:footer="708" w:gutter="0"/>
@@ -15875,7 +16291,7 @@
         <w:rPr>
           <w:noProof/>
         </w:rPr>
-        <w:t>4</w:t>
+        <w:t>3</w:t>
       </w:r>
     </w:fldSimple>
     <w:r>
@@ -15886,7 +16302,7 @@
         <w:rPr>
           <w:noProof/>
         </w:rPr>
-        <w:t>Developers Perspective</w:t>
+        <w:t>Users Perspective</w:t>
       </w:r>
     </w:fldSimple>
     <w:r>
@@ -15908,7 +16324,7 @@
       <w:rPr>
         <w:noProof/>
       </w:rPr>
-      <w:t>30</w:t>
+      <w:t>24</w:t>
     </w:r>
     <w:r>
       <w:rPr>
@@ -16003,7 +16419,7 @@
         <w:rStyle w:val="Seitenzahl"/>
         <w:noProof/>
       </w:rPr>
-      <w:t>32</w:t>
+      <w:t>33</w:t>
     </w:r>
     <w:r>
       <w:rPr>
@@ -17070,7 +17486,7 @@
   <w:abstractNum w:abstractNumId="17" w15:restartNumberingAfterBreak="0">
     <w:nsid w:val="52320EEF"/>
     <w:multiLevelType w:val="multilevel"/>
-    <w:tmpl w:val="5E9CE908"/>
+    <w:tmpl w:val="839425B4"/>
     <w:lvl w:ilvl="0">
       <w:start w:val="1"/>
       <w:numFmt w:val="decimal"/>
@@ -20964,6 +21380,7 @@
     <w:rsid w:val="004951D5"/>
     <w:rsid w:val="00527C8B"/>
     <w:rsid w:val="00547944"/>
+    <w:rsid w:val="00552712"/>
     <w:rsid w:val="005533F9"/>
     <w:rsid w:val="00583360"/>
     <w:rsid w:val="005B5FB3"/>
@@ -20984,6 +21401,7 @@
     <w:rsid w:val="00AA7D01"/>
     <w:rsid w:val="00AC523A"/>
     <w:rsid w:val="00AF0DFF"/>
+    <w:rsid w:val="00B57CB8"/>
     <w:rsid w:val="00BF487E"/>
     <w:rsid w:val="00C43041"/>
     <w:rsid w:val="00C830D8"/>
@@ -20994,6 +21412,7 @@
     <w:rsid w:val="00D83B91"/>
     <w:rsid w:val="00DA6403"/>
     <w:rsid w:val="00E01466"/>
+    <w:rsid w:val="00E876F6"/>
     <w:rsid w:val="00EE25E3"/>
     <w:rsid w:val="00F941D3"/>
     <w:rsid w:val="00FC4D6E"/>
@@ -21987,7 +22406,7 @@
 </file>
 
 <file path=customXml/itemProps2.xml><?xml version="1.0" encoding="utf-8"?>
-<ds:datastoreItem xmlns:ds="http://schemas.openxmlformats.org/officeDocument/2006/customXml" ds:itemID="{B905337E-8E19-4CDD-85EF-95C6F560137F}">
+<ds:datastoreItem xmlns:ds="http://schemas.openxmlformats.org/officeDocument/2006/customXml" ds:itemID="{1A478AA3-FB34-4C61-9C8D-11F5309CD9B2}">
   <ds:schemaRefs>
     <ds:schemaRef ds:uri="http://schemas.openxmlformats.org/officeDocument/2006/bibliography"/>
   </ds:schemaRefs>

</xml_diff>

<commit_message>
Started with section 'data services' and 'extending functionality'
</commit_message>
<xml_diff>
--- a/Bachelorthesis.docx
+++ b/Bachelorthesis.docx
@@ -145,16 +145,7 @@
             </w:rPr>
           </w:pPr>
           <w:r>
-            <w:t>16</w:t>
-          </w:r>
-          <w:r>
-            <w:t>.0</w:t>
-          </w:r>
-          <w:r>
-            <w:t>2</w:t>
-          </w:r>
-          <w:r>
-            <w:t>.2017</w:t>
+            <w:t>16.02.2017</w:t>
           </w:r>
         </w:p>
       </w:sdtContent>
@@ -12469,101 +12460,96 @@
         <w:t xml:space="preserve">in the main folder and hit enter. </w:t>
       </w:r>
       <w:r>
-        <w:t>The ‘meteor’ command will launch a meteor application and the settings argument tells the application where to find</w:t>
-      </w:r>
-      <w:bookmarkStart w:id="75" w:name="_GoBack"/>
+        <w:t xml:space="preserve">The ‘meteor’ command will launch a meteor application and the settings argument tells the application where to find the settings (explained in section </w:t>
+      </w:r>
+      <w:r>
+        <w:fldChar w:fldCharType="begin"/>
+      </w:r>
+      <w:r>
+        <w:instrText xml:space="preserve"> REF _Ref503012724 \r \h </w:instrText>
+      </w:r>
+      <w:r>
+        <w:fldChar w:fldCharType="separate"/>
+      </w:r>
+      <w:r>
+        <w:t>4.3.2</w:t>
+      </w:r>
+      <w:r>
+        <w:fldChar w:fldCharType="end"/>
+      </w:r>
+      <w:r>
+        <w:t xml:space="preserve">). </w:t>
+      </w:r>
+      <w:r>
+        <w:t xml:space="preserve">Now all missing meteor packages, which are listed in the </w:t>
+      </w:r>
+      <w:r>
+        <w:rPr>
+          <w:i/>
+        </w:rPr>
+        <w:t>packages</w:t>
+      </w:r>
+      <w:r>
+        <w:t xml:space="preserve"> file in the .meteor folder, will be installed. This might take a few minutes. The local proxy, database and server should start after that and display the address </w:t>
+      </w:r>
+      <w:r>
+        <w:t xml:space="preserve">where </w:t>
+      </w:r>
+      <w:r>
+        <w:t>to find the application. The application can be seen by navigating to that address in the browser.</w:t>
+      </w:r>
+    </w:p>
+    <w:p>
+      <w:pPr>
+        <w:pStyle w:val="berschrift3"/>
+      </w:pPr>
+      <w:bookmarkStart w:id="75" w:name="_Toc503891867"/>
+      <w:r>
+        <w:t>Setting up the IDE</w:t>
+      </w:r>
       <w:bookmarkEnd w:id="75"/>
-      <w:r>
-        <w:t xml:space="preserve"> the settings (explained in section </w:t>
-      </w:r>
-      <w:r>
-        <w:fldChar w:fldCharType="begin"/>
-      </w:r>
-      <w:r>
-        <w:instrText xml:space="preserve"> REF _Ref503012724 \r \h </w:instrText>
-      </w:r>
-      <w:r>
-        <w:fldChar w:fldCharType="separate"/>
-      </w:r>
-      <w:r>
-        <w:t>4.3.2</w:t>
-      </w:r>
-      <w:r>
-        <w:fldChar w:fldCharType="end"/>
-      </w:r>
-      <w:r>
-        <w:t xml:space="preserve">). </w:t>
-      </w:r>
-      <w:r>
-        <w:t xml:space="preserve">Now all missing meteor packages, which are listed in the </w:t>
-      </w:r>
-      <w:r>
-        <w:rPr>
-          <w:i/>
-        </w:rPr>
-        <w:t>packages</w:t>
-      </w:r>
-      <w:r>
-        <w:t xml:space="preserve"> file in the .meteor folder, will be installed. This might take a few minutes. The local proxy, database and server should start after that and display the address </w:t>
-      </w:r>
-      <w:r>
-        <w:t xml:space="preserve">where </w:t>
-      </w:r>
-      <w:r>
-        <w:t>to find the application. The application can be seen by navigating to that address in the browser.</w:t>
-      </w:r>
+    </w:p>
+    <w:p>
+      <w:pPr>
+        <w:pStyle w:val="4Text"/>
+      </w:pPr>
+      <w:r>
+        <w:t xml:space="preserve">A good IDE is essential for development. It should at least support HTML, JS and CSS with code completion and syntax highlighting. The complete source main folder can be chosen as a project root and opened in the preferred IDE. </w:t>
+      </w:r>
+    </w:p>
+    <w:p>
+      <w:pPr>
+        <w:pStyle w:val="4Text"/>
+      </w:pPr>
+      <w:r>
+        <w:t>Optionally a run configuration can be set, to easily start the application from the workspace. The developer has to set meteor as a command with the argument ‘--setting settings.json’. The meteor executable can be found in ‘</w:t>
+      </w:r>
+      <w:r>
+        <w:t>$USER_HOME$/AppData/Local/.meteor/meteor.bat</w:t>
+      </w:r>
+      <w:r>
+        <w:t>’.</w:t>
+      </w:r>
+    </w:p>
+    <w:p>
+      <w:pPr>
+        <w:pStyle w:val="berschrift2"/>
+      </w:pPr>
+      <w:bookmarkStart w:id="76" w:name="_Toc503891868"/>
+      <w:r>
+        <w:t>Overview</w:t>
+      </w:r>
+      <w:bookmarkEnd w:id="76"/>
     </w:p>
     <w:p>
       <w:pPr>
         <w:pStyle w:val="berschrift3"/>
       </w:pPr>
-      <w:bookmarkStart w:id="76" w:name="_Toc503891867"/>
-      <w:r>
-        <w:t>Setting up the IDE</w:t>
-      </w:r>
-      <w:bookmarkEnd w:id="76"/>
-    </w:p>
-    <w:p>
-      <w:pPr>
-        <w:pStyle w:val="4Text"/>
-      </w:pPr>
-      <w:r>
-        <w:t xml:space="preserve">A good IDE is essential for development. It should at least support HTML, JS and CSS with code completion and syntax highlighting. The complete source main folder can be chosen as a project root and opened in the preferred IDE. </w:t>
-      </w:r>
-    </w:p>
-    <w:p>
-      <w:pPr>
-        <w:pStyle w:val="4Text"/>
-      </w:pPr>
-      <w:r>
-        <w:t>Optionally a run configuration can be set, to easily start the application from the workspace. The developer has to set meteor as a command with the argument ‘--setting settings.json’. The meteor executable can be found in ‘</w:t>
-      </w:r>
-      <w:r>
-        <w:t>$USER_HOME$/AppData/Local/.meteor/meteor.bat</w:t>
-      </w:r>
-      <w:r>
-        <w:t>’.</w:t>
-      </w:r>
-    </w:p>
-    <w:p>
-      <w:pPr>
-        <w:pStyle w:val="berschrift2"/>
-      </w:pPr>
-      <w:bookmarkStart w:id="77" w:name="_Toc503891868"/>
-      <w:r>
-        <w:t>Overview</w:t>
+      <w:bookmarkStart w:id="77" w:name="_Toc503891869"/>
+      <w:r>
+        <w:t>Folder Structure</w:t>
       </w:r>
       <w:bookmarkEnd w:id="77"/>
-    </w:p>
-    <w:p>
-      <w:pPr>
-        <w:pStyle w:val="berschrift3"/>
-      </w:pPr>
-      <w:bookmarkStart w:id="78" w:name="_Toc503891869"/>
-      <w:r>
-        <w:t>Folder Structure</w:t>
-      </w:r>
-      <w:bookmarkEnd w:id="78"/>
     </w:p>
     <w:p>
       <w:pPr>
@@ -12679,12 +12665,93 @@
       <w:pPr>
         <w:pStyle w:val="berschrift3"/>
       </w:pPr>
-      <w:bookmarkStart w:id="79" w:name="_Ref503012724"/>
-      <w:bookmarkStart w:id="80" w:name="_Toc503891870"/>
+      <w:bookmarkStart w:id="78" w:name="_Ref503012724"/>
+      <w:bookmarkStart w:id="79" w:name="_Toc503891870"/>
       <w:r>
         <w:t>Settings File</w:t>
       </w:r>
+      <w:bookmarkEnd w:id="78"/>
       <w:bookmarkEnd w:id="79"/>
+    </w:p>
+    <w:p>
+      <w:pPr>
+        <w:pStyle w:val="4Text"/>
+      </w:pPr>
+      <w:r>
+        <w:t>The settings file is a</w:t>
+      </w:r>
+      <w:r>
+        <w:t xml:space="preserve"> way to pass variables to client and server when starting the application. It is in </w:t>
+      </w:r>
+      <w:r>
+        <w:t>JSON</w:t>
+      </w:r>
+      <w:r>
+        <w:t xml:space="preserve"> format and contains a key namend </w:t>
+      </w:r>
+      <w:r>
+        <w:rPr>
+          <w:i/>
+        </w:rPr>
+        <w:t>public</w:t>
+      </w:r>
+      <w:r>
+        <w:t xml:space="preserve">, which can be accessed everywhere. All other keys can be accessed only from the server side. </w:t>
+      </w:r>
+    </w:p>
+    <w:p>
+      <w:pPr>
+        <w:pStyle w:val="4Text"/>
+      </w:pPr>
+      <w:r>
+        <w:t xml:space="preserve">If the settings file has been set as a starting argument, then </w:t>
+      </w:r>
+      <w:r>
+        <w:rPr>
+          <w:rFonts w:ascii="Courier New" w:hAnsi="Courier New" w:cs="Courier New"/>
+        </w:rPr>
+        <w:t xml:space="preserve">Meteor.settings </w:t>
+      </w:r>
+      <w:r>
+        <w:t xml:space="preserve">and </w:t>
+      </w:r>
+      <w:r>
+        <w:rPr>
+          <w:rFonts w:ascii="Courier New" w:hAnsi="Courier New" w:cs="Courier New"/>
+        </w:rPr>
+        <w:t>Meteor.settings.public</w:t>
+      </w:r>
+      <w:r>
+        <w:t xml:space="preserve"> are available.</w:t>
+      </w:r>
+    </w:p>
+    <w:p>
+      <w:pPr>
+        <w:pStyle w:val="4Text"/>
+      </w:pPr>
+      <w:r>
+        <w:t>In our case, the LDAP address and the distinguished names (DN) for the users at that LDAP system are stored in the settings file. When connecting to the LDAP to log in, both variables are used.</w:t>
+      </w:r>
+    </w:p>
+    <w:p>
+      <w:pPr>
+        <w:pStyle w:val="4Text"/>
+      </w:pPr>
+      <w:r>
+        <w:t>Those settings variables can be created at own discretion.</w:t>
+      </w:r>
+    </w:p>
+    <w:p>
+      <w:pPr>
+        <w:pStyle w:val="berschrift2"/>
+      </w:pPr>
+      <w:bookmarkStart w:id="80" w:name="_Toc503891871"/>
+      <w:r>
+        <w:t xml:space="preserve">Angular Basics and </w:t>
+      </w:r>
+      <w:r>
+        <w:t>Adding Components</w:t>
+      </w:r>
       <w:bookmarkEnd w:id="80"/>
     </w:p>
     <w:p>
@@ -12692,165 +12759,84 @@
         <w:pStyle w:val="4Text"/>
       </w:pPr>
       <w:r>
-        <w:t>The settings file is a</w:t>
-      </w:r>
-      <w:r>
-        <w:t xml:space="preserve"> way to pass variables to client and server when starting the application. It is in </w:t>
-      </w:r>
-      <w:r>
-        <w:t>JSON</w:t>
-      </w:r>
-      <w:r>
-        <w:t xml:space="preserve"> format and contains a key namend </w:t>
-      </w:r>
-      <w:r>
-        <w:rPr>
-          <w:i/>
-        </w:rPr>
-        <w:t>public</w:t>
-      </w:r>
-      <w:r>
-        <w:t xml:space="preserve">, which can be accessed everywhere. All other keys can be accessed only from the server side. </w:t>
-      </w:r>
-    </w:p>
-    <w:p>
-      <w:pPr>
-        <w:pStyle w:val="4Text"/>
-      </w:pPr>
-      <w:r>
-        <w:t xml:space="preserve">If the settings file has been set as a starting argument, then </w:t>
-      </w:r>
-      <w:r>
-        <w:rPr>
-          <w:rFonts w:ascii="Courier New" w:hAnsi="Courier New" w:cs="Courier New"/>
-        </w:rPr>
-        <w:t xml:space="preserve">Meteor.settings </w:t>
-      </w:r>
-      <w:r>
-        <w:t xml:space="preserve">and </w:t>
-      </w:r>
-      <w:r>
-        <w:rPr>
-          <w:rFonts w:ascii="Courier New" w:hAnsi="Courier New" w:cs="Courier New"/>
-        </w:rPr>
-        <w:t>Meteor.settings.public</w:t>
-      </w:r>
-      <w:r>
-        <w:t xml:space="preserve"> are available.</w:t>
-      </w:r>
-    </w:p>
-    <w:p>
-      <w:pPr>
-        <w:pStyle w:val="4Text"/>
-      </w:pPr>
-      <w:r>
-        <w:t>In our case, the LDAP address and the distinguished names (DN) for the users at that LDAP system are stored in the settings file. When connecting to the LDAP to log in, both variables are used.</w:t>
-      </w:r>
-    </w:p>
-    <w:p>
-      <w:pPr>
-        <w:pStyle w:val="4Text"/>
-      </w:pPr>
-      <w:r>
-        <w:t>Those settings variables can be created at own discretion.</w:t>
-      </w:r>
-    </w:p>
-    <w:p>
-      <w:pPr>
-        <w:pStyle w:val="berschrift2"/>
-      </w:pPr>
-      <w:bookmarkStart w:id="81" w:name="_Toc503891871"/>
-      <w:r>
-        <w:t xml:space="preserve">Angular Basics and </w:t>
-      </w:r>
-      <w:r>
-        <w:t>Adding Components</w:t>
+        <w:t>Adding components is an easy and fast way to extend the application. Like mentioned before, a component can be any visual part with the background functionality. For example</w:t>
+      </w:r>
+      <w:r>
+        <w:t>,</w:t>
+      </w:r>
+      <w:r>
+        <w:t xml:space="preserve"> a </w:t>
+      </w:r>
+      <w:r>
+        <w:t>component</w:t>
+      </w:r>
+      <w:r>
+        <w:t xml:space="preserve"> can be a </w:t>
+      </w:r>
+      <w:r>
+        <w:t>modal</w:t>
+      </w:r>
+      <w:r>
+        <w:t>, a whole page or even the ConfigSet</w:t>
+      </w:r>
+      <w:r>
+        <w:t xml:space="preserve"> </w:t>
+      </w:r>
+      <w:r>
+        <w:t>filter, which already exists in our application.</w:t>
+      </w:r>
+      <w:r>
+        <w:t xml:space="preserve"> We will start by talking on how to add a new component</w:t>
+      </w:r>
+      <w:r>
+        <w:t xml:space="preserve"> and afterwards introducing some of Angular’s features at the example of a component.</w:t>
+      </w:r>
+    </w:p>
+    <w:p>
+      <w:pPr>
+        <w:pStyle w:val="berschrift3"/>
+        <w:rPr>
+          <w:lang w:val="en-US"/>
+        </w:rPr>
+      </w:pPr>
+      <w:bookmarkStart w:id="81" w:name="_Toc503891872"/>
+      <w:r>
+        <w:rPr>
+          <w:lang w:val="en-US"/>
+        </w:rPr>
+        <w:t>Creat</w:t>
+      </w:r>
+      <w:r>
+        <w:rPr>
+          <w:lang w:val="en-US"/>
+        </w:rPr>
+        <w:t>ing</w:t>
+      </w:r>
+      <w:r>
+        <w:rPr>
+          <w:lang w:val="en-US"/>
+        </w:rPr>
+        <w:t xml:space="preserve"> and Declar</w:t>
+      </w:r>
+      <w:r>
+        <w:rPr>
+          <w:lang w:val="en-US"/>
+        </w:rPr>
+        <w:t>ing</w:t>
+      </w:r>
+      <w:r>
+        <w:rPr>
+          <w:lang w:val="en-US"/>
+        </w:rPr>
+        <w:t xml:space="preserve"> a C</w:t>
+      </w:r>
+      <w:r>
+        <w:rPr>
+          <w:lang w:val="en-US"/>
+        </w:rPr>
+        <w:t>omponent</w:t>
       </w:r>
       <w:bookmarkEnd w:id="81"/>
-    </w:p>
-    <w:p>
-      <w:pPr>
-        <w:pStyle w:val="4Text"/>
-      </w:pPr>
-      <w:r>
-        <w:t>Adding components is an easy and fast way to extend the application. Like mentioned before, a component can be any visual part with the background functionality. For example</w:t>
-      </w:r>
-      <w:r>
-        <w:t>,</w:t>
-      </w:r>
-      <w:r>
-        <w:t xml:space="preserve"> a </w:t>
-      </w:r>
-      <w:r>
-        <w:t>component</w:t>
-      </w:r>
-      <w:r>
-        <w:t xml:space="preserve"> can be a </w:t>
-      </w:r>
-      <w:r>
-        <w:t>modal</w:t>
-      </w:r>
-      <w:r>
-        <w:t>, a whole page or even the ConfigSet</w:t>
-      </w:r>
-      <w:r>
-        <w:t xml:space="preserve"> </w:t>
-      </w:r>
-      <w:r>
-        <w:t>filter, which already exists in our application.</w:t>
-      </w:r>
-      <w:r>
-        <w:t xml:space="preserve"> We will start by talking on how to add a new component</w:t>
-      </w:r>
-      <w:r>
-        <w:t xml:space="preserve"> and afterwards introducing some of Angular’s features at the example of a component.</w:t>
-      </w:r>
-    </w:p>
-    <w:p>
-      <w:pPr>
-        <w:pStyle w:val="berschrift3"/>
-        <w:rPr>
-          <w:lang w:val="en-US"/>
-        </w:rPr>
-      </w:pPr>
-      <w:bookmarkStart w:id="82" w:name="_Toc503891872"/>
-      <w:r>
-        <w:rPr>
-          <w:lang w:val="en-US"/>
-        </w:rPr>
-        <w:t>Creat</w:t>
-      </w:r>
-      <w:r>
-        <w:rPr>
-          <w:lang w:val="en-US"/>
-        </w:rPr>
-        <w:t>ing</w:t>
-      </w:r>
-      <w:r>
-        <w:rPr>
-          <w:lang w:val="en-US"/>
-        </w:rPr>
-        <w:t xml:space="preserve"> and Declar</w:t>
-      </w:r>
-      <w:r>
-        <w:rPr>
-          <w:lang w:val="en-US"/>
-        </w:rPr>
-        <w:t>ing</w:t>
-      </w:r>
-      <w:r>
-        <w:rPr>
-          <w:lang w:val="en-US"/>
-        </w:rPr>
-        <w:t xml:space="preserve"> a C</w:t>
-      </w:r>
-      <w:r>
-        <w:rPr>
-          <w:lang w:val="en-US"/>
-        </w:rPr>
-        <w:t>omponent</w:t>
-      </w:r>
-      <w:bookmarkEnd w:id="82"/>
     </w:p>
     <w:p>
       <w:pPr>
@@ -13039,8 +13025,8 @@
           <w:lang w:val="en-US"/>
         </w:rPr>
       </w:pPr>
-      <w:bookmarkStart w:id="83" w:name="_Ref503549399"/>
-      <w:bookmarkStart w:id="84" w:name="_Toc503891904"/>
+      <w:bookmarkStart w:id="82" w:name="_Ref503549399"/>
+      <w:bookmarkStart w:id="83" w:name="_Toc503891904"/>
       <w:r>
         <w:rPr>
           <w:lang w:val="en-US"/>
@@ -13069,139 +13055,139 @@
       <w:r>
         <w:fldChar w:fldCharType="end"/>
       </w:r>
+      <w:bookmarkEnd w:id="82"/>
+      <w:r>
+        <w:rPr>
+          <w:lang w:val="en-US"/>
+        </w:rPr>
+        <w:t xml:space="preserve"> – A bas</w:t>
+      </w:r>
+      <w:r>
+        <w:rPr>
+          <w:lang w:val="en-US"/>
+        </w:rPr>
+        <w:t>ic typescript component class</w:t>
+      </w:r>
       <w:bookmarkEnd w:id="83"/>
-      <w:r>
-        <w:rPr>
-          <w:lang w:val="en-US"/>
-        </w:rPr>
-        <w:t xml:space="preserve"> – A bas</w:t>
-      </w:r>
-      <w:r>
-        <w:rPr>
-          <w:lang w:val="en-US"/>
-        </w:rPr>
-        <w:t>ic typescript component class</w:t>
+    </w:p>
+    <w:p>
+      <w:pPr>
+        <w:pStyle w:val="4Text"/>
+      </w:pPr>
+      <w:r>
+        <w:t xml:space="preserve">The </w:t>
+      </w:r>
+      <w:r>
+        <w:rPr>
+          <w:i/>
+        </w:rPr>
+        <w:t>@Component</w:t>
+      </w:r>
+      <w:r>
+        <w:t xml:space="preserve"> decorator can be used to define </w:t>
+      </w:r>
+      <w:r>
+        <w:t>a lot</w:t>
+      </w:r>
+      <w:r>
+        <w:t xml:space="preserve"> more configurations, like animations, </w:t>
+      </w:r>
+      <w:r>
+        <w:t>inputs or outputs from the parent component or even another change detections, that determines when the component should be rendered</w:t>
+      </w:r>
+      <w:r>
+        <w:t xml:space="preserve"> again</w:t>
+      </w:r>
+      <w:r>
+        <w:t>.</w:t>
+      </w:r>
+    </w:p>
+    <w:p>
+      <w:pPr>
+        <w:pStyle w:val="4Text"/>
+      </w:pPr>
+      <w:r>
+        <w:t xml:space="preserve"> </w:t>
+      </w:r>
+      <w:r>
+        <w:t xml:space="preserve">After this is done, the component can be imported and declared at the </w:t>
+      </w:r>
+      <w:r>
+        <w:rPr>
+          <w:i/>
+        </w:rPr>
+        <w:t>app.module.ts</w:t>
+      </w:r>
+      <w:r>
+        <w:t xml:space="preserve">. To do this, the developer simply has to </w:t>
+      </w:r>
+      <w:r>
+        <w:t xml:space="preserve">put the class name of the new component in the declarations list and import the path, where to find the component. </w:t>
+      </w:r>
+    </w:p>
+    <w:p>
+      <w:pPr>
+        <w:pStyle w:val="4Text"/>
+      </w:pPr>
+      <w:r>
+        <w:t>The .html file could contain any HTML, without matching the known HTML structure. For example, just a text like ‘Hello World’ is fine. The .scss file should contain all the styles for this component to keep the overview.</w:t>
+      </w:r>
+    </w:p>
+    <w:p>
+      <w:pPr>
+        <w:pStyle w:val="4Text"/>
+      </w:pPr>
+      <w:r>
+        <w:t xml:space="preserve">With these few steps the new component can be used in every other component, by using the selector </w:t>
+      </w:r>
+      <w:r>
+        <w:t>(</w:t>
+      </w:r>
+      <w:r>
+        <w:rPr>
+          <w:i/>
+        </w:rPr>
+        <w:t>&lt;hello-world&gt;&lt;/hello-world&gt;</w:t>
+      </w:r>
+      <w:r>
+        <w:t xml:space="preserve">) </w:t>
+      </w:r>
+      <w:r>
+        <w:t>in a .html file. The displayed component would just be a plain text saying</w:t>
+      </w:r>
+      <w:r>
+        <w:t>,</w:t>
+      </w:r>
+      <w:r>
+        <w:t xml:space="preserve"> ‘Hello World’.</w:t>
+      </w:r>
+      <w:r>
+        <w:t xml:space="preserve"> </w:t>
+      </w:r>
+    </w:p>
+    <w:p>
+      <w:pPr>
+        <w:pStyle w:val="4Text"/>
+      </w:pPr>
+      <w:r>
+        <w:t>This component can implement interfaces, inherit from other classes, have their own functions, use services and many more things.</w:t>
+      </w:r>
+    </w:p>
+    <w:p>
+      <w:pPr>
+        <w:pStyle w:val="berschrift3"/>
+      </w:pPr>
+      <w:bookmarkStart w:id="84" w:name="_Toc503891873"/>
+      <w:r>
+        <w:t>Defining</w:t>
+      </w:r>
+      <w:r>
+        <w:t xml:space="preserve"> and Using</w:t>
+      </w:r>
+      <w:r>
+        <w:t xml:space="preserve"> Routes</w:t>
       </w:r>
       <w:bookmarkEnd w:id="84"/>
-    </w:p>
-    <w:p>
-      <w:pPr>
-        <w:pStyle w:val="4Text"/>
-      </w:pPr>
-      <w:r>
-        <w:t xml:space="preserve">The </w:t>
-      </w:r>
-      <w:r>
-        <w:rPr>
-          <w:i/>
-        </w:rPr>
-        <w:t>@Component</w:t>
-      </w:r>
-      <w:r>
-        <w:t xml:space="preserve"> decorator can be used to define </w:t>
-      </w:r>
-      <w:r>
-        <w:t>a lot</w:t>
-      </w:r>
-      <w:r>
-        <w:t xml:space="preserve"> more configurations, like animations, </w:t>
-      </w:r>
-      <w:r>
-        <w:t>inputs or outputs from the parent component or even another change detections, that determines when the component should be rendered</w:t>
-      </w:r>
-      <w:r>
-        <w:t xml:space="preserve"> again</w:t>
-      </w:r>
-      <w:r>
-        <w:t>.</w:t>
-      </w:r>
-    </w:p>
-    <w:p>
-      <w:pPr>
-        <w:pStyle w:val="4Text"/>
-      </w:pPr>
-      <w:r>
-        <w:t xml:space="preserve"> </w:t>
-      </w:r>
-      <w:r>
-        <w:t xml:space="preserve">After this is done, the component can be imported and declared at the </w:t>
-      </w:r>
-      <w:r>
-        <w:rPr>
-          <w:i/>
-        </w:rPr>
-        <w:t>app.module.ts</w:t>
-      </w:r>
-      <w:r>
-        <w:t xml:space="preserve">. To do this, the developer simply has to </w:t>
-      </w:r>
-      <w:r>
-        <w:t xml:space="preserve">put the class name of the new component in the declarations list and import the path, where to find the component. </w:t>
-      </w:r>
-    </w:p>
-    <w:p>
-      <w:pPr>
-        <w:pStyle w:val="4Text"/>
-      </w:pPr>
-      <w:r>
-        <w:t>The .html file could contain any HTML, without matching the known HTML structure. For example, just a text like ‘Hello World’ is fine. The .scss file should contain all the styles for this component to keep the overview.</w:t>
-      </w:r>
-    </w:p>
-    <w:p>
-      <w:pPr>
-        <w:pStyle w:val="4Text"/>
-      </w:pPr>
-      <w:r>
-        <w:t xml:space="preserve">With these few steps the new component can be used in every other component, by using the selector </w:t>
-      </w:r>
-      <w:r>
-        <w:t>(</w:t>
-      </w:r>
-      <w:r>
-        <w:rPr>
-          <w:i/>
-        </w:rPr>
-        <w:t>&lt;hello-world&gt;&lt;/hello-world&gt;</w:t>
-      </w:r>
-      <w:r>
-        <w:t xml:space="preserve">) </w:t>
-      </w:r>
-      <w:r>
-        <w:t>in a .html file. The displayed component would just be a plain text saying</w:t>
-      </w:r>
-      <w:r>
-        <w:t>,</w:t>
-      </w:r>
-      <w:r>
-        <w:t xml:space="preserve"> ‘Hello World’.</w:t>
-      </w:r>
-      <w:r>
-        <w:t xml:space="preserve"> </w:t>
-      </w:r>
-    </w:p>
-    <w:p>
-      <w:pPr>
-        <w:pStyle w:val="4Text"/>
-      </w:pPr>
-      <w:r>
-        <w:t>This component can implement interfaces, inherit from other classes, have their own functions, use services and many more things.</w:t>
-      </w:r>
-    </w:p>
-    <w:p>
-      <w:pPr>
-        <w:pStyle w:val="berschrift3"/>
-      </w:pPr>
-      <w:bookmarkStart w:id="85" w:name="_Toc503891873"/>
-      <w:r>
-        <w:t>Defining</w:t>
-      </w:r>
-      <w:r>
-        <w:t xml:space="preserve"> and Using</w:t>
-      </w:r>
-      <w:r>
-        <w:t xml:space="preserve"> Routes</w:t>
-      </w:r>
-      <w:bookmarkEnd w:id="85"/>
     </w:p>
     <w:p>
       <w:pPr>
@@ -13309,7 +13295,7 @@
           <w:lang w:val="en-US"/>
         </w:rPr>
       </w:pPr>
-      <w:bookmarkStart w:id="86" w:name="_Toc503891905"/>
+      <w:bookmarkStart w:id="85" w:name="_Toc503891905"/>
       <w:r>
         <w:rPr>
           <w:lang w:val="en-US"/>
@@ -13350,72 +13336,72 @@
         </w:rPr>
         <w:t>ith guard</w:t>
       </w:r>
+      <w:bookmarkEnd w:id="85"/>
+    </w:p>
+    <w:p>
+      <w:pPr>
+        <w:pStyle w:val="4Text"/>
+      </w:pPr>
+      <w:r>
+        <w:t xml:space="preserve">The routes defined in the </w:t>
+      </w:r>
+      <w:r>
+        <w:rPr>
+          <w:i/>
+        </w:rPr>
+        <w:t>app.module.ts</w:t>
+      </w:r>
+      <w:r>
+        <w:t xml:space="preserve"> can be </w:t>
+      </w:r>
+      <w:r>
+        <w:t>used</w:t>
+      </w:r>
+      <w:r>
+        <w:t xml:space="preserve"> in the router-outlet, which is the main part of the </w:t>
+      </w:r>
+      <w:r>
+        <w:rPr>
+          <w:i/>
+        </w:rPr>
+        <w:t>app.component</w:t>
+      </w:r>
+      <w:r>
+        <w:t xml:space="preserve">, our main component. </w:t>
+      </w:r>
+      <w:r>
+        <w:t>The ‘HelloComponent’ is now reachable with the address ‘localhost:3000/helloWorld’ (in case the application is running on the local machine under the port 3000). The ‘canActivate’</w:t>
+      </w:r>
+      <w:r>
+        <w:t xml:space="preserve"> property holds a type of guard, that checks, whether the route can be accessed/activated or not. In our application, there is currently only the ‘IsLoggedIn’ guard, which returns true if the user is logged in.</w:t>
+      </w:r>
+    </w:p>
+    <w:p>
+      <w:pPr>
+        <w:pStyle w:val="4Text"/>
+      </w:pPr>
+      <w:r>
+        <w:t>There are two common possible ways to use the defined routes. Angular offers the attribute ‘routerLink’ which can be attached to any HTML tag. This attribute needs a router path as an argument. When clicking on that HTML element, the route gets activated and the view switches. The second way is by using code. The angular-router can be injected into a class by using Angular’s dependency injection</w:t>
+      </w:r>
+      <w:r>
+        <w:t xml:space="preserve"> and then used to navigate to the wanted view.</w:t>
+      </w:r>
+    </w:p>
+    <w:p>
+      <w:pPr>
+        <w:pStyle w:val="berschrift3"/>
+        <w:rPr>
+          <w:lang w:val="en-US"/>
+        </w:rPr>
+      </w:pPr>
+      <w:bookmarkStart w:id="86" w:name="_Toc503891874"/>
+      <w:r>
+        <w:rPr>
+          <w:lang w:val="en-US"/>
+        </w:rPr>
+        <w:t>Using the Benefits of Angular</w:t>
+      </w:r>
       <w:bookmarkEnd w:id="86"/>
-    </w:p>
-    <w:p>
-      <w:pPr>
-        <w:pStyle w:val="4Text"/>
-      </w:pPr>
-      <w:r>
-        <w:t xml:space="preserve">The routes defined in the </w:t>
-      </w:r>
-      <w:r>
-        <w:rPr>
-          <w:i/>
-        </w:rPr>
-        <w:t>app.module.ts</w:t>
-      </w:r>
-      <w:r>
-        <w:t xml:space="preserve"> can be </w:t>
-      </w:r>
-      <w:r>
-        <w:t>used</w:t>
-      </w:r>
-      <w:r>
-        <w:t xml:space="preserve"> in the router-outlet, which is the main part of the </w:t>
-      </w:r>
-      <w:r>
-        <w:rPr>
-          <w:i/>
-        </w:rPr>
-        <w:t>app.component</w:t>
-      </w:r>
-      <w:r>
-        <w:t xml:space="preserve">, our main component. </w:t>
-      </w:r>
-      <w:r>
-        <w:t>The ‘HelloComponent’ is now reachable with the address ‘localhost:3000/helloWorld’ (in case the application is running on the local machine under the port 3000). The ‘canActivate’</w:t>
-      </w:r>
-      <w:r>
-        <w:t xml:space="preserve"> property holds a type of guard, that checks, whether the route can be accessed/activated or not. In our application, there is currently only the ‘IsLoggedIn’ guard, which returns true if the user is logged in.</w:t>
-      </w:r>
-    </w:p>
-    <w:p>
-      <w:pPr>
-        <w:pStyle w:val="4Text"/>
-      </w:pPr>
-      <w:r>
-        <w:t>There are two common possible ways to use the defined routes. Angular offers the attribute ‘routerLink’ which can be attached to any HTML tag. This attribute needs a router path as an argument. When clicking on that HTML element, the route gets activated and the view switches. The second way is by using code. The angular-router can be injected into a class by using Angular’s dependency injection</w:t>
-      </w:r>
-      <w:r>
-        <w:t xml:space="preserve"> and then used to navigate to the wanted view.</w:t>
-      </w:r>
-    </w:p>
-    <w:p>
-      <w:pPr>
-        <w:pStyle w:val="berschrift3"/>
-        <w:rPr>
-          <w:lang w:val="en-US"/>
-        </w:rPr>
-      </w:pPr>
-      <w:bookmarkStart w:id="87" w:name="_Toc503891874"/>
-      <w:r>
-        <w:rPr>
-          <w:lang w:val="en-US"/>
-        </w:rPr>
-        <w:t>Using the Benefits of Angular</w:t>
-      </w:r>
-      <w:bookmarkEnd w:id="87"/>
     </w:p>
     <w:p>
       <w:pPr>
@@ -13516,8 +13502,8 @@
           <w:lang w:val="en-US"/>
         </w:rPr>
       </w:pPr>
-      <w:bookmarkStart w:id="88" w:name="_Ref503369183"/>
-      <w:bookmarkStart w:id="89" w:name="_Toc503891906"/>
+      <w:bookmarkStart w:id="87" w:name="_Ref503369183"/>
+      <w:bookmarkStart w:id="88" w:name="_Toc503891906"/>
       <w:r>
         <w:rPr>
           <w:lang w:val="en-US"/>
@@ -13546,32 +13532,32 @@
       <w:r>
         <w:fldChar w:fldCharType="end"/>
       </w:r>
+      <w:bookmarkEnd w:id="87"/>
+      <w:r>
+        <w:rPr>
+          <w:lang w:val="en-US"/>
+        </w:rPr>
+        <w:t xml:space="preserve"> – Link</w:t>
+      </w:r>
+      <w:r>
+        <w:rPr>
+          <w:lang w:val="en-US"/>
+        </w:rPr>
+        <w:t>ed</w:t>
+      </w:r>
+      <w:r>
+        <w:rPr>
+          <w:lang w:val="en-US"/>
+        </w:rPr>
+        <w:t xml:space="preserve"> button c</w:t>
+      </w:r>
+      <w:r>
+        <w:rPr>
+          <w:lang w:val="en-US"/>
+        </w:rPr>
+        <w:t>lick to a component function</w:t>
+      </w:r>
       <w:bookmarkEnd w:id="88"/>
-      <w:r>
-        <w:rPr>
-          <w:lang w:val="en-US"/>
-        </w:rPr>
-        <w:t xml:space="preserve"> – Link</w:t>
-      </w:r>
-      <w:r>
-        <w:rPr>
-          <w:lang w:val="en-US"/>
-        </w:rPr>
-        <w:t>ed</w:t>
-      </w:r>
-      <w:r>
-        <w:rPr>
-          <w:lang w:val="en-US"/>
-        </w:rPr>
-        <w:t xml:space="preserve"> button c</w:t>
-      </w:r>
-      <w:r>
-        <w:rPr>
-          <w:lang w:val="en-US"/>
-        </w:rPr>
-        <w:t>lick to a component function</w:t>
-      </w:r>
-      <w:bookmarkEnd w:id="89"/>
     </w:p>
     <w:p>
       <w:pPr>
@@ -13693,8 +13679,8 @@
           <w:lang w:val="en-US"/>
         </w:rPr>
       </w:pPr>
-      <w:bookmarkStart w:id="90" w:name="_Ref503371457"/>
-      <w:bookmarkStart w:id="91" w:name="_Toc503891907"/>
+      <w:bookmarkStart w:id="89" w:name="_Ref503371457"/>
+      <w:bookmarkStart w:id="90" w:name="_Toc503891907"/>
       <w:r>
         <w:rPr>
           <w:lang w:val="en-US"/>
@@ -13723,48 +13709,48 @@
       <w:r>
         <w:fldChar w:fldCharType="end"/>
       </w:r>
+      <w:bookmarkEnd w:id="89"/>
+      <w:r>
+        <w:rPr>
+          <w:lang w:val="en-US"/>
+        </w:rPr>
+        <w:t xml:space="preserve"> </w:t>
+      </w:r>
+      <w:r>
+        <w:rPr>
+          <w:lang w:val="en-US"/>
+        </w:rPr>
+        <w:t xml:space="preserve">- </w:t>
+      </w:r>
+      <w:r>
+        <w:rPr>
+          <w:lang w:val="en-US"/>
+        </w:rPr>
+        <w:t>A component variable e</w:t>
+      </w:r>
+      <w:r>
+        <w:rPr>
+          <w:lang w:val="en-US"/>
+        </w:rPr>
+        <w:t>xpressed in two ways</w:t>
+      </w:r>
       <w:bookmarkEnd w:id="90"/>
-      <w:r>
-        <w:rPr>
-          <w:lang w:val="en-US"/>
-        </w:rPr>
-        <w:t xml:space="preserve"> </w:t>
-      </w:r>
-      <w:r>
-        <w:rPr>
-          <w:lang w:val="en-US"/>
-        </w:rPr>
-        <w:t xml:space="preserve">- </w:t>
-      </w:r>
-      <w:r>
-        <w:rPr>
-          <w:lang w:val="en-US"/>
-        </w:rPr>
-        <w:t>A component variable e</w:t>
-      </w:r>
-      <w:r>
-        <w:rPr>
-          <w:lang w:val="en-US"/>
-        </w:rPr>
-        <w:t>xpressed in two ways</w:t>
+    </w:p>
+    <w:p>
+      <w:pPr>
+        <w:pStyle w:val="berschrift3"/>
+        <w:rPr>
+          <w:lang w:val="en-US"/>
+        </w:rPr>
+      </w:pPr>
+      <w:bookmarkStart w:id="91" w:name="_Toc503891875"/>
+      <w:r>
+        <w:rPr>
+          <w:lang w:val="en-US"/>
+        </w:rPr>
+        <w:t>Directives</w:t>
       </w:r>
       <w:bookmarkEnd w:id="91"/>
-    </w:p>
-    <w:p>
-      <w:pPr>
-        <w:pStyle w:val="berschrift3"/>
-        <w:rPr>
-          <w:lang w:val="en-US"/>
-        </w:rPr>
-      </w:pPr>
-      <w:bookmarkStart w:id="92" w:name="_Toc503891875"/>
-      <w:r>
-        <w:rPr>
-          <w:lang w:val="en-US"/>
-        </w:rPr>
-        <w:t>Directives</w:t>
-      </w:r>
-      <w:bookmarkEnd w:id="92"/>
     </w:p>
     <w:p>
       <w:pPr>
@@ -13918,8 +13904,8 @@
           <w:lang w:val="en-US"/>
         </w:rPr>
       </w:pPr>
-      <w:bookmarkStart w:id="93" w:name="_Ref503371750"/>
-      <w:bookmarkStart w:id="94" w:name="_Toc503891908"/>
+      <w:bookmarkStart w:id="92" w:name="_Ref503371750"/>
+      <w:bookmarkStart w:id="93" w:name="_Toc503891908"/>
       <w:r>
         <w:rPr>
           <w:lang w:val="en-US"/>
@@ -13948,51 +13934,51 @@
       <w:r>
         <w:fldChar w:fldCharType="end"/>
       </w:r>
+      <w:bookmarkEnd w:id="92"/>
+      <w:r>
+        <w:rPr>
+          <w:lang w:val="en-US"/>
+        </w:rPr>
+        <w:t xml:space="preserve"> – An example of t</w:t>
+      </w:r>
+      <w:r>
+        <w:rPr>
+          <w:lang w:val="en-US"/>
+        </w:rPr>
+        <w:t>he *ngFor directive</w:t>
+      </w:r>
       <w:bookmarkEnd w:id="93"/>
-      <w:r>
-        <w:rPr>
-          <w:lang w:val="en-US"/>
-        </w:rPr>
-        <w:t xml:space="preserve"> – An example of t</w:t>
-      </w:r>
-      <w:r>
-        <w:rPr>
-          <w:lang w:val="en-US"/>
-        </w:rPr>
-        <w:t>he *ngFor directive</w:t>
+    </w:p>
+    <w:p>
+      <w:pPr>
+        <w:pStyle w:val="4Text"/>
+      </w:pPr>
+      <w:r>
+        <w:t>For dynamically hiding or showing template parts the *ngIf directive is very useful. Like the *ngFor directive it can be used as an HTML attribute and hold an expression as an argument. Whenever the expression is true, the tag with the directive will be visible, otherwise it will not.</w:t>
+      </w:r>
+    </w:p>
+    <w:p>
+      <w:pPr>
+        <w:rPr>
+          <w:lang w:val="en-US"/>
+        </w:rPr>
+      </w:pPr>
+    </w:p>
+    <w:p>
+      <w:pPr>
+        <w:pStyle w:val="berschrift2"/>
+      </w:pPr>
+      <w:bookmarkStart w:id="94" w:name="_Toc503891876"/>
+      <w:r>
+        <w:t>Adding</w:t>
+      </w:r>
+      <w:r>
+        <w:t xml:space="preserve"> and Extending</w:t>
+      </w:r>
+      <w:r>
+        <w:t xml:space="preserve"> Collections</w:t>
       </w:r>
       <w:bookmarkEnd w:id="94"/>
-    </w:p>
-    <w:p>
-      <w:pPr>
-        <w:pStyle w:val="4Text"/>
-      </w:pPr>
-      <w:r>
-        <w:t>For dynamically hiding or showing template parts the *ngIf directive is very useful. Like the *ngFor directive it can be used as an HTML attribute and hold an expression as an argument. Whenever the expression is true, the tag with the directive will be visible, otherwise it will not.</w:t>
-      </w:r>
-    </w:p>
-    <w:p>
-      <w:pPr>
-        <w:rPr>
-          <w:lang w:val="en-US"/>
-        </w:rPr>
-      </w:pPr>
-    </w:p>
-    <w:p>
-      <w:pPr>
-        <w:pStyle w:val="berschrift2"/>
-      </w:pPr>
-      <w:bookmarkStart w:id="95" w:name="_Toc503891876"/>
-      <w:r>
-        <w:t>Adding</w:t>
-      </w:r>
-      <w:r>
-        <w:t xml:space="preserve"> and Extending</w:t>
-      </w:r>
-      <w:r>
-        <w:t xml:space="preserve"> Collections</w:t>
-      </w:r>
-      <w:bookmarkEnd w:id="95"/>
     </w:p>
     <w:p>
       <w:pPr>
@@ -14102,8 +14088,8 @@
           <w:lang w:val="en-US"/>
         </w:rPr>
       </w:pPr>
-      <w:bookmarkStart w:id="96" w:name="_Ref503698955"/>
-      <w:bookmarkStart w:id="97" w:name="_Toc503891909"/>
+      <w:bookmarkStart w:id="95" w:name="_Ref503698955"/>
+      <w:bookmarkStart w:id="96" w:name="_Toc503891909"/>
       <w:r>
         <w:rPr>
           <w:lang w:val="en-US"/>
@@ -14132,26 +14118,26 @@
       <w:r>
         <w:fldChar w:fldCharType="end"/>
       </w:r>
+      <w:bookmarkEnd w:id="95"/>
+      <w:r>
+        <w:rPr>
+          <w:lang w:val="en-US"/>
+        </w:rPr>
+        <w:t xml:space="preserve"> – A typical </w:t>
+      </w:r>
+      <w:r>
+        <w:rPr>
+          <w:lang w:val="en-US"/>
+        </w:rPr>
+        <w:t>collection</w:t>
+      </w:r>
+      <w:r>
+        <w:rPr>
+          <w:lang w:val="en-US"/>
+        </w:rPr>
+        <w:t>’s object class definition</w:t>
+      </w:r>
       <w:bookmarkEnd w:id="96"/>
-      <w:r>
-        <w:rPr>
-          <w:lang w:val="en-US"/>
-        </w:rPr>
-        <w:t xml:space="preserve"> – A typical </w:t>
-      </w:r>
-      <w:r>
-        <w:rPr>
-          <w:lang w:val="en-US"/>
-        </w:rPr>
-        <w:t>collection</w:t>
-      </w:r>
-      <w:r>
-        <w:rPr>
-          <w:lang w:val="en-US"/>
-        </w:rPr>
-        <w:t>’s object class definition</w:t>
-      </w:r>
-      <w:bookmarkEnd w:id="97"/>
     </w:p>
     <w:p>
       <w:pPr>
@@ -14260,8 +14246,8 @@
           <w:lang w:val="en-US"/>
         </w:rPr>
       </w:pPr>
-      <w:bookmarkStart w:id="98" w:name="_Ref503699266"/>
-      <w:bookmarkStart w:id="99" w:name="_Toc503891910"/>
+      <w:bookmarkStart w:id="97" w:name="_Ref503699266"/>
+      <w:bookmarkStart w:id="98" w:name="_Toc503891910"/>
       <w:r>
         <w:rPr>
           <w:lang w:val="en-US"/>
@@ -14290,20 +14276,20 @@
       <w:r>
         <w:fldChar w:fldCharType="end"/>
       </w:r>
+      <w:bookmarkEnd w:id="97"/>
+      <w:r>
+        <w:rPr>
+          <w:lang w:val="en-US"/>
+        </w:rPr>
+        <w:t xml:space="preserve"> – Definition of a c</w:t>
+      </w:r>
+      <w:r>
+        <w:rPr>
+          <w:lang w:val="en-US"/>
+        </w:rPr>
+        <w:t>ollection</w:t>
+      </w:r>
       <w:bookmarkEnd w:id="98"/>
-      <w:r>
-        <w:rPr>
-          <w:lang w:val="en-US"/>
-        </w:rPr>
-        <w:t xml:space="preserve"> – Definition of a c</w:t>
-      </w:r>
-      <w:r>
-        <w:rPr>
-          <w:lang w:val="en-US"/>
-        </w:rPr>
-        <w:t>ollection</w:t>
-      </w:r>
-      <w:bookmarkEnd w:id="99"/>
     </w:p>
     <w:p>
       <w:pPr>
@@ -14344,56 +14330,56 @@
       <w:pPr>
         <w:pStyle w:val="berschrift2"/>
       </w:pPr>
-      <w:bookmarkStart w:id="100" w:name="_Toc503891877"/>
+      <w:bookmarkStart w:id="99" w:name="_Toc503891877"/>
       <w:r>
         <w:t>Data Services and Observables</w:t>
       </w:r>
+      <w:bookmarkEnd w:id="99"/>
+    </w:p>
+    <w:p>
+      <w:pPr>
+        <w:pStyle w:val="4Text"/>
+      </w:pPr>
+      <w:r>
+        <w:t xml:space="preserve">All data actions for our application are handled in the data service, which is responsible for the corresponding collection. When getting data from the databank, it takes a bit of time to fetch all results and prepare them for the client, so it can use them. Angular and another package called RXJS offer an easy way to deal with those tasks, which are called </w:t>
+      </w:r>
+      <w:r>
+        <w:rPr>
+          <w:i/>
+        </w:rPr>
+        <w:t>Observables</w:t>
+      </w:r>
+      <w:r>
+        <w:t xml:space="preserve">. The data services we implemented are so called </w:t>
+      </w:r>
+      <w:r>
+        <w:rPr>
+          <w:i/>
+        </w:rPr>
+        <w:t>Injectables</w:t>
+      </w:r>
+      <w:r>
+        <w:t xml:space="preserve">, which means that they have one instance and can be injected where they are needed. </w:t>
+      </w:r>
+      <w:r>
+        <w:rPr>
+          <w:i/>
+        </w:rPr>
+        <w:t xml:space="preserve">Injectables </w:t>
+      </w:r>
+      <w:r>
+        <w:t>come natively from Anuglar’s dependency injection, which we mentioned earlier.</w:t>
+      </w:r>
+    </w:p>
+    <w:p>
+      <w:pPr>
+        <w:pStyle w:val="berschrift3"/>
+      </w:pPr>
+      <w:bookmarkStart w:id="100" w:name="_Toc503891878"/>
+      <w:r>
+        <w:t>Observables</w:t>
+      </w:r>
       <w:bookmarkEnd w:id="100"/>
-    </w:p>
-    <w:p>
-      <w:pPr>
-        <w:pStyle w:val="4Text"/>
-      </w:pPr>
-      <w:r>
-        <w:t xml:space="preserve">All data actions for our application are handled in the data service, which is responsible for the corresponding collection. When getting data from the databank, it takes a bit of time to fetch all results and prepare them for the client, so it can use them. Angular and another package called RXJS offer an easy way to deal with those tasks, which are called </w:t>
-      </w:r>
-      <w:r>
-        <w:rPr>
-          <w:i/>
-        </w:rPr>
-        <w:t>Observables</w:t>
-      </w:r>
-      <w:r>
-        <w:t xml:space="preserve">. The data services we implemented are so called </w:t>
-      </w:r>
-      <w:r>
-        <w:rPr>
-          <w:i/>
-        </w:rPr>
-        <w:t>Injectables</w:t>
-      </w:r>
-      <w:r>
-        <w:t xml:space="preserve">, which means that they have one instance and can be injected where they are needed. </w:t>
-      </w:r>
-      <w:r>
-        <w:rPr>
-          <w:i/>
-        </w:rPr>
-        <w:t xml:space="preserve">Injectables </w:t>
-      </w:r>
-      <w:r>
-        <w:t>come natively from Anuglar’s dependency injection, which we mentioned earlier.</w:t>
-      </w:r>
-    </w:p>
-    <w:p>
-      <w:pPr>
-        <w:pStyle w:val="berschrift3"/>
-      </w:pPr>
-      <w:bookmarkStart w:id="101" w:name="_Toc503891878"/>
-      <w:r>
-        <w:t>Observables</w:t>
-      </w:r>
-      <w:bookmarkEnd w:id="101"/>
     </w:p>
     <w:p>
       <w:pPr>
@@ -14540,8 +14526,8 @@
           <w:lang w:val="en-US"/>
         </w:rPr>
       </w:pPr>
-      <w:bookmarkStart w:id="102" w:name="_Ref503889370"/>
-      <w:bookmarkStart w:id="103" w:name="_Toc503891911"/>
+      <w:bookmarkStart w:id="101" w:name="_Ref503889370"/>
+      <w:bookmarkStart w:id="102" w:name="_Toc503891911"/>
       <w:r>
         <w:rPr>
           <w:lang w:val="en-US"/>
@@ -14570,20 +14556,20 @@
       <w:r>
         <w:fldChar w:fldCharType="end"/>
       </w:r>
+      <w:bookmarkEnd w:id="101"/>
+      <w:r>
+        <w:rPr>
+          <w:lang w:val="en-US"/>
+        </w:rPr>
+        <w:t xml:space="preserve"> – A simple observable</w:t>
+      </w:r>
+      <w:r>
+        <w:rPr>
+          <w:lang w:val="en-US"/>
+        </w:rPr>
+        <w:t xml:space="preserve"> returning two numbers</w:t>
+      </w:r>
       <w:bookmarkEnd w:id="102"/>
-      <w:r>
-        <w:rPr>
-          <w:lang w:val="en-US"/>
-        </w:rPr>
-        <w:t xml:space="preserve"> – A simple observable</w:t>
-      </w:r>
-      <w:r>
-        <w:rPr>
-          <w:lang w:val="en-US"/>
-        </w:rPr>
-        <w:t xml:space="preserve"> returning two numbers</w:t>
-      </w:r>
-      <w:bookmarkEnd w:id="103"/>
     </w:p>
     <w:p>
       <w:pPr>
@@ -14762,8 +14748,8 @@
           <w:lang w:val="en-US"/>
         </w:rPr>
       </w:pPr>
-      <w:bookmarkStart w:id="104" w:name="_Ref503890715"/>
-      <w:bookmarkStart w:id="105" w:name="_Toc503891912"/>
+      <w:bookmarkStart w:id="103" w:name="_Ref503890715"/>
+      <w:bookmarkStart w:id="104" w:name="_Toc503891912"/>
       <w:r>
         <w:rPr>
           <w:lang w:val="en-US"/>
@@ -14792,38 +14778,38 @@
       <w:r>
         <w:fldChar w:fldCharType="end"/>
       </w:r>
+      <w:bookmarkEnd w:id="103"/>
+      <w:r>
+        <w:rPr>
+          <w:lang w:val="en-US"/>
+        </w:rPr>
+        <w:t xml:space="preserve"> </w:t>
+      </w:r>
+      <w:r>
+        <w:rPr>
+          <w:lang w:val="en-US"/>
+        </w:rPr>
+        <w:t>–</w:t>
+      </w:r>
+      <w:r>
+        <w:rPr>
+          <w:lang w:val="en-US"/>
+        </w:rPr>
+        <w:t xml:space="preserve"> </w:t>
+      </w:r>
+      <w:r>
+        <w:rPr>
+          <w:lang w:val="en-US"/>
+        </w:rPr>
+        <w:t xml:space="preserve">A basic observer with </w:t>
+      </w:r>
+      <w:r>
+        <w:rPr>
+          <w:lang w:val="en-US"/>
+        </w:rPr>
+        <w:t>‘next’, ‘error’, and ‘completed’ function</w:t>
+      </w:r>
       <w:bookmarkEnd w:id="104"/>
-      <w:r>
-        <w:rPr>
-          <w:lang w:val="en-US"/>
-        </w:rPr>
-        <w:t xml:space="preserve"> </w:t>
-      </w:r>
-      <w:r>
-        <w:rPr>
-          <w:lang w:val="en-US"/>
-        </w:rPr>
-        <w:t>–</w:t>
-      </w:r>
-      <w:r>
-        <w:rPr>
-          <w:lang w:val="en-US"/>
-        </w:rPr>
-        <w:t xml:space="preserve"> </w:t>
-      </w:r>
-      <w:r>
-        <w:rPr>
-          <w:lang w:val="en-US"/>
-        </w:rPr>
-        <w:t xml:space="preserve">A basic observer with </w:t>
-      </w:r>
-      <w:r>
-        <w:rPr>
-          <w:lang w:val="en-US"/>
-        </w:rPr>
-        <w:t>‘next’, ‘error’, and ‘completed’ function</w:t>
-      </w:r>
-      <w:bookmarkEnd w:id="105"/>
     </w:p>
     <w:p>
       <w:pPr>
@@ -14912,52 +14898,605 @@
       <w:pPr>
         <w:pStyle w:val="berschrift3"/>
       </w:pPr>
-      <w:bookmarkStart w:id="106" w:name="_Toc503891879"/>
+      <w:bookmarkStart w:id="105" w:name="_Toc503891879"/>
       <w:r>
         <w:t>Data Services</w:t>
       </w:r>
+      <w:bookmarkEnd w:id="105"/>
+      <w:r>
+        <w:t xml:space="preserve"> and MongoDB Queries</w:t>
+      </w:r>
+    </w:p>
+    <w:p>
+      <w:pPr>
+        <w:pStyle w:val="4Text"/>
+        <w:rPr>
+          <w:lang w:val="en-US"/>
+        </w:rPr>
+      </w:pPr>
+      <w:r>
+        <w:rPr>
+          <w:lang w:val="en-US"/>
+        </w:rPr>
+        <w:t>In our application every collection has a data service to handle and distribute the data, mostly implemented using observables. Those data services should provide all functionality the client needs when fetching, editing, creating or deleting the database entries. This means, that these classes are the only way to manipulate the data. Because the MongoDB delivers observables or ObservableCursors when the server requests something, our data services will be based around those constructs.</w:t>
+      </w:r>
+    </w:p>
+    <w:p>
+      <w:pPr>
+        <w:pStyle w:val="4Text"/>
+        <w:rPr>
+          <w:lang w:val="en-US"/>
+        </w:rPr>
+      </w:pPr>
+      <w:r>
+        <w:rPr>
+          <w:lang w:val="en-US"/>
+        </w:rPr>
+        <w:t xml:space="preserve">One simple example of how the data queries work is presented in </w:t>
+      </w:r>
+      <w:r>
+        <w:rPr>
+          <w:lang w:val="de-DE"/>
+        </w:rPr>
+        <w:fldChar w:fldCharType="begin"/>
+      </w:r>
+      <w:r>
+        <w:rPr>
+          <w:lang w:val="en-US"/>
+        </w:rPr>
+        <w:instrText xml:space="preserve"> REF _Ref503969196 \h </w:instrText>
+      </w:r>
+      <w:r>
+        <w:rPr>
+          <w:lang w:val="de-DE"/>
+        </w:rPr>
+      </w:r>
+      <w:r>
+        <w:rPr>
+          <w:lang w:val="de-DE"/>
+        </w:rPr>
+        <w:fldChar w:fldCharType="separate"/>
+      </w:r>
+      <w:r>
+        <w:t xml:space="preserve">Figure </w:t>
+      </w:r>
+      <w:r>
+        <w:rPr>
+          <w:noProof/>
+        </w:rPr>
+        <w:t>27</w:t>
+      </w:r>
+      <w:r>
+        <w:rPr>
+          <w:lang w:val="de-DE"/>
+        </w:rPr>
+        <w:fldChar w:fldCharType="end"/>
+      </w:r>
+      <w:r>
+        <w:rPr>
+          <w:lang w:val="en-US"/>
+        </w:rPr>
+        <w:t>.</w:t>
+      </w:r>
+    </w:p>
+    <w:p>
+      <w:pPr>
+        <w:pStyle w:val="4Text"/>
+        <w:keepNext/>
+        <w:jc w:val="center"/>
+      </w:pPr>
+      <w:r>
+        <w:rPr>
+          <w:noProof/>
+        </w:rPr>
+        <w:drawing>
+          <wp:inline distT="0" distB="0" distL="0" distR="0" wp14:anchorId="647E486E" wp14:editId="019EC7B5">
+            <wp:extent cx="4283647" cy="475488"/>
+            <wp:effectExtent l="0" t="0" r="0" b="0"/>
+            <wp:docPr id="2" name="Grafik 2"/>
+            <wp:cNvGraphicFramePr>
+              <a:graphicFrameLocks xmlns:a="http://schemas.openxmlformats.org/drawingml/2006/main" noChangeAspect="1"/>
+            </wp:cNvGraphicFramePr>
+            <a:graphic xmlns:a="http://schemas.openxmlformats.org/drawingml/2006/main">
+              <a:graphicData uri="http://schemas.openxmlformats.org/drawingml/2006/picture">
+                <pic:pic xmlns:pic="http://schemas.openxmlformats.org/drawingml/2006/picture">
+                  <pic:nvPicPr>
+                    <pic:cNvPr id="1" name=""/>
+                    <pic:cNvPicPr/>
+                  </pic:nvPicPr>
+                  <pic:blipFill>
+                    <a:blip r:embed="rId40"/>
+                    <a:stretch>
+                      <a:fillRect/>
+                    </a:stretch>
+                  </pic:blipFill>
+                  <pic:spPr>
+                    <a:xfrm>
+                      <a:off x="0" y="0"/>
+                      <a:ext cx="4518870" cy="501598"/>
+                    </a:xfrm>
+                    <a:prstGeom prst="rect">
+                      <a:avLst/>
+                    </a:prstGeom>
+                  </pic:spPr>
+                </pic:pic>
+              </a:graphicData>
+            </a:graphic>
+          </wp:inline>
+        </w:drawing>
+      </w:r>
+    </w:p>
+    <w:p>
+      <w:pPr>
+        <w:pStyle w:val="Beschriftung"/>
+        <w:rPr>
+          <w:lang w:val="en-US"/>
+        </w:rPr>
+      </w:pPr>
+      <w:bookmarkStart w:id="106" w:name="_Ref503969196"/>
+      <w:r>
+        <w:rPr>
+          <w:lang w:val="en-US"/>
+        </w:rPr>
+        <w:t xml:space="preserve">Figure </w:t>
+      </w:r>
+      <w:r>
+        <w:fldChar w:fldCharType="begin"/>
+      </w:r>
+      <w:r>
+        <w:rPr>
+          <w:lang w:val="en-US"/>
+        </w:rPr>
+        <w:instrText xml:space="preserve"> SEQ Figure \* ARABIC </w:instrText>
+      </w:r>
+      <w:r>
+        <w:fldChar w:fldCharType="separate"/>
+      </w:r>
+      <w:r>
+        <w:rPr>
+          <w:noProof/>
+          <w:lang w:val="en-US"/>
+        </w:rPr>
+        <w:t>27</w:t>
+      </w:r>
+      <w:r>
+        <w:rPr>
+          <w:noProof/>
+        </w:rPr>
+        <w:fldChar w:fldCharType="end"/>
+      </w:r>
       <w:bookmarkEnd w:id="106"/>
+      <w:r>
+        <w:rPr>
+          <w:lang w:val="en-US"/>
+        </w:rPr>
+        <w:t xml:space="preserve"> – A simple data query to get a configuration set by its ID</w:t>
+      </w:r>
+    </w:p>
+    <w:p>
+      <w:pPr>
+        <w:pStyle w:val="4Text"/>
+      </w:pPr>
+      <w:r>
+        <w:t xml:space="preserve">This method is used for example, when the user enters a ConfigSet page (see </w:t>
+      </w:r>
+      <w:r>
+        <w:fldChar w:fldCharType="begin"/>
+      </w:r>
+      <w:r>
+        <w:instrText xml:space="preserve"> REF _Ref501101712 \h </w:instrText>
+      </w:r>
+      <w:r>
+        <w:fldChar w:fldCharType="separate"/>
+      </w:r>
+      <w:r>
+        <w:rPr>
+          <w:lang w:val="en-US"/>
+        </w:rPr>
+        <w:t xml:space="preserve">Figure </w:t>
+      </w:r>
+      <w:r>
+        <w:rPr>
+          <w:noProof/>
+          <w:lang w:val="en-US"/>
+        </w:rPr>
+        <w:t>12</w:t>
+      </w:r>
+      <w:r>
+        <w:fldChar w:fldCharType="end"/>
+      </w:r>
+      <w:r>
+        <w:t xml:space="preserve">). The application requests the ConfigSet with the corresponding ID, which is also part of the address to the page, via the ConfigSet data service. To find a single ConfigSet an ID as a parameter is all the function needs. It uses the collection method ‘find’ and a selector to fetch the matching data. A selector can be as simple as in this example, only comparing the property key from the collection with some value, but also be very complicated if the requested data is more specific. A complete guide on how to use data queries for MongoDB and the documentation can be found at mongodb.com </w:t>
+      </w:r>
+      <w:sdt>
+        <w:sdtPr>
+          <w:id w:val="-1084682533"/>
+          <w:citation/>
+        </w:sdtPr>
+        <w:sdtContent>
+          <w:r>
+            <w:fldChar w:fldCharType="begin"/>
+          </w:r>
+          <w:r>
+            <w:rPr>
+              <w:lang w:val="en-US"/>
+            </w:rPr>
+            <w:instrText xml:space="preserve"> CITATION Mo1 \l 1031 </w:instrText>
+          </w:r>
+          <w:r>
+            <w:fldChar w:fldCharType="separate"/>
+          </w:r>
+          <w:r>
+            <w:rPr>
+              <w:noProof/>
+              <w:lang w:val="en-US"/>
+            </w:rPr>
+            <w:t>[</w:t>
+          </w:r>
+          <w:hyperlink w:anchor="Mo1" w:history="1">
+            <w:r>
+              <w:rPr>
+                <w:rStyle w:val="berschrift3Zchn"/>
+                <w:rFonts w:ascii="Times New Roman" w:eastAsiaTheme="minorEastAsia" w:hAnsi="Times New Roman" w:cs="Times New Roman"/>
+                <w:noProof/>
+                <w:lang w:val="en-US"/>
+              </w:rPr>
+              <w:t>Mo1</w:t>
+            </w:r>
+          </w:hyperlink>
+          <w:r>
+            <w:rPr>
+              <w:noProof/>
+              <w:lang w:val="en-US"/>
+            </w:rPr>
+            <w:t>]</w:t>
+          </w:r>
+          <w:r>
+            <w:fldChar w:fldCharType="end"/>
+          </w:r>
+        </w:sdtContent>
+      </w:sdt>
+      <w:r>
+        <w:t>.</w:t>
+      </w:r>
+    </w:p>
+    <w:p>
+      <w:pPr>
+        <w:pStyle w:val="4Text"/>
+      </w:pPr>
+      <w:r>
+        <w:t xml:space="preserve">As previously mentioned almost all data service functions use Observables as a return value, so handling the actual data happens in the requesting class. </w:t>
+      </w:r>
+      <w:r>
+        <w:fldChar w:fldCharType="begin"/>
+      </w:r>
+      <w:r>
+        <w:instrText xml:space="preserve"> REF _Ref504568001 \h </w:instrText>
+      </w:r>
+      <w:r>
+        <w:fldChar w:fldCharType="separate"/>
+      </w:r>
+      <w:r>
+        <w:rPr>
+          <w:lang w:val="en-US"/>
+        </w:rPr>
+        <w:t xml:space="preserve">Figure </w:t>
+      </w:r>
+      <w:r>
+        <w:rPr>
+          <w:noProof/>
+          <w:lang w:val="en-US"/>
+        </w:rPr>
+        <w:t>28</w:t>
+      </w:r>
+      <w:r>
+        <w:fldChar w:fldCharType="end"/>
+      </w:r>
+      <w:r>
+        <w:t xml:space="preserve"> shows a simple way of </w:t>
+      </w:r>
+      <w:bookmarkStart w:id="107" w:name="_GoBack"/>
+      <w:r>
+        <w:t>working with these return values.</w:t>
+      </w:r>
+    </w:p>
+    <w:bookmarkEnd w:id="107"/>
+    <w:p>
+      <w:pPr>
+        <w:pStyle w:val="4Text"/>
+        <w:keepNext/>
+        <w:jc w:val="center"/>
+      </w:pPr>
+      <w:r>
+        <w:rPr>
+          <w:noProof/>
+        </w:rPr>
+        <w:lastRenderedPageBreak/>
+        <w:drawing>
+          <wp:inline distT="0" distB="0" distL="0" distR="0" wp14:anchorId="232AD0D2" wp14:editId="572C74B8">
+            <wp:extent cx="5760720" cy="1016000"/>
+            <wp:effectExtent l="0" t="0" r="0" b="0"/>
+            <wp:docPr id="3" name="Grafik 3"/>
+            <wp:cNvGraphicFramePr>
+              <a:graphicFrameLocks xmlns:a="http://schemas.openxmlformats.org/drawingml/2006/main" noChangeAspect="1"/>
+            </wp:cNvGraphicFramePr>
+            <a:graphic xmlns:a="http://schemas.openxmlformats.org/drawingml/2006/main">
+              <a:graphicData uri="http://schemas.openxmlformats.org/drawingml/2006/picture">
+                <pic:pic xmlns:pic="http://schemas.openxmlformats.org/drawingml/2006/picture">
+                  <pic:nvPicPr>
+                    <pic:cNvPr id="1" name=""/>
+                    <pic:cNvPicPr/>
+                  </pic:nvPicPr>
+                  <pic:blipFill>
+                    <a:blip r:embed="rId41"/>
+                    <a:stretch>
+                      <a:fillRect/>
+                    </a:stretch>
+                  </pic:blipFill>
+                  <pic:spPr>
+                    <a:xfrm>
+                      <a:off x="0" y="0"/>
+                      <a:ext cx="5760720" cy="1016000"/>
+                    </a:xfrm>
+                    <a:prstGeom prst="rect">
+                      <a:avLst/>
+                    </a:prstGeom>
+                  </pic:spPr>
+                </pic:pic>
+              </a:graphicData>
+            </a:graphic>
+          </wp:inline>
+        </w:drawing>
+      </w:r>
+    </w:p>
+    <w:p>
+      <w:pPr>
+        <w:pStyle w:val="Beschriftung"/>
+        <w:rPr>
+          <w:lang w:val="en-US"/>
+        </w:rPr>
+      </w:pPr>
+      <w:bookmarkStart w:id="108" w:name="_Ref504568001"/>
+      <w:r>
+        <w:rPr>
+          <w:lang w:val="en-US"/>
+        </w:rPr>
+        <w:t xml:space="preserve">Figure </w:t>
+      </w:r>
+      <w:r>
+        <w:fldChar w:fldCharType="begin"/>
+      </w:r>
+      <w:r>
+        <w:rPr>
+          <w:lang w:val="en-US"/>
+        </w:rPr>
+        <w:instrText xml:space="preserve"> SEQ Figure \* ARABIC </w:instrText>
+      </w:r>
+      <w:r>
+        <w:fldChar w:fldCharType="separate"/>
+      </w:r>
+      <w:r>
+        <w:rPr>
+          <w:noProof/>
+          <w:lang w:val="en-US"/>
+        </w:rPr>
+        <w:t>28</w:t>
+      </w:r>
+      <w:r>
+        <w:fldChar w:fldCharType="end"/>
+      </w:r>
+      <w:bookmarkEnd w:id="108"/>
+      <w:r>
+        <w:rPr>
+          <w:lang w:val="en-US"/>
+        </w:rPr>
+        <w:t xml:space="preserve"> – </w:t>
+      </w:r>
+      <w:r>
+        <w:rPr>
+          <w:lang w:val="en-US"/>
+        </w:rPr>
+        <w:t>Resolving route parameters and working with data service results</w:t>
+      </w:r>
+    </w:p>
+    <w:p>
+      <w:pPr>
+        <w:pStyle w:val="4Text"/>
+      </w:pPr>
+      <w:r>
+        <w:t>In this example a mapping is fetched from the database using the mapping data service (</w:t>
+      </w:r>
+      <w:r>
+        <w:rPr>
+          <w:i/>
+        </w:rPr>
+        <w:t>mappingDS</w:t>
+      </w:r>
+      <w:r>
+        <w:t>). The mapping’s ID is resolved from the route parameter called ‘id’. Because the route parameters are not instantly available when switching a route, they are also delivered as an observable, which can be subscribed to. After the parameter data sequence of that observable are available, the mapping data service will be used to get a mapping to the corresponding ID. Again, this will return an observable. If some mappings are found, it will return them, and the component can finally save its data.</w:t>
+      </w:r>
     </w:p>
     <w:p>
       <w:pPr>
         <w:pStyle w:val="berschrift2"/>
       </w:pPr>
-      <w:bookmarkStart w:id="107" w:name="_Toc503891880"/>
+      <w:bookmarkStart w:id="109" w:name="_Toc503891880"/>
       <w:r>
         <w:t>Extending Functionality</w:t>
       </w:r>
-      <w:bookmarkEnd w:id="107"/>
+      <w:bookmarkEnd w:id="109"/>
     </w:p>
     <w:p>
       <w:pPr>
         <w:pStyle w:val="4Text"/>
       </w:pPr>
       <w:r>
-        <w:t>-</w:t>
-      </w:r>
-      <w:r>
-        <w:t>Npm packages</w:t>
-      </w:r>
+        <w:t>Extending the functionality can be done by implementing everything the user wants from scratch. But sometimes it is better to use existing code to save time and effort. A great way to use existing code is NodeJS and its package manager NPM.</w:t>
+      </w:r>
+    </w:p>
+    <w:p>
+      <w:pPr>
+        <w:pStyle w:val="4Text"/>
+      </w:pPr>
+      <w:r>
+        <w:t>Due to NodeJS and its big community there are thousands of packages, which are freely available to use. Whenever a more complicated feature should be implemented, there might be a package for it to fit the purpose. Some of those are well implemented and maintained and some less.</w:t>
+      </w:r>
+      <w:r>
+        <w:t xml:space="preserve"> New packages should be handled carefully, because they could have dependencies with a large overhead or potentially be insecure.</w:t>
+      </w:r>
+    </w:p>
+    <w:p>
+      <w:pPr>
+        <w:pStyle w:val="4Text"/>
+      </w:pPr>
+      <w:r>
+        <w:t xml:space="preserve">Those packages can be found on the NPM website </w:t>
+      </w:r>
+      <w:r>
+        <w:rPr>
+          <w:i/>
+        </w:rPr>
+        <w:t>www.npmjs.com</w:t>
+      </w:r>
+      <w:r>
+        <w:t xml:space="preserve"> </w:t>
+      </w:r>
+      <w:sdt>
+        <w:sdtPr>
+          <w:id w:val="830564734"/>
+          <w:citation/>
+        </w:sdtPr>
+        <w:sdtContent>
+          <w:r>
+            <w:fldChar w:fldCharType="begin"/>
+          </w:r>
+          <w:r>
+            <w:rPr>
+              <w:lang w:val="en-US"/>
+            </w:rPr>
+            <w:instrText xml:space="preserve"> CITATION NPM1 \l 1031 </w:instrText>
+          </w:r>
+          <w:r>
+            <w:fldChar w:fldCharType="separate"/>
+          </w:r>
+          <w:r>
+            <w:rPr>
+              <w:noProof/>
+              <w:lang w:val="en-US"/>
+            </w:rPr>
+            <w:t>[</w:t>
+          </w:r>
+          <w:hyperlink w:anchor="NPM1" w:history="1">
+            <w:r>
+              <w:rPr>
+                <w:rStyle w:val="berschrift3Zchn"/>
+                <w:rFonts w:ascii="Times New Roman" w:eastAsiaTheme="minorEastAsia" w:hAnsi="Times New Roman" w:cs="Times New Roman"/>
+                <w:noProof/>
+                <w:lang w:val="en-US"/>
+              </w:rPr>
+              <w:t>NPM1</w:t>
+            </w:r>
+          </w:hyperlink>
+          <w:r>
+            <w:rPr>
+              <w:noProof/>
+              <w:lang w:val="en-US"/>
+            </w:rPr>
+            <w:t>]</w:t>
+          </w:r>
+          <w:r>
+            <w:fldChar w:fldCharType="end"/>
+          </w:r>
+        </w:sdtContent>
+      </w:sdt>
+      <w:r>
+        <w:t xml:space="preserve"> or at </w:t>
+      </w:r>
+      <w:r>
+        <w:rPr>
+          <w:i/>
+        </w:rPr>
+        <w:t>www.atmospherejs.com</w:t>
+      </w:r>
+      <w:r>
+        <w:t xml:space="preserve"> </w:t>
+      </w:r>
+      <w:sdt>
+        <w:sdtPr>
+          <w:id w:val="-800687057"/>
+          <w:citation/>
+        </w:sdtPr>
+        <w:sdtContent>
+          <w:r>
+            <w:fldChar w:fldCharType="begin"/>
+          </w:r>
+          <w:r>
+            <w:rPr>
+              <w:lang w:val="en-US"/>
+            </w:rPr>
+            <w:instrText xml:space="preserve"> CITATION AJS1 \l 1031 </w:instrText>
+          </w:r>
+          <w:r>
+            <w:fldChar w:fldCharType="separate"/>
+          </w:r>
+          <w:r>
+            <w:rPr>
+              <w:noProof/>
+              <w:lang w:val="en-US"/>
+            </w:rPr>
+            <w:t>[</w:t>
+          </w:r>
+          <w:hyperlink w:anchor="AJS1" w:history="1">
+            <w:r>
+              <w:rPr>
+                <w:rStyle w:val="berschrift3Zchn"/>
+                <w:rFonts w:ascii="Times New Roman" w:eastAsiaTheme="minorEastAsia" w:hAnsi="Times New Roman" w:cs="Times New Roman"/>
+                <w:noProof/>
+                <w:lang w:val="en-US"/>
+              </w:rPr>
+              <w:t>AJS1</w:t>
+            </w:r>
+          </w:hyperlink>
+          <w:r>
+            <w:rPr>
+              <w:noProof/>
+              <w:lang w:val="en-US"/>
+            </w:rPr>
+            <w:t>]</w:t>
+          </w:r>
+          <w:r>
+            <w:fldChar w:fldCharType="end"/>
+          </w:r>
+        </w:sdtContent>
+      </w:sdt>
+      <w:r>
+        <w:t xml:space="preserve"> which holds a large set of meteor specific packages.</w:t>
+      </w:r>
+    </w:p>
+    <w:p>
+      <w:pPr>
+        <w:pStyle w:val="4Text"/>
+      </w:pPr>
     </w:p>
     <w:p>
       <w:pPr>
         <w:pStyle w:val="berschrift2"/>
       </w:pPr>
-      <w:bookmarkStart w:id="108" w:name="_Toc503891881"/>
+      <w:bookmarkStart w:id="110" w:name="_Toc503891881"/>
       <w:r>
         <w:t>Documentation</w:t>
       </w:r>
-      <w:bookmarkEnd w:id="108"/>
+      <w:bookmarkEnd w:id="110"/>
     </w:p>
     <w:p>
       <w:pPr>
         <w:pStyle w:val="berschrift2"/>
       </w:pPr>
-      <w:bookmarkStart w:id="109" w:name="_Toc503891882"/>
+      <w:bookmarkStart w:id="111" w:name="_Toc503891882"/>
       <w:r>
         <w:t>Deployment</w:t>
       </w:r>
-      <w:bookmarkEnd w:id="109"/>
+      <w:bookmarkEnd w:id="111"/>
     </w:p>
     <w:p>
       <w:pPr>
@@ -14980,8 +15519,8 @@
       <w:pPr>
         <w:pStyle w:val="4Text"/>
         <w:sectPr>
-          <w:headerReference w:type="default" r:id="rId40"/>
-          <w:headerReference w:type="first" r:id="rId41"/>
+          <w:headerReference w:type="default" r:id="rId42"/>
+          <w:headerReference w:type="first" r:id="rId43"/>
           <w:pgSz w:w="11906" w:h="16838"/>
           <w:pgMar w:top="1417" w:right="1417" w:bottom="1134" w:left="1417" w:header="708" w:footer="708" w:gutter="0"/>
           <w:cols w:space="708"/>
@@ -15001,7 +15540,7 @@
           <w:lang w:val="en-GB"/>
         </w:rPr>
       </w:pPr>
-      <w:bookmarkStart w:id="110" w:name="_Toc503891883"/>
+      <w:bookmarkStart w:id="112" w:name="_Toc503891883"/>
       <w:r>
         <w:rPr>
           <w:lang w:val="en-GB"/>
@@ -15009,7 +15548,7 @@
         <w:lastRenderedPageBreak/>
         <w:t>Appendix</w:t>
       </w:r>
-      <w:bookmarkEnd w:id="110"/>
+      <w:bookmarkEnd w:id="112"/>
       <w:r>
         <w:rPr>
           <w:lang w:val="en-GB"/>
@@ -15028,7 +15567,7 @@
           <w:lang w:val="en-GB"/>
         </w:rPr>
       </w:pPr>
-      <w:bookmarkStart w:id="111" w:name="_Toc503891884"/>
+      <w:bookmarkStart w:id="113" w:name="_Toc503891884"/>
       <w:r>
         <w:rPr>
           <w:lang w:val="en-GB"/>
@@ -15036,7 +15575,7 @@
         <w:lastRenderedPageBreak/>
         <w:t>Bibliography</w:t>
       </w:r>
-      <w:bookmarkEnd w:id="111"/>
+      <w:bookmarkEnd w:id="113"/>
     </w:p>
     <w:p>
       <w:pPr>
@@ -15059,7 +15598,7 @@
       <w:r>
         <w:fldChar w:fldCharType="separate"/>
       </w:r>
-      <w:bookmarkStart w:id="112" w:name="M1"/>
+      <w:bookmarkStart w:id="114" w:name="M1"/>
     </w:p>
     <w:tbl>
       <w:tblPr>
@@ -15123,7 +15662,7 @@
               </w:rPr>
               <w:t xml:space="preserve">© 2017 Meteor Development Group Inc. (2017) Meteor.com. [Online]. </w:t>
             </w:r>
-            <w:hyperlink r:id="rId42" w:history="1">
+            <w:hyperlink r:id="rId44" w:history="1">
               <w:r>
                 <w:rPr>
                   <w:rStyle w:val="Hyperlink"/>
@@ -15153,14 +15692,14 @@
                 <w:noProof/>
               </w:rPr>
             </w:pPr>
-            <w:bookmarkStart w:id="113" w:name="A1"/>
+            <w:bookmarkStart w:id="115" w:name="A1"/>
             <w:r>
               <w:rPr>
                 <w:noProof/>
               </w:rPr>
               <w:t>[A1]</w:t>
             </w:r>
-            <w:bookmarkEnd w:id="113"/>
+            <w:bookmarkEnd w:id="115"/>
           </w:p>
         </w:tc>
         <w:tc>
@@ -15181,7 +15720,7 @@
               </w:rPr>
               <w:t xml:space="preserve">Google Inc. (2017) Angular. [Online]. </w:t>
             </w:r>
-            <w:hyperlink r:id="rId43" w:history="1">
+            <w:hyperlink r:id="rId45" w:history="1">
               <w:r>
                 <w:rPr>
                   <w:rStyle w:val="Hyperlink"/>
@@ -15210,14 +15749,14 @@
                 <w:noProof/>
               </w:rPr>
             </w:pPr>
-            <w:bookmarkStart w:id="114" w:name="Mo1"/>
+            <w:bookmarkStart w:id="116" w:name="Mo1"/>
             <w:r>
               <w:rPr>
                 <w:noProof/>
               </w:rPr>
               <w:t>[Mo1]</w:t>
             </w:r>
-            <w:bookmarkEnd w:id="114"/>
+            <w:bookmarkEnd w:id="116"/>
           </w:p>
         </w:tc>
         <w:tc>
@@ -15238,7 +15777,7 @@
               </w:rPr>
               <w:t xml:space="preserve">MongoDB, Inc. (2017) MongoDB. [Online]. </w:t>
             </w:r>
-            <w:hyperlink r:id="rId44" w:history="1">
+            <w:hyperlink r:id="rId46" w:history="1">
               <w:r>
                 <w:rPr>
                   <w:rStyle w:val="Hyperlink"/>
@@ -15267,14 +15806,14 @@
                 <w:noProof/>
               </w:rPr>
             </w:pPr>
-            <w:bookmarkStart w:id="115" w:name="N1"/>
+            <w:bookmarkStart w:id="117" w:name="N1"/>
             <w:r>
               <w:rPr>
                 <w:noProof/>
               </w:rPr>
               <w:t>[N1]</w:t>
             </w:r>
-            <w:bookmarkEnd w:id="115"/>
+            <w:bookmarkEnd w:id="117"/>
           </w:p>
         </w:tc>
         <w:tc>
@@ -15297,7 +15836,7 @@
               </w:rPr>
               <w:t xml:space="preserve">Node.js Foundation. (2017) NodeJS. [Online]. </w:t>
             </w:r>
-            <w:hyperlink r:id="rId45" w:history="1">
+            <w:hyperlink r:id="rId47" w:history="1">
               <w:r>
                 <w:rPr>
                   <w:rStyle w:val="Hyperlink"/>
@@ -15353,7 +15892,7 @@
               </w:rPr>
               <w:t xml:space="preserve">Google Inc. (2017) Google. [Online]. </w:t>
             </w:r>
-            <w:hyperlink r:id="rId46" w:history="1">
+            <w:hyperlink r:id="rId48" w:history="1">
               <w:r>
                 <w:rPr>
                   <w:rStyle w:val="Hyperlink"/>
@@ -15408,7 +15947,7 @@
               </w:rPr>
               <w:t xml:space="preserve">ECMA international. (2017) json.org. [Online]. </w:t>
             </w:r>
-            <w:hyperlink r:id="rId47" w:history="1">
+            <w:hyperlink r:id="rId49" w:history="1">
               <w:r>
                 <w:rPr>
                   <w:rStyle w:val="Hyperlink"/>
@@ -15485,14 +16024,14 @@
                 <w:noProof/>
               </w:rPr>
             </w:pPr>
-            <w:bookmarkStart w:id="116" w:name="T1"/>
+            <w:bookmarkStart w:id="118" w:name="T1"/>
             <w:r>
               <w:rPr>
                 <w:noProof/>
               </w:rPr>
               <w:t>[T1]</w:t>
             </w:r>
-            <w:bookmarkEnd w:id="116"/>
+            <w:bookmarkEnd w:id="118"/>
           </w:p>
         </w:tc>
         <w:tc>
@@ -15513,7 +16052,7 @@
               </w:rPr>
               <w:t xml:space="preserve">Microsoft Corporation. (2017) Typescript. [Online]. </w:t>
             </w:r>
-            <w:hyperlink r:id="rId48" w:history="1">
+            <w:hyperlink r:id="rId50" w:history="1">
               <w:r>
                 <w:rPr>
                   <w:rStyle w:val="Hyperlink"/>
@@ -15568,7 +16107,7 @@
               </w:rPr>
               <w:t xml:space="preserve">Natalie Weizenbaum, Chris Eppstein Hampton Catlin. (2017) SASS. [Online]. </w:t>
             </w:r>
-            <w:hyperlink r:id="rId49" w:history="1">
+            <w:hyperlink r:id="rId51" w:history="1">
               <w:r>
                 <w:rPr>
                   <w:rStyle w:val="Hyperlink"/>
@@ -15623,7 +16162,7 @@
               </w:rPr>
               <w:t xml:space="preserve">(2017) ReactiveX. [Online]. </w:t>
             </w:r>
-            <w:hyperlink r:id="rId50" w:history="1">
+            <w:hyperlink r:id="rId52" w:history="1">
               <w:r>
                 <w:rPr>
                   <w:rStyle w:val="Hyperlink"/>
@@ -15652,14 +16191,14 @@
                 <w:noProof/>
               </w:rPr>
             </w:pPr>
-            <w:bookmarkStart w:id="117" w:name="WS1"/>
+            <w:bookmarkStart w:id="119" w:name="WS1"/>
             <w:r>
               <w:rPr>
                 <w:noProof/>
               </w:rPr>
               <w:t>[WS1]</w:t>
             </w:r>
-            <w:bookmarkEnd w:id="117"/>
+            <w:bookmarkEnd w:id="119"/>
           </w:p>
         </w:tc>
         <w:tc>
@@ -15680,7 +16219,7 @@
               </w:rPr>
               <w:t xml:space="preserve">JetBrains. (2017) Webstorm. [Online]. </w:t>
             </w:r>
-            <w:hyperlink r:id="rId51" w:history="1">
+            <w:hyperlink r:id="rId53" w:history="1">
               <w:r>
                 <w:rPr>
                   <w:rStyle w:val="Hyperlink"/>
@@ -15709,14 +16248,14 @@
                 <w:noProof/>
               </w:rPr>
             </w:pPr>
-            <w:bookmarkStart w:id="118" w:name="AT1"/>
+            <w:bookmarkStart w:id="120" w:name="AT1"/>
             <w:r>
               <w:rPr>
                 <w:noProof/>
               </w:rPr>
               <w:t>[AT1]</w:t>
             </w:r>
-            <w:bookmarkEnd w:id="118"/>
+            <w:bookmarkEnd w:id="120"/>
           </w:p>
         </w:tc>
         <w:tc>
@@ -15737,7 +16276,7 @@
               </w:rPr>
               <w:t xml:space="preserve">Open Source. (2017) Atom. [Online]. </w:t>
             </w:r>
-            <w:hyperlink r:id="rId52" w:history="1">
+            <w:hyperlink r:id="rId54" w:history="1">
               <w:r>
                 <w:rPr>
                   <w:rStyle w:val="Hyperlink"/>
@@ -15766,14 +16305,14 @@
                 <w:noProof/>
               </w:rPr>
             </w:pPr>
-            <w:bookmarkStart w:id="119" w:name="R1"/>
+            <w:bookmarkStart w:id="121" w:name="R1"/>
             <w:r>
               <w:rPr>
                 <w:noProof/>
               </w:rPr>
               <w:t>[R1]</w:t>
             </w:r>
-            <w:bookmarkEnd w:id="119"/>
+            <w:bookmarkEnd w:id="121"/>
           </w:p>
         </w:tc>
         <w:tc>
@@ -15794,7 +16333,7 @@
               </w:rPr>
               <w:t xml:space="preserve">3T Software Labs GmbH. (2017) Robo3T. [Online]. </w:t>
             </w:r>
-            <w:hyperlink r:id="rId53" w:history="1">
+            <w:hyperlink r:id="rId55" w:history="1">
               <w:r>
                 <w:rPr>
                   <w:rStyle w:val="Hyperlink"/>
@@ -15816,7 +16355,7 @@
         </w:rPr>
       </w:pPr>
     </w:p>
-    <w:bookmarkEnd w:id="112"/>
+    <w:bookmarkEnd w:id="114"/>
     <w:p>
       <w:pPr>
         <w:pStyle w:val="4Text"/>
@@ -15843,7 +16382,7 @@
           <w:lang w:val="en-GB"/>
         </w:rPr>
       </w:pPr>
-      <w:bookmarkStart w:id="120" w:name="_Toc503891885"/>
+      <w:bookmarkStart w:id="122" w:name="_Toc503891885"/>
       <w:r>
         <w:rPr>
           <w:lang w:val="en-GB"/>
@@ -15851,7 +16390,7 @@
         <w:lastRenderedPageBreak/>
         <w:t>List of Figures</w:t>
       </w:r>
-      <w:bookmarkEnd w:id="120"/>
+      <w:bookmarkEnd w:id="122"/>
     </w:p>
     <w:p>
       <w:pPr>
@@ -15880,7 +16419,7 @@
         </w:rPr>
         <w:fldChar w:fldCharType="separate"/>
       </w:r>
-      <w:hyperlink r:id="rId54" w:anchor="_Toc503891887" w:history="1">
+      <w:hyperlink r:id="rId56" w:anchor="_Toc503891887" w:history="1">
         <w:r>
           <w:rPr>
             <w:rStyle w:val="Hyperlink"/>
@@ -17750,7 +18289,7 @@
           <w:lang w:val="en-GB"/>
         </w:rPr>
       </w:pPr>
-      <w:bookmarkStart w:id="121" w:name="_Toc503891886"/>
+      <w:bookmarkStart w:id="123" w:name="_Toc503891886"/>
       <w:r>
         <w:rPr>
           <w:lang w:val="en-GB"/>
@@ -17758,7 +18297,7 @@
         <w:lastRenderedPageBreak/>
         <w:t>List of Tables</w:t>
       </w:r>
-      <w:bookmarkEnd w:id="121"/>
+      <w:bookmarkEnd w:id="123"/>
     </w:p>
     <w:p>
       <w:pPr>
@@ -17807,7 +18346,7 @@
       </w:r>
     </w:p>
     <w:sectPr>
-      <w:headerReference w:type="default" r:id="rId55"/>
+      <w:headerReference w:type="default" r:id="rId57"/>
       <w:type w:val="continuous"/>
       <w:pgSz w:w="11906" w:h="16838"/>
       <w:pgMar w:top="1417" w:right="1417" w:bottom="1134" w:left="1417" w:header="708" w:footer="708" w:gutter="0"/>
@@ -17965,7 +18504,7 @@
               <wp:inline distT="0" distB="0" distL="0" distR="0">
                 <wp:extent cx="2209999" cy="522000"/>
                 <wp:effectExtent l="19050" t="0" r="0" b="0"/>
-                <wp:docPr id="35" name="Grafik 0" descr="test2.emf"/>
+                <wp:docPr id="41" name="Grafik 0" descr="test2.emf"/>
                 <wp:cNvGraphicFramePr>
                   <a:graphicFrameLocks xmlns:a="http://schemas.openxmlformats.org/drawingml/2006/main" noChangeAspect="1"/>
                 </wp:cNvGraphicFramePr>
@@ -18029,7 +18568,7 @@
           <wp:extent cx="7560694" cy="1708030"/>
           <wp:effectExtent l="19050" t="0" r="2156" b="0"/>
           <wp:wrapNone/>
-          <wp:docPr id="36" name="Bild 73" descr="TUB_Briefkopf_CO"/>
+          <wp:docPr id="42" name="Bild 73" descr="TUB_Briefkopf_CO"/>
           <wp:cNvGraphicFramePr>
             <a:graphicFrameLocks xmlns:a="http://schemas.openxmlformats.org/drawingml/2006/main" noChangeAspect="1"/>
           </wp:cNvGraphicFramePr>
@@ -18213,7 +18752,7 @@
           <wp:extent cx="254635" cy="1593215"/>
           <wp:effectExtent l="19050" t="0" r="0" b="0"/>
           <wp:wrapNone/>
-          <wp:docPr id="37" name="Bild 110" descr="TUB_Briefbogen_Falzm_CO"/>
+          <wp:docPr id="43" name="Bild 110" descr="TUB_Briefbogen_Falzm_CO"/>
           <wp:cNvGraphicFramePr>
             <a:graphicFrameLocks xmlns:a="http://schemas.openxmlformats.org/drawingml/2006/main" noChangeAspect="1"/>
           </wp:cNvGraphicFramePr>
@@ -18271,7 +18810,7 @@
           <wp:extent cx="254635" cy="1593215"/>
           <wp:effectExtent l="19050" t="0" r="0" b="0"/>
           <wp:wrapNone/>
-          <wp:docPr id="38" name="Bild 110" descr="TUB_Briefbogen_Falzm_CO"/>
+          <wp:docPr id="44" name="Bild 110" descr="TUB_Briefbogen_Falzm_CO"/>
           <wp:cNvGraphicFramePr>
             <a:graphicFrameLocks xmlns:a="http://schemas.openxmlformats.org/drawingml/2006/main" noChangeAspect="1"/>
           </wp:cNvGraphicFramePr>
@@ -18364,7 +18903,7 @@
       <w:rPr>
         <w:noProof/>
       </w:rPr>
-      <w:t>34</w:t>
+      <w:t>35</w:t>
     </w:r>
     <w:r>
       <w:rPr>
@@ -18459,7 +18998,7 @@
         <w:rStyle w:val="Seitenzahl"/>
         <w:noProof/>
       </w:rPr>
-      <w:t>35</w:t>
+      <w:t>37</w:t>
     </w:r>
     <w:r>
       <w:rPr>
@@ -18481,7 +19020,7 @@
         <w:rPr>
           <w:noProof/>
         </w:rPr>
-        <w:t>A</w:t>
+        <w:t>B</w:t>
       </w:r>
     </w:fldSimple>
     <w:r>
@@ -18492,7 +19031,7 @@
         <w:rPr>
           <w:noProof/>
         </w:rPr>
-        <w:t>Appendix</w:t>
+        <w:t>Bibliography</w:t>
       </w:r>
     </w:fldSimple>
   </w:p>
@@ -23439,6 +23978,7 @@
     <w:rsid w:val="00A32C62"/>
     <w:rsid w:val="00A37F4A"/>
     <w:rsid w:val="00A76753"/>
+    <w:rsid w:val="00A76EDC"/>
     <w:rsid w:val="00AA7D01"/>
     <w:rsid w:val="00AC523A"/>
     <w:rsid w:val="00AF0DFF"/>
@@ -24444,6 +24984,34 @@
     <b:URL>http://reactivex.io/</b:URL>
     <b:RefOrder>10</b:RefOrder>
   </b:Source>
+  <b:Source>
+    <b:Tag>NPM1</b:Tag>
+    <b:SourceType>InternetSite</b:SourceType>
+    <b:Guid>{FA64E939-DED7-40A7-BFBF-6794B84A99D4}</b:Guid>
+    <b:Author>
+      <b:Author>
+        <b:Corporate>npm, Inc.</b:Corporate>
+      </b:Author>
+    </b:Author>
+    <b:InternetSiteTitle>NPM</b:InternetSiteTitle>
+    <b:Year>2017</b:Year>
+    <b:URL>https://www.npmjs.com/</b:URL>
+    <b:RefOrder>14</b:RefOrder>
+  </b:Source>
+  <b:Source>
+    <b:Tag>AJS1</b:Tag>
+    <b:SourceType>InternetSite</b:SourceType>
+    <b:Guid>{C6DB06EF-42F8-4A17-BA8F-3A2A4B42B215}</b:Guid>
+    <b:Author>
+      <b:Author>
+        <b:Corporate>Percolate Studio Ltd.</b:Corporate>
+      </b:Author>
+    </b:Author>
+    <b:InternetSiteTitle>AtmosphereJS</b:InternetSiteTitle>
+    <b:Year>2017</b:Year>
+    <b:URL>https://atmospherejs.com/</b:URL>
+    <b:RefOrder>15</b:RefOrder>
+  </b:Source>
 </b:Sources>
 </file>
 
@@ -24456,7 +25024,7 @@
 </file>
 
 <file path=customXml/itemProps2.xml><?xml version="1.0" encoding="utf-8"?>
-<ds:datastoreItem xmlns:ds="http://schemas.openxmlformats.org/officeDocument/2006/customXml" ds:itemID="{4D40789F-285E-46C3-867F-701BAEC98C78}">
+<ds:datastoreItem xmlns:ds="http://schemas.openxmlformats.org/officeDocument/2006/customXml" ds:itemID="{0F8B3B09-B6AF-4A2A-BA19-AE67F3245CDB}">
   <ds:schemaRefs>
     <ds:schemaRef ds:uri="http://schemas.openxmlformats.org/officeDocument/2006/bibliography"/>
   </ds:schemaRefs>

</xml_diff>

<commit_message>
-added BA deployment sections
</commit_message>
<xml_diff>
--- a/Bachelorthesis.docx
+++ b/Bachelorthesis.docx
@@ -24,7 +24,6 @@
         <w:dataBinding w:prefixMappings="xmlns:ns0='http://purl.org/dc/elements/1.1/' xmlns:ns1='http://schemas.openxmlformats.org/package/2006/metadata/core-properties' " w:xpath="/ns1:coreProperties[1]/ns1:category[1]" w:storeItemID="{6C3C8BC8-F283-45AE-878A-BAB7291924A1}"/>
         <w:text/>
       </w:sdtPr>
-      <w:sdtEndPr/>
       <w:sdtContent>
         <w:p>
           <w:pPr>
@@ -73,7 +72,6 @@
           <w:dataBinding w:prefixMappings="xmlns:ns0='http://purl.org/dc/elements/1.1/' xmlns:ns1='http://schemas.openxmlformats.org/package/2006/metadata/core-properties' " w:xpath="/ns1:coreProperties[1]/ns0:title[1]" w:storeItemID="{6C3C8BC8-F283-45AE-878A-BAB7291924A1}"/>
           <w:text w:multiLine="1"/>
         </w:sdtPr>
-        <w:sdtEndPr/>
         <w:sdtContent>
           <w:r>
             <w:rPr>
@@ -138,7 +136,6 @@
           <w:calendar w:val="gregorian"/>
         </w:date>
       </w:sdtPr>
-      <w:sdtEndPr/>
       <w:sdtContent>
         <w:p>
           <w:pPr>
@@ -524,7 +521,6 @@
           <w:dataBinding w:prefixMappings="xmlns:ns0='http://purl.org/dc/elements/1.1/' xmlns:ns1='http://schemas.openxmlformats.org/package/2006/metadata/core-properties' " w:xpath="/ns1:coreProperties[1]/ns1:category[1]" w:storeItemID="{6C3C8BC8-F283-45AE-878A-BAB7291924A1}"/>
           <w:text/>
         </w:sdtPr>
-        <w:sdtEndPr/>
         <w:sdtContent>
           <w:r>
             <w:rPr>
@@ -631,7 +627,6 @@
           <w:dataBinding w:prefixMappings="xmlns:ns0='http://purl.org/dc/elements/1.1/' xmlns:ns1='http://schemas.openxmlformats.org/package/2006/metadata/core-properties' " w:xpath="/ns1:coreProperties[1]/ns0:title[1]" w:storeItemID="{6C3C8BC8-F283-45AE-878A-BAB7291924A1}"/>
           <w:text/>
         </w:sdtPr>
-        <w:sdtEndPr/>
         <w:sdtContent>
           <w:r>
             <w:rPr>
@@ -1033,7 +1028,6 @@
             <w:calendar w:val="gregorian"/>
           </w:date>
         </w:sdtPr>
-        <w:sdtEndPr/>
         <w:sdtContent>
           <w:r>
             <w:rPr>
@@ -1096,7 +1090,6 @@
         <w:dataBinding w:prefixMappings="xmlns:ns0='http://purl.org/dc/elements/1.1/' xmlns:ns1='http://schemas.openxmlformats.org/package/2006/metadata/core-properties' " w:xpath="/ns1:coreProperties[1]/ns0:creator[1]" w:storeItemID="{6C3C8BC8-F283-45AE-878A-BAB7291924A1}"/>
         <w:text/>
       </w:sdtPr>
-      <w:sdtEndPr/>
       <w:sdtContent>
         <w:p>
           <w:pPr>
@@ -5982,7 +5975,6 @@
           <w:id w:val="-12229901"/>
           <w:citation/>
         </w:sdtPr>
-        <w:sdtEndPr/>
         <w:sdtContent>
           <w:r>
             <w:fldChar w:fldCharType="begin"/>
@@ -6049,7 +6041,6 @@
           <w:id w:val="2136051623"/>
           <w:citation/>
         </w:sdtPr>
-        <w:sdtEndPr/>
         <w:sdtContent>
           <w:r>
             <w:fldChar w:fldCharType="begin"/>
@@ -6146,7 +6137,6 @@
           <w:id w:val="1918358499"/>
           <w:citation/>
         </w:sdtPr>
-        <w:sdtEndPr/>
         <w:sdtContent>
           <w:r>
             <w:fldChar w:fldCharType="begin"/>
@@ -6430,7 +6420,6 @@
           <w:id w:val="258031812"/>
           <w:citation/>
         </w:sdtPr>
-        <w:sdtEndPr/>
         <w:sdtContent>
           <w:r>
             <w:fldChar w:fldCharType="begin"/>
@@ -6591,7 +6580,6 @@
           <w:id w:val="1276137181"/>
           <w:citation/>
         </w:sdtPr>
-        <w:sdtEndPr/>
         <w:sdtContent>
           <w:r>
             <w:fldChar w:fldCharType="begin"/>
@@ -6762,7 +6750,6 @@
           <w:id w:val="-2080744570"/>
           <w:citation/>
         </w:sdtPr>
-        <w:sdtEndPr/>
         <w:sdtContent>
           <w:r>
             <w:fldChar w:fldCharType="begin"/>
@@ -7018,7 +7005,6 @@
           <w:id w:val="-1671103630"/>
           <w:citation/>
         </w:sdtPr>
-        <w:sdtEndPr/>
         <w:sdtContent>
           <w:r>
             <w:fldChar w:fldCharType="begin"/>
@@ -7259,7 +7245,6 @@
           <w:id w:val="1453361403"/>
           <w:citation/>
         </w:sdtPr>
-        <w:sdtEndPr/>
         <w:sdtContent>
           <w:r>
             <w:fldChar w:fldCharType="begin"/>
@@ -7729,7 +7714,6 @@
           <w:id w:val="790474168"/>
           <w:citation/>
         </w:sdtPr>
-        <w:sdtEndPr/>
         <w:sdtContent>
           <w:r>
             <w:fldChar w:fldCharType="begin"/>
@@ -8160,7 +8144,6 @@
           <w:id w:val="-1855181299"/>
           <w:citation/>
         </w:sdtPr>
-        <w:sdtEndPr/>
         <w:sdtContent>
           <w:r>
             <w:rPr>
@@ -8332,7 +8315,6 @@
     <w:p>
       <w:pPr>
         <w:pStyle w:val="4Text"/>
-        <w:keepNext/>
         <w:jc w:val="center"/>
       </w:pPr>
       <w:r>
@@ -9709,6 +9691,7 @@
     <w:p>
       <w:pPr>
         <w:pStyle w:val="4Text"/>
+        <w:jc w:val="center"/>
       </w:pPr>
       <w:r>
         <w:rPr>
@@ -12931,15 +12914,7 @@
         <w:t>)</w:t>
       </w:r>
       <w:r>
-        <w:t xml:space="preserve">. Aliases can be dragged back to this card to </w:t>
-      </w:r>
-      <w:proofErr w:type="spellStart"/>
-      <w:r>
-        <w:t>unassign</w:t>
-      </w:r>
-      <w:proofErr w:type="spellEnd"/>
-      <w:r>
-        <w:t xml:space="preserve"> them.</w:t>
+        <w:t>. Aliases can be dragged back to this card to unassign them.</w:t>
       </w:r>
       <w:r>
         <w:t xml:space="preserve"> The aliases are not fix and can be adjusted at any time. Even dragging an alias to another parameter key is possible.</w:t>
@@ -13989,7 +13964,6 @@
     <w:p>
       <w:pPr>
         <w:pStyle w:val="4Text"/>
-        <w:keepNext/>
         <w:jc w:val="center"/>
       </w:pPr>
       <w:r>
@@ -14294,13 +14268,21 @@
         <w:t xml:space="preserve"> </w:t>
       </w:r>
       <w:r>
-        <w:t>that do not have this option as a value for the referring parameter. This behavio</w:t>
+        <w:t xml:space="preserve">that do not have this option as a value for the referring parameter. This </w:t>
+      </w:r>
+      <w:proofErr w:type="spellStart"/>
+      <w:r>
+        <w:t>behavio</w:t>
       </w:r>
       <w:r>
         <w:t>u</w:t>
       </w:r>
       <w:r>
-        <w:t xml:space="preserve">r includes that, if a </w:t>
+        <w:t>r</w:t>
+      </w:r>
+      <w:proofErr w:type="spellEnd"/>
+      <w:r>
+        <w:t xml:space="preserve"> includes that, if a </w:t>
       </w:r>
       <w:proofErr w:type="spellStart"/>
       <w:r>
@@ -14442,7 +14424,6 @@
           <w:id w:val="20524686"/>
           <w:citation/>
         </w:sdtPr>
-        <w:sdtEndPr/>
         <w:sdtContent>
           <w:r>
             <w:fldChar w:fldCharType="begin"/>
@@ -14488,7 +14469,6 @@
           <w:id w:val="-1231843502"/>
           <w:citation/>
         </w:sdtPr>
-        <w:sdtEndPr/>
         <w:sdtContent>
           <w:r>
             <w:fldChar w:fldCharType="begin"/>
@@ -14560,7 +14540,6 @@
           <w:id w:val="256102314"/>
           <w:citation/>
         </w:sdtPr>
-        <w:sdtEndPr/>
         <w:sdtContent>
           <w:r>
             <w:fldChar w:fldCharType="begin"/>
@@ -14612,7 +14591,6 @@
           <w:id w:val="1946034358"/>
           <w:citation/>
         </w:sdtPr>
-        <w:sdtEndPr/>
         <w:sdtContent>
           <w:r>
             <w:fldChar w:fldCharType="begin"/>
@@ -14680,7 +14658,6 @@
           <w:id w:val="-1859805630"/>
           <w:citation/>
         </w:sdtPr>
-        <w:sdtEndPr/>
         <w:sdtContent>
           <w:r>
             <w:fldChar w:fldCharType="begin"/>
@@ -14726,7 +14703,6 @@
           <w:id w:val="818157754"/>
           <w:citation/>
         </w:sdtPr>
-        <w:sdtEndPr/>
         <w:sdtContent>
           <w:r>
             <w:fldChar w:fldCharType="begin"/>
@@ -14786,7 +14762,6 @@
           <w:id w:val="1178086627"/>
           <w:citation/>
         </w:sdtPr>
-        <w:sdtEndPr/>
         <w:sdtContent>
           <w:r>
             <w:fldChar w:fldCharType="begin"/>
@@ -14946,25 +14921,16 @@
     <w:p>
       <w:pPr>
         <w:pStyle w:val="4Text"/>
-        <w:rPr>
-          <w:rFonts w:ascii="Courier New" w:hAnsi="Courier New" w:cs="Courier New"/>
-        </w:rPr>
       </w:pPr>
       <w:r>
         <w:tab/>
       </w:r>
       <w:proofErr w:type="spellStart"/>
       <w:r>
-        <w:rPr>
-          <w:rFonts w:ascii="Courier New" w:hAnsi="Courier New" w:cs="Courier New"/>
-        </w:rPr>
         <w:t>npm</w:t>
       </w:r>
       <w:proofErr w:type="spellEnd"/>
       <w:r>
-        <w:rPr>
-          <w:rFonts w:ascii="Courier New" w:hAnsi="Courier New" w:cs="Courier New"/>
-        </w:rPr>
         <w:t xml:space="preserve"> install</w:t>
       </w:r>
     </w:p>
@@ -15011,39 +14977,24 @@
     <w:p>
       <w:pPr>
         <w:pStyle w:val="4Text"/>
-        <w:rPr>
-          <w:rFonts w:ascii="Courier New" w:hAnsi="Courier New" w:cs="Courier New"/>
-        </w:rPr>
       </w:pPr>
       <w:r>
         <w:tab/>
       </w:r>
       <w:r>
-        <w:rPr>
-          <w:rFonts w:ascii="Courier New" w:hAnsi="Courier New" w:cs="Courier New"/>
-        </w:rPr>
         <w:t>meteor</w:t>
       </w:r>
       <w:r>
-        <w:rPr>
-          <w:rFonts w:ascii="Courier New" w:hAnsi="Courier New" w:cs="Courier New"/>
-        </w:rPr>
         <w:t xml:space="preserve"> --settings </w:t>
       </w:r>
       <w:proofErr w:type="spellStart"/>
       <w:proofErr w:type="gramStart"/>
       <w:r>
-        <w:rPr>
-          <w:rFonts w:ascii="Courier New" w:hAnsi="Courier New" w:cs="Courier New"/>
-        </w:rPr>
         <w:t>settings.json</w:t>
       </w:r>
       <w:proofErr w:type="spellEnd"/>
       <w:proofErr w:type="gramEnd"/>
       <w:r>
-        <w:rPr>
-          <w:rFonts w:ascii="Courier New" w:hAnsi="Courier New" w:cs="Courier New"/>
-        </w:rPr>
         <w:t xml:space="preserve"> </w:t>
       </w:r>
     </w:p>
@@ -15821,7 +15772,6 @@
     <w:p>
       <w:pPr>
         <w:pStyle w:val="4Text"/>
-        <w:keepNext/>
         <w:jc w:val="center"/>
       </w:pPr>
       <w:r>
@@ -16246,7 +16196,6 @@
     <w:p>
       <w:pPr>
         <w:pStyle w:val="4Text"/>
-        <w:keepNext/>
         <w:jc w:val="center"/>
       </w:pPr>
       <w:r>
@@ -16542,7 +16491,6 @@
     <w:p>
       <w:pPr>
         <w:pStyle w:val="4Text"/>
-        <w:keepNext/>
         <w:jc w:val="center"/>
       </w:pPr>
       <w:r>
@@ -16754,13 +16702,11 @@
     <w:p>
       <w:pPr>
         <w:pStyle w:val="4Text"/>
-        <w:jc w:val="center"/>
       </w:pPr>
     </w:p>
     <w:p>
       <w:pPr>
         <w:pStyle w:val="4Text"/>
-        <w:keepNext/>
         <w:jc w:val="center"/>
       </w:pPr>
       <w:r>
@@ -17032,7 +16978,6 @@
     <w:p>
       <w:pPr>
         <w:pStyle w:val="4Text"/>
-        <w:keepNext/>
         <w:jc w:val="center"/>
       </w:pPr>
       <w:r>
@@ -17211,7 +17156,6 @@
     <w:p>
       <w:pPr>
         <w:pStyle w:val="4Text"/>
-        <w:keepNext/>
         <w:jc w:val="center"/>
       </w:pPr>
       <w:r>
@@ -17509,7 +17453,6 @@
     <w:p>
       <w:pPr>
         <w:pStyle w:val="4Text"/>
-        <w:keepNext/>
         <w:jc w:val="center"/>
       </w:pPr>
       <w:r>
@@ -17788,7 +17731,6 @@
     <w:p>
       <w:pPr>
         <w:pStyle w:val="4Text"/>
-        <w:keepNext/>
         <w:jc w:val="center"/>
       </w:pPr>
       <w:r>
@@ -17937,7 +17879,6 @@
     <w:p>
       <w:pPr>
         <w:pStyle w:val="4Text"/>
-        <w:keepNext/>
         <w:jc w:val="center"/>
       </w:pPr>
       <w:r>
@@ -17945,6 +17886,12 @@
           <w:noProof/>
         </w:rPr>
         <w:lastRenderedPageBreak/>
+        <w:t>,</w:t>
+      </w:r>
+      <w:r>
+        <w:rPr>
+          <w:noProof/>
+        </w:rPr>
         <w:drawing>
           <wp:inline distT="0" distB="0" distL="0" distR="0" wp14:anchorId="2966B3CF" wp14:editId="2BA613B9">
             <wp:extent cx="5760720" cy="2656840"/>
@@ -18227,7 +18174,6 @@
     <w:p>
       <w:pPr>
         <w:pStyle w:val="4Text"/>
-        <w:keepNext/>
         <w:jc w:val="center"/>
       </w:pPr>
       <w:r>
@@ -18398,7 +18344,6 @@
     <w:p>
       <w:pPr>
         <w:pStyle w:val="4Text"/>
-        <w:keepNext/>
         <w:jc w:val="center"/>
       </w:pPr>
       <w:r>
@@ -18590,8 +18535,76 @@
     </w:p>
     <w:p>
       <w:pPr>
+        <w:pStyle w:val="berschrift3"/>
+      </w:pPr>
+      <w:proofErr w:type="spellStart"/>
+      <w:r>
+        <w:t>Storing</w:t>
+      </w:r>
+      <w:proofErr w:type="spellEnd"/>
+      <w:r>
+        <w:t xml:space="preserve"> Files </w:t>
+      </w:r>
+      <w:proofErr w:type="spellStart"/>
+      <w:r>
+        <w:t>with</w:t>
+      </w:r>
+      <w:proofErr w:type="spellEnd"/>
+      <w:r>
+        <w:t xml:space="preserve"> </w:t>
+      </w:r>
+      <w:proofErr w:type="spellStart"/>
+      <w:r>
+        <w:t>GridFS</w:t>
+      </w:r>
+      <w:proofErr w:type="spellEnd"/>
+    </w:p>
+    <w:p>
+      <w:pPr>
         <w:pStyle w:val="4Text"/>
       </w:pPr>
+      <w:r>
+        <w:t xml:space="preserve">We also use a MongoDB specification called </w:t>
+      </w:r>
+      <w:proofErr w:type="spellStart"/>
+      <w:r>
+        <w:t>GridFS</w:t>
+      </w:r>
+      <w:proofErr w:type="spellEnd"/>
+      <w:r>
+        <w:t xml:space="preserve">, which lets us </w:t>
+      </w:r>
+      <w:r>
+        <w:t xml:space="preserve">store any files, including binaries at the database. Because MongoDB allows only JSON conform data up to a size of 16MB, we need this specification to provide a storage location for any related files. </w:t>
+      </w:r>
+      <w:proofErr w:type="spellStart"/>
+      <w:r>
+        <w:t>GridFS</w:t>
+      </w:r>
+      <w:proofErr w:type="spellEnd"/>
+      <w:r>
+        <w:t xml:space="preserve"> splits the files into smaller chunks and stores a meta file, that contains information about the </w:t>
+      </w:r>
+      <w:r>
+        <w:lastRenderedPageBreak/>
+        <w:t xml:space="preserve">chunks. Via this meta file, the stored files can be reassembled and reached via a URL. This system has the advantage of a portable data pool, that only needs the database files, not any others that are stored at the file system itself. </w:t>
+      </w:r>
+    </w:p>
+    <w:p>
+      <w:pPr>
+        <w:pStyle w:val="4Text"/>
+      </w:pPr>
+      <w:r>
+        <w:t xml:space="preserve">To use </w:t>
+      </w:r>
+      <w:proofErr w:type="spellStart"/>
+      <w:r>
+        <w:t>GridFS</w:t>
+      </w:r>
+      <w:proofErr w:type="spellEnd"/>
+      <w:r>
+        <w:t xml:space="preserve"> properly with our known concepts, we used a Meteor specific wrapper.</w:t>
+      </w:r>
     </w:p>
     <w:p>
       <w:pPr>
@@ -18608,11 +18621,7 @@
         <w:pStyle w:val="4Text"/>
       </w:pPr>
       <w:r>
-        <w:t xml:space="preserve">All data actions for our application are handled in the data service, which is responsible for the corresponding collection. When getting data from the databank, it takes a bit of time to </w:t>
-      </w:r>
-      <w:r>
-        <w:lastRenderedPageBreak/>
-        <w:t xml:space="preserve">fetch all results and prepare them for the client, so it can use them. Angular and another package called RXJS offer an easy way to deal with those tasks, which are called </w:t>
+        <w:t xml:space="preserve">All data actions for our application are handled in the data service, which is responsible for the corresponding collection. When getting data from the databank, it takes a bit of time to fetch all results and prepare them for the client, so it can use them. Angular and another package called RXJS offer an easy way to deal with those tasks, which are called </w:t>
       </w:r>
       <w:r>
         <w:rPr>
@@ -18720,7 +18729,6 @@
           <w:id w:val="-299296601"/>
           <w:citation/>
         </w:sdtPr>
-        <w:sdtEndPr/>
         <w:sdtContent>
           <w:r>
             <w:fldChar w:fldCharType="begin"/>
@@ -18794,7 +18802,6 @@
     <w:p>
       <w:pPr>
         <w:pStyle w:val="4Text"/>
-        <w:keepNext/>
         <w:jc w:val="center"/>
       </w:pPr>
       <w:r>
@@ -18803,7 +18810,7 @@
         </w:rPr>
         <w:drawing>
           <wp:inline distT="0" distB="0" distL="0" distR="0" wp14:anchorId="0C3E39FC" wp14:editId="6D2FBFE3">
-            <wp:extent cx="4059936" cy="2487785"/>
+            <wp:extent cx="3789273" cy="2321933"/>
             <wp:effectExtent l="0" t="0" r="0" b="0"/>
             <wp:docPr id="24" name="Grafik 24"/>
             <wp:cNvGraphicFramePr>
@@ -18825,7 +18832,7 @@
                   <pic:spPr>
                     <a:xfrm>
                       <a:off x="0" y="0"/>
-                      <a:ext cx="4105729" cy="2515846"/>
+                      <a:ext cx="3855839" cy="2362723"/>
                     </a:xfrm>
                     <a:prstGeom prst="rect">
                       <a:avLst/>
@@ -18837,6 +18844,8 @@
           </wp:inline>
         </w:drawing>
       </w:r>
+      <w:bookmarkStart w:id="111" w:name="_GoBack"/>
+      <w:bookmarkEnd w:id="111"/>
     </w:p>
     <w:p>
       <w:pPr>
@@ -18845,8 +18854,8 @@
           <w:lang w:val="en-US"/>
         </w:rPr>
       </w:pPr>
-      <w:bookmarkStart w:id="111" w:name="_Ref503889370"/>
-      <w:bookmarkStart w:id="112" w:name="_Toc504906957"/>
+      <w:bookmarkStart w:id="112" w:name="_Ref503889370"/>
+      <w:bookmarkStart w:id="113" w:name="_Toc504906957"/>
       <w:r>
         <w:rPr>
           <w:lang w:val="en-US"/>
@@ -18875,7 +18884,7 @@
       <w:r>
         <w:fldChar w:fldCharType="end"/>
       </w:r>
-      <w:bookmarkEnd w:id="111"/>
+      <w:bookmarkEnd w:id="112"/>
       <w:r>
         <w:rPr>
           <w:lang w:val="en-US"/>
@@ -18894,13 +18903,14 @@
         </w:rPr>
         <w:t xml:space="preserve"> within two seconds and completing after three seconds.</w:t>
       </w:r>
-      <w:bookmarkEnd w:id="112"/>
+      <w:bookmarkEnd w:id="113"/>
     </w:p>
     <w:p>
       <w:pPr>
         <w:pStyle w:val="4Text"/>
       </w:pPr>
       <w:r>
+        <w:lastRenderedPageBreak/>
         <w:fldChar w:fldCharType="begin"/>
       </w:r>
       <w:r>
@@ -19032,11 +19042,7 @@
         <w:t xml:space="preserve"> </w:t>
       </w:r>
       <w:r>
-        <w:t xml:space="preserve">can </w:t>
-      </w:r>
-      <w:r>
-        <w:lastRenderedPageBreak/>
-        <w:t xml:space="preserve">compete or stay open, depending on the way it is used. In our example the </w:t>
+        <w:t xml:space="preserve">can compete or stay open, depending on the way it is used. In our example the </w:t>
       </w:r>
       <w:r>
         <w:rPr>
@@ -19108,7 +19114,6 @@
     <w:p>
       <w:pPr>
         <w:pStyle w:val="4Text"/>
-        <w:keepNext/>
         <w:jc w:val="center"/>
       </w:pPr>
       <w:r>
@@ -19159,8 +19164,8 @@
           <w:lang w:val="en-US"/>
         </w:rPr>
       </w:pPr>
-      <w:bookmarkStart w:id="113" w:name="_Ref503890715"/>
-      <w:bookmarkStart w:id="114" w:name="_Toc504906958"/>
+      <w:bookmarkStart w:id="114" w:name="_Ref503890715"/>
+      <w:bookmarkStart w:id="115" w:name="_Toc504906958"/>
       <w:r>
         <w:rPr>
           <w:lang w:val="en-US"/>
@@ -19189,7 +19194,7 @@
       <w:r>
         <w:fldChar w:fldCharType="end"/>
       </w:r>
-      <w:bookmarkEnd w:id="113"/>
+      <w:bookmarkEnd w:id="114"/>
       <w:r>
         <w:rPr>
           <w:lang w:val="en-US"/>
@@ -19238,7 +19243,7 @@
         </w:rPr>
         <w:t>. The ‘next’ function prints the incoming data to the console.</w:t>
       </w:r>
-      <w:bookmarkEnd w:id="114"/>
+      <w:bookmarkEnd w:id="115"/>
     </w:p>
     <w:p>
       <w:pPr>
@@ -19346,6 +19351,7 @@
         <w:pStyle w:val="4Text"/>
       </w:pPr>
       <w:r>
+        <w:lastRenderedPageBreak/>
         <w:t xml:space="preserve">The second </w:t>
       </w:r>
       <w:r>
@@ -19463,11 +19469,7 @@
         <w:t>. I</w:t>
       </w:r>
       <w:r>
-        <w:t xml:space="preserve">t has no parameter. This is the place where to clean up after the </w:t>
-      </w:r>
-      <w:r>
-        <w:lastRenderedPageBreak/>
-        <w:t>final respon</w:t>
+        <w:t>t has no parameter. This is the place where to clean up after the final respon</w:t>
       </w:r>
       <w:r>
         <w:t>s</w:t>
@@ -19515,121 +19517,112 @@
       <w:pPr>
         <w:pStyle w:val="berschrift3"/>
       </w:pPr>
-      <w:bookmarkStart w:id="115" w:name="_Toc504906921"/>
+      <w:bookmarkStart w:id="116" w:name="_Toc504906921"/>
       <w:r>
         <w:t>Data Services</w:t>
       </w:r>
       <w:r>
-        <w:t xml:space="preserve"> and </w:t>
+        <w:t xml:space="preserve"> and MongoDB </w:t>
       </w:r>
       <w:proofErr w:type="spellStart"/>
       <w:r>
-        <w:t>MongoDB</w:t>
-      </w:r>
+        <w:t>Queries</w:t>
+      </w:r>
+      <w:bookmarkEnd w:id="116"/>
       <w:proofErr w:type="spellEnd"/>
+    </w:p>
+    <w:p>
+      <w:pPr>
+        <w:pStyle w:val="4Text"/>
+      </w:pPr>
+      <w:r>
+        <w:t xml:space="preserve">In our application every collection has a data service to handle and distribute the data, mostly implemented using </w:t>
+      </w:r>
+      <w:r>
+        <w:rPr>
+          <w:rFonts w:ascii="Courier New" w:hAnsi="Courier New" w:cs="Courier New"/>
+        </w:rPr>
+        <w:t>Observables</w:t>
+      </w:r>
+      <w:r>
+        <w:t xml:space="preserve">. Those data services should provide all functionality the client needs when fetching, editing, creating or deleting the database entries. This means, that these classes are the only way to manipulate the data. Because the MongoDB delivers </w:t>
+      </w:r>
+      <w:r>
+        <w:rPr>
+          <w:rFonts w:ascii="Courier New" w:hAnsi="Courier New" w:cs="Courier New"/>
+        </w:rPr>
+        <w:t>Observables</w:t>
+      </w:r>
       <w:r>
         <w:t xml:space="preserve"> </w:t>
       </w:r>
+      <w:r>
+        <w:t xml:space="preserve">or </w:t>
+      </w:r>
       <w:proofErr w:type="spellStart"/>
       <w:r>
-        <w:t>Queries</w:t>
-      </w:r>
-      <w:bookmarkEnd w:id="115"/>
+        <w:rPr>
+          <w:rFonts w:ascii="Courier New" w:hAnsi="Courier New" w:cs="Courier New"/>
+        </w:rPr>
+        <w:t>ObservableCursors</w:t>
+      </w:r>
       <w:proofErr w:type="spellEnd"/>
+      <w:r>
+        <w:t xml:space="preserve"> </w:t>
+      </w:r>
+      <w:r>
+        <w:t>when the server requests something, our data services will be based around those constructs.</w:t>
+      </w:r>
     </w:p>
     <w:p>
       <w:pPr>
         <w:pStyle w:val="4Text"/>
       </w:pPr>
       <w:r>
-        <w:t xml:space="preserve">In our application every collection has a data service to handle and distribute the data, mostly implemented using </w:t>
-      </w:r>
-      <w:r>
-        <w:rPr>
-          <w:rFonts w:ascii="Courier New" w:hAnsi="Courier New" w:cs="Courier New"/>
-        </w:rPr>
-        <w:t>Observables</w:t>
-      </w:r>
-      <w:r>
-        <w:t xml:space="preserve">. Those data services should provide all functionality the client needs when fetching, editing, creating or deleting the database entries. This means, that these classes are the only way to manipulate the data. Because the MongoDB delivers </w:t>
-      </w:r>
-      <w:r>
-        <w:rPr>
-          <w:rFonts w:ascii="Courier New" w:hAnsi="Courier New" w:cs="Courier New"/>
-        </w:rPr>
-        <w:t>Observables</w:t>
-      </w:r>
-      <w:r>
-        <w:t xml:space="preserve"> </w:t>
-      </w:r>
-      <w:r>
-        <w:t xml:space="preserve">or </w:t>
-      </w:r>
-      <w:proofErr w:type="spellStart"/>
-      <w:r>
-        <w:rPr>
-          <w:rFonts w:ascii="Courier New" w:hAnsi="Courier New" w:cs="Courier New"/>
-        </w:rPr>
-        <w:t>ObservableCursors</w:t>
-      </w:r>
-      <w:proofErr w:type="spellEnd"/>
-      <w:r>
-        <w:t xml:space="preserve"> </w:t>
-      </w:r>
-      <w:r>
-        <w:t>when the server requests something, our data services will be based around those constructs.</w:t>
+        <w:t xml:space="preserve">One simple example of how the data queries work is presented in </w:t>
+      </w:r>
+      <w:r>
+        <w:rPr>
+          <w:lang w:val="de-DE"/>
+        </w:rPr>
+        <w:fldChar w:fldCharType="begin"/>
+      </w:r>
+      <w:r>
+        <w:instrText xml:space="preserve"> REF _Ref503969196 \h </w:instrText>
+      </w:r>
+      <w:r>
+        <w:rPr>
+          <w:lang w:val="de-DE"/>
+        </w:rPr>
+      </w:r>
+      <w:r>
+        <w:rPr>
+          <w:lang w:val="de-DE"/>
+        </w:rPr>
+        <w:fldChar w:fldCharType="separate"/>
+      </w:r>
+      <w:r>
+        <w:t xml:space="preserve">Figure </w:t>
+      </w:r>
+      <w:r>
+        <w:rPr>
+          <w:noProof/>
+        </w:rPr>
+        <w:t>31</w:t>
+      </w:r>
+      <w:r>
+        <w:rPr>
+          <w:lang w:val="de-DE"/>
+        </w:rPr>
+        <w:fldChar w:fldCharType="end"/>
+      </w:r>
+      <w:r>
+        <w:t>.</w:t>
       </w:r>
     </w:p>
     <w:p>
       <w:pPr>
         <w:pStyle w:val="4Text"/>
-      </w:pPr>
-      <w:r>
-        <w:t xml:space="preserve">One simple example of how the data queries work is presented in </w:t>
-      </w:r>
-      <w:r>
-        <w:rPr>
-          <w:lang w:val="de-DE"/>
-        </w:rPr>
-        <w:fldChar w:fldCharType="begin"/>
-      </w:r>
-      <w:r>
-        <w:instrText xml:space="preserve"> REF _Ref503969196 \h </w:instrText>
-      </w:r>
-      <w:r>
-        <w:rPr>
-          <w:lang w:val="de-DE"/>
-        </w:rPr>
-      </w:r>
-      <w:r>
-        <w:rPr>
-          <w:lang w:val="de-DE"/>
-        </w:rPr>
-        <w:fldChar w:fldCharType="separate"/>
-      </w:r>
-      <w:r>
-        <w:t xml:space="preserve">Figure </w:t>
-      </w:r>
-      <w:r>
-        <w:rPr>
-          <w:noProof/>
-        </w:rPr>
-        <w:t>31</w:t>
-      </w:r>
-      <w:r>
-        <w:rPr>
-          <w:lang w:val="de-DE"/>
-        </w:rPr>
-        <w:fldChar w:fldCharType="end"/>
-      </w:r>
-      <w:r>
-        <w:t>.</w:t>
-      </w:r>
-    </w:p>
-    <w:p>
-      <w:pPr>
-        <w:pStyle w:val="4Text"/>
-        <w:keepNext/>
         <w:jc w:val="center"/>
       </w:pPr>
       <w:r>
@@ -19680,8 +19673,8 @@
           <w:lang w:val="en-US"/>
         </w:rPr>
       </w:pPr>
-      <w:bookmarkStart w:id="116" w:name="_Ref503969196"/>
-      <w:bookmarkStart w:id="117" w:name="_Toc504906959"/>
+      <w:bookmarkStart w:id="117" w:name="_Ref503969196"/>
+      <w:bookmarkStart w:id="118" w:name="_Toc504906959"/>
       <w:r>
         <w:rPr>
           <w:lang w:val="en-US"/>
@@ -19713,7 +19706,7 @@
         </w:rPr>
         <w:fldChar w:fldCharType="end"/>
       </w:r>
-      <w:bookmarkEnd w:id="116"/>
+      <w:bookmarkEnd w:id="117"/>
       <w:r>
         <w:rPr>
           <w:lang w:val="en-US"/>
@@ -19726,7 +19719,7 @@
         </w:rPr>
         <w:t>. The selector matches a collection attribute to the given ID value.</w:t>
       </w:r>
-      <w:bookmarkEnd w:id="117"/>
+      <w:bookmarkEnd w:id="118"/>
     </w:p>
     <w:p>
       <w:pPr>
@@ -19813,14 +19806,17 @@
         <w:t xml:space="preserve"> </w:t>
       </w:r>
       <w:r>
-        <w:t xml:space="preserve">an ID as a parameter is all the function needs. It uses the collection method ‘find’ and a selector to fetch the matching data. A selector can be as simple as in this example, only comparing the property key from the collection with some value, but also be very complicated if the requested data is more specific. A complete guide on how to use data queries for MongoDB and the documentation can be found at mongodb.com </w:t>
+        <w:t>an ID as a parameter is all the function needs. It uses the collection method ‘find’ and a selector to fetch the matching data. A selector can be as simple as in this example, only comparing the property key from the collection with some value, but also be very complicated if the request</w:t>
+      </w:r>
+      <w:r>
+        <w:lastRenderedPageBreak/>
+        <w:t xml:space="preserve">ed data is more specific. A complete guide on how to use data queries for MongoDB and the documentation can be found at mongodb.com </w:t>
       </w:r>
       <w:sdt>
         <w:sdtPr>
           <w:id w:val="-1084682533"/>
           <w:citation/>
         </w:sdtPr>
-        <w:sdtEndPr/>
         <w:sdtContent>
           <w:r>
             <w:fldChar w:fldCharType="begin"/>
@@ -19909,14 +19905,12 @@
     <w:p>
       <w:pPr>
         <w:pStyle w:val="4Text"/>
-        <w:keepNext/>
         <w:jc w:val="center"/>
       </w:pPr>
       <w:r>
         <w:rPr>
           <w:noProof/>
         </w:rPr>
-        <w:lastRenderedPageBreak/>
         <w:drawing>
           <wp:inline distT="0" distB="0" distL="0" distR="0" wp14:anchorId="232AD0D2" wp14:editId="572C74B8">
             <wp:extent cx="5760720" cy="1016000"/>
@@ -19961,8 +19955,8 @@
           <w:lang w:val="en-US"/>
         </w:rPr>
       </w:pPr>
-      <w:bookmarkStart w:id="118" w:name="_Ref504568001"/>
-      <w:bookmarkStart w:id="119" w:name="_Toc504906960"/>
+      <w:bookmarkStart w:id="119" w:name="_Ref504568001"/>
+      <w:bookmarkStart w:id="120" w:name="_Toc504906960"/>
       <w:r>
         <w:rPr>
           <w:lang w:val="en-US"/>
@@ -19991,7 +19985,7 @@
       <w:r>
         <w:fldChar w:fldCharType="end"/>
       </w:r>
-      <w:bookmarkEnd w:id="118"/>
+      <w:bookmarkEnd w:id="119"/>
       <w:r>
         <w:rPr>
           <w:lang w:val="en-US"/>
@@ -20052,7 +20046,7 @@
         </w:rPr>
         <w:t xml:space="preserve"> Mapping also with an Observable.</w:t>
       </w:r>
-      <w:bookmarkEnd w:id="119"/>
+      <w:bookmarkEnd w:id="120"/>
     </w:p>
     <w:p>
       <w:pPr>
@@ -20152,14 +20146,14 @@
       <w:pPr>
         <w:pStyle w:val="berschrift2"/>
       </w:pPr>
-      <w:bookmarkStart w:id="120" w:name="_Toc504906922"/>
+      <w:bookmarkStart w:id="121" w:name="_Toc504906922"/>
       <w:r>
         <w:t>Extending Functionality</w:t>
       </w:r>
       <w:r>
         <w:t xml:space="preserve"> with NodeJS</w:t>
       </w:r>
-      <w:bookmarkEnd w:id="120"/>
+      <w:bookmarkEnd w:id="121"/>
     </w:p>
     <w:p>
       <w:pPr>
@@ -20201,7 +20195,6 @@
           <w:id w:val="830564734"/>
           <w:citation/>
         </w:sdtPr>
-        <w:sdtEndPr/>
         <w:sdtContent>
           <w:r>
             <w:fldChar w:fldCharType="begin"/>
@@ -20256,7 +20249,6 @@
           <w:id w:val="-800687057"/>
           <w:citation/>
         </w:sdtPr>
-        <w:sdtEndPr/>
         <w:sdtContent>
           <w:r>
             <w:fldChar w:fldCharType="begin"/>
@@ -20303,31 +20295,23 @@
         <w:pStyle w:val="4Text"/>
       </w:pPr>
       <w:r>
+        <w:lastRenderedPageBreak/>
         <w:t xml:space="preserve">To install a package, their documentation page often shows a command. This mostly looks like </w:t>
       </w:r>
     </w:p>
     <w:p>
       <w:pPr>
         <w:pStyle w:val="4Text"/>
-        <w:rPr>
-          <w:rFonts w:ascii="Courier New" w:hAnsi="Courier New" w:cs="Courier New"/>
-        </w:rPr>
       </w:pPr>
       <w:r>
         <w:tab/>
       </w:r>
       <w:proofErr w:type="spellStart"/>
       <w:r>
-        <w:rPr>
-          <w:rFonts w:ascii="Courier New" w:hAnsi="Courier New" w:cs="Courier New"/>
-        </w:rPr>
         <w:t>npm</w:t>
       </w:r>
       <w:proofErr w:type="spellEnd"/>
       <w:r>
-        <w:rPr>
-          <w:rFonts w:ascii="Courier New" w:hAnsi="Courier New" w:cs="Courier New"/>
-        </w:rPr>
         <w:t xml:space="preserve"> install ‘package-name’</w:t>
       </w:r>
     </w:p>
@@ -20342,17 +20326,9 @@
     <w:p>
       <w:pPr>
         <w:pStyle w:val="4Text"/>
-        <w:rPr>
-          <w:rFonts w:ascii="Courier New" w:hAnsi="Courier New" w:cs="Courier New"/>
-        </w:rPr>
       </w:pPr>
       <w:r>
         <w:tab/>
-      </w:r>
-      <w:r>
-        <w:rPr>
-          <w:rFonts w:ascii="Courier New" w:hAnsi="Courier New" w:cs="Courier New"/>
-        </w:rPr>
         <w:t>meteor add ‘package-name’</w:t>
       </w:r>
     </w:p>
@@ -20361,7 +20337,6 @@
         <w:pStyle w:val="4Text"/>
       </w:pPr>
       <w:r>
-        <w:lastRenderedPageBreak/>
         <w:t>for the meteor related packages. After the command was entered in a command prompt</w:t>
       </w:r>
       <w:r>
@@ -20400,11 +20375,11 @@
       <w:pPr>
         <w:pStyle w:val="berschrift2"/>
       </w:pPr>
-      <w:bookmarkStart w:id="121" w:name="_Toc504906923"/>
+      <w:bookmarkStart w:id="122" w:name="_Toc504906923"/>
       <w:r>
         <w:t>Documentation</w:t>
       </w:r>
-      <w:bookmarkEnd w:id="121"/>
+      <w:bookmarkEnd w:id="122"/>
     </w:p>
     <w:p>
       <w:pPr>
@@ -20430,11 +20405,11 @@
       <w:pPr>
         <w:pStyle w:val="berschrift2"/>
       </w:pPr>
-      <w:bookmarkStart w:id="122" w:name="_Toc504906924"/>
+      <w:bookmarkStart w:id="123" w:name="_Toc504906924"/>
       <w:r>
         <w:t>Deployment</w:t>
       </w:r>
-      <w:bookmarkEnd w:id="122"/>
+      <w:bookmarkEnd w:id="123"/>
     </w:p>
     <w:p>
       <w:pPr>
@@ -20513,7 +20488,6 @@
           <w:id w:val="-168096374"/>
           <w:citation/>
         </w:sdtPr>
-        <w:sdtEndPr/>
         <w:sdtContent>
           <w:r>
             <w:fldChar w:fldCharType="begin"/>
@@ -20577,14 +20551,17 @@
         <w:pStyle w:val="4Text"/>
       </w:pPr>
       <w:r>
-        <w:t xml:space="preserve">To store the data, a MongoDB instance is needed. When setting up the developer’s environment meteor automatically installs a MongoDB which is enough for those needs, but on the real server we need an independent installation of the database. Again, a matching installation can be chosen on the MongoDB website </w:t>
+        <w:t xml:space="preserve">To store the data, a MongoDB instance is needed. When setting up the developer’s environment meteor automatically installs a MongoDB which is enough for those needs, but on the real server we need an independent installation of the database. Again, a matching installation </w:t>
+      </w:r>
+      <w:r>
+        <w:lastRenderedPageBreak/>
+        <w:t xml:space="preserve">can be chosen on the MongoDB website </w:t>
       </w:r>
       <w:sdt>
         <w:sdtPr>
           <w:id w:val="-194859286"/>
           <w:citation/>
         </w:sdtPr>
-        <w:sdtEndPr/>
         <w:sdtContent>
           <w:r>
             <w:fldChar w:fldCharType="begin"/>
@@ -20625,6 +20602,55 @@
       <w:r>
         <w:t>, either for Linux or Windows. Any configuration of the database is not needed, we just need the address of it, so we can refer to that when setting up the server. Also, it is recommended to make the database only accessible from the local machine to prevent others from manipulating the data from outside our application.</w:t>
       </w:r>
+      <w:r>
+        <w:t xml:space="preserve"> The database itself can be started by executing the </w:t>
+      </w:r>
+      <w:r>
+        <w:rPr>
+          <w:i/>
+        </w:rPr>
+        <w:t>mongod.exe</w:t>
+      </w:r>
+      <w:r>
+        <w:t xml:space="preserve">, which is localized at </w:t>
+      </w:r>
+      <w:proofErr w:type="spellStart"/>
+      <w:r>
+        <w:rPr>
+          <w:rFonts w:ascii="Courier New" w:hAnsi="Courier New" w:cs="Courier New"/>
+        </w:rPr>
+        <w:t>ProgramFiles</w:t>
+      </w:r>
+      <w:proofErr w:type="spellEnd"/>
+      <w:r>
+        <w:rPr>
+          <w:rFonts w:ascii="Courier New" w:hAnsi="Courier New" w:cs="Courier New"/>
+        </w:rPr>
+        <w:t>/</w:t>
+      </w:r>
+      <w:r>
+        <w:rPr>
+          <w:rFonts w:ascii="Courier New" w:hAnsi="Courier New" w:cs="Courier New"/>
+        </w:rPr>
+        <w:t>MongoDB/Server/version/bin/mongod.exe</w:t>
+      </w:r>
+      <w:r>
+        <w:t>.</w:t>
+      </w:r>
+      <w:r>
+        <w:t xml:space="preserve"> When starting the </w:t>
+      </w:r>
+      <w:proofErr w:type="gramStart"/>
+      <w:r>
+        <w:t>database</w:t>
+      </w:r>
+      <w:proofErr w:type="gramEnd"/>
+      <w:r>
+        <w:t xml:space="preserve"> it usually uses the port 27017, which we will use later to configure</w:t>
+      </w:r>
+      <w:r>
+        <w:t xml:space="preserve"> our application start.</w:t>
+      </w:r>
     </w:p>
     <w:p>
       <w:pPr>
@@ -20641,7 +20667,6 @@
           <w:id w:val="-1223441722"/>
           <w:citation/>
         </w:sdtPr>
-        <w:sdtEndPr/>
         <w:sdtContent>
           <w:r>
             <w:fldChar w:fldCharType="begin"/>
@@ -20680,18 +20705,13 @@
         </w:sdtContent>
       </w:sdt>
       <w:r>
-        <w:t xml:space="preserve"> for manage</w:t>
-      </w:r>
-      <w:r>
-        <w:lastRenderedPageBreak/>
-        <w:t xml:space="preserve">ment and NGINX </w:t>
+        <w:t xml:space="preserve"> for management and NGINX </w:t>
       </w:r>
       <w:sdt>
         <w:sdtPr>
           <w:id w:val="-15004690"/>
           <w:citation/>
         </w:sdtPr>
-        <w:sdtEndPr/>
         <w:sdtContent>
           <w:r>
             <w:fldChar w:fldCharType="begin"/>
@@ -20770,7 +20790,6 @@
           <w:id w:val="1575859170"/>
           <w:citation/>
         </w:sdtPr>
-        <w:sdtEndPr/>
         <w:sdtContent>
           <w:r>
             <w:fldChar w:fldCharType="begin"/>
@@ -20823,28 +20842,16 @@
     <w:p>
       <w:pPr>
         <w:pStyle w:val="4Text"/>
-        <w:rPr>
-          <w:rFonts w:ascii="Courier New" w:hAnsi="Courier New" w:cs="Courier New"/>
-        </w:rPr>
-      </w:pPr>
-      <w:r>
-        <w:rPr>
-          <w:rFonts w:ascii="Courier New" w:hAnsi="Courier New" w:cs="Courier New"/>
-        </w:rPr>
+      </w:pPr>
+      <w:r>
         <w:t>meteor build</w:t>
       </w:r>
       <w:proofErr w:type="gramStart"/>
       <w:r>
-        <w:rPr>
-          <w:rFonts w:ascii="Courier New" w:hAnsi="Courier New" w:cs="Courier New"/>
-        </w:rPr>
         <w:t xml:space="preserve"> ..</w:t>
       </w:r>
       <w:proofErr w:type="gramEnd"/>
       <w:r>
-        <w:rPr>
-          <w:rFonts w:ascii="Courier New" w:hAnsi="Courier New" w:cs="Courier New"/>
-        </w:rPr>
         <w:t>\ --server-only --architecture os.linux.x86_64</w:t>
       </w:r>
     </w:p>
@@ -20853,7 +20860,11 @@
         <w:pStyle w:val="4Text"/>
       </w:pPr>
       <w:r>
-        <w:t xml:space="preserve">These are all the requirements the application needs to run. Installing NGINX and Passenger is optional but very recommended because it makes maintaining the website much easier and without NGINX or a comparable tool, the application would not run via HTTPS. The use of SSL to provide a secure connection is almost required, when user specific data is transmitted between server and client. </w:t>
+        <w:t xml:space="preserve">These are all the requirements the application needs to run. Installing NGINX and Passenger is optional but very recommended because it makes maintaining the website much easier and without NGINX or a comparable tool, the application would not run via HTTPS. The use of SSL to provide a secure connection is almost required, when user specific data is transmitted </w:t>
+      </w:r>
+      <w:r>
+        <w:lastRenderedPageBreak/>
+        <w:t xml:space="preserve">between server and client. </w:t>
       </w:r>
       <w:r>
         <w:t>Sending data like passwords and usernames unencrypted is a lack of security.</w:t>
@@ -20908,146 +20919,66 @@
     <w:p>
       <w:pPr>
         <w:pStyle w:val="4Text"/>
-        <w:rPr>
-          <w:rFonts w:ascii="Courier New" w:hAnsi="Courier New" w:cs="Courier New"/>
-          <w:sz w:val="20"/>
-          <w:szCs w:val="20"/>
-        </w:rPr>
       </w:pPr>
       <w:proofErr w:type="spellStart"/>
       <w:r>
-        <w:rPr>
-          <w:rFonts w:ascii="Courier New" w:hAnsi="Courier New" w:cs="Courier New"/>
-          <w:sz w:val="20"/>
-          <w:szCs w:val="20"/>
-        </w:rPr>
         <w:t>passenger_root</w:t>
       </w:r>
       <w:proofErr w:type="spellEnd"/>
       <w:r>
-        <w:rPr>
-          <w:rFonts w:ascii="Courier New" w:hAnsi="Courier New" w:cs="Courier New"/>
-          <w:sz w:val="20"/>
-          <w:szCs w:val="20"/>
-        </w:rPr>
         <w:t xml:space="preserve"> /</w:t>
       </w:r>
       <w:proofErr w:type="spellStart"/>
       <w:r>
-        <w:rPr>
-          <w:rFonts w:ascii="Courier New" w:hAnsi="Courier New" w:cs="Courier New"/>
-          <w:sz w:val="20"/>
-          <w:szCs w:val="20"/>
-        </w:rPr>
         <w:t>usr</w:t>
       </w:r>
       <w:proofErr w:type="spellEnd"/>
       <w:r>
-        <w:rPr>
-          <w:rFonts w:ascii="Courier New" w:hAnsi="Courier New" w:cs="Courier New"/>
-          <w:sz w:val="20"/>
-          <w:szCs w:val="20"/>
-        </w:rPr>
         <w:t>/share/ruby/</w:t>
       </w:r>
       <w:proofErr w:type="spellStart"/>
       <w:r>
-        <w:rPr>
-          <w:rFonts w:ascii="Courier New" w:hAnsi="Courier New" w:cs="Courier New"/>
-          <w:sz w:val="20"/>
-          <w:szCs w:val="20"/>
-        </w:rPr>
         <w:t>vendor_ruby</w:t>
       </w:r>
       <w:proofErr w:type="spellEnd"/>
       <w:r>
-        <w:rPr>
-          <w:rFonts w:ascii="Courier New" w:hAnsi="Courier New" w:cs="Courier New"/>
-          <w:sz w:val="20"/>
-          <w:szCs w:val="20"/>
-        </w:rPr>
         <w:t>/</w:t>
       </w:r>
       <w:proofErr w:type="spellStart"/>
       <w:r>
-        <w:rPr>
-          <w:rFonts w:ascii="Courier New" w:hAnsi="Courier New" w:cs="Courier New"/>
-          <w:sz w:val="20"/>
-          <w:szCs w:val="20"/>
-        </w:rPr>
         <w:t>phusion_passenger</w:t>
       </w:r>
       <w:proofErr w:type="spellEnd"/>
       <w:r>
-        <w:rPr>
-          <w:rFonts w:ascii="Courier New" w:hAnsi="Courier New" w:cs="Courier New"/>
-          <w:sz w:val="20"/>
-          <w:szCs w:val="20"/>
-        </w:rPr>
         <w:t>/locations.ini;</w:t>
       </w:r>
     </w:p>
     <w:p>
       <w:pPr>
         <w:pStyle w:val="4Text"/>
-        <w:rPr>
-          <w:rFonts w:ascii="Courier New" w:hAnsi="Courier New" w:cs="Courier New"/>
-          <w:sz w:val="20"/>
-          <w:szCs w:val="20"/>
-        </w:rPr>
       </w:pPr>
       <w:proofErr w:type="spellStart"/>
       <w:r>
-        <w:rPr>
-          <w:rFonts w:ascii="Courier New" w:hAnsi="Courier New" w:cs="Courier New"/>
-          <w:sz w:val="20"/>
-          <w:szCs w:val="20"/>
-        </w:rPr>
         <w:t>passenger_instance_registry_dir</w:t>
       </w:r>
       <w:proofErr w:type="spellEnd"/>
       <w:r>
-        <w:rPr>
-          <w:rFonts w:ascii="Courier New" w:hAnsi="Courier New" w:cs="Courier New"/>
-          <w:sz w:val="20"/>
-          <w:szCs w:val="20"/>
-        </w:rPr>
         <w:t xml:space="preserve"> /</w:t>
       </w:r>
       <w:proofErr w:type="spellStart"/>
       <w:r>
-        <w:rPr>
-          <w:rFonts w:ascii="Courier New" w:hAnsi="Courier New" w:cs="Courier New"/>
-          <w:sz w:val="20"/>
-          <w:szCs w:val="20"/>
-        </w:rPr>
         <w:t>var</w:t>
       </w:r>
       <w:proofErr w:type="spellEnd"/>
       <w:r>
-        <w:rPr>
-          <w:rFonts w:ascii="Courier New" w:hAnsi="Courier New" w:cs="Courier New"/>
-          <w:sz w:val="20"/>
-          <w:szCs w:val="20"/>
-        </w:rPr>
         <w:t>/run/passenger-</w:t>
       </w:r>
       <w:proofErr w:type="spellStart"/>
       <w:r>
-        <w:rPr>
-          <w:rFonts w:ascii="Courier New" w:hAnsi="Courier New" w:cs="Courier New"/>
-          <w:sz w:val="20"/>
-          <w:szCs w:val="20"/>
-        </w:rPr>
         <w:t>instreg</w:t>
       </w:r>
       <w:proofErr w:type="spellEnd"/>
       <w:r>
-        <w:rPr>
-          <w:rFonts w:ascii="Courier New" w:hAnsi="Courier New" w:cs="Courier New"/>
-          <w:sz w:val="20"/>
-          <w:szCs w:val="20"/>
-        </w:rPr>
         <w:t>;</w:t>
       </w:r>
     </w:p>
@@ -21086,21 +21017,13 @@
     <w:p>
       <w:pPr>
         <w:keepNext/>
-        <w:jc w:val="center"/>
-      </w:pPr>
-      <w:r>
-        <w:rPr>
-          <w:lang w:val="en-US"/>
-        </w:rPr>
-        <w:br w:type="page"/>
-      </w:r>
+      </w:pPr>
       <w:r>
         <w:rPr>
           <w:noProof/>
         </w:rPr>
-        <w:lastRenderedPageBreak/>
         <w:drawing>
-          <wp:inline distT="0" distB="0" distL="0" distR="0" wp14:anchorId="0C03EB5B" wp14:editId="2A37FADD">
+          <wp:inline distT="0" distB="0" distL="0" distR="0" wp14:anchorId="4A71FF17" wp14:editId="1253DF3D">
             <wp:extent cx="5760720" cy="2677795"/>
             <wp:effectExtent l="0" t="0" r="0" b="0"/>
             <wp:docPr id="37" name="Grafik 37"/>
@@ -21143,7 +21066,7 @@
           <w:lang w:val="en-US"/>
         </w:rPr>
       </w:pPr>
-      <w:bookmarkStart w:id="123" w:name="_Ref505330727"/>
+      <w:bookmarkStart w:id="124" w:name="_Ref505330727"/>
       <w:r>
         <w:rPr>
           <w:lang w:val="en-US"/>
@@ -21172,7 +21095,7 @@
       <w:r>
         <w:fldChar w:fldCharType="end"/>
       </w:r>
-      <w:bookmarkEnd w:id="123"/>
+      <w:bookmarkEnd w:id="124"/>
       <w:r>
         <w:rPr>
           <w:lang w:val="en-US"/>
@@ -21190,27 +21113,442 @@
       <w:pPr>
         <w:pStyle w:val="4Text"/>
       </w:pPr>
+      <w:r>
+        <w:t xml:space="preserve">At first the server address and the name of the server are specified. </w:t>
+      </w:r>
+      <w:r>
+        <w:t>T</w:t>
+      </w:r>
+      <w:r>
+        <w:t>o</w:t>
+      </w:r>
+      <w:r>
+        <w:t xml:space="preserve"> run the server with SSL, there are two keys and a parameter file needed. For our application those are created with a free-to-use software, but they could be purchased for having verified certificates.</w:t>
+      </w:r>
     </w:p>
     <w:p>
       <w:pPr>
         <w:pStyle w:val="4Text"/>
-        <w:sectPr>
-          <w:headerReference w:type="default" r:id="rId47"/>
-          <w:headerReference w:type="first" r:id="rId48"/>
-          <w:pgSz w:w="11906" w:h="16838"/>
-          <w:pgMar w:top="1417" w:right="1417" w:bottom="1134" w:left="1417" w:header="708" w:footer="708" w:gutter="0"/>
-          <w:cols w:space="708"/>
-          <w:docGrid w:linePitch="360"/>
-        </w:sectPr>
-      </w:pPr>
-      <w:r>
-        <w:t>At first the server address and the name of the server are specified. To run the server with SSL, there are two key</w:t>
-      </w:r>
-      <w:r>
-        <w:t>s .</w:t>
-      </w:r>
-      <w:bookmarkStart w:id="124" w:name="_GoBack"/>
-      <w:bookmarkEnd w:id="124"/>
+      </w:pPr>
+      <w:r>
+        <w:t xml:space="preserve">The next few lines configure the passenger. At line 15 the app type is configured to NodeJS and the line after that specifies the startup file for our application, which is the </w:t>
+      </w:r>
+      <w:r>
+        <w:rPr>
+          <w:i/>
+        </w:rPr>
+        <w:t>main.js</w:t>
+      </w:r>
+      <w:r>
+        <w:t xml:space="preserve">. For the use of the database, the connection URL </w:t>
+      </w:r>
+      <w:proofErr w:type="gramStart"/>
+      <w:r>
+        <w:t>has to</w:t>
+      </w:r>
+      <w:proofErr w:type="gramEnd"/>
+      <w:r>
+        <w:t xml:space="preserve"> be set as an environment variable, which includes the database type, the address with the port and the database instance to create. Next, the root URL of our application is again set as an environment variable. </w:t>
+      </w:r>
+      <w:r>
+        <w:t>At last</w:t>
+      </w:r>
+      <w:r>
+        <w:t xml:space="preserve">, our settings file, which is needed to pass in variables to Meteor before starting the app is </w:t>
+      </w:r>
+      <w:r>
+        <w:t>put into one string and again set as an environment variable.</w:t>
+      </w:r>
+    </w:p>
+    <w:p>
+      <w:pPr>
+        <w:pStyle w:val="4Text"/>
+      </w:pPr>
+      <w:r>
+        <w:lastRenderedPageBreak/>
+        <w:t xml:space="preserve">At this point, the application is built and stored at the </w:t>
+      </w:r>
+      <w:r>
+        <w:t>server</w:t>
+      </w:r>
+      <w:r>
+        <w:t>,</w:t>
+      </w:r>
+      <w:r>
+        <w:t xml:space="preserve"> NodeJS is installed,</w:t>
+      </w:r>
+      <w:r>
+        <w:t xml:space="preserve"> the passenger and NGINX configurations are done, and the database is running.</w:t>
+      </w:r>
+      <w:r>
+        <w:t xml:space="preserve"> The next step is to unzip the application bundle, install the node packages, give rights to the NGINX and start the application with passenger.</w:t>
+      </w:r>
+    </w:p>
+    <w:p>
+      <w:pPr>
+        <w:pStyle w:val="4Text"/>
+      </w:pPr>
+      <w:r>
+        <w:t>This can be done with a script, which we created. The script includes the following commands:</w:t>
+      </w:r>
+    </w:p>
+    <w:p>
+      <w:pPr>
+        <w:pStyle w:val="4Text"/>
+        <w:rPr>
+          <w:rFonts w:ascii="Courier New" w:hAnsi="Courier New" w:cs="Courier New"/>
+        </w:rPr>
+      </w:pPr>
+      <w:r>
+        <w:rPr>
+          <w:rFonts w:ascii="Courier New" w:hAnsi="Courier New" w:cs="Courier New"/>
+        </w:rPr>
+        <w:t xml:space="preserve">tar </w:t>
+      </w:r>
+      <w:proofErr w:type="spellStart"/>
+      <w:r>
+        <w:rPr>
+          <w:rFonts w:ascii="Courier New" w:hAnsi="Courier New" w:cs="Courier New"/>
+        </w:rPr>
+        <w:t>xzf</w:t>
+      </w:r>
+      <w:proofErr w:type="spellEnd"/>
+      <w:r>
+        <w:rPr>
+          <w:rFonts w:ascii="Courier New" w:hAnsi="Courier New" w:cs="Courier New"/>
+        </w:rPr>
+        <w:t xml:space="preserve"> BA.tar.gz</w:t>
+      </w:r>
+    </w:p>
+    <w:p>
+      <w:pPr>
+        <w:pStyle w:val="4Text"/>
+        <w:rPr>
+          <w:rFonts w:ascii="Courier New" w:hAnsi="Courier New" w:cs="Courier New"/>
+        </w:rPr>
+      </w:pPr>
+      <w:r>
+        <w:rPr>
+          <w:rFonts w:ascii="Courier New" w:hAnsi="Courier New" w:cs="Courier New"/>
+        </w:rPr>
+        <w:t>cd bundle/programs/server</w:t>
+      </w:r>
+    </w:p>
+    <w:p>
+      <w:pPr>
+        <w:pStyle w:val="4Text"/>
+        <w:rPr>
+          <w:rFonts w:ascii="Courier New" w:hAnsi="Courier New" w:cs="Courier New"/>
+        </w:rPr>
+      </w:pPr>
+      <w:proofErr w:type="spellStart"/>
+      <w:r>
+        <w:rPr>
+          <w:rFonts w:ascii="Courier New" w:hAnsi="Courier New" w:cs="Courier New"/>
+        </w:rPr>
+        <w:t>npm</w:t>
+      </w:r>
+      <w:proofErr w:type="spellEnd"/>
+      <w:r>
+        <w:rPr>
+          <w:rFonts w:ascii="Courier New" w:hAnsi="Courier New" w:cs="Courier New"/>
+        </w:rPr>
+        <w:t xml:space="preserve"> install </w:t>
+      </w:r>
+      <w:r>
+        <w:rPr>
+          <w:rFonts w:ascii="Courier New" w:hAnsi="Courier New" w:cs="Courier New"/>
+        </w:rPr>
+        <w:t>–</w:t>
+      </w:r>
+      <w:r>
+        <w:rPr>
+          <w:rFonts w:ascii="Courier New" w:hAnsi="Courier New" w:cs="Courier New"/>
+        </w:rPr>
+        <w:t>production</w:t>
+      </w:r>
+    </w:p>
+    <w:p>
+      <w:pPr>
+        <w:pStyle w:val="4Text"/>
+        <w:rPr>
+          <w:rFonts w:ascii="Courier New" w:hAnsi="Courier New" w:cs="Courier New"/>
+        </w:rPr>
+      </w:pPr>
+      <w:proofErr w:type="spellStart"/>
+      <w:r>
+        <w:rPr>
+          <w:rFonts w:ascii="Courier New" w:hAnsi="Courier New" w:cs="Courier New"/>
+        </w:rPr>
+        <w:t>npm</w:t>
+      </w:r>
+      <w:proofErr w:type="spellEnd"/>
+      <w:r>
+        <w:rPr>
+          <w:rFonts w:ascii="Courier New" w:hAnsi="Courier New" w:cs="Courier New"/>
+        </w:rPr>
+        <w:t xml:space="preserve"> prune --production</w:t>
+      </w:r>
+    </w:p>
+    <w:p>
+      <w:pPr>
+        <w:pStyle w:val="4Text"/>
+        <w:rPr>
+          <w:rFonts w:ascii="Courier New" w:hAnsi="Courier New" w:cs="Courier New"/>
+        </w:rPr>
+      </w:pPr>
+      <w:proofErr w:type="spellStart"/>
+      <w:r>
+        <w:rPr>
+          <w:rFonts w:ascii="Courier New" w:hAnsi="Courier New" w:cs="Courier New"/>
+        </w:rPr>
+        <w:t>sudo</w:t>
+      </w:r>
+      <w:proofErr w:type="spellEnd"/>
+      <w:r>
+        <w:rPr>
+          <w:rFonts w:ascii="Courier New" w:hAnsi="Courier New" w:cs="Courier New"/>
+        </w:rPr>
+        <w:t xml:space="preserve"> </w:t>
+      </w:r>
+      <w:proofErr w:type="spellStart"/>
+      <w:r>
+        <w:rPr>
+          <w:rFonts w:ascii="Courier New" w:hAnsi="Courier New" w:cs="Courier New"/>
+        </w:rPr>
+        <w:t>rm</w:t>
+      </w:r>
+      <w:proofErr w:type="spellEnd"/>
+      <w:r>
+        <w:rPr>
+          <w:rFonts w:ascii="Courier New" w:hAnsi="Courier New" w:cs="Courier New"/>
+        </w:rPr>
+        <w:t xml:space="preserve"> -</w:t>
+      </w:r>
+      <w:proofErr w:type="spellStart"/>
+      <w:r>
+        <w:rPr>
+          <w:rFonts w:ascii="Courier New" w:hAnsi="Courier New" w:cs="Courier New"/>
+        </w:rPr>
+        <w:t>fr</w:t>
+      </w:r>
+      <w:proofErr w:type="spellEnd"/>
+      <w:r>
+        <w:rPr>
+          <w:rFonts w:ascii="Courier New" w:hAnsi="Courier New" w:cs="Courier New"/>
+        </w:rPr>
+        <w:t xml:space="preserve"> /</w:t>
+      </w:r>
+      <w:proofErr w:type="spellStart"/>
+      <w:r>
+        <w:rPr>
+          <w:rFonts w:ascii="Courier New" w:hAnsi="Courier New" w:cs="Courier New"/>
+        </w:rPr>
+        <w:t>var</w:t>
+      </w:r>
+      <w:proofErr w:type="spellEnd"/>
+      <w:r>
+        <w:rPr>
+          <w:rFonts w:ascii="Courier New" w:hAnsi="Courier New" w:cs="Courier New"/>
+        </w:rPr>
+        <w:t>/www/NNDO/bundle</w:t>
+      </w:r>
+    </w:p>
+    <w:p>
+      <w:pPr>
+        <w:pStyle w:val="4Text"/>
+        <w:rPr>
+          <w:rFonts w:ascii="Courier New" w:hAnsi="Courier New" w:cs="Courier New"/>
+        </w:rPr>
+      </w:pPr>
+      <w:proofErr w:type="spellStart"/>
+      <w:r>
+        <w:rPr>
+          <w:rFonts w:ascii="Courier New" w:hAnsi="Courier New" w:cs="Courier New"/>
+        </w:rPr>
+        <w:t>sudo</w:t>
+      </w:r>
+      <w:proofErr w:type="spellEnd"/>
+      <w:r>
+        <w:rPr>
+          <w:rFonts w:ascii="Courier New" w:hAnsi="Courier New" w:cs="Courier New"/>
+        </w:rPr>
+        <w:t xml:space="preserve"> mv /home/</w:t>
+      </w:r>
+      <w:r>
+        <w:rPr>
+          <w:rFonts w:ascii="Courier New" w:hAnsi="Courier New" w:cs="Courier New"/>
+        </w:rPr>
+        <w:t>’username’</w:t>
+      </w:r>
+      <w:r>
+        <w:rPr>
+          <w:rFonts w:ascii="Courier New" w:hAnsi="Courier New" w:cs="Courier New"/>
+        </w:rPr>
+        <w:t>/bundle /</w:t>
+      </w:r>
+      <w:proofErr w:type="spellStart"/>
+      <w:r>
+        <w:rPr>
+          <w:rFonts w:ascii="Courier New" w:hAnsi="Courier New" w:cs="Courier New"/>
+        </w:rPr>
+        <w:t>var</w:t>
+      </w:r>
+      <w:proofErr w:type="spellEnd"/>
+      <w:r>
+        <w:rPr>
+          <w:rFonts w:ascii="Courier New" w:hAnsi="Courier New" w:cs="Courier New"/>
+        </w:rPr>
+        <w:t>/www/NNDO/.</w:t>
+      </w:r>
+    </w:p>
+    <w:p>
+      <w:pPr>
+        <w:pStyle w:val="4Text"/>
+        <w:rPr>
+          <w:rFonts w:ascii="Courier New" w:hAnsi="Courier New" w:cs="Courier New"/>
+        </w:rPr>
+      </w:pPr>
+      <w:proofErr w:type="spellStart"/>
+      <w:r>
+        <w:rPr>
+          <w:rFonts w:ascii="Courier New" w:hAnsi="Courier New" w:cs="Courier New"/>
+        </w:rPr>
+        <w:t>sudo</w:t>
+      </w:r>
+      <w:proofErr w:type="spellEnd"/>
+      <w:r>
+        <w:rPr>
+          <w:rFonts w:ascii="Courier New" w:hAnsi="Courier New" w:cs="Courier New"/>
+        </w:rPr>
+        <w:t xml:space="preserve"> </w:t>
+      </w:r>
+      <w:proofErr w:type="spellStart"/>
+      <w:r>
+        <w:rPr>
+          <w:rFonts w:ascii="Courier New" w:hAnsi="Courier New" w:cs="Courier New"/>
+        </w:rPr>
+        <w:t>chown</w:t>
+      </w:r>
+      <w:proofErr w:type="spellEnd"/>
+      <w:r>
+        <w:rPr>
+          <w:rFonts w:ascii="Courier New" w:hAnsi="Courier New" w:cs="Courier New"/>
+        </w:rPr>
+        <w:t xml:space="preserve"> -R </w:t>
+      </w:r>
+      <w:proofErr w:type="spellStart"/>
+      <w:proofErr w:type="gramStart"/>
+      <w:r>
+        <w:rPr>
+          <w:rFonts w:ascii="Courier New" w:hAnsi="Courier New" w:cs="Courier New"/>
+        </w:rPr>
+        <w:t>nginx:nginx</w:t>
+      </w:r>
+      <w:proofErr w:type="spellEnd"/>
+      <w:proofErr w:type="gramEnd"/>
+      <w:r>
+        <w:rPr>
+          <w:rFonts w:ascii="Courier New" w:hAnsi="Courier New" w:cs="Courier New"/>
+        </w:rPr>
+        <w:t xml:space="preserve"> /</w:t>
+      </w:r>
+      <w:proofErr w:type="spellStart"/>
+      <w:r>
+        <w:rPr>
+          <w:rFonts w:ascii="Courier New" w:hAnsi="Courier New" w:cs="Courier New"/>
+        </w:rPr>
+        <w:t>var</w:t>
+      </w:r>
+      <w:proofErr w:type="spellEnd"/>
+      <w:r>
+        <w:rPr>
+          <w:rFonts w:ascii="Courier New" w:hAnsi="Courier New" w:cs="Courier New"/>
+        </w:rPr>
+        <w:t>/www/NNDO</w:t>
+      </w:r>
+    </w:p>
+    <w:p>
+      <w:pPr>
+        <w:pStyle w:val="4Text"/>
+        <w:rPr>
+          <w:rFonts w:ascii="Courier New" w:hAnsi="Courier New" w:cs="Courier New"/>
+        </w:rPr>
+      </w:pPr>
+      <w:proofErr w:type="spellStart"/>
+      <w:r>
+        <w:rPr>
+          <w:rFonts w:ascii="Courier New" w:hAnsi="Courier New" w:cs="Courier New"/>
+        </w:rPr>
+        <w:t>sudo</w:t>
+      </w:r>
+      <w:proofErr w:type="spellEnd"/>
+      <w:r>
+        <w:rPr>
+          <w:rFonts w:ascii="Courier New" w:hAnsi="Courier New" w:cs="Courier New"/>
+        </w:rPr>
+        <w:t xml:space="preserve"> passenger-config restart-app /</w:t>
+      </w:r>
+      <w:proofErr w:type="spellStart"/>
+      <w:r>
+        <w:rPr>
+          <w:rFonts w:ascii="Courier New" w:hAnsi="Courier New" w:cs="Courier New"/>
+        </w:rPr>
+        <w:t>var</w:t>
+      </w:r>
+      <w:proofErr w:type="spellEnd"/>
+      <w:r>
+        <w:rPr>
+          <w:rFonts w:ascii="Courier New" w:hAnsi="Courier New" w:cs="Courier New"/>
+        </w:rPr>
+        <w:t>/www/NNDO/bundle</w:t>
+      </w:r>
+    </w:p>
+    <w:p>
+      <w:pPr>
+        <w:pStyle w:val="4Text"/>
+      </w:pPr>
+      <w:r>
+        <w:t>Now</w:t>
+      </w:r>
+      <w:r>
+        <w:t xml:space="preserve"> the application is running at the port 3000 and can be reached at the address specified in the configuration. In our case the applications address is </w:t>
+      </w:r>
+      <w:r>
+        <w:rPr>
+          <w:i/>
+        </w:rPr>
+        <w:t>https://134.169.30.190:3000</w:t>
+      </w:r>
+      <w:r>
+        <w:t>.</w:t>
+      </w:r>
+    </w:p>
+    <w:p>
+      <w:pPr>
+        <w:pStyle w:val="berschrift3"/>
+      </w:pPr>
+      <w:proofErr w:type="spellStart"/>
+      <w:r>
+        <w:t>Updating</w:t>
+      </w:r>
+      <w:proofErr w:type="spellEnd"/>
+      <w:r>
+        <w:t xml:space="preserve"> </w:t>
+      </w:r>
+      <w:proofErr w:type="spellStart"/>
+      <w:r>
+        <w:t>the</w:t>
+      </w:r>
+      <w:proofErr w:type="spellEnd"/>
+      <w:r>
+        <w:t xml:space="preserve"> </w:t>
+      </w:r>
+      <w:proofErr w:type="spellStart"/>
+      <w:r>
+        <w:t>application</w:t>
+      </w:r>
+      <w:proofErr w:type="spellEnd"/>
     </w:p>
     <w:p>
       <w:pPr>
@@ -21282,8 +21620,8 @@
       <w:r>
         <w:fldChar w:fldCharType="separate"/>
       </w:r>
-      <w:bookmarkStart w:id="127" w:name="Met17"/>
-      <w:bookmarkStart w:id="128" w:name="M1"/>
+      <w:bookmarkStart w:id="127" w:name="M1"/>
+      <w:bookmarkStart w:id="128" w:name="Met17"/>
     </w:p>
     <w:tbl>
       <w:tblPr>
@@ -21352,7 +21690,7 @@
               </w:rPr>
               <w:t xml:space="preserve">Meteor.com. [Online]. </w:t>
             </w:r>
-            <w:hyperlink r:id="rId49" w:history="1">
+            <w:hyperlink r:id="rId47" w:history="1">
               <w:r>
                 <w:rPr>
                   <w:rStyle w:val="Hyperlink"/>
@@ -21409,7 +21747,7 @@
               </w:rPr>
               <w:t xml:space="preserve">Google Inc. (2017, Nov.) Angular. [Online]. </w:t>
             </w:r>
-            <w:hyperlink r:id="rId50" w:history="1">
+            <w:hyperlink r:id="rId48" w:history="1">
               <w:r>
                 <w:rPr>
                   <w:rStyle w:val="Hyperlink"/>
@@ -21467,7 +21805,7 @@
               </w:rPr>
               <w:t xml:space="preserve">MongoDB, Inc. (2017, Nov.) MongoDB. [Online]. </w:t>
             </w:r>
-            <w:hyperlink r:id="rId51" w:history="1">
+            <w:hyperlink r:id="rId49" w:history="1">
               <w:r>
                 <w:rPr>
                   <w:rStyle w:val="Hyperlink"/>
@@ -21530,7 +21868,7 @@
               </w:rPr>
               <w:t xml:space="preserve">[Online]. </w:t>
             </w:r>
-            <w:hyperlink r:id="rId52" w:history="1">
+            <w:hyperlink r:id="rId50" w:history="1">
               <w:r>
                 <w:rPr>
                   <w:rStyle w:val="Hyperlink"/>
@@ -21587,7 +21925,7 @@
               </w:rPr>
               <w:t xml:space="preserve">Google Inc. (2017, Nov.) Google. [Online]. </w:t>
             </w:r>
-            <w:hyperlink r:id="rId53" w:history="1">
+            <w:hyperlink r:id="rId51" w:history="1">
               <w:r>
                 <w:rPr>
                   <w:rStyle w:val="Hyperlink"/>
@@ -21643,7 +21981,7 @@
               </w:rPr>
               <w:t xml:space="preserve">ECMA international. (2017, Dec.) json.org. [Online]. </w:t>
             </w:r>
-            <w:hyperlink r:id="rId54" w:history="1">
+            <w:hyperlink r:id="rId52" w:history="1">
               <w:r>
                 <w:rPr>
                   <w:rStyle w:val="Hyperlink"/>
@@ -21748,7 +22086,7 @@
               </w:rPr>
               <w:t xml:space="preserve">Microsoft Corporation. (2017, Dec.) Typescript. [Online]. </w:t>
             </w:r>
-            <w:hyperlink r:id="rId55" w:history="1">
+            <w:hyperlink r:id="rId53" w:history="1">
               <w:r>
                 <w:rPr>
                   <w:rStyle w:val="Hyperlink"/>
@@ -21804,7 +22142,7 @@
               </w:rPr>
               <w:t xml:space="preserve">Natalie Weizenbaum, Chris Eppstein Hampton Catlin. (2017, Dec.) SASS. [Online]. </w:t>
             </w:r>
-            <w:hyperlink r:id="rId56" w:history="1">
+            <w:hyperlink r:id="rId54" w:history="1">
               <w:r>
                 <w:rPr>
                   <w:rStyle w:val="Hyperlink"/>
@@ -21859,7 +22197,7 @@
               </w:rPr>
               <w:t xml:space="preserve">(2017, Nov.) ReactiveX. [Online]. </w:t>
             </w:r>
-            <w:hyperlink r:id="rId57" w:history="1">
+            <w:hyperlink r:id="rId55" w:history="1">
               <w:r>
                 <w:rPr>
                   <w:rStyle w:val="Hyperlink"/>
@@ -21914,7 +22252,7 @@
               </w:rPr>
               <w:t xml:space="preserve">JetBrains. (2017, Dec.) Webstorm. [Online]. </w:t>
             </w:r>
-            <w:hyperlink r:id="rId58" w:history="1">
+            <w:hyperlink r:id="rId56" w:history="1">
               <w:r>
                 <w:rPr>
                   <w:rStyle w:val="Hyperlink"/>
@@ -21971,7 +22309,7 @@
               </w:rPr>
               <w:t xml:space="preserve">Open Source. (2017, Dec.) Atom. [Online]. </w:t>
             </w:r>
-            <w:hyperlink r:id="rId59" w:history="1">
+            <w:hyperlink r:id="rId57" w:history="1">
               <w:r>
                 <w:rPr>
                   <w:rStyle w:val="Hyperlink"/>
@@ -22027,7 +22365,7 @@
               </w:rPr>
               <w:t xml:space="preserve">3T Software Labs GmbH. (2017, Dec.) Robo3T. [Online]. </w:t>
             </w:r>
-            <w:hyperlink r:id="rId60" w:history="1">
+            <w:hyperlink r:id="rId58" w:history="1">
               <w:r>
                 <w:rPr>
                   <w:rStyle w:val="Hyperlink"/>
@@ -22084,7 +22422,7 @@
               </w:rPr>
               <w:t xml:space="preserve">npm, Inc. (2017, Dec.) NPM. [Online]. </w:t>
             </w:r>
-            <w:hyperlink r:id="rId61" w:history="1">
+            <w:hyperlink r:id="rId59" w:history="1">
               <w:r>
                 <w:rPr>
                   <w:rStyle w:val="Hyperlink"/>
@@ -22147,7 +22485,7 @@
               </w:rPr>
               <w:t xml:space="preserve">[Online]. </w:t>
             </w:r>
-            <w:hyperlink r:id="rId62" w:history="1">
+            <w:hyperlink r:id="rId60" w:history="1">
               <w:r>
                 <w:rPr>
                   <w:rStyle w:val="Hyperlink"/>
@@ -24541,17 +24879,11 @@
     <w:p>
       <w:pPr>
         <w:pStyle w:val="4Text"/>
-        <w:rPr>
-          <w:lang w:val="de-DE"/>
-        </w:rPr>
       </w:pPr>
       <w:r>
         <w:fldChar w:fldCharType="begin"/>
       </w:r>
       <w:r>
-        <w:rPr>
-          <w:lang w:val="de-DE"/>
-        </w:rPr>
         <w:instrText xml:space="preserve"> TOC \h \z \c "Table" </w:instrText>
       </w:r>
       <w:r>
@@ -24559,10 +24891,7 @@
       </w:r>
       <w:r>
         <w:rPr>
-          <w:b/>
-          <w:bCs/>
           <w:noProof/>
-          <w:lang w:val="de-DE"/>
         </w:rPr>
         <w:t>Es konnten keine Einträge für ein Abbildungsverzeichnis gefunden werden.</w:t>
       </w:r>
@@ -24573,19 +24902,13 @@
     <w:p>
       <w:pPr>
         <w:pStyle w:val="4Text"/>
-        <w:rPr>
-          <w:lang w:val="de-DE"/>
-        </w:rPr>
-      </w:pPr>
-      <w:r>
-        <w:rPr>
-          <w:lang w:val="de-DE"/>
-        </w:rPr>
+      </w:pPr>
+      <w:r>
         <w:t xml:space="preserve"> </w:t>
       </w:r>
     </w:p>
     <w:sectPr>
-      <w:headerReference w:type="default" r:id="rId63"/>
+      <w:headerReference w:type="default" r:id="rId61"/>
       <w:type w:val="continuous"/>
       <w:pgSz w:w="11906" w:h="16838"/>
       <w:pgMar w:top="1417" w:right="1417" w:bottom="1134" w:left="1417" w:header="708" w:footer="708" w:gutter="0"/>
@@ -24743,7 +25066,7 @@
               <wp:inline distT="0" distB="0" distL="0" distR="0">
                 <wp:extent cx="2209999" cy="522000"/>
                 <wp:effectExtent l="19050" t="0" r="0" b="0"/>
-                <wp:docPr id="31" name="Grafik 0" descr="test2.emf"/>
+                <wp:docPr id="42" name="Grafik 0" descr="test2.emf"/>
                 <wp:cNvGraphicFramePr>
                   <a:graphicFrameLocks xmlns:a="http://schemas.openxmlformats.org/drawingml/2006/main" noChangeAspect="1"/>
                 </wp:cNvGraphicFramePr>
@@ -24807,7 +25130,7 @@
           <wp:extent cx="7560694" cy="1708030"/>
           <wp:effectExtent l="19050" t="0" r="2156" b="0"/>
           <wp:wrapNone/>
-          <wp:docPr id="33" name="Bild 73" descr="TUB_Briefkopf_CO"/>
+          <wp:docPr id="43" name="Bild 73" descr="TUB_Briefkopf_CO"/>
           <wp:cNvGraphicFramePr>
             <a:graphicFrameLocks xmlns:a="http://schemas.openxmlformats.org/drawingml/2006/main" noChangeAspect="1"/>
           </wp:cNvGraphicFramePr>
@@ -24908,27 +25231,14 @@
       </w:pBdr>
       <w:ind w:right="360"/>
     </w:pPr>
-    <w:r>
-      <w:fldChar w:fldCharType="begin"/>
-    </w:r>
-    <w:r>
-      <w:instrText xml:space="preserve"> STYLEREF  "[8] Über X"  \* MERGEFORMAT </w:instrText>
-    </w:r>
-    <w:r>
-      <w:fldChar w:fldCharType="separate"/>
-    </w:r>
-    <w:r>
-      <w:rPr>
-        <w:noProof/>
-      </w:rPr>
-      <w:t>Contents</w:t>
-    </w:r>
-    <w:r>
-      <w:rPr>
-        <w:noProof/>
-      </w:rPr>
-      <w:fldChar w:fldCharType="end"/>
-    </w:r>
+    <w:fldSimple w:instr=" STYLEREF  &quot;[8] Über X&quot;  \* MERGEFORMAT ">
+      <w:r>
+        <w:rPr>
+          <w:noProof/>
+        </w:rPr>
+        <w:t>Contents</w:t>
+      </w:r>
+    </w:fldSimple>
   </w:p>
 </w:hdr>
 </file>
@@ -25004,7 +25314,7 @@
           <wp:extent cx="254635" cy="1593215"/>
           <wp:effectExtent l="19050" t="0" r="0" b="0"/>
           <wp:wrapNone/>
-          <wp:docPr id="35" name="Bild 110" descr="TUB_Briefbogen_Falzm_CO"/>
+          <wp:docPr id="44" name="Bild 110" descr="TUB_Briefbogen_Falzm_CO"/>
           <wp:cNvGraphicFramePr>
             <a:graphicFrameLocks xmlns:a="http://schemas.openxmlformats.org/drawingml/2006/main" noChangeAspect="1"/>
           </wp:cNvGraphicFramePr>
@@ -25062,7 +25372,7 @@
           <wp:extent cx="254635" cy="1593215"/>
           <wp:effectExtent l="19050" t="0" r="0" b="0"/>
           <wp:wrapNone/>
-          <wp:docPr id="36" name="Bild 110" descr="TUB_Briefbogen_Falzm_CO"/>
+          <wp:docPr id="45" name="Bild 110" descr="TUB_Briefbogen_Falzm_CO"/>
           <wp:cNvGraphicFramePr>
             <a:graphicFrameLocks xmlns:a="http://schemas.openxmlformats.org/drawingml/2006/main" noChangeAspect="1"/>
           </wp:cNvGraphicFramePr>
@@ -25113,94 +25423,6 @@
   <w:p>
     <w:pPr>
       <w:pStyle w:val="Kopfzeile"/>
-      <w:pBdr>
-        <w:bottom w:val="single" w:sz="4" w:space="1" w:color="auto"/>
-      </w:pBdr>
-    </w:pPr>
-    <w:r>
-      <w:fldChar w:fldCharType="begin"/>
-    </w:r>
-    <w:r>
-      <w:instrText xml:space="preserve"> STYLEREF  "Überschrift 1" \</w:instrText>
-    </w:r>
-    <w:r>
-      <w:instrText xml:space="preserve">n  \* MERGEFORMAT </w:instrText>
-    </w:r>
-    <w:r>
-      <w:fldChar w:fldCharType="separate"/>
-    </w:r>
-    <w:r>
-      <w:rPr>
-        <w:noProof/>
-      </w:rPr>
-      <w:t>4</w:t>
-    </w:r>
-    <w:r>
-      <w:rPr>
-        <w:noProof/>
-      </w:rPr>
-      <w:fldChar w:fldCharType="end"/>
-    </w:r>
-    <w:r>
-      <w:t xml:space="preserve">. </w:t>
-    </w:r>
-    <w:r>
-      <w:fldChar w:fldCharType="begin"/>
-    </w:r>
-    <w:r>
-      <w:instrText xml:space="preserve"> STYLEREF  "Überschrift 1"  \* MERGEFORMAT </w:instrText>
-    </w:r>
-    <w:r>
-      <w:fldChar w:fldCharType="separate"/>
-    </w:r>
-    <w:r>
-      <w:rPr>
-        <w:noProof/>
-      </w:rPr>
-      <w:t>Developers Perspective</w:t>
-    </w:r>
-    <w:r>
-      <w:rPr>
-        <w:noProof/>
-      </w:rPr>
-      <w:fldChar w:fldCharType="end"/>
-    </w:r>
-    <w:r>
-      <w:tab/>
-    </w:r>
-    <w:r>
-      <w:tab/>
-    </w:r>
-    <w:r>
-      <w:fldChar w:fldCharType="begin"/>
-    </w:r>
-    <w:r>
-      <w:instrText xml:space="preserve"> PAGE  \* Arabic  \* MERGEFORMAT </w:instrText>
-    </w:r>
-    <w:r>
-      <w:fldChar w:fldCharType="separate"/>
-    </w:r>
-    <w:r>
-      <w:rPr>
-        <w:noProof/>
-      </w:rPr>
-      <w:t>44</w:t>
-    </w:r>
-    <w:r>
-      <w:rPr>
-        <w:noProof/>
-      </w:rPr>
-      <w:fldChar w:fldCharType="end"/>
-    </w:r>
-  </w:p>
-</w:hdr>
-</file>
-
-<file path=word/header6.xml><?xml version="1.0" encoding="utf-8"?>
-<w:hdr xmlns:wpc="http://schemas.microsoft.com/office/word/2010/wordprocessingCanvas" xmlns:cx="http://schemas.microsoft.com/office/drawing/2014/chartex" xmlns:cx1="http://schemas.microsoft.com/office/drawing/2015/9/8/chartex" xmlns:cx2="http://schemas.microsoft.com/office/drawing/2015/10/21/chartex" xmlns:cx3="http://schemas.microsoft.com/office/drawing/2016/5/9/chartex" xmlns:cx4="http://schemas.microsoft.com/office/drawing/2016/5/10/chartex" xmlns:cx5="http://schemas.microsoft.com/office/drawing/2016/5/11/chartex" xmlns:cx6="http://schemas.microsoft.com/office/drawing/2016/5/12/chartex" xmlns:cx7="http://schemas.microsoft.com/office/drawing/2016/5/13/chartex" xmlns:cx8="http://schemas.microsoft.com/office/drawing/2016/5/14/chartex" xmlns:mc="http://schemas.openxmlformats.org/markup-compatibility/2006" xmlns:aink="http://schemas.microsoft.com/office/drawing/2016/ink" xmlns:am3d="http://schemas.microsoft.com/office/drawing/2017/model3d" xmlns:o="urn:schemas-microsoft-com:office:office" xmlns:r="http://schemas.openxmlformats.org/officeDocument/2006/relationships" xmlns:m="http://schemas.openxmlformats.org/officeDocument/2006/math" xmlns:v="urn:schemas-microsoft-com:vml" xmlns:wp14="http://schemas.microsoft.com/office/word/2010/wordprocessingDrawing" xmlns:wp="http://schemas.openxmlformats.org/drawingml/2006/wordprocessingDrawing" xmlns:w10="urn:schemas-microsoft-com:office:word" xmlns:w="http://schemas.openxmlformats.org/wordprocessingml/2006/main" xmlns:w14="http://schemas.microsoft.com/office/word/2010/wordml" xmlns:w15="http://schemas.microsoft.com/office/word/2012/wordml" xmlns:w16cid="http://schemas.microsoft.com/office/word/2016/wordml/cid" xmlns:w16se="http://schemas.microsoft.com/office/word/2015/wordml/symex" xmlns:wpg="http://schemas.microsoft.com/office/word/2010/wordprocessingGroup" xmlns:wpi="http://schemas.microsoft.com/office/word/2010/wordprocessingInk" xmlns:wne="http://schemas.microsoft.com/office/word/2006/wordml" xmlns:wps="http://schemas.microsoft.com/office/word/2010/wordprocessingShape" mc:Ignorable="w14 w15 w16se w16cid wp14">
-  <w:p>
-    <w:pPr>
-      <w:pStyle w:val="Kopfzeile"/>
       <w:framePr w:wrap="around" w:vAnchor="text" w:hAnchor="margin" w:xAlign="right" w:y="1"/>
       <w:rPr>
         <w:rStyle w:val="Seitenzahl"/>
@@ -25229,57 +25451,7 @@
         <w:rStyle w:val="Seitenzahl"/>
         <w:noProof/>
       </w:rPr>
-      <w:t>7</w:t>
-    </w:r>
-    <w:r>
-      <w:rPr>
-        <w:rStyle w:val="Seitenzahl"/>
-      </w:rPr>
-      <w:fldChar w:fldCharType="end"/>
-    </w:r>
-  </w:p>
-  <w:p>
-    <w:pPr>
-      <w:pStyle w:val="Kopfzeile"/>
-    </w:pPr>
-  </w:p>
-</w:hdr>
-</file>
-
-<file path=word/header7.xml><?xml version="1.0" encoding="utf-8"?>
-<w:hdr xmlns:wpc="http://schemas.microsoft.com/office/word/2010/wordprocessingCanvas" xmlns:cx="http://schemas.microsoft.com/office/drawing/2014/chartex" xmlns:cx1="http://schemas.microsoft.com/office/drawing/2015/9/8/chartex" xmlns:cx2="http://schemas.microsoft.com/office/drawing/2015/10/21/chartex" xmlns:cx3="http://schemas.microsoft.com/office/drawing/2016/5/9/chartex" xmlns:cx4="http://schemas.microsoft.com/office/drawing/2016/5/10/chartex" xmlns:cx5="http://schemas.microsoft.com/office/drawing/2016/5/11/chartex" xmlns:cx6="http://schemas.microsoft.com/office/drawing/2016/5/12/chartex" xmlns:cx7="http://schemas.microsoft.com/office/drawing/2016/5/13/chartex" xmlns:cx8="http://schemas.microsoft.com/office/drawing/2016/5/14/chartex" xmlns:mc="http://schemas.openxmlformats.org/markup-compatibility/2006" xmlns:aink="http://schemas.microsoft.com/office/drawing/2016/ink" xmlns:am3d="http://schemas.microsoft.com/office/drawing/2017/model3d" xmlns:o="urn:schemas-microsoft-com:office:office" xmlns:r="http://schemas.openxmlformats.org/officeDocument/2006/relationships" xmlns:m="http://schemas.openxmlformats.org/officeDocument/2006/math" xmlns:v="urn:schemas-microsoft-com:vml" xmlns:wp14="http://schemas.microsoft.com/office/word/2010/wordprocessingDrawing" xmlns:wp="http://schemas.openxmlformats.org/drawingml/2006/wordprocessingDrawing" xmlns:w10="urn:schemas-microsoft-com:office:word" xmlns:w="http://schemas.openxmlformats.org/wordprocessingml/2006/main" xmlns:w14="http://schemas.microsoft.com/office/word/2010/wordml" xmlns:w15="http://schemas.microsoft.com/office/word/2012/wordml" xmlns:w16cid="http://schemas.microsoft.com/office/word/2016/wordml/cid" xmlns:w16se="http://schemas.microsoft.com/office/word/2015/wordml/symex" xmlns:wpg="http://schemas.microsoft.com/office/word/2010/wordprocessingGroup" xmlns:wpi="http://schemas.microsoft.com/office/word/2010/wordprocessingInk" xmlns:wne="http://schemas.microsoft.com/office/word/2006/wordml" xmlns:wps="http://schemas.microsoft.com/office/word/2010/wordprocessingShape" mc:Ignorable="w14 w15 w16se w16cid wp14">
-  <w:p>
-    <w:pPr>
-      <w:pStyle w:val="Kopfzeile"/>
-      <w:framePr w:wrap="around" w:vAnchor="text" w:hAnchor="margin" w:xAlign="right" w:y="1"/>
-      <w:rPr>
-        <w:rStyle w:val="Seitenzahl"/>
-      </w:rPr>
-    </w:pPr>
-    <w:r>
-      <w:rPr>
-        <w:rStyle w:val="Seitenzahl"/>
-      </w:rPr>
-      <w:fldChar w:fldCharType="begin"/>
-    </w:r>
-    <w:r>
-      <w:rPr>
-        <w:rStyle w:val="Seitenzahl"/>
-      </w:rPr>
-      <w:instrText xml:space="preserve">PAGE  </w:instrText>
-    </w:r>
-    <w:r>
-      <w:rPr>
-        <w:rStyle w:val="Seitenzahl"/>
-      </w:rPr>
-      <w:fldChar w:fldCharType="separate"/>
-    </w:r>
-    <w:r>
-      <w:rPr>
-        <w:rStyle w:val="Seitenzahl"/>
-        <w:noProof/>
-      </w:rPr>
-      <w:t>48</w:t>
+      <w:t>39</w:t>
     </w:r>
     <w:r>
       <w:rPr>
@@ -25296,51 +25468,25 @@
       </w:pBdr>
       <w:ind w:right="360"/>
     </w:pPr>
-    <w:r>
-      <w:fldChar w:fldCharType="begin"/>
-    </w:r>
-    <w:r>
-      <w:instrText xml:space="preserve"> STYLEREF  "Überschrift 1" \n  \* MERGEFORMAT </w:instrText>
-    </w:r>
-    <w:r>
-      <w:fldChar w:fldCharType="separate"/>
-    </w:r>
-    <w:r>
-      <w:rPr>
-        <w:noProof/>
-      </w:rPr>
-      <w:t>C</w:t>
-    </w:r>
-    <w:r>
-      <w:rPr>
-        <w:noProof/>
-      </w:rPr>
-      <w:fldChar w:fldCharType="end"/>
-    </w:r>
+    <w:fldSimple w:instr=" STYLEREF  &quot;Überschrift 1&quot; \n  \* MERGEFORMAT ">
+      <w:r>
+        <w:rPr>
+          <w:noProof/>
+        </w:rPr>
+        <w:t>4</w:t>
+      </w:r>
+    </w:fldSimple>
     <w:r>
       <w:t xml:space="preserve">. </w:t>
     </w:r>
-    <w:r>
-      <w:fldChar w:fldCharType="begin"/>
-    </w:r>
-    <w:r>
-      <w:instrText xml:space="preserve"> STYLEREF  "Überschrift 1"  \* MERGEFORMAT </w:instrText>
-    </w:r>
-    <w:r>
-      <w:fldChar w:fldCharType="separate"/>
-    </w:r>
-    <w:r>
-      <w:rPr>
-        <w:noProof/>
-      </w:rPr>
-      <w:t>List of Figures</w:t>
-    </w:r>
-    <w:r>
-      <w:rPr>
-        <w:noProof/>
-      </w:rPr>
-      <w:fldChar w:fldCharType="end"/>
-    </w:r>
+    <w:fldSimple w:instr=" STYLEREF  &quot;Überschrift 1&quot;  \* MERGEFORMAT ">
+      <w:r>
+        <w:rPr>
+          <w:noProof/>
+        </w:rPr>
+        <w:t>Developers Perspective</w:t>
+      </w:r>
+    </w:fldSimple>
   </w:p>
   <w:p>
     <w:pPr>
@@ -28772,7 +28918,7 @@
     <w:link w:val="4TextZchn"/>
     <w:autoRedefine/>
     <w:qFormat/>
-    <w:rsid w:val="00074627"/>
+    <w:rsid w:val="00BF5584"/>
     <w:pPr>
       <w:tabs>
         <w:tab w:val="left" w:pos="1701"/>
@@ -29048,7 +29194,7 @@
     <w:name w:val="[4] Text Zchn"/>
     <w:basedOn w:val="Absatz-Standardschriftart"/>
     <w:link w:val="4Text"/>
-    <w:rsid w:val="00074627"/>
+    <w:rsid w:val="00BF5584"/>
     <w:rPr>
       <w:rFonts w:ascii="Times New Roman" w:hAnsi="Times New Roman" w:cs="Times New Roman"/>
       <w:color w:val="000000" w:themeColor="text1"/>
@@ -30278,6 +30424,7 @@
     <w:rsid w:val="005D4755"/>
     <w:rsid w:val="006047A6"/>
     <w:rsid w:val="00677C61"/>
+    <w:rsid w:val="007129F3"/>
     <w:rsid w:val="0071517B"/>
     <w:rsid w:val="007716DD"/>
     <w:rsid w:val="008E6DCA"/>
@@ -31400,7 +31547,7 @@
 </file>
 
 <file path=customXml/itemProps2.xml><?xml version="1.0" encoding="utf-8"?>
-<ds:datastoreItem xmlns:ds="http://schemas.openxmlformats.org/officeDocument/2006/customXml" ds:itemID="{745A4DE3-F5B2-4EC2-A9C0-DB9F98896F2F}">
+<ds:datastoreItem xmlns:ds="http://schemas.openxmlformats.org/officeDocument/2006/customXml" ds:itemID="{BC39F91E-9CE5-46F4-9E19-3720B3885982}">
   <ds:schemaRefs>
     <ds:schemaRef ds:uri="http://schemas.openxmlformats.org/officeDocument/2006/bibliography"/>
   </ds:schemaRefs>

</xml_diff>